<commit_message>
Blatt 03 Aufgabe 1
</commit_message>
<xml_diff>
--- a/blatt03/G14B03_Back-Behrendt-Stäger.docx
+++ b/blatt03/G14B03_Back-Behrendt-Stäger.docx
@@ -1,6 +1,6 @@
 
 <file path=word/document.xml><?xml version="1.0" encoding="utf-8"?>
-<w:document xmlns:wpc="http://schemas.microsoft.com/office/word/2010/wordprocessingCanvas" xmlns:mc="http://schemas.openxmlformats.org/markup-compatibility/2006" xmlns:o="urn:schemas-microsoft-com:office:office" xmlns:r="http://schemas.openxmlformats.org/officeDocument/2006/relationships" xmlns:m="http://schemas.openxmlformats.org/officeDocument/2006/math" xmlns:v="urn:schemas-microsoft-com:vml" xmlns:wp14="http://schemas.microsoft.com/office/word/2010/wordprocessingDrawing" xmlns:wp="http://schemas.openxmlformats.org/drawingml/2006/wordprocessingDrawing" xmlns:w10="urn:schemas-microsoft-com:office:word" xmlns:w="http://schemas.openxmlformats.org/wordprocessingml/2006/main" xmlns:w14="http://schemas.microsoft.com/office/word/2010/wordml" xmlns:w15="http://schemas.microsoft.com/office/word/2012/wordml" xmlns:wpg="http://schemas.microsoft.com/office/word/2010/wordprocessingGroup" xmlns:wpi="http://schemas.microsoft.com/office/word/2010/wordprocessingInk" xmlns:wne="http://schemas.microsoft.com/office/word/2006/wordml" xmlns:wps="http://schemas.microsoft.com/office/word/2010/wordprocessingShape" mc:Ignorable="w14 w15 wp14">
+<w:document xmlns:wpc="http://schemas.microsoft.com/office/word/2010/wordprocessingCanvas" xmlns:mc="http://schemas.openxmlformats.org/markup-compatibility/2006" xmlns:o="urn:schemas-microsoft-com:office:office" xmlns:r="http://schemas.openxmlformats.org/officeDocument/2006/relationships" xmlns:m="http://schemas.openxmlformats.org/officeDocument/2006/math" xmlns:v="urn:schemas-microsoft-com:vml" xmlns:wp14="http://schemas.microsoft.com/office/word/2010/wordprocessingDrawing" xmlns:wp="http://schemas.openxmlformats.org/drawingml/2006/wordprocessingDrawing" xmlns:w10="urn:schemas-microsoft-com:office:word" xmlns:w="http://schemas.openxmlformats.org/wordprocessingml/2006/main" xmlns:w14="http://schemas.microsoft.com/office/word/2010/wordml" xmlns:wpg="http://schemas.microsoft.com/office/word/2010/wordprocessingGroup" xmlns:wpi="http://schemas.microsoft.com/office/word/2010/wordprocessingInk" xmlns:wne="http://schemas.microsoft.com/office/word/2006/wordml" xmlns:wps="http://schemas.microsoft.com/office/word/2010/wordprocessingShape" mc:Ignorable="w14 wp14">
   <w:body>
     <w:p>
       <w:pPr>
@@ -53,205 +53,267 @@
     </w:p>
     <w:p>
       <w:pPr>
-        <w:pStyle w:val="berschrift1"/>
-      </w:pPr>
-      <w:r>
-        <w:t>Aufgabe 2: Abbildung eines ER-Diagramms auf das relationale Datenmodell</w:t>
-      </w:r>
-      <w:r>
-        <w:t xml:space="preserve"> </w:t>
-      </w:r>
+        <w:jc w:val="center"/>
+      </w:pPr>
+      <w:r>
+        <w:rPr>
+          <w:noProof/>
+          <w:lang w:eastAsia="de-DE"/>
+        </w:rPr>
+        <w:drawing>
+          <wp:inline distT="0" distB="0" distL="0" distR="0">
+            <wp:extent cx="5155660" cy="7300051"/>
+            <wp:effectExtent l="0" t="0" r="6985" b="0"/>
+            <wp:docPr id="1" name="Grafik 1"/>
+            <wp:cNvGraphicFramePr>
+              <a:graphicFrameLocks xmlns:a="http://schemas.openxmlformats.org/drawingml/2006/main" noChangeAspect="1"/>
+            </wp:cNvGraphicFramePr>
+            <a:graphic xmlns:a="http://schemas.openxmlformats.org/drawingml/2006/main">
+              <a:graphicData uri="http://schemas.openxmlformats.org/drawingml/2006/picture">
+                <pic:pic xmlns:pic="http://schemas.openxmlformats.org/drawingml/2006/picture">
+                  <pic:nvPicPr>
+                    <pic:cNvPr id="0" name="GDB Blatt 3 Aufgabe 1.jpg"/>
+                    <pic:cNvPicPr/>
+                  </pic:nvPicPr>
+                  <pic:blipFill rotWithShape="1">
+                    <a:blip r:embed="rId8" cstate="print">
+                      <a:extLst>
+                        <a:ext uri="{28A0092B-C50C-407E-A947-70E740481C1C}">
+                          <a14:useLocalDpi xmlns:a14="http://schemas.microsoft.com/office/drawing/2010/main" val="0"/>
+                        </a:ext>
+                      </a:extLst>
+                    </a:blip>
+                    <a:srcRect l="2028" t="2270" r="2492" b="2151"/>
+                    <a:stretch/>
+                  </pic:blipFill>
+                  <pic:spPr bwMode="auto">
+                    <a:xfrm>
+                      <a:off x="0" y="0"/>
+                      <a:ext cx="5163038" cy="7310498"/>
+                    </a:xfrm>
+                    <a:prstGeom prst="rect">
+                      <a:avLst/>
+                    </a:prstGeom>
+                    <a:ln>
+                      <a:noFill/>
+                    </a:ln>
+                    <a:extLst>
+                      <a:ext uri="{53640926-AAD7-44D8-BBD7-CCE9431645EC}">
+                        <a14:shadowObscured xmlns:a14="http://schemas.microsoft.com/office/drawing/2010/main"/>
+                      </a:ext>
+                    </a:extLst>
+                  </pic:spPr>
+                </pic:pic>
+              </a:graphicData>
+            </a:graphic>
+          </wp:inline>
+        </w:drawing>
+      </w:r>
+      <w:bookmarkStart w:id="0" w:name="_GoBack"/>
+      <w:bookmarkEnd w:id="0"/>
     </w:p>
     <w:p>
       <w:pPr>
-        <w:pStyle w:val="berschrift2"/>
-      </w:pPr>
-      <w:r>
-        <w:t>a)</w:t>
+        <w:pStyle w:val="berschrift1"/>
+      </w:pPr>
+      <w:r>
+        <w:lastRenderedPageBreak/>
+        <w:t>Aufgabe 2: Abbildung eines ER-Diagramms auf das relationale Datenmodell</w:t>
       </w:r>
       <w:r>
         <w:t xml:space="preserve"> </w:t>
-      </w:r>
-      <w:r>
-        <w:t>Entwickeln Sie aus dem dargestellten ER-Diagramm ein entsprechendes relationales Datenbankschema anhand der in der Vorlesung erläuterten Abbildungsregeln.</w:t>
       </w:r>
     </w:p>
     <w:p>
-      <w:r>
-        <w:t>Farbe (</w:t>
-      </w:r>
-      <w:r>
-        <w:rPr>
-          <w:u w:val="single"/>
-        </w:rPr>
-        <w:t>RGB</w:t>
-      </w:r>
-      <w:r>
-        <w:t>, CMYK)</w:t>
+      <w:pPr>
+        <w:pStyle w:val="berschrift2"/>
+      </w:pPr>
+      <w:r>
+        <w:t>a)</w:t>
+      </w:r>
+      <w:r>
+        <w:t xml:space="preserve"> </w:t>
+      </w:r>
+      <w:r>
+        <w:t>Entwickeln Sie aus dem dargestellten ER-Diagramm ein entsprechendes relationales Datenbankschema anhand der in der Vorlesung erläuterten Abbildungsregeln.</w:t>
       </w:r>
     </w:p>
     <w:p>
       <w:r>
-        <w:t>Baustein (</w:t>
+        <w:t>Farbe (</w:t>
       </w:r>
       <w:r>
         <w:rPr>
           <w:u w:val="single"/>
         </w:rPr>
-        <w:t>Form</w:t>
-      </w:r>
-      <w:r>
-        <w:t xml:space="preserve">, </w:t>
-      </w:r>
-      <w:r>
-        <w:rPr>
-          <w:u w:val="dash"/>
-        </w:rPr>
-        <w:t>Farbe</w:t>
-      </w:r>
-      <w:r>
-        <w:rPr>
-          <w:u w:val="dash"/>
-        </w:rPr>
-        <w:t>-&gt;</w:t>
-      </w:r>
-      <w:proofErr w:type="spellStart"/>
-      <w:r>
-        <w:rPr>
-          <w:u w:val="dash"/>
-        </w:rPr>
-        <w:t>Farbe.RGB</w:t>
-      </w:r>
-      <w:proofErr w:type="spellEnd"/>
-      <w:r>
-        <w:t>)</w:t>
-      </w:r>
-      <w:r>
-        <w:t xml:space="preserve"> </w:t>
+        <w:t>RGB</w:t>
+      </w:r>
+      <w:r>
+        <w:t>, CMYK)</w:t>
       </w:r>
     </w:p>
     <w:p>
       <w:r>
-        <w:t>Bild (</w:t>
+        <w:t>Baustein (</w:t>
+      </w:r>
+      <w:r>
+        <w:rPr>
+          <w:u w:val="single"/>
+        </w:rPr>
+        <w:t>Form</w:t>
+      </w:r>
+      <w:r>
+        <w:t xml:space="preserve">, </w:t>
       </w:r>
       <w:r>
         <w:rPr>
           <w:u w:val="dash"/>
         </w:rPr>
-        <w:t>Baustein-&gt;Form</w:t>
-      </w:r>
-      <w:r>
-        <w:t>, Bild)</w:t>
+        <w:t>Farbe</w:t>
+      </w:r>
+      <w:r>
+        <w:rPr>
+          <w:u w:val="dash"/>
+        </w:rPr>
+        <w:t>-&gt;</w:t>
+      </w:r>
+      <w:proofErr w:type="spellStart"/>
+      <w:r>
+        <w:rPr>
+          <w:u w:val="dash"/>
+        </w:rPr>
+        <w:t>Farbe.RGB</w:t>
+      </w:r>
+      <w:proofErr w:type="spellEnd"/>
+      <w:r>
+        <w:t>)</w:t>
+      </w:r>
+      <w:r>
+        <w:t xml:space="preserve"> </w:t>
       </w:r>
     </w:p>
     <w:p>
       <w:r>
-        <w:t>Modell (</w:t>
-      </w:r>
-      <w:r>
-        <w:rPr>
-          <w:u w:val="single"/>
-        </w:rPr>
-        <w:t>Name</w:t>
-      </w:r>
-      <w:r>
-        <w:t xml:space="preserve">, </w:t>
-      </w:r>
-      <w:r>
-        <w:rPr>
-          <w:u w:val="single"/>
-        </w:rPr>
-        <w:t>Datum</w:t>
-      </w:r>
-      <w:r>
-        <w:t>, Grad)</w:t>
+        <w:t>Bild (</w:t>
+      </w:r>
+      <w:r>
+        <w:rPr>
+          <w:u w:val="dash"/>
+        </w:rPr>
+        <w:t>Baustein-&gt;Form</w:t>
+      </w:r>
+      <w:r>
+        <w:t>, Bild)</w:t>
       </w:r>
     </w:p>
     <w:p>
       <w:r>
-        <w:t>Thema (</w:t>
-      </w:r>
-      <w:proofErr w:type="spellStart"/>
+        <w:t>Modell (</w:t>
+      </w:r>
       <w:r>
         <w:rPr>
           <w:u w:val="single"/>
         </w:rPr>
-        <w:t>Bez</w:t>
-      </w:r>
-      <w:proofErr w:type="spellEnd"/>
-      <w:r>
-        <w:t>)</w:t>
+        <w:t>Name</w:t>
+      </w:r>
+      <w:r>
+        <w:t xml:space="preserve">, </w:t>
+      </w:r>
+      <w:r>
+        <w:rPr>
+          <w:u w:val="single"/>
+        </w:rPr>
+        <w:t>Datum</w:t>
+      </w:r>
+      <w:r>
+        <w:t>, Grad)</w:t>
       </w:r>
     </w:p>
     <w:p>
       <w:r>
-        <w:t>Thema-Modell-Zugehörigkeit (</w:t>
-      </w:r>
-      <w:r>
-        <w:rPr>
-          <w:u w:val="dash"/>
-        </w:rPr>
-        <w:t>Thema-&gt;</w:t>
+        <w:t>Thema (</w:t>
       </w:r>
       <w:proofErr w:type="spellStart"/>
       <w:r>
         <w:rPr>
-          <w:u w:val="dash"/>
-        </w:rPr>
-        <w:t>Thema.Bez</w:t>
+          <w:u w:val="single"/>
+        </w:rPr>
+        <w:t>Bez</w:t>
       </w:r>
       <w:proofErr w:type="spellEnd"/>
-      <w:r>
-        <w:t>,</w:t>
-      </w:r>
-      <w:r>
-        <w:t xml:space="preserve"> </w:t>
-      </w:r>
-      <w:r>
-        <w:rPr>
-          <w:u w:val="dash"/>
-        </w:rPr>
-        <w:t>Modell-&gt;Modell(Name, Datum)</w:t>
-      </w:r>
       <w:r>
         <w:t>)</w:t>
       </w:r>
     </w:p>
     <w:p>
       <w:r>
-        <w:t>Set (</w:t>
+        <w:t>Thema-Modell-Zugehörigkeit (</w:t>
+      </w:r>
+      <w:r>
+        <w:rPr>
+          <w:u w:val="dash"/>
+        </w:rPr>
+        <w:t>Thema-&gt;</w:t>
       </w:r>
       <w:proofErr w:type="spellStart"/>
       <w:r>
         <w:rPr>
-          <w:u w:val="single"/>
-        </w:rPr>
-        <w:t>SNr</w:t>
+          <w:u w:val="dash"/>
+        </w:rPr>
+        <w:t>Thema.Bez</w:t>
       </w:r>
       <w:proofErr w:type="spellEnd"/>
       <w:r>
-        <w:t xml:space="preserve">, Alter, </w:t>
+        <w:t>,</w:t>
+      </w:r>
+      <w:r>
+        <w:t xml:space="preserve"> </w:t>
       </w:r>
       <w:r>
         <w:rPr>
           <w:u w:val="dash"/>
         </w:rPr>
-        <w:t>Thema-&gt;</w:t>
-      </w:r>
-      <w:proofErr w:type="spellStart"/>
-      <w:r>
-        <w:rPr>
-          <w:u w:val="dash"/>
-        </w:rPr>
-        <w:t>Thema.Bez</w:t>
-      </w:r>
-      <w:proofErr w:type="spellEnd"/>
+        <w:t>Modell-&gt;Modell(Name, Datum)</w:t>
+      </w:r>
       <w:r>
         <w:t>)</w:t>
       </w:r>
     </w:p>
     <w:p>
       <w:r>
+        <w:t>Set (</w:t>
+      </w:r>
+      <w:proofErr w:type="spellStart"/>
+      <w:r>
+        <w:rPr>
+          <w:u w:val="single"/>
+        </w:rPr>
+        <w:t>SNr</w:t>
+      </w:r>
+      <w:proofErr w:type="spellEnd"/>
+      <w:r>
+        <w:t xml:space="preserve">, Alter, </w:t>
+      </w:r>
+      <w:r>
+        <w:rPr>
+          <w:u w:val="dash"/>
+        </w:rPr>
+        <w:t>Thema-&gt;</w:t>
+      </w:r>
+      <w:proofErr w:type="spellStart"/>
+      <w:r>
+        <w:rPr>
+          <w:u w:val="dash"/>
+        </w:rPr>
+        <w:t>Thema.Bez</w:t>
+      </w:r>
+      <w:proofErr w:type="spellEnd"/>
+      <w:r>
+        <w:t>)</w:t>
+      </w:r>
+    </w:p>
+    <w:p>
+      <w:r>
         <w:t>Verkaufsset (</w:t>
       </w:r>
       <w:proofErr w:type="spellStart"/>
@@ -276,15 +338,7 @@
         <w:rPr>
           <w:u w:val="dash"/>
         </w:rPr>
-        <w:t>Th</w:t>
-      </w:r>
-      <w:bookmarkStart w:id="0" w:name="_GoBack"/>
-      <w:bookmarkEnd w:id="0"/>
-      <w:r>
-        <w:rPr>
-          <w:u w:val="dash"/>
-        </w:rPr>
-        <w:t>ema.Bez</w:t>
+        <w:t>Thema.Bez</w:t>
       </w:r>
       <w:proofErr w:type="spellEnd"/>
       <w:r>
@@ -466,8 +520,8 @@
     </w:p>
     <w:p/>
     <w:sectPr>
-      <w:headerReference w:type="default" r:id="rId7"/>
-      <w:footerReference w:type="default" r:id="rId8"/>
+      <w:headerReference w:type="default" r:id="rId9"/>
+      <w:footerReference w:type="default" r:id="rId10"/>
       <w:pgSz w:w="11906" w:h="16838"/>
       <w:pgMar w:top="1417" w:right="1417" w:bottom="1134" w:left="1417" w:header="708" w:footer="708" w:gutter="0"/>
       <w:cols w:space="708"/>
@@ -478,7 +532,7 @@
 </file>
 
 <file path=word/endnotes.xml><?xml version="1.0" encoding="utf-8"?>
-<w:endnotes xmlns:wpc="http://schemas.microsoft.com/office/word/2010/wordprocessingCanvas" xmlns:mc="http://schemas.openxmlformats.org/markup-compatibility/2006" xmlns:o="urn:schemas-microsoft-com:office:office" xmlns:r="http://schemas.openxmlformats.org/officeDocument/2006/relationships" xmlns:m="http://schemas.openxmlformats.org/officeDocument/2006/math" xmlns:v="urn:schemas-microsoft-com:vml" xmlns:wp14="http://schemas.microsoft.com/office/word/2010/wordprocessingDrawing" xmlns:wp="http://schemas.openxmlformats.org/drawingml/2006/wordprocessingDrawing" xmlns:w10="urn:schemas-microsoft-com:office:word" xmlns:w="http://schemas.openxmlformats.org/wordprocessingml/2006/main" xmlns:w14="http://schemas.microsoft.com/office/word/2010/wordml" xmlns:w15="http://schemas.microsoft.com/office/word/2012/wordml" xmlns:wpg="http://schemas.microsoft.com/office/word/2010/wordprocessingGroup" xmlns:wpi="http://schemas.microsoft.com/office/word/2010/wordprocessingInk" xmlns:wne="http://schemas.microsoft.com/office/word/2006/wordml" xmlns:wps="http://schemas.microsoft.com/office/word/2010/wordprocessingShape" mc:Ignorable="w14 w15 wp14">
+<w:endnotes xmlns:wpc="http://schemas.microsoft.com/office/word/2010/wordprocessingCanvas" xmlns:mc="http://schemas.openxmlformats.org/markup-compatibility/2006" xmlns:o="urn:schemas-microsoft-com:office:office" xmlns:r="http://schemas.openxmlformats.org/officeDocument/2006/relationships" xmlns:m="http://schemas.openxmlformats.org/officeDocument/2006/math" xmlns:v="urn:schemas-microsoft-com:vml" xmlns:wp14="http://schemas.microsoft.com/office/word/2010/wordprocessingDrawing" xmlns:wp="http://schemas.openxmlformats.org/drawingml/2006/wordprocessingDrawing" xmlns:w10="urn:schemas-microsoft-com:office:word" xmlns:w="http://schemas.openxmlformats.org/wordprocessingml/2006/main" xmlns:w14="http://schemas.microsoft.com/office/word/2010/wordml" xmlns:wpg="http://schemas.microsoft.com/office/word/2010/wordprocessingGroup" xmlns:wpi="http://schemas.microsoft.com/office/word/2010/wordprocessingInk" xmlns:wne="http://schemas.microsoft.com/office/word/2006/wordml" xmlns:wps="http://schemas.microsoft.com/office/word/2010/wordprocessingShape" mc:Ignorable="w14 wp14">
   <w:endnote w:type="separator" w:id="-1">
     <w:p>
       <w:pPr>
@@ -503,7 +557,7 @@
 </file>
 
 <file path=word/footer1.xml><?xml version="1.0" encoding="utf-8"?>
-<w:ftr xmlns:wpc="http://schemas.microsoft.com/office/word/2010/wordprocessingCanvas" xmlns:mc="http://schemas.openxmlformats.org/markup-compatibility/2006" xmlns:o="urn:schemas-microsoft-com:office:office" xmlns:r="http://schemas.openxmlformats.org/officeDocument/2006/relationships" xmlns:m="http://schemas.openxmlformats.org/officeDocument/2006/math" xmlns:v="urn:schemas-microsoft-com:vml" xmlns:wp14="http://schemas.microsoft.com/office/word/2010/wordprocessingDrawing" xmlns:wp="http://schemas.openxmlformats.org/drawingml/2006/wordprocessingDrawing" xmlns:w10="urn:schemas-microsoft-com:office:word" xmlns:w="http://schemas.openxmlformats.org/wordprocessingml/2006/main" xmlns:w14="http://schemas.microsoft.com/office/word/2010/wordml" xmlns:w15="http://schemas.microsoft.com/office/word/2012/wordml" xmlns:wpg="http://schemas.microsoft.com/office/word/2010/wordprocessingGroup" xmlns:wpi="http://schemas.microsoft.com/office/word/2010/wordprocessingInk" xmlns:wne="http://schemas.microsoft.com/office/word/2006/wordml" xmlns:wps="http://schemas.microsoft.com/office/word/2010/wordprocessingShape" mc:Ignorable="w14 w15 wp14">
+<w:ftr xmlns:wpc="http://schemas.microsoft.com/office/word/2010/wordprocessingCanvas" xmlns:mc="http://schemas.openxmlformats.org/markup-compatibility/2006" xmlns:o="urn:schemas-microsoft-com:office:office" xmlns:r="http://schemas.openxmlformats.org/officeDocument/2006/relationships" xmlns:m="http://schemas.openxmlformats.org/officeDocument/2006/math" xmlns:v="urn:schemas-microsoft-com:vml" xmlns:wp14="http://schemas.microsoft.com/office/word/2010/wordprocessingDrawing" xmlns:wp="http://schemas.openxmlformats.org/drawingml/2006/wordprocessingDrawing" xmlns:w10="urn:schemas-microsoft-com:office:word" xmlns:w="http://schemas.openxmlformats.org/wordprocessingml/2006/main" xmlns:w14="http://schemas.microsoft.com/office/word/2010/wordml" xmlns:wpg="http://schemas.microsoft.com/office/word/2010/wordprocessingGroup" xmlns:wpi="http://schemas.microsoft.com/office/word/2010/wordprocessingInk" xmlns:wne="http://schemas.microsoft.com/office/word/2006/wordml" xmlns:wps="http://schemas.microsoft.com/office/word/2010/wordprocessingShape" mc:Ignorable="w14 wp14">
   <w:p>
     <w:pPr>
       <w:pStyle w:val="Fuzeile"/>
@@ -574,7 +628,7 @@
 </file>
 
 <file path=word/footnotes.xml><?xml version="1.0" encoding="utf-8"?>
-<w:footnotes xmlns:wpc="http://schemas.microsoft.com/office/word/2010/wordprocessingCanvas" xmlns:mc="http://schemas.openxmlformats.org/markup-compatibility/2006" xmlns:o="urn:schemas-microsoft-com:office:office" xmlns:r="http://schemas.openxmlformats.org/officeDocument/2006/relationships" xmlns:m="http://schemas.openxmlformats.org/officeDocument/2006/math" xmlns:v="urn:schemas-microsoft-com:vml" xmlns:wp14="http://schemas.microsoft.com/office/word/2010/wordprocessingDrawing" xmlns:wp="http://schemas.openxmlformats.org/drawingml/2006/wordprocessingDrawing" xmlns:w10="urn:schemas-microsoft-com:office:word" xmlns:w="http://schemas.openxmlformats.org/wordprocessingml/2006/main" xmlns:w14="http://schemas.microsoft.com/office/word/2010/wordml" xmlns:w15="http://schemas.microsoft.com/office/word/2012/wordml" xmlns:wpg="http://schemas.microsoft.com/office/word/2010/wordprocessingGroup" xmlns:wpi="http://schemas.microsoft.com/office/word/2010/wordprocessingInk" xmlns:wne="http://schemas.microsoft.com/office/word/2006/wordml" xmlns:wps="http://schemas.microsoft.com/office/word/2010/wordprocessingShape" mc:Ignorable="w14 w15 wp14">
+<w:footnotes xmlns:wpc="http://schemas.microsoft.com/office/word/2010/wordprocessingCanvas" xmlns:mc="http://schemas.openxmlformats.org/markup-compatibility/2006" xmlns:o="urn:schemas-microsoft-com:office:office" xmlns:r="http://schemas.openxmlformats.org/officeDocument/2006/relationships" xmlns:m="http://schemas.openxmlformats.org/officeDocument/2006/math" xmlns:v="urn:schemas-microsoft-com:vml" xmlns:wp14="http://schemas.microsoft.com/office/word/2010/wordprocessingDrawing" xmlns:wp="http://schemas.openxmlformats.org/drawingml/2006/wordprocessingDrawing" xmlns:w10="urn:schemas-microsoft-com:office:word" xmlns:w="http://schemas.openxmlformats.org/wordprocessingml/2006/main" xmlns:w14="http://schemas.microsoft.com/office/word/2010/wordml" xmlns:wpg="http://schemas.microsoft.com/office/word/2010/wordprocessingGroup" xmlns:wpi="http://schemas.microsoft.com/office/word/2010/wordprocessingInk" xmlns:wne="http://schemas.microsoft.com/office/word/2006/wordml" xmlns:wps="http://schemas.microsoft.com/office/word/2010/wordprocessingShape" mc:Ignorable="w14 wp14">
   <w:footnote w:type="separator" w:id="-1">
     <w:p>
       <w:pPr>
@@ -599,7 +653,7 @@
 </file>
 
 <file path=word/header1.xml><?xml version="1.0" encoding="utf-8"?>
-<w:hdr xmlns:wpc="http://schemas.microsoft.com/office/word/2010/wordprocessingCanvas" xmlns:mc="http://schemas.openxmlformats.org/markup-compatibility/2006" xmlns:o="urn:schemas-microsoft-com:office:office" xmlns:r="http://schemas.openxmlformats.org/officeDocument/2006/relationships" xmlns:m="http://schemas.openxmlformats.org/officeDocument/2006/math" xmlns:v="urn:schemas-microsoft-com:vml" xmlns:wp14="http://schemas.microsoft.com/office/word/2010/wordprocessingDrawing" xmlns:wp="http://schemas.openxmlformats.org/drawingml/2006/wordprocessingDrawing" xmlns:w10="urn:schemas-microsoft-com:office:word" xmlns:w="http://schemas.openxmlformats.org/wordprocessingml/2006/main" xmlns:w14="http://schemas.microsoft.com/office/word/2010/wordml" xmlns:w15="http://schemas.microsoft.com/office/word/2012/wordml" xmlns:wpg="http://schemas.microsoft.com/office/word/2010/wordprocessingGroup" xmlns:wpi="http://schemas.microsoft.com/office/word/2010/wordprocessingInk" xmlns:wne="http://schemas.microsoft.com/office/word/2006/wordml" xmlns:wps="http://schemas.microsoft.com/office/word/2010/wordprocessingShape" mc:Ignorable="w14 w15 wp14">
+<w:hdr xmlns:wpc="http://schemas.microsoft.com/office/word/2010/wordprocessingCanvas" xmlns:mc="http://schemas.openxmlformats.org/markup-compatibility/2006" xmlns:o="urn:schemas-microsoft-com:office:office" xmlns:r="http://schemas.openxmlformats.org/officeDocument/2006/relationships" xmlns:m="http://schemas.openxmlformats.org/officeDocument/2006/math" xmlns:v="urn:schemas-microsoft-com:vml" xmlns:wp14="http://schemas.microsoft.com/office/word/2010/wordprocessingDrawing" xmlns:wp="http://schemas.openxmlformats.org/drawingml/2006/wordprocessingDrawing" xmlns:w10="urn:schemas-microsoft-com:office:word" xmlns:w="http://schemas.openxmlformats.org/wordprocessingml/2006/main" xmlns:w14="http://schemas.microsoft.com/office/word/2010/wordml" xmlns:wpg="http://schemas.microsoft.com/office/word/2010/wordprocessingGroup" xmlns:wpi="http://schemas.microsoft.com/office/word/2010/wordprocessingInk" xmlns:wne="http://schemas.microsoft.com/office/word/2006/wordml" xmlns:wps="http://schemas.microsoft.com/office/word/2010/wordprocessingShape" mc:Ignorable="w14 wp14">
   <w:p>
     <w:pPr>
       <w:pStyle w:val="Kopfzeile"/>
@@ -654,7 +708,7 @@
 </file>
 
 <file path=word/numbering.xml><?xml version="1.0" encoding="utf-8"?>
-<w:numbering xmlns:wpc="http://schemas.microsoft.com/office/word/2010/wordprocessingCanvas" xmlns:mc="http://schemas.openxmlformats.org/markup-compatibility/2006" xmlns:o="urn:schemas-microsoft-com:office:office" xmlns:r="http://schemas.openxmlformats.org/officeDocument/2006/relationships" xmlns:m="http://schemas.openxmlformats.org/officeDocument/2006/math" xmlns:v="urn:schemas-microsoft-com:vml" xmlns:wp14="http://schemas.microsoft.com/office/word/2010/wordprocessingDrawing" xmlns:wp="http://schemas.openxmlformats.org/drawingml/2006/wordprocessingDrawing" xmlns:w10="urn:schemas-microsoft-com:office:word" xmlns:w="http://schemas.openxmlformats.org/wordprocessingml/2006/main" xmlns:w14="http://schemas.microsoft.com/office/word/2010/wordml" xmlns:w15="http://schemas.microsoft.com/office/word/2012/wordml" xmlns:wpg="http://schemas.microsoft.com/office/word/2010/wordprocessingGroup" xmlns:wpi="http://schemas.microsoft.com/office/word/2010/wordprocessingInk" xmlns:wne="http://schemas.microsoft.com/office/word/2006/wordml" xmlns:wps="http://schemas.microsoft.com/office/word/2010/wordprocessingShape" mc:Ignorable="w14 w15 wp14">
+<w:numbering xmlns:wpc="http://schemas.microsoft.com/office/word/2010/wordprocessingCanvas" xmlns:mc="http://schemas.openxmlformats.org/markup-compatibility/2006" xmlns:o="urn:schemas-microsoft-com:office:office" xmlns:r="http://schemas.openxmlformats.org/officeDocument/2006/relationships" xmlns:m="http://schemas.openxmlformats.org/officeDocument/2006/math" xmlns:v="urn:schemas-microsoft-com:vml" xmlns:wp14="http://schemas.microsoft.com/office/word/2010/wordprocessingDrawing" xmlns:wp="http://schemas.openxmlformats.org/drawingml/2006/wordprocessingDrawing" xmlns:w10="urn:schemas-microsoft-com:office:word" xmlns:w="http://schemas.openxmlformats.org/wordprocessingml/2006/main" xmlns:w14="http://schemas.microsoft.com/office/word/2010/wordml" xmlns:wpg="http://schemas.microsoft.com/office/word/2010/wordprocessingGroup" xmlns:wpi="http://schemas.microsoft.com/office/word/2010/wordprocessingInk" xmlns:wne="http://schemas.microsoft.com/office/word/2006/wordml" xmlns:wps="http://schemas.microsoft.com/office/word/2010/wordprocessingShape" mc:Ignorable="w14 wp14">
   <w:abstractNum w:abstractNumId="0">
     <w:nsid w:val="007A7E00"/>
     <w:multiLevelType w:val="hybridMultilevel"/>
@@ -1123,7 +1177,7 @@
 </file>
 
 <file path=word/styles.xml><?xml version="1.0" encoding="utf-8"?>
-<w:styles xmlns:mc="http://schemas.openxmlformats.org/markup-compatibility/2006" xmlns:r="http://schemas.openxmlformats.org/officeDocument/2006/relationships" xmlns:w="http://schemas.openxmlformats.org/wordprocessingml/2006/main" xmlns:w14="http://schemas.microsoft.com/office/word/2010/wordml" xmlns:w15="http://schemas.microsoft.com/office/word/2012/wordml" mc:Ignorable="w14 w15">
+<w:styles xmlns:mc="http://schemas.openxmlformats.org/markup-compatibility/2006" xmlns:r="http://schemas.openxmlformats.org/officeDocument/2006/relationships" xmlns:w="http://schemas.openxmlformats.org/wordprocessingml/2006/main" xmlns:w14="http://schemas.microsoft.com/office/word/2010/wordml" mc:Ignorable="w14">
   <w:docDefaults>
     <w:rPrDefault>
       <w:rPr>
@@ -1139,378 +1193,640 @@
       </w:pPr>
     </w:pPrDefault>
   </w:docDefaults>
-  <w:latentStyles w:defLockedState="0" w:defUIPriority="99" w:defSemiHidden="0" w:defUnhideWhenUsed="0" w:defQFormat="0" w:count="371">
-    <w:lsdException w:name="Normal" w:uiPriority="0" w:qFormat="1"/>
-    <w:lsdException w:name="heading 1" w:uiPriority="9" w:qFormat="1"/>
-    <w:lsdException w:name="heading 2" w:semiHidden="1" w:uiPriority="9" w:unhideWhenUsed="1" w:qFormat="1"/>
-    <w:lsdException w:name="heading 3" w:semiHidden="1" w:uiPriority="9" w:unhideWhenUsed="1" w:qFormat="1"/>
-    <w:lsdException w:name="heading 4" w:semiHidden="1" w:uiPriority="9" w:unhideWhenUsed="1" w:qFormat="1"/>
-    <w:lsdException w:name="heading 5" w:semiHidden="1" w:uiPriority="9" w:unhideWhenUsed="1" w:qFormat="1"/>
-    <w:lsdException w:name="heading 6" w:semiHidden="1" w:uiPriority="9" w:unhideWhenUsed="1" w:qFormat="1"/>
-    <w:lsdException w:name="heading 7" w:semiHidden="1" w:uiPriority="9" w:unhideWhenUsed="1" w:qFormat="1"/>
-    <w:lsdException w:name="heading 8" w:semiHidden="1" w:uiPriority="9" w:unhideWhenUsed="1" w:qFormat="1"/>
-    <w:lsdException w:name="heading 9" w:semiHidden="1" w:uiPriority="9" w:unhideWhenUsed="1" w:qFormat="1"/>
-    <w:lsdException w:name="index 1" w:semiHidden="1" w:unhideWhenUsed="1"/>
-    <w:lsdException w:name="index 2" w:semiHidden="1" w:unhideWhenUsed="1"/>
-    <w:lsdException w:name="index 3" w:semiHidden="1" w:unhideWhenUsed="1"/>
-    <w:lsdException w:name="index 4" w:semiHidden="1" w:unhideWhenUsed="1"/>
-    <w:lsdException w:name="index 5" w:semiHidden="1" w:unhideWhenUsed="1"/>
-    <w:lsdException w:name="index 6" w:semiHidden="1" w:unhideWhenUsed="1"/>
-    <w:lsdException w:name="index 7" w:semiHidden="1" w:unhideWhenUsed="1"/>
-    <w:lsdException w:name="index 8" w:semiHidden="1" w:unhideWhenUsed="1"/>
-    <w:lsdException w:name="index 9" w:semiHidden="1" w:unhideWhenUsed="1"/>
-    <w:lsdException w:name="toc 1" w:semiHidden="1" w:uiPriority="39" w:unhideWhenUsed="1"/>
-    <w:lsdException w:name="toc 2" w:semiHidden="1" w:uiPriority="39" w:unhideWhenUsed="1"/>
-    <w:lsdException w:name="toc 3" w:semiHidden="1" w:uiPriority="39" w:unhideWhenUsed="1"/>
-    <w:lsdException w:name="toc 4" w:semiHidden="1" w:uiPriority="39" w:unhideWhenUsed="1"/>
-    <w:lsdException w:name="toc 5" w:semiHidden="1" w:uiPriority="39" w:unhideWhenUsed="1"/>
-    <w:lsdException w:name="toc 6" w:semiHidden="1" w:uiPriority="39" w:unhideWhenUsed="1"/>
-    <w:lsdException w:name="toc 7" w:semiHidden="1" w:uiPriority="39" w:unhideWhenUsed="1"/>
-    <w:lsdException w:name="toc 8" w:semiHidden="1" w:uiPriority="39" w:unhideWhenUsed="1"/>
-    <w:lsdException w:name="toc 9" w:semiHidden="1" w:uiPriority="39" w:unhideWhenUsed="1"/>
-    <w:lsdException w:name="Normal Indent" w:semiHidden="1" w:unhideWhenUsed="1"/>
-    <w:lsdException w:name="footnote text" w:semiHidden="1" w:unhideWhenUsed="1"/>
-    <w:lsdException w:name="annotation text" w:semiHidden="1" w:unhideWhenUsed="1"/>
-    <w:lsdException w:name="header" w:semiHidden="1" w:unhideWhenUsed="1"/>
-    <w:lsdException w:name="footer" w:semiHidden="1" w:unhideWhenUsed="1"/>
-    <w:lsdException w:name="index heading" w:semiHidden="1" w:unhideWhenUsed="1"/>
-    <w:lsdException w:name="caption" w:semiHidden="1" w:uiPriority="35" w:unhideWhenUsed="1" w:qFormat="1"/>
-    <w:lsdException w:name="table of figures" w:semiHidden="1" w:unhideWhenUsed="1"/>
-    <w:lsdException w:name="envelope address" w:semiHidden="1" w:unhideWhenUsed="1"/>
-    <w:lsdException w:name="envelope return" w:semiHidden="1" w:unhideWhenUsed="1"/>
-    <w:lsdException w:name="footnote reference" w:semiHidden="1" w:unhideWhenUsed="1"/>
-    <w:lsdException w:name="annotation reference" w:semiHidden="1" w:unhideWhenUsed="1"/>
-    <w:lsdException w:name="line number" w:semiHidden="1" w:unhideWhenUsed="1"/>
-    <w:lsdException w:name="page number" w:semiHidden="1" w:unhideWhenUsed="1"/>
-    <w:lsdException w:name="endnote reference" w:semiHidden="1" w:unhideWhenUsed="1"/>
-    <w:lsdException w:name="endnote text" w:semiHidden="1" w:unhideWhenUsed="1"/>
-    <w:lsdException w:name="table of authorities" w:semiHidden="1" w:unhideWhenUsed="1"/>
-    <w:lsdException w:name="macro" w:semiHidden="1" w:unhideWhenUsed="1"/>
-    <w:lsdException w:name="toa heading" w:semiHidden="1" w:unhideWhenUsed="1"/>
-    <w:lsdException w:name="List" w:semiHidden="1" w:unhideWhenUsed="1"/>
-    <w:lsdException w:name="List Bullet" w:semiHidden="1" w:unhideWhenUsed="1"/>
-    <w:lsdException w:name="List Number" w:semiHidden="1" w:unhideWhenUsed="1"/>
-    <w:lsdException w:name="List 2" w:semiHidden="1" w:unhideWhenUsed="1"/>
-    <w:lsdException w:name="List 3" w:semiHidden="1" w:unhideWhenUsed="1"/>
-    <w:lsdException w:name="List 4" w:semiHidden="1" w:unhideWhenUsed="1"/>
-    <w:lsdException w:name="List 5" w:semiHidden="1" w:unhideWhenUsed="1"/>
-    <w:lsdException w:name="List Bullet 2" w:semiHidden="1" w:unhideWhenUsed="1"/>
-    <w:lsdException w:name="List Bullet 3" w:semiHidden="1" w:unhideWhenUsed="1"/>
-    <w:lsdException w:name="List Bullet 4" w:semiHidden="1" w:unhideWhenUsed="1"/>
-    <w:lsdException w:name="List Bullet 5" w:semiHidden="1" w:unhideWhenUsed="1"/>
-    <w:lsdException w:name="List Number 2" w:semiHidden="1" w:unhideWhenUsed="1"/>
-    <w:lsdException w:name="List Number 3" w:semiHidden="1" w:unhideWhenUsed="1"/>
-    <w:lsdException w:name="List Number 4" w:semiHidden="1" w:unhideWhenUsed="1"/>
-    <w:lsdException w:name="List Number 5" w:semiHidden="1" w:unhideWhenUsed="1"/>
-    <w:lsdException w:name="Title" w:uiPriority="10" w:qFormat="1"/>
-    <w:lsdException w:name="Closing" w:semiHidden="1" w:unhideWhenUsed="1"/>
-    <w:lsdException w:name="Signature" w:semiHidden="1" w:unhideWhenUsed="1"/>
-    <w:lsdException w:name="Default Paragraph Font" w:semiHidden="1" w:uiPriority="1" w:unhideWhenUsed="1"/>
-    <w:lsdException w:name="Body Text" w:semiHidden="1" w:unhideWhenUsed="1"/>
-    <w:lsdException w:name="Body Text Indent" w:semiHidden="1" w:unhideWhenUsed="1"/>
-    <w:lsdException w:name="List Continue" w:semiHidden="1" w:unhideWhenUsed="1"/>
-    <w:lsdException w:name="List Continue 2" w:semiHidden="1" w:unhideWhenUsed="1"/>
-    <w:lsdException w:name="List Continue 3" w:semiHidden="1" w:unhideWhenUsed="1"/>
-    <w:lsdException w:name="List Continue 4" w:semiHidden="1" w:unhideWhenUsed="1"/>
-    <w:lsdException w:name="List Continue 5" w:semiHidden="1" w:unhideWhenUsed="1"/>
-    <w:lsdException w:name="Message Header" w:semiHidden="1" w:unhideWhenUsed="1"/>
-    <w:lsdException w:name="Subtitle" w:uiPriority="11" w:qFormat="1"/>
-    <w:lsdException w:name="Salutation" w:semiHidden="1" w:unhideWhenUsed="1"/>
-    <w:lsdException w:name="Date" w:semiHidden="1" w:unhideWhenUsed="1"/>
-    <w:lsdException w:name="Body Text First Indent" w:semiHidden="1" w:unhideWhenUsed="1"/>
-    <w:lsdException w:name="Body Text First Indent 2" w:semiHidden="1" w:unhideWhenUsed="1"/>
-    <w:lsdException w:name="Note Heading" w:semiHidden="1" w:unhideWhenUsed="1"/>
-    <w:lsdException w:name="Body Text 2" w:semiHidden="1" w:unhideWhenUsed="1"/>
-    <w:lsdException w:name="Body Text 3" w:semiHidden="1" w:unhideWhenUsed="1"/>
-    <w:lsdException w:name="Body Text Indent 2" w:semiHidden="1" w:unhideWhenUsed="1"/>
-    <w:lsdException w:name="Body Text Indent 3" w:semiHidden="1" w:unhideWhenUsed="1"/>
-    <w:lsdException w:name="Block Text" w:semiHidden="1" w:unhideWhenUsed="1"/>
-    <w:lsdException w:name="Hyperlink" w:semiHidden="1" w:unhideWhenUsed="1"/>
-    <w:lsdException w:name="FollowedHyperlink" w:semiHidden="1" w:unhideWhenUsed="1"/>
-    <w:lsdException w:name="Strong" w:uiPriority="22" w:qFormat="1"/>
-    <w:lsdException w:name="Emphasis" w:uiPriority="20" w:qFormat="1"/>
-    <w:lsdException w:name="Document Map" w:semiHidden="1" w:unhideWhenUsed="1"/>
-    <w:lsdException w:name="Plain Text" w:semiHidden="1" w:unhideWhenUsed="1"/>
-    <w:lsdException w:name="E-mail Signature" w:semiHidden="1" w:unhideWhenUsed="1"/>
-    <w:lsdException w:name="HTML Top of Form" w:semiHidden="1" w:unhideWhenUsed="1"/>
-    <w:lsdException w:name="HTML Bottom of Form" w:semiHidden="1" w:unhideWhenUsed="1"/>
-    <w:lsdException w:name="Normal (Web)" w:semiHidden="1" w:unhideWhenUsed="1"/>
-    <w:lsdException w:name="HTML Acronym" w:semiHidden="1" w:unhideWhenUsed="1"/>
-    <w:lsdException w:name="HTML Address" w:semiHidden="1" w:unhideWhenUsed="1"/>
-    <w:lsdException w:name="HTML Cite" w:semiHidden="1" w:unhideWhenUsed="1"/>
-    <w:lsdException w:name="HTML Code" w:semiHidden="1" w:unhideWhenUsed="1"/>
-    <w:lsdException w:name="HTML Definition" w:semiHidden="1" w:unhideWhenUsed="1"/>
-    <w:lsdException w:name="HTML Keyboard" w:semiHidden="1" w:unhideWhenUsed="1"/>
-    <w:lsdException w:name="HTML Preformatted" w:semiHidden="1" w:unhideWhenUsed="1"/>
-    <w:lsdException w:name="HTML Sample" w:semiHidden="1" w:unhideWhenUsed="1"/>
-    <w:lsdException w:name="HTML Typewriter" w:semiHidden="1" w:unhideWhenUsed="1"/>
-    <w:lsdException w:name="HTML Variable" w:semiHidden="1" w:unhideWhenUsed="1"/>
-    <w:lsdException w:name="Normal Table" w:semiHidden="1" w:unhideWhenUsed="1"/>
-    <w:lsdException w:name="annotation subject" w:semiHidden="1" w:unhideWhenUsed="1"/>
-    <w:lsdException w:name="No List" w:semiHidden="1" w:unhideWhenUsed="1"/>
-    <w:lsdException w:name="Outline List 1" w:semiHidden="1" w:unhideWhenUsed="1"/>
-    <w:lsdException w:name="Outline List 2" w:semiHidden="1" w:unhideWhenUsed="1"/>
-    <w:lsdException w:name="Outline List 3" w:semiHidden="1" w:unhideWhenUsed="1"/>
-    <w:lsdException w:name="Table Simple 1" w:semiHidden="1" w:unhideWhenUsed="1"/>
-    <w:lsdException w:name="Table Simple 2" w:semiHidden="1" w:unhideWhenUsed="1"/>
-    <w:lsdException w:name="Table Simple 3" w:semiHidden="1" w:unhideWhenUsed="1"/>
-    <w:lsdException w:name="Table Classic 1" w:semiHidden="1" w:unhideWhenUsed="1"/>
-    <w:lsdException w:name="Table Classic 2" w:semiHidden="1" w:unhideWhenUsed="1"/>
-    <w:lsdException w:name="Table Classic 3" w:semiHidden="1" w:unhideWhenUsed="1"/>
-    <w:lsdException w:name="Table Classic 4" w:semiHidden="1" w:unhideWhenUsed="1"/>
-    <w:lsdException w:name="Table Colorful 1" w:semiHidden="1" w:unhideWhenUsed="1"/>
-    <w:lsdException w:name="Table Colorful 2" w:semiHidden="1" w:unhideWhenUsed="1"/>
-    <w:lsdException w:name="Table Colorful 3" w:semiHidden="1" w:unhideWhenUsed="1"/>
-    <w:lsdException w:name="Table Columns 1" w:semiHidden="1" w:unhideWhenUsed="1"/>
-    <w:lsdException w:name="Table Columns 2" w:semiHidden="1" w:unhideWhenUsed="1"/>
-    <w:lsdException w:name="Table Columns 3" w:semiHidden="1" w:unhideWhenUsed="1"/>
-    <w:lsdException w:name="Table Columns 4" w:semiHidden="1" w:unhideWhenUsed="1"/>
-    <w:lsdException w:name="Table Columns 5" w:semiHidden="1" w:unhideWhenUsed="1"/>
-    <w:lsdException w:name="Table Grid 1" w:semiHidden="1" w:unhideWhenUsed="1"/>
-    <w:lsdException w:name="Table Grid 2" w:semiHidden="1" w:unhideWhenUsed="1"/>
-    <w:lsdException w:name="Table Grid 3" w:semiHidden="1" w:unhideWhenUsed="1"/>
-    <w:lsdException w:name="Table Grid 4" w:semiHidden="1" w:unhideWhenUsed="1"/>
-    <w:lsdException w:name="Table Grid 5" w:semiHidden="1" w:unhideWhenUsed="1"/>
-    <w:lsdException w:name="Table Grid 6" w:semiHidden="1" w:unhideWhenUsed="1"/>
-    <w:lsdException w:name="Table Grid 7" w:semiHidden="1" w:unhideWhenUsed="1"/>
-    <w:lsdException w:name="Table Grid 8" w:semiHidden="1" w:unhideWhenUsed="1"/>
-    <w:lsdException w:name="Table List 1" w:semiHidden="1" w:unhideWhenUsed="1"/>
-    <w:lsdException w:name="Table List 2" w:semiHidden="1" w:unhideWhenUsed="1"/>
-    <w:lsdException w:name="Table List 3" w:semiHidden="1" w:unhideWhenUsed="1"/>
-    <w:lsdException w:name="Table List 4" w:semiHidden="1" w:unhideWhenUsed="1"/>
-    <w:lsdException w:name="Table List 5" w:semiHidden="1" w:unhideWhenUsed="1"/>
-    <w:lsdException w:name="Table List 6" w:semiHidden="1" w:unhideWhenUsed="1"/>
-    <w:lsdException w:name="Table List 7" w:semiHidden="1" w:unhideWhenUsed="1"/>
-    <w:lsdException w:name="Table List 8" w:semiHidden="1" w:unhideWhenUsed="1"/>
-    <w:lsdException w:name="Table 3D effects 1" w:semiHidden="1" w:unhideWhenUsed="1"/>
-    <w:lsdException w:name="Table 3D effects 2" w:semiHidden="1" w:unhideWhenUsed="1"/>
-    <w:lsdException w:name="Table 3D effects 3" w:semiHidden="1" w:unhideWhenUsed="1"/>
-    <w:lsdException w:name="Table Contemporary" w:semiHidden="1" w:unhideWhenUsed="1"/>
-    <w:lsdException w:name="Table Elegant" w:semiHidden="1" w:unhideWhenUsed="1"/>
-    <w:lsdException w:name="Table Professional" w:semiHidden="1" w:unhideWhenUsed="1"/>
-    <w:lsdException w:name="Table Subtle 1" w:semiHidden="1" w:unhideWhenUsed="1"/>
-    <w:lsdException w:name="Table Subtle 2" w:semiHidden="1" w:unhideWhenUsed="1"/>
-    <w:lsdException w:name="Table Web 1" w:semiHidden="1" w:unhideWhenUsed="1"/>
-    <w:lsdException w:name="Table Web 2" w:semiHidden="1" w:unhideWhenUsed="1"/>
-    <w:lsdException w:name="Table Web 3" w:semiHidden="1" w:unhideWhenUsed="1"/>
-    <w:lsdException w:name="Balloon Text" w:semiHidden="1" w:unhideWhenUsed="1"/>
-    <w:lsdException w:name="Table Grid" w:uiPriority="59"/>
-    <w:lsdException w:name="Table Theme" w:semiHidden="1" w:unhideWhenUsed="1"/>
-    <w:lsdException w:name="Placeholder Text" w:semiHidden="1"/>
-    <w:lsdException w:name="No Spacing" w:uiPriority="1" w:qFormat="1"/>
-    <w:lsdException w:name="Light Shading" w:uiPriority="60"/>
-    <w:lsdException w:name="Light List" w:uiPriority="61"/>
-    <w:lsdException w:name="Light Grid" w:uiPriority="62"/>
-    <w:lsdException w:name="Medium Shading 1" w:uiPriority="63"/>
-    <w:lsdException w:name="Medium Shading 2" w:uiPriority="64"/>
-    <w:lsdException w:name="Medium List 1" w:uiPriority="65"/>
-    <w:lsdException w:name="Medium List 2" w:uiPriority="66"/>
-    <w:lsdException w:name="Medium Grid 1" w:uiPriority="67"/>
-    <w:lsdException w:name="Medium Grid 2" w:uiPriority="68"/>
-    <w:lsdException w:name="Medium Grid 3" w:uiPriority="69"/>
-    <w:lsdException w:name="Dark List" w:uiPriority="70"/>
-    <w:lsdException w:name="Colorful Shading" w:uiPriority="71"/>
-    <w:lsdException w:name="Colorful List" w:uiPriority="72"/>
-    <w:lsdException w:name="Colorful Grid" w:uiPriority="73"/>
-    <w:lsdException w:name="Light Shading Accent 1" w:uiPriority="60"/>
-    <w:lsdException w:name="Light List Accent 1" w:uiPriority="61"/>
-    <w:lsdException w:name="Light Grid Accent 1" w:uiPriority="62"/>
-    <w:lsdException w:name="Medium Shading 1 Accent 1" w:uiPriority="63"/>
-    <w:lsdException w:name="Medium Shading 2 Accent 1" w:uiPriority="64"/>
-    <w:lsdException w:name="Medium List 1 Accent 1" w:uiPriority="65"/>
-    <w:lsdException w:name="Revision" w:semiHidden="1"/>
-    <w:lsdException w:name="List Paragraph" w:uiPriority="34" w:qFormat="1"/>
-    <w:lsdException w:name="Quote" w:uiPriority="29" w:qFormat="1"/>
-    <w:lsdException w:name="Intense Quote" w:uiPriority="30" w:qFormat="1"/>
-    <w:lsdException w:name="Medium List 2 Accent 1" w:uiPriority="66"/>
-    <w:lsdException w:name="Medium Grid 1 Accent 1" w:uiPriority="67"/>
-    <w:lsdException w:name="Medium Grid 2 Accent 1" w:uiPriority="68"/>
-    <w:lsdException w:name="Medium Grid 3 Accent 1" w:uiPriority="69"/>
-    <w:lsdException w:name="Dark List Accent 1" w:uiPriority="70"/>
-    <w:lsdException w:name="Colorful Shading Accent 1" w:uiPriority="71"/>
-    <w:lsdException w:name="Colorful List Accent 1" w:uiPriority="72"/>
-    <w:lsdException w:name="Colorful Grid Accent 1" w:uiPriority="73"/>
-    <w:lsdException w:name="Light Shading Accent 2" w:uiPriority="60"/>
-    <w:lsdException w:name="Light List Accent 2" w:uiPriority="61"/>
-    <w:lsdException w:name="Light Grid Accent 2" w:uiPriority="62"/>
-    <w:lsdException w:name="Medium Shading 1 Accent 2" w:uiPriority="63"/>
-    <w:lsdException w:name="Medium Shading 2 Accent 2" w:uiPriority="64"/>
-    <w:lsdException w:name="Medium List 1 Accent 2" w:uiPriority="65"/>
-    <w:lsdException w:name="Medium List 2 Accent 2" w:uiPriority="66"/>
-    <w:lsdException w:name="Medium Grid 1 Accent 2" w:uiPriority="67"/>
-    <w:lsdException w:name="Medium Grid 2 Accent 2" w:uiPriority="68"/>
-    <w:lsdException w:name="Medium Grid 3 Accent 2" w:uiPriority="69"/>
-    <w:lsdException w:name="Dark List Accent 2" w:uiPriority="70"/>
-    <w:lsdException w:name="Colorful Shading Accent 2" w:uiPriority="71"/>
-    <w:lsdException w:name="Colorful List Accent 2" w:uiPriority="72"/>
-    <w:lsdException w:name="Colorful Grid Accent 2" w:uiPriority="73"/>
-    <w:lsdException w:name="Light Shading Accent 3" w:uiPriority="60"/>
-    <w:lsdException w:name="Light List Accent 3" w:uiPriority="61"/>
-    <w:lsdException w:name="Light Grid Accent 3" w:uiPriority="62"/>
-    <w:lsdException w:name="Medium Shading 1 Accent 3" w:uiPriority="63"/>
-    <w:lsdException w:name="Medium Shading 2 Accent 3" w:uiPriority="64"/>
-    <w:lsdException w:name="Medium List 1 Accent 3" w:uiPriority="65"/>
-    <w:lsdException w:name="Medium List 2 Accent 3" w:uiPriority="66"/>
-    <w:lsdException w:name="Medium Grid 1 Accent 3" w:uiPriority="67"/>
-    <w:lsdException w:name="Medium Grid 2 Accent 3" w:uiPriority="68"/>
-    <w:lsdException w:name="Medium Grid 3 Accent 3" w:uiPriority="69"/>
-    <w:lsdException w:name="Dark List Accent 3" w:uiPriority="70"/>
-    <w:lsdException w:name="Colorful Shading Accent 3" w:uiPriority="71"/>
-    <w:lsdException w:name="Colorful List Accent 3" w:uiPriority="72"/>
-    <w:lsdException w:name="Colorful Grid Accent 3" w:uiPriority="73"/>
-    <w:lsdException w:name="Light Shading Accent 4" w:uiPriority="60"/>
-    <w:lsdException w:name="Light List Accent 4" w:uiPriority="61"/>
-    <w:lsdException w:name="Light Grid Accent 4" w:uiPriority="62"/>
-    <w:lsdException w:name="Medium Shading 1 Accent 4" w:uiPriority="63"/>
-    <w:lsdException w:name="Medium Shading 2 Accent 4" w:uiPriority="64"/>
-    <w:lsdException w:name="Medium List 1 Accent 4" w:uiPriority="65"/>
-    <w:lsdException w:name="Medium List 2 Accent 4" w:uiPriority="66"/>
-    <w:lsdException w:name="Medium Grid 1 Accent 4" w:uiPriority="67"/>
-    <w:lsdException w:name="Medium Grid 2 Accent 4" w:uiPriority="68"/>
-    <w:lsdException w:name="Medium Grid 3 Accent 4" w:uiPriority="69"/>
-    <w:lsdException w:name="Dark List Accent 4" w:uiPriority="70"/>
-    <w:lsdException w:name="Colorful Shading Accent 4" w:uiPriority="71"/>
-    <w:lsdException w:name="Colorful List Accent 4" w:uiPriority="72"/>
-    <w:lsdException w:name="Colorful Grid Accent 4" w:uiPriority="73"/>
-    <w:lsdException w:name="Light Shading Accent 5" w:uiPriority="60"/>
-    <w:lsdException w:name="Light List Accent 5" w:uiPriority="61"/>
-    <w:lsdException w:name="Light Grid Accent 5" w:uiPriority="62"/>
-    <w:lsdException w:name="Medium Shading 1 Accent 5" w:uiPriority="63"/>
-    <w:lsdException w:name="Medium Shading 2 Accent 5" w:uiPriority="64"/>
-    <w:lsdException w:name="Medium List 1 Accent 5" w:uiPriority="65"/>
-    <w:lsdException w:name="Medium List 2 Accent 5" w:uiPriority="66"/>
-    <w:lsdException w:name="Medium Grid 1 Accent 5" w:uiPriority="67"/>
-    <w:lsdException w:name="Medium Grid 2 Accent 5" w:uiPriority="68"/>
-    <w:lsdException w:name="Medium Grid 3 Accent 5" w:uiPriority="69"/>
-    <w:lsdException w:name="Dark List Accent 5" w:uiPriority="70"/>
-    <w:lsdException w:name="Colorful Shading Accent 5" w:uiPriority="71"/>
-    <w:lsdException w:name="Colorful List Accent 5" w:uiPriority="72"/>
-    <w:lsdException w:name="Colorful Grid Accent 5" w:uiPriority="73"/>
-    <w:lsdException w:name="Light Shading Accent 6" w:uiPriority="60"/>
-    <w:lsdException w:name="Light List Accent 6" w:uiPriority="61"/>
-    <w:lsdException w:name="Light Grid Accent 6" w:uiPriority="62"/>
-    <w:lsdException w:name="Medium Shading 1 Accent 6" w:uiPriority="63"/>
-    <w:lsdException w:name="Medium Shading 2 Accent 6" w:uiPriority="64"/>
-    <w:lsdException w:name="Medium List 1 Accent 6" w:uiPriority="65"/>
-    <w:lsdException w:name="Medium List 2 Accent 6" w:uiPriority="66"/>
-    <w:lsdException w:name="Medium Grid 1 Accent 6" w:uiPriority="67"/>
-    <w:lsdException w:name="Medium Grid 2 Accent 6" w:uiPriority="68"/>
-    <w:lsdException w:name="Medium Grid 3 Accent 6" w:uiPriority="69"/>
-    <w:lsdException w:name="Dark List Accent 6" w:uiPriority="70"/>
-    <w:lsdException w:name="Colorful Shading Accent 6" w:uiPriority="71"/>
-    <w:lsdException w:name="Colorful List Accent 6" w:uiPriority="72"/>
-    <w:lsdException w:name="Colorful Grid Accent 6" w:uiPriority="73"/>
-    <w:lsdException w:name="Subtle Emphasis" w:uiPriority="19" w:qFormat="1"/>
-    <w:lsdException w:name="Intense Emphasis" w:uiPriority="21" w:qFormat="1"/>
-    <w:lsdException w:name="Subtle Reference" w:uiPriority="31" w:qFormat="1"/>
-    <w:lsdException w:name="Intense Reference" w:uiPriority="32" w:qFormat="1"/>
-    <w:lsdException w:name="Book Title" w:uiPriority="33" w:qFormat="1"/>
-    <w:lsdException w:name="Bibliography" w:semiHidden="1" w:uiPriority="37" w:unhideWhenUsed="1"/>
-    <w:lsdException w:name="TOC Heading" w:semiHidden="1" w:uiPriority="39" w:unhideWhenUsed="1" w:qFormat="1"/>
-    <w:lsdException w:name="Plain Table 1" w:uiPriority="41"/>
-    <w:lsdException w:name="Plain Table 2" w:uiPriority="42"/>
-    <w:lsdException w:name="Plain Table 3" w:uiPriority="43"/>
-    <w:lsdException w:name="Plain Table 4" w:uiPriority="44"/>
-    <w:lsdException w:name="Plain Table 5" w:uiPriority="45"/>
-    <w:lsdException w:name="Grid Table Light" w:uiPriority="40"/>
-    <w:lsdException w:name="Grid Table 1 Light" w:uiPriority="46"/>
-    <w:lsdException w:name="Grid Table 2" w:uiPriority="47"/>
-    <w:lsdException w:name="Grid Table 3" w:uiPriority="48"/>
-    <w:lsdException w:name="Grid Table 4" w:uiPriority="49"/>
-    <w:lsdException w:name="Grid Table 5 Dark" w:uiPriority="50"/>
-    <w:lsdException w:name="Grid Table 6 Colorful" w:uiPriority="51"/>
-    <w:lsdException w:name="Grid Table 7 Colorful" w:uiPriority="52"/>
-    <w:lsdException w:name="Grid Table 1 Light Accent 1" w:uiPriority="46"/>
-    <w:lsdException w:name="Grid Table 2 Accent 1" w:uiPriority="47"/>
-    <w:lsdException w:name="Grid Table 3 Accent 1" w:uiPriority="48"/>
-    <w:lsdException w:name="Grid Table 4 Accent 1" w:uiPriority="49"/>
-    <w:lsdException w:name="Grid Table 5 Dark Accent 1" w:uiPriority="50"/>
-    <w:lsdException w:name="Grid Table 6 Colorful Accent 1" w:uiPriority="51"/>
-    <w:lsdException w:name="Grid Table 7 Colorful Accent 1" w:uiPriority="52"/>
-    <w:lsdException w:name="Grid Table 1 Light Accent 2" w:uiPriority="46"/>
-    <w:lsdException w:name="Grid Table 2 Accent 2" w:uiPriority="47"/>
-    <w:lsdException w:name="Grid Table 3 Accent 2" w:uiPriority="48"/>
-    <w:lsdException w:name="Grid Table 4 Accent 2" w:uiPriority="49"/>
-    <w:lsdException w:name="Grid Table 5 Dark Accent 2" w:uiPriority="50"/>
-    <w:lsdException w:name="Grid Table 6 Colorful Accent 2" w:uiPriority="51"/>
-    <w:lsdException w:name="Grid Table 7 Colorful Accent 2" w:uiPriority="52"/>
-    <w:lsdException w:name="Grid Table 1 Light Accent 3" w:uiPriority="46"/>
-    <w:lsdException w:name="Grid Table 2 Accent 3" w:uiPriority="47"/>
-    <w:lsdException w:name="Grid Table 3 Accent 3" w:uiPriority="48"/>
-    <w:lsdException w:name="Grid Table 4 Accent 3" w:uiPriority="49"/>
-    <w:lsdException w:name="Grid Table 5 Dark Accent 3" w:uiPriority="50"/>
-    <w:lsdException w:name="Grid Table 6 Colorful Accent 3" w:uiPriority="51"/>
-    <w:lsdException w:name="Grid Table 7 Colorful Accent 3" w:uiPriority="52"/>
-    <w:lsdException w:name="Grid Table 1 Light Accent 4" w:uiPriority="46"/>
-    <w:lsdException w:name="Grid Table 2 Accent 4" w:uiPriority="47"/>
-    <w:lsdException w:name="Grid Table 3 Accent 4" w:uiPriority="48"/>
-    <w:lsdException w:name="Grid Table 4 Accent 4" w:uiPriority="49"/>
-    <w:lsdException w:name="Grid Table 5 Dark Accent 4" w:uiPriority="50"/>
-    <w:lsdException w:name="Grid Table 6 Colorful Accent 4" w:uiPriority="51"/>
-    <w:lsdException w:name="Grid Table 7 Colorful Accent 4" w:uiPriority="52"/>
-    <w:lsdException w:name="Grid Table 1 Light Accent 5" w:uiPriority="46"/>
-    <w:lsdException w:name="Grid Table 2 Accent 5" w:uiPriority="47"/>
-    <w:lsdException w:name="Grid Table 3 Accent 5" w:uiPriority="48"/>
-    <w:lsdException w:name="Grid Table 4 Accent 5" w:uiPriority="49"/>
-    <w:lsdException w:name="Grid Table 5 Dark Accent 5" w:uiPriority="50"/>
-    <w:lsdException w:name="Grid Table 6 Colorful Accent 5" w:uiPriority="51"/>
-    <w:lsdException w:name="Grid Table 7 Colorful Accent 5" w:uiPriority="52"/>
-    <w:lsdException w:name="Grid Table 1 Light Accent 6" w:uiPriority="46"/>
-    <w:lsdException w:name="Grid Table 2 Accent 6" w:uiPriority="47"/>
-    <w:lsdException w:name="Grid Table 3 Accent 6" w:uiPriority="48"/>
-    <w:lsdException w:name="Grid Table 4 Accent 6" w:uiPriority="49"/>
-    <w:lsdException w:name="Grid Table 5 Dark Accent 6" w:uiPriority="50"/>
-    <w:lsdException w:name="Grid Table 6 Colorful Accent 6" w:uiPriority="51"/>
-    <w:lsdException w:name="Grid Table 7 Colorful Accent 6" w:uiPriority="52"/>
-    <w:lsdException w:name="List Table 1 Light" w:uiPriority="46"/>
-    <w:lsdException w:name="List Table 2" w:uiPriority="47"/>
-    <w:lsdException w:name="List Table 3" w:uiPriority="48"/>
-    <w:lsdException w:name="List Table 4" w:uiPriority="49"/>
-    <w:lsdException w:name="List Table 5 Dark" w:uiPriority="50"/>
-    <w:lsdException w:name="List Table 6 Colorful" w:uiPriority="51"/>
-    <w:lsdException w:name="List Table 7 Colorful" w:uiPriority="52"/>
-    <w:lsdException w:name="List Table 1 Light Accent 1" w:uiPriority="46"/>
-    <w:lsdException w:name="List Table 2 Accent 1" w:uiPriority="47"/>
-    <w:lsdException w:name="List Table 3 Accent 1" w:uiPriority="48"/>
-    <w:lsdException w:name="List Table 4 Accent 1" w:uiPriority="49"/>
-    <w:lsdException w:name="List Table 5 Dark Accent 1" w:uiPriority="50"/>
-    <w:lsdException w:name="List Table 6 Colorful Accent 1" w:uiPriority="51"/>
-    <w:lsdException w:name="List Table 7 Colorful Accent 1" w:uiPriority="52"/>
-    <w:lsdException w:name="List Table 1 Light Accent 2" w:uiPriority="46"/>
-    <w:lsdException w:name="List Table 2 Accent 2" w:uiPriority="47"/>
-    <w:lsdException w:name="List Table 3 Accent 2" w:uiPriority="48"/>
-    <w:lsdException w:name="List Table 4 Accent 2" w:uiPriority="49"/>
-    <w:lsdException w:name="List Table 5 Dark Accent 2" w:uiPriority="50"/>
-    <w:lsdException w:name="List Table 6 Colorful Accent 2" w:uiPriority="51"/>
-    <w:lsdException w:name="List Table 7 Colorful Accent 2" w:uiPriority="52"/>
-    <w:lsdException w:name="List Table 1 Light Accent 3" w:uiPriority="46"/>
-    <w:lsdException w:name="List Table 2 Accent 3" w:uiPriority="47"/>
-    <w:lsdException w:name="List Table 3 Accent 3" w:uiPriority="48"/>
-    <w:lsdException w:name="List Table 4 Accent 3" w:uiPriority="49"/>
-    <w:lsdException w:name="List Table 5 Dark Accent 3" w:uiPriority="50"/>
-    <w:lsdException w:name="List Table 6 Colorful Accent 3" w:uiPriority="51"/>
-    <w:lsdException w:name="List Table 7 Colorful Accent 3" w:uiPriority="52"/>
-    <w:lsdException w:name="List Table 1 Light Accent 4" w:uiPriority="46"/>
-    <w:lsdException w:name="List Table 2 Accent 4" w:uiPriority="47"/>
-    <w:lsdException w:name="List Table 3 Accent 4" w:uiPriority="48"/>
-    <w:lsdException w:name="List Table 4 Accent 4" w:uiPriority="49"/>
-    <w:lsdException w:name="List Table 5 Dark Accent 4" w:uiPriority="50"/>
-    <w:lsdException w:name="List Table 6 Colorful Accent 4" w:uiPriority="51"/>
-    <w:lsdException w:name="List Table 7 Colorful Accent 4" w:uiPriority="52"/>
-    <w:lsdException w:name="List Table 1 Light Accent 5" w:uiPriority="46"/>
-    <w:lsdException w:name="List Table 2 Accent 5" w:uiPriority="47"/>
-    <w:lsdException w:name="List Table 3 Accent 5" w:uiPriority="48"/>
-    <w:lsdException w:name="List Table 4 Accent 5" w:uiPriority="49"/>
-    <w:lsdException w:name="List Table 5 Dark Accent 5" w:uiPriority="50"/>
-    <w:lsdException w:name="List Table 6 Colorful Accent 5" w:uiPriority="51"/>
-    <w:lsdException w:name="List Table 7 Colorful Accent 5" w:uiPriority="52"/>
-    <w:lsdException w:name="List Table 1 Light Accent 6" w:uiPriority="46"/>
-    <w:lsdException w:name="List Table 2 Accent 6" w:uiPriority="47"/>
-    <w:lsdException w:name="List Table 3 Accent 6" w:uiPriority="48"/>
-    <w:lsdException w:name="List Table 4 Accent 6" w:uiPriority="49"/>
-    <w:lsdException w:name="List Table 5 Dark Accent 6" w:uiPriority="50"/>
-    <w:lsdException w:name="List Table 6 Colorful Accent 6" w:uiPriority="51"/>
-    <w:lsdException w:name="List Table 7 Colorful Accent 6" w:uiPriority="52"/>
+  <w:latentStyles w:defLockedState="0" w:defUIPriority="99" w:defSemiHidden="1" w:defUnhideWhenUsed="1" w:defQFormat="0" w:count="267">
+    <w:lsdException w:name="Normal" w:semiHidden="0" w:uiPriority="0" w:unhideWhenUsed="0" w:qFormat="1"/>
+    <w:lsdException w:name="heading 1" w:semiHidden="0" w:uiPriority="9" w:unhideWhenUsed="0" w:qFormat="1"/>
+    <w:lsdException w:name="heading 2" w:uiPriority="9" w:qFormat="1"/>
+    <w:lsdException w:name="heading 3" w:uiPriority="9" w:qFormat="1"/>
+    <w:lsdException w:name="heading 4" w:uiPriority="9" w:qFormat="1"/>
+    <w:lsdException w:name="heading 5" w:uiPriority="9" w:qFormat="1"/>
+    <w:lsdException w:name="heading 6" w:uiPriority="9" w:qFormat="1"/>
+    <w:lsdException w:name="heading 7" w:uiPriority="9" w:qFormat="1"/>
+    <w:lsdException w:name="heading 8" w:uiPriority="9" w:qFormat="1"/>
+    <w:lsdException w:name="heading 9" w:uiPriority="9" w:qFormat="1"/>
+    <w:lsdException w:name="toc 1" w:uiPriority="39"/>
+    <w:lsdException w:name="toc 2" w:uiPriority="39"/>
+    <w:lsdException w:name="toc 3" w:uiPriority="39"/>
+    <w:lsdException w:name="toc 4" w:uiPriority="39"/>
+    <w:lsdException w:name="toc 5" w:uiPriority="39"/>
+    <w:lsdException w:name="toc 6" w:uiPriority="39"/>
+    <w:lsdException w:name="toc 7" w:uiPriority="39"/>
+    <w:lsdException w:name="toc 8" w:uiPriority="39"/>
+    <w:lsdException w:name="toc 9" w:uiPriority="39"/>
+    <w:lsdException w:name="caption" w:uiPriority="35" w:qFormat="1"/>
+    <w:lsdException w:name="Title" w:semiHidden="0" w:uiPriority="10" w:unhideWhenUsed="0" w:qFormat="1"/>
+    <w:lsdException w:name="Default Paragraph Font" w:uiPriority="1"/>
+    <w:lsdException w:name="Subtitle" w:semiHidden="0" w:uiPriority="11" w:unhideWhenUsed="0" w:qFormat="1"/>
+    <w:lsdException w:name="Strong" w:semiHidden="0" w:uiPriority="22" w:unhideWhenUsed="0" w:qFormat="1"/>
+    <w:lsdException w:name="Emphasis" w:semiHidden="0" w:uiPriority="20" w:unhideWhenUsed="0" w:qFormat="1"/>
+    <w:lsdException w:name="Table Grid" w:semiHidden="0" w:uiPriority="59" w:unhideWhenUsed="0"/>
+    <w:lsdException w:name="Placeholder Text" w:unhideWhenUsed="0"/>
+    <w:lsdException w:name="No Spacing" w:semiHidden="0" w:uiPriority="1" w:unhideWhenUsed="0" w:qFormat="1"/>
+    <w:lsdException w:name="Light Shading" w:semiHidden="0" w:uiPriority="60" w:unhideWhenUsed="0"/>
+    <w:lsdException w:name="Light List" w:semiHidden="0" w:uiPriority="61" w:unhideWhenUsed="0"/>
+    <w:lsdException w:name="Light Grid" w:semiHidden="0" w:uiPriority="62" w:unhideWhenUsed="0"/>
+    <w:lsdException w:name="Medium Shading 1" w:semiHidden="0" w:uiPriority="63" w:unhideWhenUsed="0"/>
+    <w:lsdException w:name="Medium Shading 2" w:semiHidden="0" w:uiPriority="64" w:unhideWhenUsed="0"/>
+    <w:lsdException w:name="Medium List 1" w:semiHidden="0" w:uiPriority="65" w:unhideWhenUsed="0"/>
+    <w:lsdException w:name="Medium List 2" w:semiHidden="0" w:uiPriority="66" w:unhideWhenUsed="0"/>
+    <w:lsdException w:name="Medium Grid 1" w:semiHidden="0" w:uiPriority="67" w:unhideWhenUsed="0"/>
+    <w:lsdException w:name="Medium Grid 2" w:semiHidden="0" w:uiPriority="68" w:unhideWhenUsed="0"/>
+    <w:lsdException w:name="Medium Grid 3" w:semiHidden="0" w:uiPriority="69" w:unhideWhenUsed="0"/>
+    <w:lsdException w:name="Dark List" w:semiHidden="0" w:uiPriority="70" w:unhideWhenUsed="0"/>
+    <w:lsdException w:name="Colorful Shading" w:semiHidden="0" w:uiPriority="71" w:unhideWhenUsed="0"/>
+    <w:lsdException w:name="Colorful List" w:semiHidden="0" w:uiPriority="72" w:unhideWhenUsed="0"/>
+    <w:lsdException w:name="Colorful Grid" w:semiHidden="0" w:uiPriority="73" w:unhideWhenUsed="0"/>
+    <w:lsdException w:name="Light Shading Accent 1" w:semiHidden="0" w:uiPriority="60" w:unhideWhenUsed="0"/>
+    <w:lsdException w:name="Light List Accent 1" w:semiHidden="0" w:uiPriority="61" w:unhideWhenUsed="0"/>
+    <w:lsdException w:name="Light Grid Accent 1" w:semiHidden="0" w:uiPriority="62" w:unhideWhenUsed="0"/>
+    <w:lsdException w:name="Medium Shading 1 Accent 1" w:semiHidden="0" w:uiPriority="63" w:unhideWhenUsed="0"/>
+    <w:lsdException w:name="Medium Shading 2 Accent 1" w:semiHidden="0" w:uiPriority="64" w:unhideWhenUsed="0"/>
+    <w:lsdException w:name="Medium List 1 Accent 1" w:semiHidden="0" w:uiPriority="65" w:unhideWhenUsed="0"/>
+    <w:lsdException w:name="Revision" w:unhideWhenUsed="0"/>
+    <w:lsdException w:name="List Paragraph" w:semiHidden="0" w:uiPriority="34" w:unhideWhenUsed="0" w:qFormat="1"/>
+    <w:lsdException w:name="Quote" w:semiHidden="0" w:uiPriority="29" w:unhideWhenUsed="0" w:qFormat="1"/>
+    <w:lsdException w:name="Intense Quote" w:semiHidden="0" w:uiPriority="30" w:unhideWhenUsed="0" w:qFormat="1"/>
+    <w:lsdException w:name="Medium List 2 Accent 1" w:semiHidden="0" w:uiPriority="66" w:unhideWhenUsed="0"/>
+    <w:lsdException w:name="Medium Grid 1 Accent 1" w:semiHidden="0" w:uiPriority="67" w:unhideWhenUsed="0"/>
+    <w:lsdException w:name="Medium Grid 2 Accent 1" w:semiHidden="0" w:uiPriority="68" w:unhideWhenUsed="0"/>
+    <w:lsdException w:name="Medium Grid 3 Accent 1" w:semiHidden="0" w:uiPriority="69" w:unhideWhenUsed="0"/>
+    <w:lsdException w:name="Dark List Accent 1" w:semiHidden="0" w:uiPriority="70" w:unhideWhenUsed="0"/>
+    <w:lsdException w:name="Colorful Shading Accent 1" w:semiHidden="0" w:uiPriority="71" w:unhideWhenUsed="0"/>
+    <w:lsdException w:name="Colorful List Accent 1" w:semiHidden="0" w:uiPriority="72" w:unhideWhenUsed="0"/>
+    <w:lsdException w:name="Colorful Grid Accent 1" w:semiHidden="0" w:uiPriority="73" w:unhideWhenUsed="0"/>
+    <w:lsdException w:name="Light Shading Accent 2" w:semiHidden="0" w:uiPriority="60" w:unhideWhenUsed="0"/>
+    <w:lsdException w:name="Light List Accent 2" w:semiHidden="0" w:uiPriority="61" w:unhideWhenUsed="0"/>
+    <w:lsdException w:name="Light Grid Accent 2" w:semiHidden="0" w:uiPriority="62" w:unhideWhenUsed="0"/>
+    <w:lsdException w:name="Medium Shading 1 Accent 2" w:semiHidden="0" w:uiPriority="63" w:unhideWhenUsed="0"/>
+    <w:lsdException w:name="Medium Shading 2 Accent 2" w:semiHidden="0" w:uiPriority="64" w:unhideWhenUsed="0"/>
+    <w:lsdException w:name="Medium List 1 Accent 2" w:semiHidden="0" w:uiPriority="65" w:unhideWhenUsed="0"/>
+    <w:lsdException w:name="Medium List 2 Accent 2" w:semiHidden="0" w:uiPriority="66" w:unhideWhenUsed="0"/>
+    <w:lsdException w:name="Medium Grid 1 Accent 2" w:semiHidden="0" w:uiPriority="67" w:unhideWhenUsed="0"/>
+    <w:lsdException w:name="Medium Grid 2 Accent 2" w:semiHidden="0" w:uiPriority="68" w:unhideWhenUsed="0"/>
+    <w:lsdException w:name="Medium Grid 3 Accent 2" w:semiHidden="0" w:uiPriority="69" w:unhideWhenUsed="0"/>
+    <w:lsdException w:name="Dark List Accent 2" w:semiHidden="0" w:uiPriority="70" w:unhideWhenUsed="0"/>
+    <w:lsdException w:name="Colorful Shading Accent 2" w:semiHidden="0" w:uiPriority="71" w:unhideWhenUsed="0"/>
+    <w:lsdException w:name="Colorful List Accent 2" w:semiHidden="0" w:uiPriority="72" w:unhideWhenUsed="0"/>
+    <w:lsdException w:name="Colorful Grid Accent 2" w:semiHidden="0" w:uiPriority="73" w:unhideWhenUsed="0"/>
+    <w:lsdException w:name="Light Shading Accent 3" w:semiHidden="0" w:uiPriority="60" w:unhideWhenUsed="0"/>
+    <w:lsdException w:name="Light List Accent 3" w:semiHidden="0" w:uiPriority="61" w:unhideWhenUsed="0"/>
+    <w:lsdException w:name="Light Grid Accent 3" w:semiHidden="0" w:uiPriority="62" w:unhideWhenUsed="0"/>
+    <w:lsdException w:name="Medium Shading 1 Accent 3" w:semiHidden="0" w:uiPriority="63" w:unhideWhenUsed="0"/>
+    <w:lsdException w:name="Medium Shading 2 Accent 3" w:semiHidden="0" w:uiPriority="64" w:unhideWhenUsed="0"/>
+    <w:lsdException w:name="Medium List 1 Accent 3" w:semiHidden="0" w:uiPriority="65" w:unhideWhenUsed="0"/>
+    <w:lsdException w:name="Medium List 2 Accent 3" w:semiHidden="0" w:uiPriority="66" w:unhideWhenUsed="0"/>
+    <w:lsdException w:name="Medium Grid 1 Accent 3" w:semiHidden="0" w:uiPriority="67" w:unhideWhenUsed="0"/>
+    <w:lsdException w:name="Medium Grid 2 Accent 3" w:semiHidden="0" w:uiPriority="68" w:unhideWhenUsed="0"/>
+    <w:lsdException w:name="Medium Grid 3 Accent 3" w:semiHidden="0" w:uiPriority="69" w:unhideWhenUsed="0"/>
+    <w:lsdException w:name="Dark List Accent 3" w:semiHidden="0" w:uiPriority="70" w:unhideWhenUsed="0"/>
+    <w:lsdException w:name="Colorful Shading Accent 3" w:semiHidden="0" w:uiPriority="71" w:unhideWhenUsed="0"/>
+    <w:lsdException w:name="Colorful List Accent 3" w:semiHidden="0" w:uiPriority="72" w:unhideWhenUsed="0"/>
+    <w:lsdException w:name="Colorful Grid Accent 3" w:semiHidden="0" w:uiPriority="73" w:unhideWhenUsed="0"/>
+    <w:lsdException w:name="Light Shading Accent 4" w:semiHidden="0" w:uiPriority="60" w:unhideWhenUsed="0"/>
+    <w:lsdException w:name="Light List Accent 4" w:semiHidden="0" w:uiPriority="61" w:unhideWhenUsed="0"/>
+    <w:lsdException w:name="Light Grid Accent 4" w:semiHidden="0" w:uiPriority="62" w:unhideWhenUsed="0"/>
+    <w:lsdException w:name="Medium Shading 1 Accent 4" w:semiHidden="0" w:uiPriority="63" w:unhideWhenUsed="0"/>
+    <w:lsdException w:name="Medium Shading 2 Accent 4" w:semiHidden="0" w:uiPriority="64" w:unhideWhenUsed="0"/>
+    <w:lsdException w:name="Medium List 1 Accent 4" w:semiHidden="0" w:uiPriority="65" w:unhideWhenUsed="0"/>
+    <w:lsdException w:name="Medium List 2 Accent 4" w:semiHidden="0" w:uiPriority="66" w:unhideWhenUsed="0"/>
+    <w:lsdException w:name="Medium Grid 1 Accent 4" w:semiHidden="0" w:uiPriority="67" w:unhideWhenUsed="0"/>
+    <w:lsdException w:name="Medium Grid 2 Accent 4" w:semiHidden="0" w:uiPriority="68" w:unhideWhenUsed="0"/>
+    <w:lsdException w:name="Medium Grid 3 Accent 4" w:semiHidden="0" w:uiPriority="69" w:unhideWhenUsed="0"/>
+    <w:lsdException w:name="Dark List Accent 4" w:semiHidden="0" w:uiPriority="70" w:unhideWhenUsed="0"/>
+    <w:lsdException w:name="Colorful Shading Accent 4" w:semiHidden="0" w:uiPriority="71" w:unhideWhenUsed="0"/>
+    <w:lsdException w:name="Colorful List Accent 4" w:semiHidden="0" w:uiPriority="72" w:unhideWhenUsed="0"/>
+    <w:lsdException w:name="Colorful Grid Accent 4" w:semiHidden="0" w:uiPriority="73" w:unhideWhenUsed="0"/>
+    <w:lsdException w:name="Light Shading Accent 5" w:semiHidden="0" w:uiPriority="60" w:unhideWhenUsed="0"/>
+    <w:lsdException w:name="Light List Accent 5" w:semiHidden="0" w:uiPriority="61" w:unhideWhenUsed="0"/>
+    <w:lsdException w:name="Light Grid Accent 5" w:semiHidden="0" w:uiPriority="62" w:unhideWhenUsed="0"/>
+    <w:lsdException w:name="Medium Shading 1 Accent 5" w:semiHidden="0" w:uiPriority="63" w:unhideWhenUsed="0"/>
+    <w:lsdException w:name="Medium Shading 2 Accent 5" w:semiHidden="0" w:uiPriority="64" w:unhideWhenUsed="0"/>
+    <w:lsdException w:name="Medium List 1 Accent 5" w:semiHidden="0" w:uiPriority="65" w:unhideWhenUsed="0"/>
+    <w:lsdException w:name="Medium List 2 Accent 5" w:semiHidden="0" w:uiPriority="66" w:unhideWhenUsed="0"/>
+    <w:lsdException w:name="Medium Grid 1 Accent 5" w:semiHidden="0" w:uiPriority="67" w:unhideWhenUsed="0"/>
+    <w:lsdException w:name="Medium Grid 2 Accent 5" w:semiHidden="0" w:uiPriority="68" w:unhideWhenUsed="0"/>
+    <w:lsdException w:name="Medium Grid 3 Accent 5" w:semiHidden="0" w:uiPriority="69" w:unhideWhenUsed="0"/>
+    <w:lsdException w:name="Dark List Accent 5" w:semiHidden="0" w:uiPriority="70" w:unhideWhenUsed="0"/>
+    <w:lsdException w:name="Colorful Shading Accent 5" w:semiHidden="0" w:uiPriority="71" w:unhideWhenUsed="0"/>
+    <w:lsdException w:name="Colorful List Accent 5" w:semiHidden="0" w:uiPriority="72" w:unhideWhenUsed="0"/>
+    <w:lsdException w:name="Colorful Grid Accent 5" w:semiHidden="0" w:uiPriority="73" w:unhideWhenUsed="0"/>
+    <w:lsdException w:name="Light Shading Accent 6" w:semiHidden="0" w:uiPriority="60" w:unhideWhenUsed="0"/>
+    <w:lsdException w:name="Light List Accent 6" w:semiHidden="0" w:uiPriority="61" w:unhideWhenUsed="0"/>
+    <w:lsdException w:name="Light Grid Accent 6" w:semiHidden="0" w:uiPriority="62" w:unhideWhenUsed="0"/>
+    <w:lsdException w:name="Medium Shading 1 Accent 6" w:semiHidden="0" w:uiPriority="63" w:unhideWhenUsed="0"/>
+    <w:lsdException w:name="Medium Shading 2 Accent 6" w:semiHidden="0" w:uiPriority="64" w:unhideWhenUsed="0"/>
+    <w:lsdException w:name="Medium List 1 Accent 6" w:semiHidden="0" w:uiPriority="65" w:unhideWhenUsed="0"/>
+    <w:lsdException w:name="Medium List 2 Accent 6" w:semiHidden="0" w:uiPriority="66" w:unhideWhenUsed="0"/>
+    <w:lsdException w:name="Medium Grid 1 Accent 6" w:semiHidden="0" w:uiPriority="67" w:unhideWhenUsed="0"/>
+    <w:lsdException w:name="Medium Grid 2 Accent 6" w:semiHidden="0" w:uiPriority="68" w:unhideWhenUsed="0"/>
+    <w:lsdException w:name="Medium Grid 3 Accent 6" w:semiHidden="0" w:uiPriority="69" w:unhideWhenUsed="0"/>
+    <w:lsdException w:name="Dark List Accent 6" w:semiHidden="0" w:uiPriority="70" w:unhideWhenUsed="0"/>
+    <w:lsdException w:name="Colorful Shading Accent 6" w:semiHidden="0" w:uiPriority="71" w:unhideWhenUsed="0"/>
+    <w:lsdException w:name="Colorful List Accent 6" w:semiHidden="0" w:uiPriority="72" w:unhideWhenUsed="0"/>
+    <w:lsdException w:name="Colorful Grid Accent 6" w:semiHidden="0" w:uiPriority="73" w:unhideWhenUsed="0"/>
+    <w:lsdException w:name="Subtle Emphasis" w:semiHidden="0" w:uiPriority="19" w:unhideWhenUsed="0" w:qFormat="1"/>
+    <w:lsdException w:name="Intense Emphasis" w:semiHidden="0" w:uiPriority="21" w:unhideWhenUsed="0" w:qFormat="1"/>
+    <w:lsdException w:name="Subtle Reference" w:semiHidden="0" w:uiPriority="31" w:unhideWhenUsed="0" w:qFormat="1"/>
+    <w:lsdException w:name="Intense Reference" w:semiHidden="0" w:uiPriority="32" w:unhideWhenUsed="0" w:qFormat="1"/>
+    <w:lsdException w:name="Book Title" w:semiHidden="0" w:uiPriority="33" w:unhideWhenUsed="0" w:qFormat="1"/>
+    <w:lsdException w:name="Bibliography" w:uiPriority="37"/>
+    <w:lsdException w:name="TOC Heading" w:uiPriority="39" w:qFormat="1"/>
+  </w:latentStyles>
+  <w:style w:type="paragraph" w:default="1" w:styleId="Standard">
+    <w:name w:val="Normal"/>
+    <w:qFormat/>
+  </w:style>
+  <w:style w:type="paragraph" w:styleId="berschrift1">
+    <w:name w:val="heading 1"/>
+    <w:basedOn w:val="Standard"/>
+    <w:next w:val="Standard"/>
+    <w:link w:val="berschrift1Zchn"/>
+    <w:uiPriority w:val="9"/>
+    <w:qFormat/>
+    <w:rsid w:val="00522DDA"/>
+    <w:pPr>
+      <w:keepNext/>
+      <w:keepLines/>
+      <w:spacing w:before="480" w:after="0"/>
+      <w:outlineLvl w:val="0"/>
+    </w:pPr>
+    <w:rPr>
+      <w:rFonts w:asciiTheme="majorHAnsi" w:eastAsiaTheme="majorEastAsia" w:hAnsiTheme="majorHAnsi" w:cstheme="majorBidi"/>
+      <w:b/>
+      <w:bCs/>
+      <w:color w:val="365F91" w:themeColor="accent1" w:themeShade="BF"/>
+      <w:sz w:val="28"/>
+      <w:szCs w:val="28"/>
+    </w:rPr>
+  </w:style>
+  <w:style w:type="paragraph" w:styleId="berschrift2">
+    <w:name w:val="heading 2"/>
+    <w:basedOn w:val="Standard"/>
+    <w:next w:val="Standard"/>
+    <w:link w:val="berschrift2Zchn"/>
+    <w:uiPriority w:val="9"/>
+    <w:unhideWhenUsed/>
+    <w:qFormat/>
+    <w:rsid w:val="00522DDA"/>
+    <w:pPr>
+      <w:keepNext/>
+      <w:keepLines/>
+      <w:spacing w:before="200" w:after="0"/>
+      <w:outlineLvl w:val="1"/>
+    </w:pPr>
+    <w:rPr>
+      <w:rFonts w:asciiTheme="majorHAnsi" w:eastAsiaTheme="majorEastAsia" w:hAnsiTheme="majorHAnsi" w:cstheme="majorBidi"/>
+      <w:b/>
+      <w:bCs/>
+      <w:color w:val="4F81BD" w:themeColor="accent1"/>
+      <w:sz w:val="26"/>
+      <w:szCs w:val="26"/>
+    </w:rPr>
+  </w:style>
+  <w:style w:type="paragraph" w:styleId="berschrift3">
+    <w:name w:val="heading 3"/>
+    <w:basedOn w:val="Standard"/>
+    <w:next w:val="Standard"/>
+    <w:link w:val="berschrift3Zchn"/>
+    <w:uiPriority w:val="9"/>
+    <w:unhideWhenUsed/>
+    <w:qFormat/>
+    <w:rsid w:val="005F4713"/>
+    <w:pPr>
+      <w:keepNext/>
+      <w:keepLines/>
+      <w:spacing w:before="200" w:after="0"/>
+      <w:outlineLvl w:val="2"/>
+    </w:pPr>
+    <w:rPr>
+      <w:rFonts w:asciiTheme="majorHAnsi" w:eastAsiaTheme="majorEastAsia" w:hAnsiTheme="majorHAnsi" w:cstheme="majorBidi"/>
+      <w:b/>
+      <w:bCs/>
+      <w:color w:val="4F81BD" w:themeColor="accent1"/>
+    </w:rPr>
+  </w:style>
+  <w:style w:type="character" w:default="1" w:styleId="Absatz-Standardschriftart">
+    <w:name w:val="Default Paragraph Font"/>
+    <w:uiPriority w:val="1"/>
+    <w:semiHidden/>
+    <w:unhideWhenUsed/>
+  </w:style>
+  <w:style w:type="table" w:default="1" w:styleId="NormaleTabelle">
+    <w:name w:val="Normal Table"/>
+    <w:uiPriority w:val="99"/>
+    <w:semiHidden/>
+    <w:unhideWhenUsed/>
+    <w:tblPr>
+      <w:tblInd w:w="0" w:type="dxa"/>
+      <w:tblCellMar>
+        <w:top w:w="0" w:type="dxa"/>
+        <w:left w:w="108" w:type="dxa"/>
+        <w:bottom w:w="0" w:type="dxa"/>
+        <w:right w:w="108" w:type="dxa"/>
+      </w:tblCellMar>
+    </w:tblPr>
+  </w:style>
+  <w:style w:type="numbering" w:default="1" w:styleId="KeineListe">
+    <w:name w:val="No List"/>
+    <w:uiPriority w:val="99"/>
+    <w:semiHidden/>
+    <w:unhideWhenUsed/>
+  </w:style>
+  <w:style w:type="character" w:customStyle="1" w:styleId="berschrift1Zchn">
+    <w:name w:val="Überschrift 1 Zchn"/>
+    <w:basedOn w:val="Absatz-Standardschriftart"/>
+    <w:link w:val="berschrift1"/>
+    <w:uiPriority w:val="9"/>
+    <w:rsid w:val="00522DDA"/>
+    <w:rPr>
+      <w:rFonts w:asciiTheme="majorHAnsi" w:eastAsiaTheme="majorEastAsia" w:hAnsiTheme="majorHAnsi" w:cstheme="majorBidi"/>
+      <w:b/>
+      <w:bCs/>
+      <w:color w:val="365F91" w:themeColor="accent1" w:themeShade="BF"/>
+      <w:sz w:val="28"/>
+      <w:szCs w:val="28"/>
+    </w:rPr>
+  </w:style>
+  <w:style w:type="paragraph" w:styleId="Titel">
+    <w:name w:val="Title"/>
+    <w:basedOn w:val="Standard"/>
+    <w:next w:val="Standard"/>
+    <w:link w:val="TitelZchn"/>
+    <w:uiPriority w:val="10"/>
+    <w:qFormat/>
+    <w:rsid w:val="00522DDA"/>
+    <w:pPr>
+      <w:pBdr>
+        <w:bottom w:val="single" w:sz="8" w:space="4" w:color="4F81BD" w:themeColor="accent1"/>
+      </w:pBdr>
+      <w:spacing w:after="300" w:line="240" w:lineRule="auto"/>
+      <w:contextualSpacing/>
+    </w:pPr>
+    <w:rPr>
+      <w:rFonts w:asciiTheme="majorHAnsi" w:eastAsiaTheme="majorEastAsia" w:hAnsiTheme="majorHAnsi" w:cstheme="majorBidi"/>
+      <w:color w:val="17365D" w:themeColor="text2" w:themeShade="BF"/>
+      <w:spacing w:val="5"/>
+      <w:kern w:val="28"/>
+      <w:sz w:val="52"/>
+      <w:szCs w:val="52"/>
+    </w:rPr>
+  </w:style>
+  <w:style w:type="character" w:customStyle="1" w:styleId="TitelZchn">
+    <w:name w:val="Titel Zchn"/>
+    <w:basedOn w:val="Absatz-Standardschriftart"/>
+    <w:link w:val="Titel"/>
+    <w:uiPriority w:val="10"/>
+    <w:rsid w:val="00522DDA"/>
+    <w:rPr>
+      <w:rFonts w:asciiTheme="majorHAnsi" w:eastAsiaTheme="majorEastAsia" w:hAnsiTheme="majorHAnsi" w:cstheme="majorBidi"/>
+      <w:color w:val="17365D" w:themeColor="text2" w:themeShade="BF"/>
+      <w:spacing w:val="5"/>
+      <w:kern w:val="28"/>
+      <w:sz w:val="52"/>
+      <w:szCs w:val="52"/>
+    </w:rPr>
+  </w:style>
+  <w:style w:type="character" w:customStyle="1" w:styleId="berschrift2Zchn">
+    <w:name w:val="Überschrift 2 Zchn"/>
+    <w:basedOn w:val="Absatz-Standardschriftart"/>
+    <w:link w:val="berschrift2"/>
+    <w:uiPriority w:val="9"/>
+    <w:rsid w:val="00522DDA"/>
+    <w:rPr>
+      <w:rFonts w:asciiTheme="majorHAnsi" w:eastAsiaTheme="majorEastAsia" w:hAnsiTheme="majorHAnsi" w:cstheme="majorBidi"/>
+      <w:b/>
+      <w:bCs/>
+      <w:color w:val="4F81BD" w:themeColor="accent1"/>
+      <w:sz w:val="26"/>
+      <w:szCs w:val="26"/>
+    </w:rPr>
+  </w:style>
+  <w:style w:type="character" w:styleId="SchwacheHervorhebung">
+    <w:name w:val="Subtle Emphasis"/>
+    <w:basedOn w:val="Absatz-Standardschriftart"/>
+    <w:uiPriority w:val="19"/>
+    <w:qFormat/>
+    <w:rsid w:val="001E73D2"/>
+    <w:rPr>
+      <w:i/>
+      <w:iCs/>
+      <w:color w:val="808080" w:themeColor="text1" w:themeTint="7F"/>
+    </w:rPr>
+  </w:style>
+  <w:style w:type="paragraph" w:styleId="Listenabsatz">
+    <w:name w:val="List Paragraph"/>
+    <w:basedOn w:val="Standard"/>
+    <w:uiPriority w:val="34"/>
+    <w:qFormat/>
+    <w:rsid w:val="007151F5"/>
+    <w:pPr>
+      <w:ind w:left="720"/>
+      <w:contextualSpacing/>
+    </w:pPr>
+  </w:style>
+  <w:style w:type="character" w:customStyle="1" w:styleId="berschrift3Zchn">
+    <w:name w:val="Überschrift 3 Zchn"/>
+    <w:basedOn w:val="Absatz-Standardschriftart"/>
+    <w:link w:val="berschrift3"/>
+    <w:uiPriority w:val="9"/>
+    <w:rsid w:val="005F4713"/>
+    <w:rPr>
+      <w:rFonts w:asciiTheme="majorHAnsi" w:eastAsiaTheme="majorEastAsia" w:hAnsiTheme="majorHAnsi" w:cstheme="majorBidi"/>
+      <w:b/>
+      <w:bCs/>
+      <w:color w:val="4F81BD" w:themeColor="accent1"/>
+    </w:rPr>
+  </w:style>
+  <w:style w:type="table" w:styleId="Tabellenraster">
+    <w:name w:val="Table Grid"/>
+    <w:basedOn w:val="NormaleTabelle"/>
+    <w:uiPriority w:val="59"/>
+    <w:rsid w:val="00712653"/>
+    <w:pPr>
+      <w:spacing w:after="0" w:line="240" w:lineRule="auto"/>
+    </w:pPr>
+    <w:tblPr>
+      <w:tblBorders>
+        <w:top w:val="single" w:sz="4" w:space="0" w:color="auto"/>
+        <w:left w:val="single" w:sz="4" w:space="0" w:color="auto"/>
+        <w:bottom w:val="single" w:sz="4" w:space="0" w:color="auto"/>
+        <w:right w:val="single" w:sz="4" w:space="0" w:color="auto"/>
+        <w:insideH w:val="single" w:sz="4" w:space="0" w:color="auto"/>
+        <w:insideV w:val="single" w:sz="4" w:space="0" w:color="auto"/>
+      </w:tblBorders>
+    </w:tblPr>
+  </w:style>
+  <w:style w:type="paragraph" w:styleId="Untertitel">
+    <w:name w:val="Subtitle"/>
+    <w:basedOn w:val="Standard"/>
+    <w:next w:val="Standard"/>
+    <w:link w:val="UntertitelZchn"/>
+    <w:uiPriority w:val="11"/>
+    <w:qFormat/>
+    <w:rsid w:val="00D95398"/>
+    <w:pPr>
+      <w:numPr>
+        <w:ilvl w:val="1"/>
+      </w:numPr>
+    </w:pPr>
+    <w:rPr>
+      <w:rFonts w:asciiTheme="majorHAnsi" w:eastAsiaTheme="majorEastAsia" w:hAnsiTheme="majorHAnsi" w:cstheme="majorBidi"/>
+      <w:i/>
+      <w:iCs/>
+      <w:color w:val="4F81BD" w:themeColor="accent1"/>
+      <w:spacing w:val="15"/>
+      <w:sz w:val="24"/>
+      <w:szCs w:val="24"/>
+    </w:rPr>
+  </w:style>
+  <w:style w:type="character" w:customStyle="1" w:styleId="UntertitelZchn">
+    <w:name w:val="Untertitel Zchn"/>
+    <w:basedOn w:val="Absatz-Standardschriftart"/>
+    <w:link w:val="Untertitel"/>
+    <w:uiPriority w:val="11"/>
+    <w:rsid w:val="00D95398"/>
+    <w:rPr>
+      <w:rFonts w:asciiTheme="majorHAnsi" w:eastAsiaTheme="majorEastAsia" w:hAnsiTheme="majorHAnsi" w:cstheme="majorBidi"/>
+      <w:i/>
+      <w:iCs/>
+      <w:color w:val="4F81BD" w:themeColor="accent1"/>
+      <w:spacing w:val="15"/>
+      <w:sz w:val="24"/>
+      <w:szCs w:val="24"/>
+    </w:rPr>
+  </w:style>
+  <w:style w:type="paragraph" w:styleId="Kopfzeile">
+    <w:name w:val="header"/>
+    <w:basedOn w:val="Standard"/>
+    <w:link w:val="KopfzeileZchn"/>
+    <w:uiPriority w:val="99"/>
+    <w:unhideWhenUsed/>
+    <w:rsid w:val="00913F6C"/>
+    <w:pPr>
+      <w:tabs>
+        <w:tab w:val="center" w:pos="4536"/>
+        <w:tab w:val="right" w:pos="9072"/>
+      </w:tabs>
+      <w:spacing w:after="0" w:line="240" w:lineRule="auto"/>
+    </w:pPr>
+  </w:style>
+  <w:style w:type="character" w:customStyle="1" w:styleId="KopfzeileZchn">
+    <w:name w:val="Kopfzeile Zchn"/>
+    <w:basedOn w:val="Absatz-Standardschriftart"/>
+    <w:link w:val="Kopfzeile"/>
+    <w:uiPriority w:val="99"/>
+    <w:rsid w:val="00913F6C"/>
+  </w:style>
+  <w:style w:type="paragraph" w:styleId="Fuzeile">
+    <w:name w:val="footer"/>
+    <w:basedOn w:val="Standard"/>
+    <w:link w:val="FuzeileZchn"/>
+    <w:uiPriority w:val="99"/>
+    <w:unhideWhenUsed/>
+    <w:rsid w:val="00913F6C"/>
+    <w:pPr>
+      <w:tabs>
+        <w:tab w:val="center" w:pos="4536"/>
+        <w:tab w:val="right" w:pos="9072"/>
+      </w:tabs>
+      <w:spacing w:after="0" w:line="240" w:lineRule="auto"/>
+    </w:pPr>
+  </w:style>
+  <w:style w:type="character" w:customStyle="1" w:styleId="FuzeileZchn">
+    <w:name w:val="Fußzeile Zchn"/>
+    <w:basedOn w:val="Absatz-Standardschriftart"/>
+    <w:link w:val="Fuzeile"/>
+    <w:uiPriority w:val="99"/>
+    <w:rsid w:val="00913F6C"/>
+  </w:style>
+  <w:style w:type="paragraph" w:styleId="Sprechblasentext">
+    <w:name w:val="Balloon Text"/>
+    <w:basedOn w:val="Standard"/>
+    <w:link w:val="SprechblasentextZchn"/>
+    <w:uiPriority w:val="99"/>
+    <w:semiHidden/>
+    <w:unhideWhenUsed/>
+    <w:rsid w:val="00B43E74"/>
+    <w:pPr>
+      <w:spacing w:after="0" w:line="240" w:lineRule="auto"/>
+    </w:pPr>
+    <w:rPr>
+      <w:rFonts w:ascii="Tahoma" w:hAnsi="Tahoma" w:cs="Tahoma"/>
+      <w:sz w:val="16"/>
+      <w:szCs w:val="16"/>
+    </w:rPr>
+  </w:style>
+  <w:style w:type="character" w:customStyle="1" w:styleId="SprechblasentextZchn">
+    <w:name w:val="Sprechblasentext Zchn"/>
+    <w:basedOn w:val="Absatz-Standardschriftart"/>
+    <w:link w:val="Sprechblasentext"/>
+    <w:uiPriority w:val="99"/>
+    <w:semiHidden/>
+    <w:rsid w:val="00B43E74"/>
+    <w:rPr>
+      <w:rFonts w:ascii="Tahoma" w:hAnsi="Tahoma" w:cs="Tahoma"/>
+      <w:sz w:val="16"/>
+      <w:szCs w:val="16"/>
+    </w:rPr>
+  </w:style>
+</w:styles>
+</file>
+
+<file path=word/stylesWithEffects.xml><?xml version="1.0" encoding="utf-8"?>
+<w:styles xmlns:wpc="http://schemas.microsoft.com/office/word/2010/wordprocessingCanvas" xmlns:mc="http://schemas.openxmlformats.org/markup-compatibility/2006" xmlns:o="urn:schemas-microsoft-com:office:office" xmlns:r="http://schemas.openxmlformats.org/officeDocument/2006/relationships" xmlns:m="http://schemas.openxmlformats.org/officeDocument/2006/math" xmlns:v="urn:schemas-microsoft-com:vml" xmlns:wp14="http://schemas.microsoft.com/office/word/2010/wordprocessingDrawing" xmlns:wp="http://schemas.openxmlformats.org/drawingml/2006/wordprocessingDrawing" xmlns:w10="urn:schemas-microsoft-com:office:word" xmlns:w="http://schemas.openxmlformats.org/wordprocessingml/2006/main" xmlns:w14="http://schemas.microsoft.com/office/word/2010/wordml" xmlns:wpg="http://schemas.microsoft.com/office/word/2010/wordprocessingGroup" xmlns:wpi="http://schemas.microsoft.com/office/word/2010/wordprocessingInk" xmlns:wne="http://schemas.microsoft.com/office/word/2006/wordml" xmlns:wps="http://schemas.microsoft.com/office/word/2010/wordprocessingShape" mc:Ignorable="w14 wp14">
+  <w:docDefaults>
+    <w:rPrDefault>
+      <w:rPr>
+        <w:rFonts w:asciiTheme="minorHAnsi" w:eastAsiaTheme="minorHAnsi" w:hAnsiTheme="minorHAnsi" w:cstheme="minorBidi"/>
+        <w:sz w:val="22"/>
+        <w:szCs w:val="22"/>
+        <w:lang w:val="de-DE" w:eastAsia="en-US" w:bidi="ar-SA"/>
+      </w:rPr>
+    </w:rPrDefault>
+    <w:pPrDefault>
+      <w:pPr>
+        <w:spacing w:after="200" w:line="276" w:lineRule="auto"/>
+      </w:pPr>
+    </w:pPrDefault>
+  </w:docDefaults>
+  <w:latentStyles w:defLockedState="0" w:defUIPriority="99" w:defSemiHidden="1" w:defUnhideWhenUsed="1" w:defQFormat="0" w:count="267">
+    <w:lsdException w:name="Normal" w:semiHidden="0" w:uiPriority="0" w:unhideWhenUsed="0" w:qFormat="1"/>
+    <w:lsdException w:name="heading 1" w:semiHidden="0" w:uiPriority="9" w:unhideWhenUsed="0" w:qFormat="1"/>
+    <w:lsdException w:name="heading 2" w:uiPriority="9" w:qFormat="1"/>
+    <w:lsdException w:name="heading 3" w:uiPriority="9" w:qFormat="1"/>
+    <w:lsdException w:name="heading 4" w:uiPriority="9" w:qFormat="1"/>
+    <w:lsdException w:name="heading 5" w:uiPriority="9" w:qFormat="1"/>
+    <w:lsdException w:name="heading 6" w:uiPriority="9" w:qFormat="1"/>
+    <w:lsdException w:name="heading 7" w:uiPriority="9" w:qFormat="1"/>
+    <w:lsdException w:name="heading 8" w:uiPriority="9" w:qFormat="1"/>
+    <w:lsdException w:name="heading 9" w:uiPriority="9" w:qFormat="1"/>
+    <w:lsdException w:name="toc 1" w:uiPriority="39"/>
+    <w:lsdException w:name="toc 2" w:uiPriority="39"/>
+    <w:lsdException w:name="toc 3" w:uiPriority="39"/>
+    <w:lsdException w:name="toc 4" w:uiPriority="39"/>
+    <w:lsdException w:name="toc 5" w:uiPriority="39"/>
+    <w:lsdException w:name="toc 6" w:uiPriority="39"/>
+    <w:lsdException w:name="toc 7" w:uiPriority="39"/>
+    <w:lsdException w:name="toc 8" w:uiPriority="39"/>
+    <w:lsdException w:name="toc 9" w:uiPriority="39"/>
+    <w:lsdException w:name="caption" w:uiPriority="35" w:qFormat="1"/>
+    <w:lsdException w:name="Title" w:semiHidden="0" w:uiPriority="10" w:unhideWhenUsed="0" w:qFormat="1"/>
+    <w:lsdException w:name="Default Paragraph Font" w:uiPriority="1"/>
+    <w:lsdException w:name="Subtitle" w:semiHidden="0" w:uiPriority="11" w:unhideWhenUsed="0" w:qFormat="1"/>
+    <w:lsdException w:name="Strong" w:semiHidden="0" w:uiPriority="22" w:unhideWhenUsed="0" w:qFormat="1"/>
+    <w:lsdException w:name="Emphasis" w:semiHidden="0" w:uiPriority="20" w:unhideWhenUsed="0" w:qFormat="1"/>
+    <w:lsdException w:name="Table Grid" w:semiHidden="0" w:uiPriority="59" w:unhideWhenUsed="0"/>
+    <w:lsdException w:name="Placeholder Text" w:unhideWhenUsed="0"/>
+    <w:lsdException w:name="No Spacing" w:semiHidden="0" w:uiPriority="1" w:unhideWhenUsed="0" w:qFormat="1"/>
+    <w:lsdException w:name="Light Shading" w:semiHidden="0" w:uiPriority="60" w:unhideWhenUsed="0"/>
+    <w:lsdException w:name="Light List" w:semiHidden="0" w:uiPriority="61" w:unhideWhenUsed="0"/>
+    <w:lsdException w:name="Light Grid" w:semiHidden="0" w:uiPriority="62" w:unhideWhenUsed="0"/>
+    <w:lsdException w:name="Medium Shading 1" w:semiHidden="0" w:uiPriority="63" w:unhideWhenUsed="0"/>
+    <w:lsdException w:name="Medium Shading 2" w:semiHidden="0" w:uiPriority="64" w:unhideWhenUsed="0"/>
+    <w:lsdException w:name="Medium List 1" w:semiHidden="0" w:uiPriority="65" w:unhideWhenUsed="0"/>
+    <w:lsdException w:name="Medium List 2" w:semiHidden="0" w:uiPriority="66" w:unhideWhenUsed="0"/>
+    <w:lsdException w:name="Medium Grid 1" w:semiHidden="0" w:uiPriority="67" w:unhideWhenUsed="0"/>
+    <w:lsdException w:name="Medium Grid 2" w:semiHidden="0" w:uiPriority="68" w:unhideWhenUsed="0"/>
+    <w:lsdException w:name="Medium Grid 3" w:semiHidden="0" w:uiPriority="69" w:unhideWhenUsed="0"/>
+    <w:lsdException w:name="Dark List" w:semiHidden="0" w:uiPriority="70" w:unhideWhenUsed="0"/>
+    <w:lsdException w:name="Colorful Shading" w:semiHidden="0" w:uiPriority="71" w:unhideWhenUsed="0"/>
+    <w:lsdException w:name="Colorful List" w:semiHidden="0" w:uiPriority="72" w:unhideWhenUsed="0"/>
+    <w:lsdException w:name="Colorful Grid" w:semiHidden="0" w:uiPriority="73" w:unhideWhenUsed="0"/>
+    <w:lsdException w:name="Light Shading Accent 1" w:semiHidden="0" w:uiPriority="60" w:unhideWhenUsed="0"/>
+    <w:lsdException w:name="Light List Accent 1" w:semiHidden="0" w:uiPriority="61" w:unhideWhenUsed="0"/>
+    <w:lsdException w:name="Light Grid Accent 1" w:semiHidden="0" w:uiPriority="62" w:unhideWhenUsed="0"/>
+    <w:lsdException w:name="Medium Shading 1 Accent 1" w:semiHidden="0" w:uiPriority="63" w:unhideWhenUsed="0"/>
+    <w:lsdException w:name="Medium Shading 2 Accent 1" w:semiHidden="0" w:uiPriority="64" w:unhideWhenUsed="0"/>
+    <w:lsdException w:name="Medium List 1 Accent 1" w:semiHidden="0" w:uiPriority="65" w:unhideWhenUsed="0"/>
+    <w:lsdException w:name="Revision" w:unhideWhenUsed="0"/>
+    <w:lsdException w:name="List Paragraph" w:semiHidden="0" w:uiPriority="34" w:unhideWhenUsed="0" w:qFormat="1"/>
+    <w:lsdException w:name="Quote" w:semiHidden="0" w:uiPriority="29" w:unhideWhenUsed="0" w:qFormat="1"/>
+    <w:lsdException w:name="Intense Quote" w:semiHidden="0" w:uiPriority="30" w:unhideWhenUsed="0" w:qFormat="1"/>
+    <w:lsdException w:name="Medium List 2 Accent 1" w:semiHidden="0" w:uiPriority="66" w:unhideWhenUsed="0"/>
+    <w:lsdException w:name="Medium Grid 1 Accent 1" w:semiHidden="0" w:uiPriority="67" w:unhideWhenUsed="0"/>
+    <w:lsdException w:name="Medium Grid 2 Accent 1" w:semiHidden="0" w:uiPriority="68" w:unhideWhenUsed="0"/>
+    <w:lsdException w:name="Medium Grid 3 Accent 1" w:semiHidden="0" w:uiPriority="69" w:unhideWhenUsed="0"/>
+    <w:lsdException w:name="Dark List Accent 1" w:semiHidden="0" w:uiPriority="70" w:unhideWhenUsed="0"/>
+    <w:lsdException w:name="Colorful Shading Accent 1" w:semiHidden="0" w:uiPriority="71" w:unhideWhenUsed="0"/>
+    <w:lsdException w:name="Colorful List Accent 1" w:semiHidden="0" w:uiPriority="72" w:unhideWhenUsed="0"/>
+    <w:lsdException w:name="Colorful Grid Accent 1" w:semiHidden="0" w:uiPriority="73" w:unhideWhenUsed="0"/>
+    <w:lsdException w:name="Light Shading Accent 2" w:semiHidden="0" w:uiPriority="60" w:unhideWhenUsed="0"/>
+    <w:lsdException w:name="Light List Accent 2" w:semiHidden="0" w:uiPriority="61" w:unhideWhenUsed="0"/>
+    <w:lsdException w:name="Light Grid Accent 2" w:semiHidden="0" w:uiPriority="62" w:unhideWhenUsed="0"/>
+    <w:lsdException w:name="Medium Shading 1 Accent 2" w:semiHidden="0" w:uiPriority="63" w:unhideWhenUsed="0"/>
+    <w:lsdException w:name="Medium Shading 2 Accent 2" w:semiHidden="0" w:uiPriority="64" w:unhideWhenUsed="0"/>
+    <w:lsdException w:name="Medium List 1 Accent 2" w:semiHidden="0" w:uiPriority="65" w:unhideWhenUsed="0"/>
+    <w:lsdException w:name="Medium List 2 Accent 2" w:semiHidden="0" w:uiPriority="66" w:unhideWhenUsed="0"/>
+    <w:lsdException w:name="Medium Grid 1 Accent 2" w:semiHidden="0" w:uiPriority="67" w:unhideWhenUsed="0"/>
+    <w:lsdException w:name="Medium Grid 2 Accent 2" w:semiHidden="0" w:uiPriority="68" w:unhideWhenUsed="0"/>
+    <w:lsdException w:name="Medium Grid 3 Accent 2" w:semiHidden="0" w:uiPriority="69" w:unhideWhenUsed="0"/>
+    <w:lsdException w:name="Dark List Accent 2" w:semiHidden="0" w:uiPriority="70" w:unhideWhenUsed="0"/>
+    <w:lsdException w:name="Colorful Shading Accent 2" w:semiHidden="0" w:uiPriority="71" w:unhideWhenUsed="0"/>
+    <w:lsdException w:name="Colorful List Accent 2" w:semiHidden="0" w:uiPriority="72" w:unhideWhenUsed="0"/>
+    <w:lsdException w:name="Colorful Grid Accent 2" w:semiHidden="0" w:uiPriority="73" w:unhideWhenUsed="0"/>
+    <w:lsdException w:name="Light Shading Accent 3" w:semiHidden="0" w:uiPriority="60" w:unhideWhenUsed="0"/>
+    <w:lsdException w:name="Light List Accent 3" w:semiHidden="0" w:uiPriority="61" w:unhideWhenUsed="0"/>
+    <w:lsdException w:name="Light Grid Accent 3" w:semiHidden="0" w:uiPriority="62" w:unhideWhenUsed="0"/>
+    <w:lsdException w:name="Medium Shading 1 Accent 3" w:semiHidden="0" w:uiPriority="63" w:unhideWhenUsed="0"/>
+    <w:lsdException w:name="Medium Shading 2 Accent 3" w:semiHidden="0" w:uiPriority="64" w:unhideWhenUsed="0"/>
+    <w:lsdException w:name="Medium List 1 Accent 3" w:semiHidden="0" w:uiPriority="65" w:unhideWhenUsed="0"/>
+    <w:lsdException w:name="Medium List 2 Accent 3" w:semiHidden="0" w:uiPriority="66" w:unhideWhenUsed="0"/>
+    <w:lsdException w:name="Medium Grid 1 Accent 3" w:semiHidden="0" w:uiPriority="67" w:unhideWhenUsed="0"/>
+    <w:lsdException w:name="Medium Grid 2 Accent 3" w:semiHidden="0" w:uiPriority="68" w:unhideWhenUsed="0"/>
+    <w:lsdException w:name="Medium Grid 3 Accent 3" w:semiHidden="0" w:uiPriority="69" w:unhideWhenUsed="0"/>
+    <w:lsdException w:name="Dark List Accent 3" w:semiHidden="0" w:uiPriority="70" w:unhideWhenUsed="0"/>
+    <w:lsdException w:name="Colorful Shading Accent 3" w:semiHidden="0" w:uiPriority="71" w:unhideWhenUsed="0"/>
+    <w:lsdException w:name="Colorful List Accent 3" w:semiHidden="0" w:uiPriority="72" w:unhideWhenUsed="0"/>
+    <w:lsdException w:name="Colorful Grid Accent 3" w:semiHidden="0" w:uiPriority="73" w:unhideWhenUsed="0"/>
+    <w:lsdException w:name="Light Shading Accent 4" w:semiHidden="0" w:uiPriority="60" w:unhideWhenUsed="0"/>
+    <w:lsdException w:name="Light List Accent 4" w:semiHidden="0" w:uiPriority="61" w:unhideWhenUsed="0"/>
+    <w:lsdException w:name="Light Grid Accent 4" w:semiHidden="0" w:uiPriority="62" w:unhideWhenUsed="0"/>
+    <w:lsdException w:name="Medium Shading 1 Accent 4" w:semiHidden="0" w:uiPriority="63" w:unhideWhenUsed="0"/>
+    <w:lsdException w:name="Medium Shading 2 Accent 4" w:semiHidden="0" w:uiPriority="64" w:unhideWhenUsed="0"/>
+    <w:lsdException w:name="Medium List 1 Accent 4" w:semiHidden="0" w:uiPriority="65" w:unhideWhenUsed="0"/>
+    <w:lsdException w:name="Medium List 2 Accent 4" w:semiHidden="0" w:uiPriority="66" w:unhideWhenUsed="0"/>
+    <w:lsdException w:name="Medium Grid 1 Accent 4" w:semiHidden="0" w:uiPriority="67" w:unhideWhenUsed="0"/>
+    <w:lsdException w:name="Medium Grid 2 Accent 4" w:semiHidden="0" w:uiPriority="68" w:unhideWhenUsed="0"/>
+    <w:lsdException w:name="Medium Grid 3 Accent 4" w:semiHidden="0" w:uiPriority="69" w:unhideWhenUsed="0"/>
+    <w:lsdException w:name="Dark List Accent 4" w:semiHidden="0" w:uiPriority="70" w:unhideWhenUsed="0"/>
+    <w:lsdException w:name="Colorful Shading Accent 4" w:semiHidden="0" w:uiPriority="71" w:unhideWhenUsed="0"/>
+    <w:lsdException w:name="Colorful List Accent 4" w:semiHidden="0" w:uiPriority="72" w:unhideWhenUsed="0"/>
+    <w:lsdException w:name="Colorful Grid Accent 4" w:semiHidden="0" w:uiPriority="73" w:unhideWhenUsed="0"/>
+    <w:lsdException w:name="Light Shading Accent 5" w:semiHidden="0" w:uiPriority="60" w:unhideWhenUsed="0"/>
+    <w:lsdException w:name="Light List Accent 5" w:semiHidden="0" w:uiPriority="61" w:unhideWhenUsed="0"/>
+    <w:lsdException w:name="Light Grid Accent 5" w:semiHidden="0" w:uiPriority="62" w:unhideWhenUsed="0"/>
+    <w:lsdException w:name="Medium Shading 1 Accent 5" w:semiHidden="0" w:uiPriority="63" w:unhideWhenUsed="0"/>
+    <w:lsdException w:name="Medium Shading 2 Accent 5" w:semiHidden="0" w:uiPriority="64" w:unhideWhenUsed="0"/>
+    <w:lsdException w:name="Medium List 1 Accent 5" w:semiHidden="0" w:uiPriority="65" w:unhideWhenUsed="0"/>
+    <w:lsdException w:name="Medium List 2 Accent 5" w:semiHidden="0" w:uiPriority="66" w:unhideWhenUsed="0"/>
+    <w:lsdException w:name="Medium Grid 1 Accent 5" w:semiHidden="0" w:uiPriority="67" w:unhideWhenUsed="0"/>
+    <w:lsdException w:name="Medium Grid 2 Accent 5" w:semiHidden="0" w:uiPriority="68" w:unhideWhenUsed="0"/>
+    <w:lsdException w:name="Medium Grid 3 Accent 5" w:semiHidden="0" w:uiPriority="69" w:unhideWhenUsed="0"/>
+    <w:lsdException w:name="Dark List Accent 5" w:semiHidden="0" w:uiPriority="70" w:unhideWhenUsed="0"/>
+    <w:lsdException w:name="Colorful Shading Accent 5" w:semiHidden="0" w:uiPriority="71" w:unhideWhenUsed="0"/>
+    <w:lsdException w:name="Colorful List Accent 5" w:semiHidden="0" w:uiPriority="72" w:unhideWhenUsed="0"/>
+    <w:lsdException w:name="Colorful Grid Accent 5" w:semiHidden="0" w:uiPriority="73" w:unhideWhenUsed="0"/>
+    <w:lsdException w:name="Light Shading Accent 6" w:semiHidden="0" w:uiPriority="60" w:unhideWhenUsed="0"/>
+    <w:lsdException w:name="Light List Accent 6" w:semiHidden="0" w:uiPriority="61" w:unhideWhenUsed="0"/>
+    <w:lsdException w:name="Light Grid Accent 6" w:semiHidden="0" w:uiPriority="62" w:unhideWhenUsed="0"/>
+    <w:lsdException w:name="Medium Shading 1 Accent 6" w:semiHidden="0" w:uiPriority="63" w:unhideWhenUsed="0"/>
+    <w:lsdException w:name="Medium Shading 2 Accent 6" w:semiHidden="0" w:uiPriority="64" w:unhideWhenUsed="0"/>
+    <w:lsdException w:name="Medium List 1 Accent 6" w:semiHidden="0" w:uiPriority="65" w:unhideWhenUsed="0"/>
+    <w:lsdException w:name="Medium List 2 Accent 6" w:semiHidden="0" w:uiPriority="66" w:unhideWhenUsed="0"/>
+    <w:lsdException w:name="Medium Grid 1 Accent 6" w:semiHidden="0" w:uiPriority="67" w:unhideWhenUsed="0"/>
+    <w:lsdException w:name="Medium Grid 2 Accent 6" w:semiHidden="0" w:uiPriority="68" w:unhideWhenUsed="0"/>
+    <w:lsdException w:name="Medium Grid 3 Accent 6" w:semiHidden="0" w:uiPriority="69" w:unhideWhenUsed="0"/>
+    <w:lsdException w:name="Dark List Accent 6" w:semiHidden="0" w:uiPriority="70" w:unhideWhenUsed="0"/>
+    <w:lsdException w:name="Colorful Shading Accent 6" w:semiHidden="0" w:uiPriority="71" w:unhideWhenUsed="0"/>
+    <w:lsdException w:name="Colorful List Accent 6" w:semiHidden="0" w:uiPriority="72" w:unhideWhenUsed="0"/>
+    <w:lsdException w:name="Colorful Grid Accent 6" w:semiHidden="0" w:uiPriority="73" w:unhideWhenUsed="0"/>
+    <w:lsdException w:name="Subtle Emphasis" w:semiHidden="0" w:uiPriority="19" w:unhideWhenUsed="0" w:qFormat="1"/>
+    <w:lsdException w:name="Intense Emphasis" w:semiHidden="0" w:uiPriority="21" w:unhideWhenUsed="0" w:qFormat="1"/>
+    <w:lsdException w:name="Subtle Reference" w:semiHidden="0" w:uiPriority="31" w:unhideWhenUsed="0" w:qFormat="1"/>
+    <w:lsdException w:name="Intense Reference" w:semiHidden="0" w:uiPriority="32" w:unhideWhenUsed="0" w:qFormat="1"/>
+    <w:lsdException w:name="Book Title" w:semiHidden="0" w:uiPriority="33" w:unhideWhenUsed="0" w:qFormat="1"/>
+    <w:lsdException w:name="Bibliography" w:uiPriority="37"/>
+    <w:lsdException w:name="TOC Heading" w:uiPriority="39" w:qFormat="1"/>
   </w:latentStyles>
   <w:style w:type="paragraph" w:default="1" w:styleId="Standard">
     <w:name w:val="Normal"/>

</xml_diff>

<commit_message>
Blatt 03 Aufgabe 3
</commit_message>
<xml_diff>
--- a/blatt03/G14B03_Back-Behrendt-Stäger.docx
+++ b/blatt03/G14B03_Back-Behrendt-Stäger.docx
@@ -20,8 +20,13 @@
       <w:r>
         <w:t xml:space="preserve"> </w:t>
       </w:r>
-      <w:r>
-        <w:t xml:space="preserve">Timon </w:t>
+      <w:proofErr w:type="spellStart"/>
+      <w:r>
+        <w:t>Timon</w:t>
+      </w:r>
+      <w:proofErr w:type="spellEnd"/>
+      <w:r>
+        <w:t xml:space="preserve"> </w:t>
       </w:r>
       <w:r>
         <w:t xml:space="preserve">Back, Fabian Behrendt, Nicolai </w:t>
@@ -61,7 +66,7 @@
           <w:lang w:eastAsia="de-DE"/>
         </w:rPr>
         <w:drawing>
-          <wp:inline distT="0" distB="0" distL="0" distR="0">
+          <wp:inline distT="0" distB="0" distL="0" distR="0" wp14:anchorId="537460DC" wp14:editId="32B4CC70">
             <wp:extent cx="5155660" cy="7300051"/>
             <wp:effectExtent l="0" t="0" r="6985" b="0"/>
             <wp:docPr id="1" name="Grafik 1"/>
@@ -109,8 +114,6 @@
           </wp:inline>
         </w:drawing>
       </w:r>
-      <w:bookmarkStart w:id="0" w:name="_GoBack"/>
-      <w:bookmarkEnd w:id="0"/>
     </w:p>
     <w:p>
       <w:pPr>
@@ -129,13 +132,7 @@
         <w:pStyle w:val="berschrift2"/>
       </w:pPr>
       <w:r>
-        <w:t>a)</w:t>
-      </w:r>
-      <w:r>
-        <w:t xml:space="preserve"> </w:t>
-      </w:r>
-      <w:r>
-        <w:t>Entwickeln Sie aus dem dargestellten ER-Diagramm ein entsprechendes relationales Datenbankschema anhand der in der Vorlesung erläuterten Abbildungsregeln.</w:t>
+        <w:t>a) Entwickeln Sie aus dem dargestellten ER-Diagramm ein entsprechendes relationales Datenbankschema anhand der in der Vorlesung erläuterten Abbildungsregeln.</w:t>
       </w:r>
     </w:p>
     <w:p>
@@ -264,10 +261,7 @@
       </w:r>
       <w:proofErr w:type="spellEnd"/>
       <w:r>
-        <w:t>,</w:t>
-      </w:r>
-      <w:r>
-        <w:t xml:space="preserve"> </w:t>
+        <w:t xml:space="preserve">, </w:t>
       </w:r>
       <w:r>
         <w:rPr>
@@ -353,10 +347,7 @@
       </w:r>
       <w:proofErr w:type="spellEnd"/>
       <w:r>
-        <w:t>)</w:t>
-      </w:r>
-      <w:r>
-        <w:t xml:space="preserve"> </w:t>
+        <w:t xml:space="preserve">) </w:t>
       </w:r>
     </w:p>
     <w:p>
@@ -488,10 +479,7 @@
         <w:pStyle w:val="berschrift2"/>
       </w:pPr>
       <w:r>
-        <w:t xml:space="preserve">b) </w:t>
-      </w:r>
-      <w:r>
-        <w:t>Wieso ist die Verwendung des Hausklassenmodells problematisch?</w:t>
+        <w:t>b) Wieso ist die Verwendung des Hausklassenmodells problematisch?</w:t>
       </w:r>
     </w:p>
     <w:p>
@@ -509,6 +497,2000 @@
       <w:r>
         <w:t>Aufgabe 3: Relationale Algebra und SQL</w:t>
       </w:r>
+    </w:p>
+    <w:p>
+      <w:pPr>
+        <w:pStyle w:val="berschrift2"/>
+      </w:pPr>
+      <w:r>
+        <w:t>3.A</w:t>
+      </w:r>
+    </w:p>
+    <w:p>
+      <w:pPr>
+        <w:rPr>
+          <w:rStyle w:val="SchwacheHervorhebung"/>
+        </w:rPr>
+      </w:pPr>
+      <w:r>
+        <w:rPr>
+          <w:rStyle w:val="SchwacheHervorhebung"/>
+        </w:rPr>
+        <w:t>Übersetzen Sie die folgenden umgangssprachlich formulierten Anfragen in einen zugehörigen Ausdruck der relationalen Algebra. Werten Sie die Ausdrücke aus und geben Sie jeweils die Ergebnisrelation an.</w:t>
+      </w:r>
+    </w:p>
+    <w:p>
+      <w:pPr>
+        <w:pStyle w:val="Listenabsatz"/>
+        <w:numPr>
+          <w:ilvl w:val="0"/>
+          <w:numId w:val="5"/>
+        </w:numPr>
+      </w:pPr>
+      <w:r>
+        <w:rPr>
+          <w:rStyle w:val="SchwacheHervorhebung"/>
+        </w:rPr>
+        <w:t>„Die Titel der Bücher, die mehr als 200 Seiten besitzen und nach 1950 erschienen sind.“</w:t>
+      </w:r>
+    </w:p>
+    <w:p>
+      <w:pPr>
+        <w:rPr>
+          <w:rFonts w:eastAsiaTheme="minorEastAsia"/>
+        </w:rPr>
+      </w:pPr>
+      <m:oMathPara>
+        <m:oMath>
+          <m:sSub>
+            <m:sSubPr>
+              <m:ctrlPr>
+                <w:rPr>
+                  <w:rFonts w:ascii="Cambria Math" w:eastAsiaTheme="minorEastAsia" w:hAnsi="Cambria Math"/>
+                  <w:i/>
+                </w:rPr>
+              </m:ctrlPr>
+            </m:sSubPr>
+            <m:e>
+              <m:r>
+                <w:rPr>
+                  <w:rFonts w:ascii="Cambria Math" w:hAnsi="Cambria Math"/>
+                </w:rPr>
+                <m:t>π</m:t>
+              </m:r>
+              <m:ctrlPr>
+                <w:rPr>
+                  <w:rFonts w:ascii="Cambria Math" w:hAnsi="Cambria Math"/>
+                  <w:i/>
+                </w:rPr>
+              </m:ctrlPr>
+            </m:e>
+            <m:sub>
+              <m:r>
+                <w:rPr>
+                  <w:rFonts w:ascii="Cambria Math" w:eastAsiaTheme="minorEastAsia" w:hAnsi="Cambria Math"/>
+                </w:rPr>
+                <m:t>Titel</m:t>
+              </m:r>
+            </m:sub>
+          </m:sSub>
+          <m:sSub>
+            <m:sSubPr>
+              <m:ctrlPr>
+                <w:rPr>
+                  <w:rFonts w:ascii="Cambria Math" w:eastAsiaTheme="minorEastAsia" w:hAnsi="Cambria Math"/>
+                  <w:i/>
+                </w:rPr>
+              </m:ctrlPr>
+            </m:sSubPr>
+            <m:e>
+              <m:r>
+                <w:rPr>
+                  <w:rFonts w:ascii="Cambria Math" w:eastAsiaTheme="minorEastAsia" w:hAnsi="Cambria Math"/>
+                </w:rPr>
+                <m:t>σ</m:t>
+              </m:r>
+            </m:e>
+            <m:sub>
+              <m:r>
+                <w:rPr>
+                  <w:rFonts w:ascii="Cambria Math" w:eastAsiaTheme="minorEastAsia" w:hAnsi="Cambria Math"/>
+                </w:rPr>
+                <m:t>Seitenzahl</m:t>
+              </m:r>
+              <m:r>
+                <w:rPr>
+                  <w:rFonts w:ascii="Cambria Math" w:eastAsiaTheme="minorEastAsia" w:hAnsi="Cambria Math"/>
+                </w:rPr>
+                <m:t>&gt;200∧</m:t>
+              </m:r>
+              <m:r>
+                <w:rPr>
+                  <w:rFonts w:ascii="Cambria Math" w:eastAsiaTheme="minorEastAsia" w:hAnsi="Cambria Math"/>
+                </w:rPr>
+                <m:t>Erscheinungsjahr</m:t>
+              </m:r>
+              <m:r>
+                <w:rPr>
+                  <w:rFonts w:ascii="Cambria Math" w:eastAsiaTheme="minorEastAsia" w:hAnsi="Cambria Math"/>
+                </w:rPr>
+                <m:t>&gt;1950</m:t>
+              </m:r>
+            </m:sub>
+          </m:sSub>
+          <m:r>
+            <w:rPr>
+              <w:rFonts w:ascii="Cambria Math" w:eastAsiaTheme="minorEastAsia" w:hAnsi="Cambria Math"/>
+            </w:rPr>
+            <m:t>B</m:t>
+          </m:r>
+          <m:r>
+            <w:rPr>
+              <w:rFonts w:ascii="Cambria Math" w:eastAsiaTheme="minorEastAsia" w:hAnsi="Cambria Math"/>
+            </w:rPr>
+            <m:t>u</m:t>
+          </m:r>
+          <m:r>
+            <w:rPr>
+              <w:rFonts w:ascii="Cambria Math" w:eastAsiaTheme="minorEastAsia" w:hAnsi="Cambria Math"/>
+            </w:rPr>
+            <m:t>cher</m:t>
+          </m:r>
+        </m:oMath>
+      </m:oMathPara>
+    </w:p>
+    <w:tbl>
+      <w:tblPr>
+        <w:tblStyle w:val="HelleListe-Akzent1"/>
+        <w:tblW w:w="0" w:type="auto"/>
+        <w:tblLook w:val="0420" w:firstRow="1" w:lastRow="0" w:firstColumn="0" w:lastColumn="0" w:noHBand="0" w:noVBand="1"/>
+      </w:tblPr>
+      <w:tblGrid>
+        <w:gridCol w:w="9212"/>
+      </w:tblGrid>
+      <w:tr>
+        <w:trPr>
+          <w:cnfStyle w:val="100000000000" w:firstRow="1" w:lastRow="0" w:firstColumn="0" w:lastColumn="0" w:oddVBand="0" w:evenVBand="0" w:oddHBand="0" w:evenHBand="0" w:firstRowFirstColumn="0" w:firstRowLastColumn="0" w:lastRowFirstColumn="0" w:lastRowLastColumn="0"/>
+        </w:trPr>
+        <w:tc>
+          <w:tcPr>
+            <w:tcW w:w="9212" w:type="dxa"/>
+          </w:tcPr>
+          <w:p>
+            <w:pPr>
+              <w:rPr>
+                <w:rFonts w:eastAsiaTheme="minorEastAsia"/>
+              </w:rPr>
+            </w:pPr>
+            <w:r>
+              <w:rPr>
+                <w:rFonts w:eastAsiaTheme="minorEastAsia"/>
+              </w:rPr>
+              <w:t>Titel</w:t>
+            </w:r>
+          </w:p>
+        </w:tc>
+      </w:tr>
+      <w:tr>
+        <w:trPr>
+          <w:cnfStyle w:val="000000100000" w:firstRow="0" w:lastRow="0" w:firstColumn="0" w:lastColumn="0" w:oddVBand="0" w:evenVBand="0" w:oddHBand="1" w:evenHBand="0" w:firstRowFirstColumn="0" w:firstRowLastColumn="0" w:lastRowFirstColumn="0" w:lastRowLastColumn="0"/>
+        </w:trPr>
+        <w:tc>
+          <w:tcPr>
+            <w:tcW w:w="9212" w:type="dxa"/>
+          </w:tcPr>
+          <w:p>
+            <w:pPr>
+              <w:rPr>
+                <w:rFonts w:eastAsiaTheme="minorEastAsia"/>
+              </w:rPr>
+            </w:pPr>
+            <w:r>
+              <w:rPr>
+                <w:rFonts w:eastAsiaTheme="minorEastAsia"/>
+              </w:rPr>
+              <w:t>Hundert Jahre Einsamkeit</w:t>
+            </w:r>
+          </w:p>
+        </w:tc>
+      </w:tr>
+      <w:tr>
+        <w:tc>
+          <w:tcPr>
+            <w:tcW w:w="9212" w:type="dxa"/>
+          </w:tcPr>
+          <w:p>
+            <w:pPr>
+              <w:rPr>
+                <w:rFonts w:eastAsiaTheme="minorEastAsia"/>
+              </w:rPr>
+            </w:pPr>
+            <w:r>
+              <w:rPr>
+                <w:rFonts w:eastAsiaTheme="minorEastAsia"/>
+              </w:rPr>
+              <w:t>Requiem für einen Traum</w:t>
+            </w:r>
+          </w:p>
+        </w:tc>
+      </w:tr>
+      <w:tr>
+        <w:trPr>
+          <w:cnfStyle w:val="000000100000" w:firstRow="0" w:lastRow="0" w:firstColumn="0" w:lastColumn="0" w:oddVBand="0" w:evenVBand="0" w:oddHBand="1" w:evenHBand="0" w:firstRowFirstColumn="0" w:firstRowLastColumn="0" w:lastRowFirstColumn="0" w:lastRowLastColumn="0"/>
+        </w:trPr>
+        <w:tc>
+          <w:tcPr>
+            <w:tcW w:w="9212" w:type="dxa"/>
+          </w:tcPr>
+          <w:p>
+            <w:pPr>
+              <w:rPr>
+                <w:rFonts w:eastAsiaTheme="minorEastAsia"/>
+              </w:rPr>
+            </w:pPr>
+            <w:r>
+              <w:rPr>
+                <w:rFonts w:eastAsiaTheme="minorEastAsia"/>
+              </w:rPr>
+              <w:t>Der Talisman</w:t>
+            </w:r>
+          </w:p>
+        </w:tc>
+      </w:tr>
+    </w:tbl>
+    <w:p>
+      <w:pPr>
+        <w:rPr>
+          <w:rFonts w:eastAsiaTheme="minorEastAsia"/>
+        </w:rPr>
+      </w:pPr>
+    </w:p>
+    <w:p>
+      <w:pPr>
+        <w:pStyle w:val="Listenabsatz"/>
+        <w:numPr>
+          <w:ilvl w:val="0"/>
+          <w:numId w:val="5"/>
+        </w:numPr>
+        <w:rPr>
+          <w:rFonts w:eastAsiaTheme="minorEastAsia"/>
+        </w:rPr>
+      </w:pPr>
+      <w:r>
+        <w:rPr>
+          <w:rStyle w:val="SchwacheHervorhebung"/>
+        </w:rPr>
+        <w:lastRenderedPageBreak/>
+        <w:t>„Die Vor- und Nachnamen der Personen, die das Buch mit dem Titel ’Der Talisman’ geschrieben haben.“</w:t>
+      </w:r>
+    </w:p>
+    <w:p>
+      <w:pPr>
+        <w:rPr>
+          <w:rFonts w:eastAsiaTheme="minorEastAsia"/>
+        </w:rPr>
+      </w:pPr>
+      <m:oMathPara>
+        <m:oMath>
+          <m:sSub>
+            <m:sSubPr>
+              <m:ctrlPr>
+                <w:rPr>
+                  <w:rFonts w:ascii="Cambria Math" w:eastAsiaTheme="minorEastAsia" w:hAnsi="Cambria Math"/>
+                  <w:i/>
+                </w:rPr>
+              </m:ctrlPr>
+            </m:sSubPr>
+            <m:e>
+              <m:r>
+                <w:rPr>
+                  <w:rFonts w:ascii="Cambria Math" w:eastAsiaTheme="minorEastAsia" w:hAnsi="Cambria Math"/>
+                </w:rPr>
+                <m:t>π</m:t>
+              </m:r>
+            </m:e>
+            <m:sub>
+              <m:r>
+                <w:rPr>
+                  <w:rFonts w:ascii="Cambria Math" w:eastAsiaTheme="minorEastAsia" w:hAnsi="Cambria Math"/>
+                </w:rPr>
+                <m:t>Vorname, Nachname</m:t>
+              </m:r>
+            </m:sub>
+          </m:sSub>
+          <m:d>
+            <m:dPr>
+              <m:ctrlPr>
+                <w:rPr>
+                  <w:rFonts w:ascii="Cambria Math" w:eastAsiaTheme="minorEastAsia" w:hAnsi="Cambria Math"/>
+                  <w:i/>
+                </w:rPr>
+              </m:ctrlPr>
+            </m:dPr>
+            <m:e>
+              <m:r>
+                <w:rPr>
+                  <w:rFonts w:ascii="Cambria Math" w:eastAsiaTheme="minorEastAsia" w:hAnsi="Cambria Math"/>
+                </w:rPr>
+                <m:t>Person</m:t>
+              </m:r>
+              <m:sSub>
+                <m:sSubPr>
+                  <m:ctrlPr>
+                    <w:rPr>
+                      <w:rFonts w:ascii="Cambria Math" w:eastAsiaTheme="minorEastAsia" w:hAnsi="Cambria Math"/>
+                      <w:i/>
+                    </w:rPr>
+                  </m:ctrlPr>
+                </m:sSubPr>
+                <m:e>
+                  <m:r>
+                    <w:rPr>
+                      <w:rFonts w:ascii="Cambria Math" w:eastAsiaTheme="minorEastAsia" w:hAnsi="Cambria Math"/>
+                    </w:rPr>
+                    <m:t>⋈</m:t>
+                  </m:r>
+                </m:e>
+                <m:sub>
+                  <m:r>
+                    <w:rPr>
+                      <w:rFonts w:ascii="Cambria Math" w:eastAsiaTheme="minorEastAsia" w:hAnsi="Cambria Math"/>
+                    </w:rPr>
+                    <m:t>PID=Autor</m:t>
+                  </m:r>
+                </m:sub>
+              </m:sSub>
+              <m:d>
+                <m:dPr>
+                  <m:ctrlPr>
+                    <w:rPr>
+                      <w:rFonts w:ascii="Cambria Math" w:eastAsiaTheme="minorEastAsia" w:hAnsi="Cambria Math"/>
+                      <w:i/>
+                    </w:rPr>
+                  </m:ctrlPr>
+                </m:dPr>
+                <m:e>
+                  <m:sSub>
+                    <m:sSubPr>
+                      <m:ctrlPr>
+                        <w:rPr>
+                          <w:rFonts w:ascii="Cambria Math" w:eastAsiaTheme="minorEastAsia" w:hAnsi="Cambria Math"/>
+                          <w:i/>
+                        </w:rPr>
+                      </m:ctrlPr>
+                    </m:sSubPr>
+                    <m:e>
+                      <m:r>
+                        <w:rPr>
+                          <w:rFonts w:ascii="Cambria Math" w:eastAsiaTheme="minorEastAsia" w:hAnsi="Cambria Math"/>
+                        </w:rPr>
+                        <m:t>σ</m:t>
+                      </m:r>
+                    </m:e>
+                    <m:sub>
+                      <m:r>
+                        <w:rPr>
+                          <w:rFonts w:ascii="Cambria Math" w:eastAsiaTheme="minorEastAsia" w:hAnsi="Cambria Math"/>
+                        </w:rPr>
+                        <m:t>Buch="Der Talisman"</m:t>
+                      </m:r>
+                    </m:sub>
+                  </m:sSub>
+                  <m:r>
+                    <w:rPr>
+                      <w:rFonts w:ascii="Cambria Math" w:eastAsiaTheme="minorEastAsia" w:hAnsi="Cambria Math"/>
+                    </w:rPr>
+                    <m:t>Schreibt</m:t>
+                  </m:r>
+                </m:e>
+              </m:d>
+            </m:e>
+          </m:d>
+        </m:oMath>
+      </m:oMathPara>
+    </w:p>
+    <w:tbl>
+      <w:tblPr>
+        <w:tblStyle w:val="HelleListe-Akzent1"/>
+        <w:tblW w:w="0" w:type="auto"/>
+        <w:tblLook w:val="0420" w:firstRow="1" w:lastRow="0" w:firstColumn="0" w:lastColumn="0" w:noHBand="0" w:noVBand="1"/>
+      </w:tblPr>
+      <w:tblGrid>
+        <w:gridCol w:w="4606"/>
+        <w:gridCol w:w="4606"/>
+      </w:tblGrid>
+      <w:tr>
+        <w:trPr>
+          <w:cnfStyle w:val="100000000000" w:firstRow="1" w:lastRow="0" w:firstColumn="0" w:lastColumn="0" w:oddVBand="0" w:evenVBand="0" w:oddHBand="0" w:evenHBand="0" w:firstRowFirstColumn="0" w:firstRowLastColumn="0" w:lastRowFirstColumn="0" w:lastRowLastColumn="0"/>
+        </w:trPr>
+        <w:tc>
+          <w:tcPr>
+            <w:tcW w:w="4606" w:type="dxa"/>
+          </w:tcPr>
+          <w:p>
+            <w:pPr>
+              <w:rPr>
+                <w:rFonts w:eastAsiaTheme="minorEastAsia"/>
+              </w:rPr>
+            </w:pPr>
+            <w:r>
+              <w:rPr>
+                <w:rFonts w:eastAsiaTheme="minorEastAsia"/>
+              </w:rPr>
+              <w:t>Vorname</w:t>
+            </w:r>
+          </w:p>
+        </w:tc>
+        <w:tc>
+          <w:tcPr>
+            <w:tcW w:w="4606" w:type="dxa"/>
+          </w:tcPr>
+          <w:p>
+            <w:pPr>
+              <w:rPr>
+                <w:rFonts w:eastAsiaTheme="minorEastAsia"/>
+              </w:rPr>
+            </w:pPr>
+            <w:r>
+              <w:rPr>
+                <w:rFonts w:eastAsiaTheme="minorEastAsia"/>
+              </w:rPr>
+              <w:t>Nachname</w:t>
+            </w:r>
+          </w:p>
+        </w:tc>
+      </w:tr>
+      <w:tr>
+        <w:trPr>
+          <w:cnfStyle w:val="000000100000" w:firstRow="0" w:lastRow="0" w:firstColumn="0" w:lastColumn="0" w:oddVBand="0" w:evenVBand="0" w:oddHBand="1" w:evenHBand="0" w:firstRowFirstColumn="0" w:firstRowLastColumn="0" w:lastRowFirstColumn="0" w:lastRowLastColumn="0"/>
+        </w:trPr>
+        <w:tc>
+          <w:tcPr>
+            <w:tcW w:w="4606" w:type="dxa"/>
+          </w:tcPr>
+          <w:p>
+            <w:pPr>
+              <w:rPr>
+                <w:rFonts w:eastAsiaTheme="minorEastAsia"/>
+              </w:rPr>
+            </w:pPr>
+            <w:r>
+              <w:rPr>
+                <w:rFonts w:eastAsiaTheme="minorEastAsia"/>
+              </w:rPr>
+              <w:t>Stephen</w:t>
+            </w:r>
+          </w:p>
+        </w:tc>
+        <w:tc>
+          <w:tcPr>
+            <w:tcW w:w="4606" w:type="dxa"/>
+          </w:tcPr>
+          <w:p>
+            <w:pPr>
+              <w:rPr>
+                <w:rFonts w:eastAsiaTheme="minorEastAsia"/>
+              </w:rPr>
+            </w:pPr>
+            <w:r>
+              <w:rPr>
+                <w:rFonts w:eastAsiaTheme="minorEastAsia"/>
+              </w:rPr>
+              <w:t>King</w:t>
+            </w:r>
+          </w:p>
+        </w:tc>
+      </w:tr>
+      <w:tr>
+        <w:tc>
+          <w:tcPr>
+            <w:tcW w:w="4606" w:type="dxa"/>
+          </w:tcPr>
+          <w:p>
+            <w:pPr>
+              <w:rPr>
+                <w:rFonts w:eastAsiaTheme="minorEastAsia"/>
+              </w:rPr>
+            </w:pPr>
+            <w:r>
+              <w:rPr>
+                <w:rFonts w:eastAsiaTheme="minorEastAsia"/>
+              </w:rPr>
+              <w:t>Peter</w:t>
+            </w:r>
+          </w:p>
+        </w:tc>
+        <w:tc>
+          <w:tcPr>
+            <w:tcW w:w="4606" w:type="dxa"/>
+          </w:tcPr>
+          <w:p>
+            <w:pPr>
+              <w:rPr>
+                <w:rFonts w:eastAsiaTheme="minorEastAsia"/>
+              </w:rPr>
+            </w:pPr>
+            <w:r>
+              <w:rPr>
+                <w:rFonts w:eastAsiaTheme="minorEastAsia"/>
+              </w:rPr>
+              <w:t>Straub</w:t>
+            </w:r>
+          </w:p>
+        </w:tc>
+      </w:tr>
+    </w:tbl>
+    <w:p>
+      <w:pPr>
+        <w:rPr>
+          <w:rFonts w:eastAsiaTheme="minorEastAsia"/>
+        </w:rPr>
+      </w:pPr>
+    </w:p>
+    <w:p>
+      <w:pPr>
+        <w:pStyle w:val="Listenabsatz"/>
+        <w:numPr>
+          <w:ilvl w:val="0"/>
+          <w:numId w:val="5"/>
+        </w:numPr>
+        <w:rPr>
+          <w:rFonts w:eastAsiaTheme="minorEastAsia"/>
+        </w:rPr>
+      </w:pPr>
+      <w:r>
+        <w:rPr>
+          <w:rStyle w:val="SchwacheHervorhebung"/>
+        </w:rPr>
+        <w:t>„Die Vor- und Nachnamen der Personen, die ihr Lieblingsbuch begutachtet haben.“</w:t>
+      </w:r>
+    </w:p>
+    <w:p>
+      <w:pPr>
+        <w:rPr>
+          <w:rFonts w:eastAsiaTheme="minorEastAsia"/>
+        </w:rPr>
+      </w:pPr>
+      <m:oMathPara>
+        <m:oMath>
+          <m:sSub>
+            <m:sSubPr>
+              <m:ctrlPr>
+                <w:rPr>
+                  <w:rFonts w:ascii="Cambria Math" w:eastAsiaTheme="minorEastAsia" w:hAnsi="Cambria Math"/>
+                  <w:i/>
+                </w:rPr>
+              </m:ctrlPr>
+            </m:sSubPr>
+            <m:e>
+              <m:r>
+                <w:rPr>
+                  <w:rFonts w:ascii="Cambria Math" w:eastAsiaTheme="minorEastAsia" w:hAnsi="Cambria Math"/>
+                </w:rPr>
+                <m:t>π</m:t>
+              </m:r>
+            </m:e>
+            <m:sub>
+              <m:r>
+                <w:rPr>
+                  <w:rFonts w:ascii="Cambria Math" w:eastAsiaTheme="minorEastAsia" w:hAnsi="Cambria Math"/>
+                </w:rPr>
+                <m:t>Vorname, Nachname</m:t>
+              </m:r>
+            </m:sub>
+          </m:sSub>
+          <m:d>
+            <m:dPr>
+              <m:ctrlPr>
+                <w:rPr>
+                  <w:rFonts w:ascii="Cambria Math" w:eastAsiaTheme="minorEastAsia" w:hAnsi="Cambria Math"/>
+                  <w:i/>
+                </w:rPr>
+              </m:ctrlPr>
+            </m:dPr>
+            <m:e>
+              <m:r>
+                <w:rPr>
+                  <w:rFonts w:ascii="Cambria Math" w:eastAsiaTheme="minorEastAsia" w:hAnsi="Cambria Math"/>
+                </w:rPr>
+                <m:t>Person</m:t>
+              </m:r>
+              <m:sSub>
+                <m:sSubPr>
+                  <m:ctrlPr>
+                    <w:rPr>
+                      <w:rFonts w:ascii="Cambria Math" w:eastAsiaTheme="minorEastAsia" w:hAnsi="Cambria Math"/>
+                      <w:i/>
+                    </w:rPr>
+                  </m:ctrlPr>
+                </m:sSubPr>
+                <m:e>
+                  <m:r>
+                    <w:rPr>
+                      <w:rFonts w:ascii="Cambria Math" w:eastAsiaTheme="minorEastAsia" w:hAnsi="Cambria Math"/>
+                    </w:rPr>
+                    <m:t>⋈</m:t>
+                  </m:r>
+                </m:e>
+                <m:sub>
+                  <m:r>
+                    <w:rPr>
+                      <w:rFonts w:ascii="Cambria Math" w:eastAsiaTheme="minorEastAsia" w:hAnsi="Cambria Math"/>
+                    </w:rPr>
+                    <m:t>PID=Lektor∧Lieblingsbuch=Buch</m:t>
+                  </m:r>
+                </m:sub>
+              </m:sSub>
+              <m:r>
+                <w:rPr>
+                  <w:rFonts w:ascii="Cambria Math" w:eastAsiaTheme="minorEastAsia" w:hAnsi="Cambria Math"/>
+                </w:rPr>
+                <m:t>Begutachtet</m:t>
+              </m:r>
+            </m:e>
+          </m:d>
+        </m:oMath>
+      </m:oMathPara>
+    </w:p>
+    <w:tbl>
+      <w:tblPr>
+        <w:tblStyle w:val="HelleListe-Akzent1"/>
+        <w:tblW w:w="0" w:type="auto"/>
+        <w:tblLook w:val="0420" w:firstRow="1" w:lastRow="0" w:firstColumn="0" w:lastColumn="0" w:noHBand="0" w:noVBand="1"/>
+      </w:tblPr>
+      <w:tblGrid>
+        <w:gridCol w:w="4606"/>
+        <w:gridCol w:w="4606"/>
+      </w:tblGrid>
+      <w:tr>
+        <w:trPr>
+          <w:cnfStyle w:val="100000000000" w:firstRow="1" w:lastRow="0" w:firstColumn="0" w:lastColumn="0" w:oddVBand="0" w:evenVBand="0" w:oddHBand="0" w:evenHBand="0" w:firstRowFirstColumn="0" w:firstRowLastColumn="0" w:lastRowFirstColumn="0" w:lastRowLastColumn="0"/>
+        </w:trPr>
+        <w:tc>
+          <w:tcPr>
+            <w:tcW w:w="4606" w:type="dxa"/>
+          </w:tcPr>
+          <w:p>
+            <w:pPr>
+              <w:rPr>
+                <w:rFonts w:eastAsiaTheme="minorEastAsia"/>
+              </w:rPr>
+            </w:pPr>
+            <w:r>
+              <w:rPr>
+                <w:rFonts w:eastAsiaTheme="minorEastAsia"/>
+              </w:rPr>
+              <w:t>Vorname</w:t>
+            </w:r>
+          </w:p>
+        </w:tc>
+        <w:tc>
+          <w:tcPr>
+            <w:tcW w:w="4606" w:type="dxa"/>
+          </w:tcPr>
+          <w:p>
+            <w:pPr>
+              <w:rPr>
+                <w:rFonts w:eastAsiaTheme="minorEastAsia"/>
+              </w:rPr>
+            </w:pPr>
+            <w:r>
+              <w:rPr>
+                <w:rFonts w:eastAsiaTheme="minorEastAsia"/>
+              </w:rPr>
+              <w:t>Nachname</w:t>
+            </w:r>
+          </w:p>
+        </w:tc>
+      </w:tr>
+      <w:tr>
+        <w:trPr>
+          <w:cnfStyle w:val="000000100000" w:firstRow="0" w:lastRow="0" w:firstColumn="0" w:lastColumn="0" w:oddVBand="0" w:evenVBand="0" w:oddHBand="1" w:evenHBand="0" w:firstRowFirstColumn="0" w:firstRowLastColumn="0" w:lastRowFirstColumn="0" w:lastRowLastColumn="0"/>
+        </w:trPr>
+        <w:tc>
+          <w:tcPr>
+            <w:tcW w:w="4606" w:type="dxa"/>
+          </w:tcPr>
+          <w:p>
+            <w:pPr>
+              <w:rPr>
+                <w:rFonts w:eastAsiaTheme="minorEastAsia"/>
+              </w:rPr>
+            </w:pPr>
+            <w:r>
+              <w:rPr>
+                <w:rFonts w:eastAsiaTheme="minorEastAsia"/>
+              </w:rPr>
+              <w:t>Leo</w:t>
+            </w:r>
+          </w:p>
+        </w:tc>
+        <w:tc>
+          <w:tcPr>
+            <w:tcW w:w="4606" w:type="dxa"/>
+          </w:tcPr>
+          <w:p>
+            <w:pPr>
+              <w:rPr>
+                <w:rFonts w:eastAsiaTheme="minorEastAsia"/>
+              </w:rPr>
+            </w:pPr>
+            <w:r>
+              <w:rPr>
+                <w:rFonts w:eastAsiaTheme="minorEastAsia"/>
+              </w:rPr>
+              <w:t>Tolstoi</w:t>
+            </w:r>
+          </w:p>
+        </w:tc>
+      </w:tr>
+      <w:tr>
+        <w:tc>
+          <w:tcPr>
+            <w:tcW w:w="4606" w:type="dxa"/>
+          </w:tcPr>
+          <w:p>
+            <w:pPr>
+              <w:rPr>
+                <w:rFonts w:eastAsiaTheme="minorEastAsia"/>
+              </w:rPr>
+            </w:pPr>
+            <w:r>
+              <w:rPr>
+                <w:rFonts w:eastAsiaTheme="minorEastAsia"/>
+              </w:rPr>
+              <w:t>Fjodor</w:t>
+            </w:r>
+          </w:p>
+        </w:tc>
+        <w:tc>
+          <w:tcPr>
+            <w:tcW w:w="4606" w:type="dxa"/>
+          </w:tcPr>
+          <w:p>
+            <w:pPr>
+              <w:rPr>
+                <w:rFonts w:eastAsiaTheme="minorEastAsia"/>
+              </w:rPr>
+            </w:pPr>
+            <w:r>
+              <w:rPr>
+                <w:rFonts w:eastAsiaTheme="minorEastAsia"/>
+              </w:rPr>
+              <w:t>Dostojewski</w:t>
+            </w:r>
+          </w:p>
+        </w:tc>
+      </w:tr>
+      <w:tr>
+        <w:trPr>
+          <w:cnfStyle w:val="000000100000" w:firstRow="0" w:lastRow="0" w:firstColumn="0" w:lastColumn="0" w:oddVBand="0" w:evenVBand="0" w:oddHBand="1" w:evenHBand="0" w:firstRowFirstColumn="0" w:firstRowLastColumn="0" w:lastRowFirstColumn="0" w:lastRowLastColumn="0"/>
+        </w:trPr>
+        <w:tc>
+          <w:tcPr>
+            <w:tcW w:w="4606" w:type="dxa"/>
+          </w:tcPr>
+          <w:p>
+            <w:pPr>
+              <w:rPr>
+                <w:rFonts w:eastAsiaTheme="minorEastAsia"/>
+              </w:rPr>
+            </w:pPr>
+            <w:r>
+              <w:rPr>
+                <w:rFonts w:eastAsiaTheme="minorEastAsia"/>
+              </w:rPr>
+              <w:t>Gabriel</w:t>
+            </w:r>
+          </w:p>
+        </w:tc>
+        <w:tc>
+          <w:tcPr>
+            <w:tcW w:w="4606" w:type="dxa"/>
+          </w:tcPr>
+          <w:p>
+            <w:pPr>
+              <w:rPr>
+                <w:rFonts w:eastAsiaTheme="minorEastAsia"/>
+              </w:rPr>
+            </w:pPr>
+            <w:proofErr w:type="spellStart"/>
+            <w:r>
+              <w:rPr>
+                <w:rFonts w:eastAsiaTheme="minorEastAsia"/>
+              </w:rPr>
+              <w:t>Gracía</w:t>
+            </w:r>
+            <w:proofErr w:type="spellEnd"/>
+            <w:r>
+              <w:rPr>
+                <w:rFonts w:eastAsiaTheme="minorEastAsia"/>
+              </w:rPr>
+              <w:t xml:space="preserve"> Márquez</w:t>
+            </w:r>
+          </w:p>
+        </w:tc>
+      </w:tr>
+    </w:tbl>
+    <w:p>
+      <w:pPr>
+        <w:rPr>
+          <w:rFonts w:eastAsiaTheme="minorEastAsia"/>
+        </w:rPr>
+      </w:pPr>
+    </w:p>
+    <w:p>
+      <w:pPr>
+        <w:pStyle w:val="berschrift2"/>
+        <w:rPr>
+          <w:rFonts w:eastAsiaTheme="minorEastAsia"/>
+        </w:rPr>
+      </w:pPr>
+      <w:r>
+        <w:rPr>
+          <w:rFonts w:eastAsiaTheme="minorEastAsia"/>
+        </w:rPr>
+        <w:t>3.B</w:t>
+      </w:r>
+    </w:p>
+    <w:p>
+      <w:pPr>
+        <w:rPr>
+          <w:rStyle w:val="SchwacheHervorhebung"/>
+        </w:rPr>
+      </w:pPr>
+      <w:r>
+        <w:rPr>
+          <w:rStyle w:val="SchwacheHervorhebung"/>
+        </w:rPr>
+        <w:t xml:space="preserve">Interpretieren Sie die folgenden </w:t>
+      </w:r>
+      <w:proofErr w:type="spellStart"/>
+      <w:r>
+        <w:rPr>
+          <w:rStyle w:val="SchwacheHervorhebung"/>
+        </w:rPr>
+        <w:t>relationen</w:t>
+      </w:r>
+      <w:proofErr w:type="spellEnd"/>
+      <w:r>
+        <w:rPr>
+          <w:rStyle w:val="SchwacheHervorhebung"/>
+        </w:rPr>
+        <w:t xml:space="preserve"> Ausdrücke, indem Sie eine umgangssprachliche Beschreibung sowie die Ergebnisrelation angeben (Hinweis: die Syntax </w:t>
+      </w:r>
+      <m:oMath>
+        <m:r>
+          <w:rPr>
+            <w:rStyle w:val="SchwacheHervorhebung"/>
+            <w:rFonts w:ascii="Cambria Math" w:hAnsi="Cambria Math"/>
+          </w:rPr>
+          <m:t>A←B</m:t>
+        </m:r>
+      </m:oMath>
+      <w:r>
+        <w:rPr>
+          <w:rStyle w:val="SchwacheHervorhebung"/>
+        </w:rPr>
+        <w:t xml:space="preserve"> entspricht dem relationalen </w:t>
+      </w:r>
+      <w:proofErr w:type="spellStart"/>
+      <w:r>
+        <w:rPr>
+          <w:rStyle w:val="SchwacheHervorhebung"/>
+        </w:rPr>
+        <w:t>Umbennenungs</w:t>
+      </w:r>
+      <w:proofErr w:type="spellEnd"/>
+      <w:r>
+        <w:rPr>
+          <w:rStyle w:val="SchwacheHervorhebung"/>
+        </w:rPr>
+        <w:t>-Operator, der ein Attribut mit dem Namen B in A umbenennt).</w:t>
+      </w:r>
+    </w:p>
+    <w:p>
+      <w:pPr>
+        <w:pStyle w:val="Listenabsatz"/>
+        <w:numPr>
+          <w:ilvl w:val="0"/>
+          <w:numId w:val="6"/>
+        </w:numPr>
+      </w:pPr>
+      <w:r>
+        <w:t>„Alle Bücher, die noch nicht begutachtet worden sind“</w:t>
+      </w:r>
+    </w:p>
+    <w:tbl>
+      <w:tblPr>
+        <w:tblStyle w:val="HelleListe-Akzent1"/>
+        <w:tblW w:w="0" w:type="auto"/>
+        <w:tblLook w:val="0420" w:firstRow="1" w:lastRow="0" w:firstColumn="0" w:lastColumn="0" w:noHBand="0" w:noVBand="1"/>
+      </w:tblPr>
+      <w:tblGrid>
+        <w:gridCol w:w="2303"/>
+        <w:gridCol w:w="2303"/>
+        <w:gridCol w:w="2303"/>
+        <w:gridCol w:w="2303"/>
+      </w:tblGrid>
+      <w:tr>
+        <w:trPr>
+          <w:cnfStyle w:val="100000000000" w:firstRow="1" w:lastRow="0" w:firstColumn="0" w:lastColumn="0" w:oddVBand="0" w:evenVBand="0" w:oddHBand="0" w:evenHBand="0" w:firstRowFirstColumn="0" w:firstRowLastColumn="0" w:lastRowFirstColumn="0" w:lastRowLastColumn="0"/>
+        </w:trPr>
+        <w:tc>
+          <w:tcPr>
+            <w:tcW w:w="2303" w:type="dxa"/>
+          </w:tcPr>
+          <w:p>
+            <w:r>
+              <w:t>Titel</w:t>
+            </w:r>
+          </w:p>
+        </w:tc>
+        <w:tc>
+          <w:tcPr>
+            <w:tcW w:w="2303" w:type="dxa"/>
+          </w:tcPr>
+          <w:p>
+            <w:r>
+              <w:t>Erscheinungsjahr</w:t>
+            </w:r>
+          </w:p>
+        </w:tc>
+        <w:tc>
+          <w:tcPr>
+            <w:tcW w:w="2303" w:type="dxa"/>
+          </w:tcPr>
+          <w:p>
+            <w:r>
+              <w:t>Seitenzahl</w:t>
+            </w:r>
+          </w:p>
+        </w:tc>
+        <w:tc>
+          <w:tcPr>
+            <w:tcW w:w="2303" w:type="dxa"/>
+          </w:tcPr>
+          <w:p>
+            <w:r>
+              <w:t>Verlag</w:t>
+            </w:r>
+          </w:p>
+        </w:tc>
+      </w:tr>
+      <w:tr>
+        <w:trPr>
+          <w:cnfStyle w:val="000000100000" w:firstRow="0" w:lastRow="0" w:firstColumn="0" w:lastColumn="0" w:oddVBand="0" w:evenVBand="0" w:oddHBand="1" w:evenHBand="0" w:firstRowFirstColumn="0" w:firstRowLastColumn="0" w:lastRowFirstColumn="0" w:lastRowLastColumn="0"/>
+        </w:trPr>
+        <w:tc>
+          <w:tcPr>
+            <w:tcW w:w="2303" w:type="dxa"/>
+          </w:tcPr>
+          <w:p>
+            <w:r>
+              <w:t>Schall und Wahn</w:t>
+            </w:r>
+          </w:p>
+        </w:tc>
+        <w:tc>
+          <w:tcPr>
+            <w:tcW w:w="2303" w:type="dxa"/>
+          </w:tcPr>
+          <w:p>
+            <w:r>
+              <w:t>1929</w:t>
+            </w:r>
+          </w:p>
+        </w:tc>
+        <w:tc>
+          <w:tcPr>
+            <w:tcW w:w="2303" w:type="dxa"/>
+          </w:tcPr>
+          <w:p>
+            <w:r>
+              <w:t>304</w:t>
+            </w:r>
+          </w:p>
+        </w:tc>
+        <w:tc>
+          <w:tcPr>
+            <w:tcW w:w="2303" w:type="dxa"/>
+          </w:tcPr>
+          <w:p>
+            <w:r>
+              <w:t>Diogenes</w:t>
+            </w:r>
+          </w:p>
+        </w:tc>
+      </w:tr>
+      <w:tr>
+        <w:tc>
+          <w:tcPr>
+            <w:tcW w:w="2303" w:type="dxa"/>
+          </w:tcPr>
+          <w:p>
+            <w:r>
+              <w:t>Der Talisman</w:t>
+            </w:r>
+          </w:p>
+        </w:tc>
+        <w:tc>
+          <w:tcPr>
+            <w:tcW w:w="2303" w:type="dxa"/>
+          </w:tcPr>
+          <w:p>
+            <w:r>
+              <w:t>1984</w:t>
+            </w:r>
+          </w:p>
+        </w:tc>
+        <w:tc>
+          <w:tcPr>
+            <w:tcW w:w="2303" w:type="dxa"/>
+          </w:tcPr>
+          <w:p>
+            <w:r>
+              <w:t>714</w:t>
+            </w:r>
+          </w:p>
+        </w:tc>
+        <w:tc>
+          <w:tcPr>
+            <w:tcW w:w="2303" w:type="dxa"/>
+          </w:tcPr>
+          <w:p>
+            <w:r>
+              <w:t>Heyne</w:t>
+            </w:r>
+          </w:p>
+        </w:tc>
+      </w:tr>
+    </w:tbl>
+    <w:p/>
+    <w:p>
+      <w:pPr>
+        <w:pStyle w:val="Listenabsatz"/>
+        <w:numPr>
+          <w:ilvl w:val="0"/>
+          <w:numId w:val="6"/>
+        </w:numPr>
+      </w:pPr>
+      <w:r>
+        <w:t>„Die Vor- und Nachnamen aller Personen, die ein Buch, das sie geschrieben haben, auch begutachtet haben.“</w:t>
+      </w:r>
+    </w:p>
+    <w:tbl>
+      <w:tblPr>
+        <w:tblStyle w:val="HelleListe-Akzent1"/>
+        <w:tblW w:w="0" w:type="auto"/>
+        <w:tblLook w:val="0420" w:firstRow="1" w:lastRow="0" w:firstColumn="0" w:lastColumn="0" w:noHBand="0" w:noVBand="1"/>
+      </w:tblPr>
+      <w:tblGrid>
+        <w:gridCol w:w="4606"/>
+        <w:gridCol w:w="4606"/>
+      </w:tblGrid>
+      <w:tr>
+        <w:trPr>
+          <w:cnfStyle w:val="100000000000" w:firstRow="1" w:lastRow="0" w:firstColumn="0" w:lastColumn="0" w:oddVBand="0" w:evenVBand="0" w:oddHBand="0" w:evenHBand="0" w:firstRowFirstColumn="0" w:firstRowLastColumn="0" w:lastRowFirstColumn="0" w:lastRowLastColumn="0"/>
+        </w:trPr>
+        <w:tc>
+          <w:tcPr>
+            <w:tcW w:w="4606" w:type="dxa"/>
+          </w:tcPr>
+          <w:p>
+            <w:r>
+              <w:t>Vorname</w:t>
+            </w:r>
+          </w:p>
+        </w:tc>
+        <w:tc>
+          <w:tcPr>
+            <w:tcW w:w="4606" w:type="dxa"/>
+          </w:tcPr>
+          <w:p>
+            <w:r>
+              <w:t>Nachname</w:t>
+            </w:r>
+          </w:p>
+        </w:tc>
+      </w:tr>
+      <w:tr>
+        <w:trPr>
+          <w:cnfStyle w:val="000000100000" w:firstRow="0" w:lastRow="0" w:firstColumn="0" w:lastColumn="0" w:oddVBand="0" w:evenVBand="0" w:oddHBand="1" w:evenHBand="0" w:firstRowFirstColumn="0" w:firstRowLastColumn="0" w:lastRowFirstColumn="0" w:lastRowLastColumn="0"/>
+        </w:trPr>
+        <w:tc>
+          <w:tcPr>
+            <w:tcW w:w="4606" w:type="dxa"/>
+          </w:tcPr>
+          <w:p>
+            <w:r>
+              <w:t>---</w:t>
+            </w:r>
+          </w:p>
+        </w:tc>
+        <w:tc>
+          <w:tcPr>
+            <w:tcW w:w="4606" w:type="dxa"/>
+          </w:tcPr>
+          <w:p>
+            <w:r>
+              <w:t>----</w:t>
+            </w:r>
+          </w:p>
+        </w:tc>
+      </w:tr>
+    </w:tbl>
+    <w:p/>
+    <w:p>
+      <w:pPr>
+        <w:pStyle w:val="Listenabsatz"/>
+        <w:numPr>
+          <w:ilvl w:val="0"/>
+          <w:numId w:val="6"/>
+        </w:numPr>
+      </w:pPr>
+      <w:r>
+        <w:t>„Die Vor- und Nachnamen aller Personen, die sowohl ein Buch geschrieben, als auch begutachtet haben“</w:t>
+      </w:r>
+    </w:p>
+    <w:tbl>
+      <w:tblPr>
+        <w:tblStyle w:val="HelleListe-Akzent1"/>
+        <w:tblW w:w="0" w:type="auto"/>
+        <w:tblLook w:val="0420" w:firstRow="1" w:lastRow="0" w:firstColumn="0" w:lastColumn="0" w:noHBand="0" w:noVBand="1"/>
+      </w:tblPr>
+      <w:tblGrid>
+        <w:gridCol w:w="4606"/>
+        <w:gridCol w:w="4606"/>
+      </w:tblGrid>
+      <w:tr>
+        <w:trPr>
+          <w:cnfStyle w:val="100000000000" w:firstRow="1" w:lastRow="0" w:firstColumn="0" w:lastColumn="0" w:oddVBand="0" w:evenVBand="0" w:oddHBand="0" w:evenHBand="0" w:firstRowFirstColumn="0" w:firstRowLastColumn="0" w:lastRowFirstColumn="0" w:lastRowLastColumn="0"/>
+        </w:trPr>
+        <w:tc>
+          <w:tcPr>
+            <w:tcW w:w="4606" w:type="dxa"/>
+          </w:tcPr>
+          <w:p>
+            <w:r>
+              <w:t>Vorname</w:t>
+            </w:r>
+          </w:p>
+        </w:tc>
+        <w:tc>
+          <w:tcPr>
+            <w:tcW w:w="4606" w:type="dxa"/>
+          </w:tcPr>
+          <w:p>
+            <w:r>
+              <w:t>Nachname</w:t>
+            </w:r>
+          </w:p>
+        </w:tc>
+      </w:tr>
+      <w:tr>
+        <w:trPr>
+          <w:cnfStyle w:val="000000100000" w:firstRow="0" w:lastRow="0" w:firstColumn="0" w:lastColumn="0" w:oddVBand="0" w:evenVBand="0" w:oddHBand="1" w:evenHBand="0" w:firstRowFirstColumn="0" w:firstRowLastColumn="0" w:lastRowFirstColumn="0" w:lastRowLastColumn="0"/>
+        </w:trPr>
+        <w:tc>
+          <w:tcPr>
+            <w:tcW w:w="4606" w:type="dxa"/>
+          </w:tcPr>
+          <w:p>
+            <w:r>
+              <w:t>Leo</w:t>
+            </w:r>
+          </w:p>
+        </w:tc>
+        <w:tc>
+          <w:tcPr>
+            <w:tcW w:w="4606" w:type="dxa"/>
+          </w:tcPr>
+          <w:p>
+            <w:r>
+              <w:t>Tolstoi</w:t>
+            </w:r>
+          </w:p>
+        </w:tc>
+      </w:tr>
+      <w:tr>
+        <w:tc>
+          <w:tcPr>
+            <w:tcW w:w="4606" w:type="dxa"/>
+          </w:tcPr>
+          <w:p>
+            <w:r>
+              <w:t>Fjodor</w:t>
+            </w:r>
+          </w:p>
+        </w:tc>
+        <w:tc>
+          <w:tcPr>
+            <w:tcW w:w="4606" w:type="dxa"/>
+          </w:tcPr>
+          <w:p>
+            <w:r>
+              <w:t>Dostojewski</w:t>
+            </w:r>
+          </w:p>
+        </w:tc>
+      </w:tr>
+      <w:tr>
+        <w:trPr>
+          <w:cnfStyle w:val="000000100000" w:firstRow="0" w:lastRow="0" w:firstColumn="0" w:lastColumn="0" w:oddVBand="0" w:evenVBand="0" w:oddHBand="1" w:evenHBand="0" w:firstRowFirstColumn="0" w:firstRowLastColumn="0" w:lastRowFirstColumn="0" w:lastRowLastColumn="0"/>
+        </w:trPr>
+        <w:tc>
+          <w:tcPr>
+            <w:tcW w:w="4606" w:type="dxa"/>
+          </w:tcPr>
+          <w:p>
+            <w:r>
+              <w:t>Albert</w:t>
+            </w:r>
+          </w:p>
+        </w:tc>
+        <w:tc>
+          <w:tcPr>
+            <w:tcW w:w="4606" w:type="dxa"/>
+          </w:tcPr>
+          <w:p>
+            <w:r>
+              <w:t>Camus</w:t>
+            </w:r>
+          </w:p>
+        </w:tc>
+      </w:tr>
+      <w:tr>
+        <w:tc>
+          <w:tcPr>
+            <w:tcW w:w="4606" w:type="dxa"/>
+          </w:tcPr>
+          <w:p>
+            <w:r>
+              <w:t>William</w:t>
+            </w:r>
+          </w:p>
+        </w:tc>
+        <w:tc>
+          <w:tcPr>
+            <w:tcW w:w="4606" w:type="dxa"/>
+          </w:tcPr>
+          <w:p>
+            <w:r>
+              <w:t>Faulkner</w:t>
+            </w:r>
+          </w:p>
+        </w:tc>
+      </w:tr>
+      <w:tr>
+        <w:trPr>
+          <w:cnfStyle w:val="000000100000" w:firstRow="0" w:lastRow="0" w:firstColumn="0" w:lastColumn="0" w:oddVBand="0" w:evenVBand="0" w:oddHBand="1" w:evenHBand="0" w:firstRowFirstColumn="0" w:firstRowLastColumn="0" w:lastRowFirstColumn="0" w:lastRowLastColumn="0"/>
+        </w:trPr>
+        <w:tc>
+          <w:tcPr>
+            <w:tcW w:w="4606" w:type="dxa"/>
+          </w:tcPr>
+          <w:p>
+            <w:r>
+              <w:t>Stephen</w:t>
+            </w:r>
+          </w:p>
+        </w:tc>
+        <w:tc>
+          <w:tcPr>
+            <w:tcW w:w="4606" w:type="dxa"/>
+          </w:tcPr>
+          <w:p>
+            <w:r>
+              <w:t>King</w:t>
+            </w:r>
+          </w:p>
+        </w:tc>
+      </w:tr>
+      <w:tr>
+        <w:tc>
+          <w:tcPr>
+            <w:tcW w:w="4606" w:type="dxa"/>
+          </w:tcPr>
+          <w:p>
+            <w:r>
+              <w:t>Peter</w:t>
+            </w:r>
+          </w:p>
+        </w:tc>
+        <w:tc>
+          <w:tcPr>
+            <w:tcW w:w="4606" w:type="dxa"/>
+          </w:tcPr>
+          <w:p>
+            <w:r>
+              <w:t>Straub</w:t>
+            </w:r>
+          </w:p>
+        </w:tc>
+      </w:tr>
+      <w:tr>
+        <w:trPr>
+          <w:cnfStyle w:val="000000100000" w:firstRow="0" w:lastRow="0" w:firstColumn="0" w:lastColumn="0" w:oddVBand="0" w:evenVBand="0" w:oddHBand="1" w:evenHBand="0" w:firstRowFirstColumn="0" w:firstRowLastColumn="0" w:lastRowFirstColumn="0" w:lastRowLastColumn="0"/>
+        </w:trPr>
+        <w:tc>
+          <w:tcPr>
+            <w:tcW w:w="4606" w:type="dxa"/>
+          </w:tcPr>
+          <w:p>
+            <w:r>
+              <w:t>Gabriel</w:t>
+            </w:r>
+          </w:p>
+        </w:tc>
+        <w:tc>
+          <w:tcPr>
+            <w:tcW w:w="4606" w:type="dxa"/>
+          </w:tcPr>
+          <w:p>
+            <w:r>
+              <w:t>García Márquez</w:t>
+            </w:r>
+          </w:p>
+        </w:tc>
+      </w:tr>
+    </w:tbl>
+    <w:p/>
+    <w:p>
+      <w:pPr>
+        <w:pStyle w:val="berschrift2"/>
+      </w:pPr>
+      <w:r>
+        <w:lastRenderedPageBreak/>
+        <w:t>3.C</w:t>
+      </w:r>
+    </w:p>
+    <w:p>
+      <w:r>
+        <w:t>Übersetzen Sie die folgenden Ausdrücke in entsprechende SQL-Ausdrüc</w:t>
+      </w:r>
+      <w:r>
+        <w:t xml:space="preserve">ke und geben Sie die jeweiligen </w:t>
+      </w:r>
+      <w:r>
+        <w:t>Ergebnisrelationen an.</w:t>
+      </w:r>
+    </w:p>
+    <w:p>
+      <w:pPr>
+        <w:pStyle w:val="Listenabsatz"/>
+        <w:numPr>
+          <w:ilvl w:val="0"/>
+          <w:numId w:val="7"/>
+        </w:numPr>
+        <w:rPr>
+          <w:lang w:val="en-US"/>
+        </w:rPr>
+      </w:pPr>
+      <w:r>
+        <w:rPr>
+          <w:rStyle w:val="SchwacheHervorhebung"/>
+        </w:rPr>
+        <w:t>Vor- und Nachnamen der Autoren ohne Duplikate von Büchern mit mehr als 500 Seiten.</w:t>
+      </w:r>
+      <w:r>
+        <w:t xml:space="preserve"> </w:t>
+      </w:r>
+    </w:p>
+    <w:p>
+      <w:r>
+        <w:t>SELECT</w:t>
+      </w:r>
+      <w:r>
+        <w:t xml:space="preserve"> DISTINCT</w:t>
+      </w:r>
+      <w:r>
+        <w:t xml:space="preserve"> </w:t>
+      </w:r>
+      <w:proofErr w:type="spellStart"/>
+      <w:r>
+        <w:t>Person.</w:t>
+      </w:r>
+      <w:r>
+        <w:t>Vorname</w:t>
+      </w:r>
+      <w:proofErr w:type="spellEnd"/>
+      <w:r>
+        <w:t xml:space="preserve">, </w:t>
+      </w:r>
+      <w:proofErr w:type="spellStart"/>
+      <w:r>
+        <w:t>Person.</w:t>
+      </w:r>
+      <w:r>
+        <w:t>Nachname</w:t>
+      </w:r>
+      <w:proofErr w:type="spellEnd"/>
+      <w:r>
+        <w:t xml:space="preserve"> FROM </w:t>
+      </w:r>
+      <w:r>
+        <w:t xml:space="preserve">Person, Schreibt, Buch </w:t>
+      </w:r>
+      <w:r>
+        <w:t>WHERE</w:t>
+      </w:r>
+      <w:r>
+        <w:t xml:space="preserve"> </w:t>
+      </w:r>
+      <w:proofErr w:type="spellStart"/>
+      <w:r>
+        <w:t>Buch.Seitenzahl</w:t>
+      </w:r>
+      <w:proofErr w:type="spellEnd"/>
+      <w:r>
+        <w:t xml:space="preserve"> &gt; 500 AND </w:t>
+      </w:r>
+      <w:proofErr w:type="spellStart"/>
+      <w:r>
+        <w:t>Buch.Titel</w:t>
+      </w:r>
+      <w:proofErr w:type="spellEnd"/>
+      <w:r>
+        <w:t xml:space="preserve"> = </w:t>
+      </w:r>
+      <w:proofErr w:type="spellStart"/>
+      <w:r>
+        <w:t>Schreibt.Buch</w:t>
+      </w:r>
+      <w:proofErr w:type="spellEnd"/>
+      <w:r>
+        <w:t xml:space="preserve"> AND </w:t>
+      </w:r>
+      <w:proofErr w:type="spellStart"/>
+      <w:r>
+        <w:t>Schreibt.Autor</w:t>
+      </w:r>
+      <w:proofErr w:type="spellEnd"/>
+      <w:r>
+        <w:t xml:space="preserve"> = </w:t>
+      </w:r>
+      <w:proofErr w:type="spellStart"/>
+      <w:r>
+        <w:t>Person.PID</w:t>
+      </w:r>
+      <w:proofErr w:type="spellEnd"/>
+    </w:p>
+    <w:tbl>
+      <w:tblPr>
+        <w:tblStyle w:val="HelleListe-Akzent1"/>
+        <w:tblW w:w="0" w:type="auto"/>
+        <w:tblLook w:val="0420" w:firstRow="1" w:lastRow="0" w:firstColumn="0" w:lastColumn="0" w:noHBand="0" w:noVBand="1"/>
+      </w:tblPr>
+      <w:tblGrid>
+        <w:gridCol w:w="4606"/>
+        <w:gridCol w:w="4606"/>
+      </w:tblGrid>
+      <w:tr>
+        <w:trPr>
+          <w:cnfStyle w:val="100000000000" w:firstRow="1" w:lastRow="0" w:firstColumn="0" w:lastColumn="0" w:oddVBand="0" w:evenVBand="0" w:oddHBand="0" w:evenHBand="0" w:firstRowFirstColumn="0" w:firstRowLastColumn="0" w:lastRowFirstColumn="0" w:lastRowLastColumn="0"/>
+        </w:trPr>
+        <w:tc>
+          <w:tcPr>
+            <w:tcW w:w="4606" w:type="dxa"/>
+          </w:tcPr>
+          <w:p>
+            <w:r>
+              <w:t>Vorname</w:t>
+            </w:r>
+          </w:p>
+        </w:tc>
+        <w:tc>
+          <w:tcPr>
+            <w:tcW w:w="4606" w:type="dxa"/>
+          </w:tcPr>
+          <w:p>
+            <w:r>
+              <w:t>Nachname</w:t>
+            </w:r>
+          </w:p>
+        </w:tc>
+      </w:tr>
+      <w:tr>
+        <w:trPr>
+          <w:cnfStyle w:val="000000100000" w:firstRow="0" w:lastRow="0" w:firstColumn="0" w:lastColumn="0" w:oddVBand="0" w:evenVBand="0" w:oddHBand="1" w:evenHBand="0" w:firstRowFirstColumn="0" w:firstRowLastColumn="0" w:lastRowFirstColumn="0" w:lastRowLastColumn="0"/>
+        </w:trPr>
+        <w:tc>
+          <w:tcPr>
+            <w:tcW w:w="4606" w:type="dxa"/>
+          </w:tcPr>
+          <w:p>
+            <w:r>
+              <w:t>Leo</w:t>
+            </w:r>
+          </w:p>
+        </w:tc>
+        <w:tc>
+          <w:tcPr>
+            <w:tcW w:w="4606" w:type="dxa"/>
+          </w:tcPr>
+          <w:p>
+            <w:r>
+              <w:t>Tolstoi</w:t>
+            </w:r>
+          </w:p>
+        </w:tc>
+      </w:tr>
+      <w:tr>
+        <w:tc>
+          <w:tcPr>
+            <w:tcW w:w="4606" w:type="dxa"/>
+          </w:tcPr>
+          <w:p>
+            <w:r>
+              <w:t>Fjodor</w:t>
+            </w:r>
+          </w:p>
+        </w:tc>
+        <w:tc>
+          <w:tcPr>
+            <w:tcW w:w="4606" w:type="dxa"/>
+          </w:tcPr>
+          <w:p>
+            <w:r>
+              <w:t>Dostojewski</w:t>
+            </w:r>
+          </w:p>
+        </w:tc>
+      </w:tr>
+      <w:tr>
+        <w:trPr>
+          <w:cnfStyle w:val="000000100000" w:firstRow="0" w:lastRow="0" w:firstColumn="0" w:lastColumn="0" w:oddVBand="0" w:evenVBand="0" w:oddHBand="1" w:evenHBand="0" w:firstRowFirstColumn="0" w:firstRowLastColumn="0" w:lastRowFirstColumn="0" w:lastRowLastColumn="0"/>
+        </w:trPr>
+        <w:tc>
+          <w:tcPr>
+            <w:tcW w:w="4606" w:type="dxa"/>
+          </w:tcPr>
+          <w:p>
+            <w:r>
+              <w:t>Stephen</w:t>
+            </w:r>
+          </w:p>
+        </w:tc>
+        <w:tc>
+          <w:tcPr>
+            <w:tcW w:w="4606" w:type="dxa"/>
+          </w:tcPr>
+          <w:p>
+            <w:r>
+              <w:t>King</w:t>
+            </w:r>
+          </w:p>
+        </w:tc>
+      </w:tr>
+      <w:tr>
+        <w:tc>
+          <w:tcPr>
+            <w:tcW w:w="4606" w:type="dxa"/>
+          </w:tcPr>
+          <w:p>
+            <w:r>
+              <w:t>Peter</w:t>
+            </w:r>
+          </w:p>
+        </w:tc>
+        <w:tc>
+          <w:tcPr>
+            <w:tcW w:w="4606" w:type="dxa"/>
+          </w:tcPr>
+          <w:p>
+            <w:r>
+              <w:t>Straub</w:t>
+            </w:r>
+          </w:p>
+        </w:tc>
+      </w:tr>
+    </w:tbl>
+    <w:p/>
+    <w:p>
+      <w:pPr>
+        <w:pStyle w:val="Listenabsatz"/>
+        <w:numPr>
+          <w:ilvl w:val="0"/>
+          <w:numId w:val="7"/>
+        </w:numPr>
+      </w:pPr>
+      <w:r>
+        <w:rPr>
+          <w:rStyle w:val="SchwacheHervorhebung"/>
+        </w:rPr>
+        <w:t>Die Titel aller Bücher, die einen Autor haben, der schon mal ein Buch begutachtet hat.</w:t>
+      </w:r>
+    </w:p>
+    <w:p>
+      <w:r>
+        <w:t xml:space="preserve">SELECT </w:t>
+      </w:r>
+      <w:proofErr w:type="spellStart"/>
+      <w:r>
+        <w:t>Schreibt.Titel</w:t>
+      </w:r>
+      <w:proofErr w:type="spellEnd"/>
+      <w:r>
+        <w:t xml:space="preserve"> FROM Schreibt, Begutachtet WHERE </w:t>
+      </w:r>
+      <w:proofErr w:type="spellStart"/>
+      <w:r>
+        <w:t>Schreibt.Autor</w:t>
+      </w:r>
+      <w:proofErr w:type="spellEnd"/>
+      <w:r>
+        <w:t xml:space="preserve"> = </w:t>
+      </w:r>
+      <w:proofErr w:type="spellStart"/>
+      <w:r>
+        <w:t>Begutachtet.Lektor</w:t>
+      </w:r>
+      <w:proofErr w:type="spellEnd"/>
+    </w:p>
+    <w:tbl>
+      <w:tblPr>
+        <w:tblStyle w:val="HelleListe-Akzent1"/>
+        <w:tblW w:w="0" w:type="auto"/>
+        <w:tblLook w:val="0420" w:firstRow="1" w:lastRow="0" w:firstColumn="0" w:lastColumn="0" w:noHBand="0" w:noVBand="1"/>
+      </w:tblPr>
+      <w:tblGrid>
+        <w:gridCol w:w="9212"/>
+      </w:tblGrid>
+      <w:tr>
+        <w:trPr>
+          <w:cnfStyle w:val="100000000000" w:firstRow="1" w:lastRow="0" w:firstColumn="0" w:lastColumn="0" w:oddVBand="0" w:evenVBand="0" w:oddHBand="0" w:evenHBand="0" w:firstRowFirstColumn="0" w:firstRowLastColumn="0" w:lastRowFirstColumn="0" w:lastRowLastColumn="0"/>
+        </w:trPr>
+        <w:tc>
+          <w:tcPr>
+            <w:tcW w:w="9212" w:type="dxa"/>
+          </w:tcPr>
+          <w:p>
+            <w:r>
+              <w:t>Titel</w:t>
+            </w:r>
+          </w:p>
+        </w:tc>
+      </w:tr>
+      <w:tr>
+        <w:trPr>
+          <w:cnfStyle w:val="000000100000" w:firstRow="0" w:lastRow="0" w:firstColumn="0" w:lastColumn="0" w:oddVBand="0" w:evenVBand="0" w:oddHBand="1" w:evenHBand="0" w:firstRowFirstColumn="0" w:firstRowLastColumn="0" w:lastRowFirstColumn="0" w:lastRowLastColumn="0"/>
+        </w:trPr>
+        <w:tc>
+          <w:tcPr>
+            <w:tcW w:w="9212" w:type="dxa"/>
+          </w:tcPr>
+          <w:p>
+            <w:r>
+              <w:t>Krieg und Frieden</w:t>
+            </w:r>
+          </w:p>
+        </w:tc>
+      </w:tr>
+      <w:tr>
+        <w:tc>
+          <w:tcPr>
+            <w:tcW w:w="9212" w:type="dxa"/>
+          </w:tcPr>
+          <w:p>
+            <w:r>
+              <w:t>Anna Karenina</w:t>
+            </w:r>
+          </w:p>
+        </w:tc>
+      </w:tr>
+      <w:tr>
+        <w:trPr>
+          <w:cnfStyle w:val="000000100000" w:firstRow="0" w:lastRow="0" w:firstColumn="0" w:lastColumn="0" w:oddVBand="0" w:evenVBand="0" w:oddHBand="1" w:evenHBand="0" w:firstRowFirstColumn="0" w:firstRowLastColumn="0" w:lastRowFirstColumn="0" w:lastRowLastColumn="0"/>
+        </w:trPr>
+        <w:tc>
+          <w:tcPr>
+            <w:tcW w:w="9212" w:type="dxa"/>
+          </w:tcPr>
+          <w:p>
+            <w:r>
+              <w:t>Schuld und Sühne</w:t>
+            </w:r>
+          </w:p>
+        </w:tc>
+      </w:tr>
+      <w:tr>
+        <w:tc>
+          <w:tcPr>
+            <w:tcW w:w="9212" w:type="dxa"/>
+          </w:tcPr>
+          <w:p>
+            <w:r>
+              <w:t>Der Fremde</w:t>
+            </w:r>
+          </w:p>
+        </w:tc>
+      </w:tr>
+      <w:tr>
+        <w:trPr>
+          <w:cnfStyle w:val="000000100000" w:firstRow="0" w:lastRow="0" w:firstColumn="0" w:lastColumn="0" w:oddVBand="0" w:evenVBand="0" w:oddHBand="1" w:evenHBand="0" w:firstRowFirstColumn="0" w:firstRowLastColumn="0" w:lastRowFirstColumn="0" w:lastRowLastColumn="0"/>
+        </w:trPr>
+        <w:tc>
+          <w:tcPr>
+            <w:tcW w:w="9212" w:type="dxa"/>
+          </w:tcPr>
+          <w:p>
+            <w:r>
+              <w:t>Schall und Wahn</w:t>
+            </w:r>
+          </w:p>
+        </w:tc>
+      </w:tr>
+      <w:tr>
+        <w:tc>
+          <w:tcPr>
+            <w:tcW w:w="9212" w:type="dxa"/>
+          </w:tcPr>
+          <w:p>
+            <w:r>
+              <w:t>Als ich im Sterben lag</w:t>
+            </w:r>
+          </w:p>
+        </w:tc>
+      </w:tr>
+      <w:tr>
+        <w:trPr>
+          <w:cnfStyle w:val="000000100000" w:firstRow="0" w:lastRow="0" w:firstColumn="0" w:lastColumn="0" w:oddVBand="0" w:evenVBand="0" w:oddHBand="1" w:evenHBand="0" w:firstRowFirstColumn="0" w:firstRowLastColumn="0" w:lastRowFirstColumn="0" w:lastRowLastColumn="0"/>
+        </w:trPr>
+        <w:tc>
+          <w:tcPr>
+            <w:tcW w:w="9212" w:type="dxa"/>
+          </w:tcPr>
+          <w:p>
+            <w:r>
+              <w:t>Der Talisman</w:t>
+            </w:r>
+          </w:p>
+        </w:tc>
+      </w:tr>
+      <w:tr>
+        <w:tc>
+          <w:tcPr>
+            <w:tcW w:w="9212" w:type="dxa"/>
+          </w:tcPr>
+          <w:p>
+            <w:r>
+              <w:t>Der Talisman</w:t>
+            </w:r>
+          </w:p>
+        </w:tc>
+      </w:tr>
+      <w:tr>
+        <w:trPr>
+          <w:cnfStyle w:val="000000100000" w:firstRow="0" w:lastRow="0" w:firstColumn="0" w:lastColumn="0" w:oddVBand="0" w:evenVBand="0" w:oddHBand="1" w:evenHBand="0" w:firstRowFirstColumn="0" w:firstRowLastColumn="0" w:lastRowFirstColumn="0" w:lastRowLastColumn="0"/>
+        </w:trPr>
+        <w:tc>
+          <w:tcPr>
+            <w:tcW w:w="9212" w:type="dxa"/>
+          </w:tcPr>
+          <w:p>
+            <w:r>
+              <w:t>Hindert Jahre Einsamkeit</w:t>
+            </w:r>
+          </w:p>
+        </w:tc>
+      </w:tr>
+    </w:tbl>
+    <w:p/>
+    <w:p>
+      <w:pPr>
+        <w:pStyle w:val="Listenabsatz"/>
+        <w:numPr>
+          <w:ilvl w:val="0"/>
+          <w:numId w:val="7"/>
+        </w:numPr>
+      </w:pPr>
+    </w:p>
+    <w:p>
+      <w:r>
+        <w:t xml:space="preserve">„Vor- und Nachname aller Personen die noch nicht </w:t>
+      </w:r>
+      <w:r>
+        <w:t>Begutachter/Lektor</w:t>
+      </w:r>
+      <w:r>
+        <w:t xml:space="preserve"> waren“</w:t>
+      </w:r>
+    </w:p>
+    <w:p>
+      <w:pPr>
+        <w:rPr>
+          <w:lang w:val="en-US"/>
+        </w:rPr>
+      </w:pPr>
+      <w:r>
+        <w:rPr>
+          <w:lang w:val="en-US"/>
+        </w:rPr>
+        <w:t xml:space="preserve">SELECT </w:t>
+      </w:r>
+      <w:proofErr w:type="spellStart"/>
+      <w:r>
+        <w:rPr>
+          <w:lang w:val="en-US"/>
+        </w:rPr>
+        <w:t>Person.Vorname</w:t>
+      </w:r>
+      <w:proofErr w:type="spellEnd"/>
+      <w:r>
+        <w:rPr>
+          <w:lang w:val="en-US"/>
+        </w:rPr>
+        <w:t xml:space="preserve">, </w:t>
+      </w:r>
+      <w:proofErr w:type="spellStart"/>
+      <w:r>
+        <w:rPr>
+          <w:lang w:val="en-US"/>
+        </w:rPr>
+        <w:t>Person.Nachname</w:t>
+      </w:r>
+      <w:proofErr w:type="spellEnd"/>
+      <w:r>
+        <w:rPr>
+          <w:lang w:val="en-US"/>
+        </w:rPr>
+        <w:t xml:space="preserve"> F</w:t>
+      </w:r>
+      <w:r>
+        <w:rPr>
+          <w:lang w:val="en-US"/>
+        </w:rPr>
+        <w:t xml:space="preserve">ROM Person WHERE </w:t>
+      </w:r>
+      <w:proofErr w:type="spellStart"/>
+      <w:r>
+        <w:rPr>
+          <w:lang w:val="en-US"/>
+        </w:rPr>
+        <w:t>Person.PID</w:t>
+      </w:r>
+      <w:proofErr w:type="spellEnd"/>
+      <w:r>
+        <w:rPr>
+          <w:lang w:val="en-US"/>
+        </w:rPr>
+        <w:t xml:space="preserve"> NOT IN (SELECT </w:t>
+      </w:r>
+      <w:proofErr w:type="spellStart"/>
+      <w:r>
+        <w:rPr>
+          <w:lang w:val="en-US"/>
+        </w:rPr>
+        <w:t>Begutachtet.Lektor</w:t>
+      </w:r>
+      <w:proofErr w:type="spellEnd"/>
+      <w:r>
+        <w:rPr>
+          <w:lang w:val="en-US"/>
+        </w:rPr>
+        <w:t xml:space="preserve"> FROM </w:t>
+      </w:r>
+      <w:proofErr w:type="spellStart"/>
+      <w:r>
+        <w:rPr>
+          <w:lang w:val="en-US"/>
+        </w:rPr>
+        <w:t>Begutachtet</w:t>
+      </w:r>
+      <w:proofErr w:type="spellEnd"/>
+      <w:r>
+        <w:rPr>
+          <w:lang w:val="en-US"/>
+        </w:rPr>
+        <w:t>)</w:t>
+      </w:r>
+    </w:p>
+    <w:tbl>
+      <w:tblPr>
+        <w:tblStyle w:val="HelleListe-Akzent1"/>
+        <w:tblW w:w="0" w:type="auto"/>
+        <w:tblLook w:val="0420" w:firstRow="1" w:lastRow="0" w:firstColumn="0" w:lastColumn="0" w:noHBand="0" w:noVBand="1"/>
+      </w:tblPr>
+      <w:tblGrid>
+        <w:gridCol w:w="4606"/>
+        <w:gridCol w:w="4606"/>
+      </w:tblGrid>
+      <w:tr>
+        <w:trPr>
+          <w:cnfStyle w:val="100000000000" w:firstRow="1" w:lastRow="0" w:firstColumn="0" w:lastColumn="0" w:oddVBand="0" w:evenVBand="0" w:oddHBand="0" w:evenHBand="0" w:firstRowFirstColumn="0" w:firstRowLastColumn="0" w:lastRowFirstColumn="0" w:lastRowLastColumn="0"/>
+        </w:trPr>
+        <w:tc>
+          <w:tcPr>
+            <w:tcW w:w="4606" w:type="dxa"/>
+          </w:tcPr>
+          <w:p>
+            <w:pPr>
+              <w:rPr>
+                <w:lang w:val="en-US"/>
+              </w:rPr>
+            </w:pPr>
+            <w:proofErr w:type="spellStart"/>
+            <w:r>
+              <w:rPr>
+                <w:lang w:val="en-US"/>
+              </w:rPr>
+              <w:t>Vorname</w:t>
+            </w:r>
+            <w:proofErr w:type="spellEnd"/>
+          </w:p>
+        </w:tc>
+        <w:tc>
+          <w:tcPr>
+            <w:tcW w:w="4606" w:type="dxa"/>
+          </w:tcPr>
+          <w:p>
+            <w:pPr>
+              <w:rPr>
+                <w:lang w:val="en-US"/>
+              </w:rPr>
+            </w:pPr>
+            <w:proofErr w:type="spellStart"/>
+            <w:r>
+              <w:rPr>
+                <w:lang w:val="en-US"/>
+              </w:rPr>
+              <w:t>Nachname</w:t>
+            </w:r>
+            <w:proofErr w:type="spellEnd"/>
+          </w:p>
+        </w:tc>
+      </w:tr>
+      <w:tr>
+        <w:trPr>
+          <w:cnfStyle w:val="000000100000" w:firstRow="0" w:lastRow="0" w:firstColumn="0" w:lastColumn="0" w:oddVBand="0" w:evenVBand="0" w:oddHBand="1" w:evenHBand="0" w:firstRowFirstColumn="0" w:firstRowLastColumn="0" w:lastRowFirstColumn="0" w:lastRowLastColumn="0"/>
+        </w:trPr>
+        <w:tc>
+          <w:tcPr>
+            <w:tcW w:w="4606" w:type="dxa"/>
+          </w:tcPr>
+          <w:p>
+            <w:pPr>
+              <w:rPr>
+                <w:lang w:val="en-US"/>
+              </w:rPr>
+            </w:pPr>
+            <w:r>
+              <w:rPr>
+                <w:lang w:val="en-US"/>
+              </w:rPr>
+              <w:t>Huber</w:t>
+            </w:r>
+          </w:p>
+        </w:tc>
+        <w:tc>
+          <w:tcPr>
+            <w:tcW w:w="4606" w:type="dxa"/>
+          </w:tcPr>
+          <w:p>
+            <w:pPr>
+              <w:rPr>
+                <w:lang w:val="en-US"/>
+              </w:rPr>
+            </w:pPr>
+            <w:r>
+              <w:rPr>
+                <w:lang w:val="en-US"/>
+              </w:rPr>
+              <w:t>Selby</w:t>
+            </w:r>
+          </w:p>
+        </w:tc>
+      </w:tr>
+    </w:tbl>
+    <w:p>
+      <w:pPr>
+        <w:rPr>
+          <w:lang w:val="en-US"/>
+        </w:rPr>
+      </w:pPr>
+      <w:bookmarkStart w:id="0" w:name="_GoBack"/>
+      <w:bookmarkEnd w:id="0"/>
     </w:p>
     <w:p>
       <w:pPr>
@@ -615,7 +2597,7 @@
         <w:noProof/>
         <w:color w:val="A6A6A6" w:themeColor="background1" w:themeShade="A6"/>
       </w:rPr>
-      <w:t>1</w:t>
+      <w:t>4</w:t>
     </w:r>
     <w:r>
       <w:rPr>
@@ -689,7 +2671,7 @@
       <w:rPr>
         <w:color w:val="A6A6A6" w:themeColor="background1" w:themeShade="A6"/>
       </w:rPr>
-      <w:t>21</w:t>
+      <w:t>28</w:t>
     </w:r>
     <w:r>
       <w:rPr>
@@ -1049,6 +3031,95 @@
     </w:lvl>
   </w:abstractNum>
   <w:abstractNum w:abstractNumId="3">
+    <w:nsid w:val="1FF35B2D"/>
+    <w:multiLevelType w:val="hybridMultilevel"/>
+    <w:tmpl w:val="C48A6C3E"/>
+    <w:lvl w:ilvl="0" w:tplc="3C6207CE">
+      <w:start w:val="1"/>
+      <w:numFmt w:val="lowerRoman"/>
+      <w:lvlText w:val="%1)"/>
+      <w:lvlJc w:val="left"/>
+      <w:pPr>
+        <w:ind w:left="1080" w:hanging="720"/>
+      </w:pPr>
+      <w:rPr>
+        <w:rFonts w:hint="default"/>
+      </w:rPr>
+    </w:lvl>
+    <w:lvl w:ilvl="1" w:tplc="04070019" w:tentative="1">
+      <w:start w:val="1"/>
+      <w:numFmt w:val="lowerLetter"/>
+      <w:lvlText w:val="%2."/>
+      <w:lvlJc w:val="left"/>
+      <w:pPr>
+        <w:ind w:left="1440" w:hanging="360"/>
+      </w:pPr>
+    </w:lvl>
+    <w:lvl w:ilvl="2" w:tplc="0407001B" w:tentative="1">
+      <w:start w:val="1"/>
+      <w:numFmt w:val="lowerRoman"/>
+      <w:lvlText w:val="%3."/>
+      <w:lvlJc w:val="right"/>
+      <w:pPr>
+        <w:ind w:left="2160" w:hanging="180"/>
+      </w:pPr>
+    </w:lvl>
+    <w:lvl w:ilvl="3" w:tplc="0407000F" w:tentative="1">
+      <w:start w:val="1"/>
+      <w:numFmt w:val="decimal"/>
+      <w:lvlText w:val="%4."/>
+      <w:lvlJc w:val="left"/>
+      <w:pPr>
+        <w:ind w:left="2880" w:hanging="360"/>
+      </w:pPr>
+    </w:lvl>
+    <w:lvl w:ilvl="4" w:tplc="04070019" w:tentative="1">
+      <w:start w:val="1"/>
+      <w:numFmt w:val="lowerLetter"/>
+      <w:lvlText w:val="%5."/>
+      <w:lvlJc w:val="left"/>
+      <w:pPr>
+        <w:ind w:left="3600" w:hanging="360"/>
+      </w:pPr>
+    </w:lvl>
+    <w:lvl w:ilvl="5" w:tplc="0407001B" w:tentative="1">
+      <w:start w:val="1"/>
+      <w:numFmt w:val="lowerRoman"/>
+      <w:lvlText w:val="%6."/>
+      <w:lvlJc w:val="right"/>
+      <w:pPr>
+        <w:ind w:left="4320" w:hanging="180"/>
+      </w:pPr>
+    </w:lvl>
+    <w:lvl w:ilvl="6" w:tplc="0407000F" w:tentative="1">
+      <w:start w:val="1"/>
+      <w:numFmt w:val="decimal"/>
+      <w:lvlText w:val="%7."/>
+      <w:lvlJc w:val="left"/>
+      <w:pPr>
+        <w:ind w:left="5040" w:hanging="360"/>
+      </w:pPr>
+    </w:lvl>
+    <w:lvl w:ilvl="7" w:tplc="04070019" w:tentative="1">
+      <w:start w:val="1"/>
+      <w:numFmt w:val="lowerLetter"/>
+      <w:lvlText w:val="%8."/>
+      <w:lvlJc w:val="left"/>
+      <w:pPr>
+        <w:ind w:left="5760" w:hanging="360"/>
+      </w:pPr>
+    </w:lvl>
+    <w:lvl w:ilvl="8" w:tplc="0407001B" w:tentative="1">
+      <w:start w:val="1"/>
+      <w:numFmt w:val="lowerRoman"/>
+      <w:lvlText w:val="%9."/>
+      <w:lvlJc w:val="right"/>
+      <w:pPr>
+        <w:ind w:left="6480" w:hanging="180"/>
+      </w:pPr>
+    </w:lvl>
+  </w:abstractNum>
+  <w:abstractNum w:abstractNumId="4">
     <w:nsid w:val="41DA1893"/>
     <w:multiLevelType w:val="hybridMultilevel"/>
     <w:tmpl w:val="FC02932E"/>
@@ -1159,6 +3230,184 @@
       <w:rPr>
         <w:rFonts w:ascii="Wingdings" w:hAnsi="Wingdings" w:hint="default"/>
       </w:rPr>
+    </w:lvl>
+  </w:abstractNum>
+  <w:abstractNum w:abstractNumId="5">
+    <w:nsid w:val="6E8B16AD"/>
+    <w:multiLevelType w:val="hybridMultilevel"/>
+    <w:tmpl w:val="E92A8236"/>
+    <w:lvl w:ilvl="0" w:tplc="3C6207CE">
+      <w:start w:val="1"/>
+      <w:numFmt w:val="lowerRoman"/>
+      <w:lvlText w:val="%1)"/>
+      <w:lvlJc w:val="left"/>
+      <w:pPr>
+        <w:ind w:left="1080" w:hanging="720"/>
+      </w:pPr>
+      <w:rPr>
+        <w:rFonts w:hint="default"/>
+      </w:rPr>
+    </w:lvl>
+    <w:lvl w:ilvl="1" w:tplc="04070019" w:tentative="1">
+      <w:start w:val="1"/>
+      <w:numFmt w:val="lowerLetter"/>
+      <w:lvlText w:val="%2."/>
+      <w:lvlJc w:val="left"/>
+      <w:pPr>
+        <w:ind w:left="1440" w:hanging="360"/>
+      </w:pPr>
+    </w:lvl>
+    <w:lvl w:ilvl="2" w:tplc="0407001B" w:tentative="1">
+      <w:start w:val="1"/>
+      <w:numFmt w:val="lowerRoman"/>
+      <w:lvlText w:val="%3."/>
+      <w:lvlJc w:val="right"/>
+      <w:pPr>
+        <w:ind w:left="2160" w:hanging="180"/>
+      </w:pPr>
+    </w:lvl>
+    <w:lvl w:ilvl="3" w:tplc="0407000F" w:tentative="1">
+      <w:start w:val="1"/>
+      <w:numFmt w:val="decimal"/>
+      <w:lvlText w:val="%4."/>
+      <w:lvlJc w:val="left"/>
+      <w:pPr>
+        <w:ind w:left="2880" w:hanging="360"/>
+      </w:pPr>
+    </w:lvl>
+    <w:lvl w:ilvl="4" w:tplc="04070019" w:tentative="1">
+      <w:start w:val="1"/>
+      <w:numFmt w:val="lowerLetter"/>
+      <w:lvlText w:val="%5."/>
+      <w:lvlJc w:val="left"/>
+      <w:pPr>
+        <w:ind w:left="3600" w:hanging="360"/>
+      </w:pPr>
+    </w:lvl>
+    <w:lvl w:ilvl="5" w:tplc="0407001B" w:tentative="1">
+      <w:start w:val="1"/>
+      <w:numFmt w:val="lowerRoman"/>
+      <w:lvlText w:val="%6."/>
+      <w:lvlJc w:val="right"/>
+      <w:pPr>
+        <w:ind w:left="4320" w:hanging="180"/>
+      </w:pPr>
+    </w:lvl>
+    <w:lvl w:ilvl="6" w:tplc="0407000F" w:tentative="1">
+      <w:start w:val="1"/>
+      <w:numFmt w:val="decimal"/>
+      <w:lvlText w:val="%7."/>
+      <w:lvlJc w:val="left"/>
+      <w:pPr>
+        <w:ind w:left="5040" w:hanging="360"/>
+      </w:pPr>
+    </w:lvl>
+    <w:lvl w:ilvl="7" w:tplc="04070019" w:tentative="1">
+      <w:start w:val="1"/>
+      <w:numFmt w:val="lowerLetter"/>
+      <w:lvlText w:val="%8."/>
+      <w:lvlJc w:val="left"/>
+      <w:pPr>
+        <w:ind w:left="5760" w:hanging="360"/>
+      </w:pPr>
+    </w:lvl>
+    <w:lvl w:ilvl="8" w:tplc="0407001B" w:tentative="1">
+      <w:start w:val="1"/>
+      <w:numFmt w:val="lowerRoman"/>
+      <w:lvlText w:val="%9."/>
+      <w:lvlJc w:val="right"/>
+      <w:pPr>
+        <w:ind w:left="6480" w:hanging="180"/>
+      </w:pPr>
+    </w:lvl>
+  </w:abstractNum>
+  <w:abstractNum w:abstractNumId="6">
+    <w:nsid w:val="7672384B"/>
+    <w:multiLevelType w:val="hybridMultilevel"/>
+    <w:tmpl w:val="EB54B4B0"/>
+    <w:lvl w:ilvl="0" w:tplc="3C6207CE">
+      <w:start w:val="1"/>
+      <w:numFmt w:val="lowerRoman"/>
+      <w:lvlText w:val="%1)"/>
+      <w:lvlJc w:val="left"/>
+      <w:pPr>
+        <w:ind w:left="1080" w:hanging="720"/>
+      </w:pPr>
+      <w:rPr>
+        <w:rFonts w:hint="default"/>
+      </w:rPr>
+    </w:lvl>
+    <w:lvl w:ilvl="1" w:tplc="04070019" w:tentative="1">
+      <w:start w:val="1"/>
+      <w:numFmt w:val="lowerLetter"/>
+      <w:lvlText w:val="%2."/>
+      <w:lvlJc w:val="left"/>
+      <w:pPr>
+        <w:ind w:left="1440" w:hanging="360"/>
+      </w:pPr>
+    </w:lvl>
+    <w:lvl w:ilvl="2" w:tplc="0407001B" w:tentative="1">
+      <w:start w:val="1"/>
+      <w:numFmt w:val="lowerRoman"/>
+      <w:lvlText w:val="%3."/>
+      <w:lvlJc w:val="right"/>
+      <w:pPr>
+        <w:ind w:left="2160" w:hanging="180"/>
+      </w:pPr>
+    </w:lvl>
+    <w:lvl w:ilvl="3" w:tplc="0407000F" w:tentative="1">
+      <w:start w:val="1"/>
+      <w:numFmt w:val="decimal"/>
+      <w:lvlText w:val="%4."/>
+      <w:lvlJc w:val="left"/>
+      <w:pPr>
+        <w:ind w:left="2880" w:hanging="360"/>
+      </w:pPr>
+    </w:lvl>
+    <w:lvl w:ilvl="4" w:tplc="04070019" w:tentative="1">
+      <w:start w:val="1"/>
+      <w:numFmt w:val="lowerLetter"/>
+      <w:lvlText w:val="%5."/>
+      <w:lvlJc w:val="left"/>
+      <w:pPr>
+        <w:ind w:left="3600" w:hanging="360"/>
+      </w:pPr>
+    </w:lvl>
+    <w:lvl w:ilvl="5" w:tplc="0407001B" w:tentative="1">
+      <w:start w:val="1"/>
+      <w:numFmt w:val="lowerRoman"/>
+      <w:lvlText w:val="%6."/>
+      <w:lvlJc w:val="right"/>
+      <w:pPr>
+        <w:ind w:left="4320" w:hanging="180"/>
+      </w:pPr>
+    </w:lvl>
+    <w:lvl w:ilvl="6" w:tplc="0407000F" w:tentative="1">
+      <w:start w:val="1"/>
+      <w:numFmt w:val="decimal"/>
+      <w:lvlText w:val="%7."/>
+      <w:lvlJc w:val="left"/>
+      <w:pPr>
+        <w:ind w:left="5040" w:hanging="360"/>
+      </w:pPr>
+    </w:lvl>
+    <w:lvl w:ilvl="7" w:tplc="04070019" w:tentative="1">
+      <w:start w:val="1"/>
+      <w:numFmt w:val="lowerLetter"/>
+      <w:lvlText w:val="%8."/>
+      <w:lvlJc w:val="left"/>
+      <w:pPr>
+        <w:ind w:left="5760" w:hanging="360"/>
+      </w:pPr>
+    </w:lvl>
+    <w:lvl w:ilvl="8" w:tplc="0407001B" w:tentative="1">
+      <w:start w:val="1"/>
+      <w:numFmt w:val="lowerRoman"/>
+      <w:lvlText w:val="%9."/>
+      <w:lvlJc w:val="right"/>
+      <w:pPr>
+        <w:ind w:left="6480" w:hanging="180"/>
+      </w:pPr>
     </w:lvl>
   </w:abstractNum>
   <w:num w:numId="1">
@@ -1168,10 +3417,19 @@
     <w:abstractNumId w:val="0"/>
   </w:num>
   <w:num w:numId="3">
-    <w:abstractNumId w:val="3"/>
+    <w:abstractNumId w:val="4"/>
   </w:num>
   <w:num w:numId="4">
     <w:abstractNumId w:val="1"/>
+  </w:num>
+  <w:num w:numId="5">
+    <w:abstractNumId w:val="3"/>
+  </w:num>
+  <w:num w:numId="6">
+    <w:abstractNumId w:val="5"/>
+  </w:num>
+  <w:num w:numId="7">
+    <w:abstractNumId w:val="6"/>
   </w:num>
 </w:numbering>
 </file>
@@ -1669,6 +3927,186 @@
       <w:szCs w:val="16"/>
     </w:rPr>
   </w:style>
+  <w:style w:type="character" w:styleId="Platzhaltertext">
+    <w:name w:val="Placeholder Text"/>
+    <w:basedOn w:val="Absatz-Standardschriftart"/>
+    <w:uiPriority w:val="99"/>
+    <w:semiHidden/>
+    <w:rsid w:val="003E07F5"/>
+    <w:rPr>
+      <w:color w:val="808080"/>
+    </w:rPr>
+  </w:style>
+  <w:style w:type="table" w:styleId="HelleListe-Akzent1">
+    <w:name w:val="Light List Accent 1"/>
+    <w:basedOn w:val="NormaleTabelle"/>
+    <w:uiPriority w:val="61"/>
+    <w:rsid w:val="00B028F4"/>
+    <w:pPr>
+      <w:spacing w:after="0" w:line="240" w:lineRule="auto"/>
+    </w:pPr>
+    <w:tblPr>
+      <w:tblStyleRowBandSize w:val="1"/>
+      <w:tblStyleColBandSize w:val="1"/>
+      <w:tblBorders>
+        <w:top w:val="single" w:sz="8" w:space="0" w:color="4F81BD" w:themeColor="accent1"/>
+        <w:left w:val="single" w:sz="8" w:space="0" w:color="4F81BD" w:themeColor="accent1"/>
+        <w:bottom w:val="single" w:sz="8" w:space="0" w:color="4F81BD" w:themeColor="accent1"/>
+        <w:right w:val="single" w:sz="8" w:space="0" w:color="4F81BD" w:themeColor="accent1"/>
+      </w:tblBorders>
+    </w:tblPr>
+    <w:tblStylePr w:type="firstRow">
+      <w:pPr>
+        <w:spacing w:before="0" w:after="0" w:line="240" w:lineRule="auto"/>
+      </w:pPr>
+      <w:rPr>
+        <w:b/>
+        <w:bCs/>
+        <w:color w:val="FFFFFF" w:themeColor="background1"/>
+      </w:rPr>
+      <w:tblPr/>
+      <w:tcPr>
+        <w:shd w:val="clear" w:color="auto" w:fill="4F81BD" w:themeFill="accent1"/>
+      </w:tcPr>
+    </w:tblStylePr>
+    <w:tblStylePr w:type="lastRow">
+      <w:pPr>
+        <w:spacing w:before="0" w:after="0" w:line="240" w:lineRule="auto"/>
+      </w:pPr>
+      <w:rPr>
+        <w:b/>
+        <w:bCs/>
+      </w:rPr>
+      <w:tblPr/>
+      <w:tcPr>
+        <w:tcBorders>
+          <w:top w:val="double" w:sz="6" w:space="0" w:color="4F81BD" w:themeColor="accent1"/>
+          <w:left w:val="single" w:sz="8" w:space="0" w:color="4F81BD" w:themeColor="accent1"/>
+          <w:bottom w:val="single" w:sz="8" w:space="0" w:color="4F81BD" w:themeColor="accent1"/>
+          <w:right w:val="single" w:sz="8" w:space="0" w:color="4F81BD" w:themeColor="accent1"/>
+        </w:tcBorders>
+      </w:tcPr>
+    </w:tblStylePr>
+    <w:tblStylePr w:type="firstCol">
+      <w:rPr>
+        <w:b/>
+        <w:bCs/>
+      </w:rPr>
+    </w:tblStylePr>
+    <w:tblStylePr w:type="lastCol">
+      <w:rPr>
+        <w:b/>
+        <w:bCs/>
+      </w:rPr>
+    </w:tblStylePr>
+    <w:tblStylePr w:type="band1Vert">
+      <w:tblPr/>
+      <w:tcPr>
+        <w:tcBorders>
+          <w:top w:val="single" w:sz="8" w:space="0" w:color="4F81BD" w:themeColor="accent1"/>
+          <w:left w:val="single" w:sz="8" w:space="0" w:color="4F81BD" w:themeColor="accent1"/>
+          <w:bottom w:val="single" w:sz="8" w:space="0" w:color="4F81BD" w:themeColor="accent1"/>
+          <w:right w:val="single" w:sz="8" w:space="0" w:color="4F81BD" w:themeColor="accent1"/>
+        </w:tcBorders>
+      </w:tcPr>
+    </w:tblStylePr>
+    <w:tblStylePr w:type="band1Horz">
+      <w:tblPr/>
+      <w:tcPr>
+        <w:tcBorders>
+          <w:top w:val="single" w:sz="8" w:space="0" w:color="4F81BD" w:themeColor="accent1"/>
+          <w:left w:val="single" w:sz="8" w:space="0" w:color="4F81BD" w:themeColor="accent1"/>
+          <w:bottom w:val="single" w:sz="8" w:space="0" w:color="4F81BD" w:themeColor="accent1"/>
+          <w:right w:val="single" w:sz="8" w:space="0" w:color="4F81BD" w:themeColor="accent1"/>
+        </w:tcBorders>
+      </w:tcPr>
+    </w:tblStylePr>
+  </w:style>
+  <w:style w:type="table" w:styleId="HelleListe">
+    <w:name w:val="Light List"/>
+    <w:basedOn w:val="NormaleTabelle"/>
+    <w:uiPriority w:val="61"/>
+    <w:rsid w:val="00F81EB4"/>
+    <w:pPr>
+      <w:spacing w:after="0" w:line="240" w:lineRule="auto"/>
+    </w:pPr>
+    <w:tblPr>
+      <w:tblStyleRowBandSize w:val="1"/>
+      <w:tblStyleColBandSize w:val="1"/>
+      <w:tblBorders>
+        <w:top w:val="single" w:sz="8" w:space="0" w:color="000000" w:themeColor="text1"/>
+        <w:left w:val="single" w:sz="8" w:space="0" w:color="000000" w:themeColor="text1"/>
+        <w:bottom w:val="single" w:sz="8" w:space="0" w:color="000000" w:themeColor="text1"/>
+        <w:right w:val="single" w:sz="8" w:space="0" w:color="000000" w:themeColor="text1"/>
+      </w:tblBorders>
+    </w:tblPr>
+    <w:tblStylePr w:type="firstRow">
+      <w:pPr>
+        <w:spacing w:before="0" w:after="0" w:line="240" w:lineRule="auto"/>
+      </w:pPr>
+      <w:rPr>
+        <w:b/>
+        <w:bCs/>
+        <w:color w:val="FFFFFF" w:themeColor="background1"/>
+      </w:rPr>
+      <w:tblPr/>
+      <w:tcPr>
+        <w:shd w:val="clear" w:color="auto" w:fill="000000" w:themeFill="text1"/>
+      </w:tcPr>
+    </w:tblStylePr>
+    <w:tblStylePr w:type="lastRow">
+      <w:pPr>
+        <w:spacing w:before="0" w:after="0" w:line="240" w:lineRule="auto"/>
+      </w:pPr>
+      <w:rPr>
+        <w:b/>
+        <w:bCs/>
+      </w:rPr>
+      <w:tblPr/>
+      <w:tcPr>
+        <w:tcBorders>
+          <w:top w:val="double" w:sz="6" w:space="0" w:color="000000" w:themeColor="text1"/>
+          <w:left w:val="single" w:sz="8" w:space="0" w:color="000000" w:themeColor="text1"/>
+          <w:bottom w:val="single" w:sz="8" w:space="0" w:color="000000" w:themeColor="text1"/>
+          <w:right w:val="single" w:sz="8" w:space="0" w:color="000000" w:themeColor="text1"/>
+        </w:tcBorders>
+      </w:tcPr>
+    </w:tblStylePr>
+    <w:tblStylePr w:type="firstCol">
+      <w:rPr>
+        <w:b/>
+        <w:bCs/>
+      </w:rPr>
+    </w:tblStylePr>
+    <w:tblStylePr w:type="lastCol">
+      <w:rPr>
+        <w:b/>
+        <w:bCs/>
+      </w:rPr>
+    </w:tblStylePr>
+    <w:tblStylePr w:type="band1Vert">
+      <w:tblPr/>
+      <w:tcPr>
+        <w:tcBorders>
+          <w:top w:val="single" w:sz="8" w:space="0" w:color="000000" w:themeColor="text1"/>
+          <w:left w:val="single" w:sz="8" w:space="0" w:color="000000" w:themeColor="text1"/>
+          <w:bottom w:val="single" w:sz="8" w:space="0" w:color="000000" w:themeColor="text1"/>
+          <w:right w:val="single" w:sz="8" w:space="0" w:color="000000" w:themeColor="text1"/>
+        </w:tcBorders>
+      </w:tcPr>
+    </w:tblStylePr>
+    <w:tblStylePr w:type="band1Horz">
+      <w:tblPr/>
+      <w:tcPr>
+        <w:tcBorders>
+          <w:top w:val="single" w:sz="8" w:space="0" w:color="000000" w:themeColor="text1"/>
+          <w:left w:val="single" w:sz="8" w:space="0" w:color="000000" w:themeColor="text1"/>
+          <w:bottom w:val="single" w:sz="8" w:space="0" w:color="000000" w:themeColor="text1"/>
+          <w:right w:val="single" w:sz="8" w:space="0" w:color="000000" w:themeColor="text1"/>
+        </w:tcBorders>
+      </w:tcPr>
+    </w:tblStylePr>
+  </w:style>
 </w:styles>
 </file>
 
@@ -2164,6 +4602,186 @@
       <w:sz w:val="16"/>
       <w:szCs w:val="16"/>
     </w:rPr>
+  </w:style>
+  <w:style w:type="character" w:styleId="Platzhaltertext">
+    <w:name w:val="Placeholder Text"/>
+    <w:basedOn w:val="Absatz-Standardschriftart"/>
+    <w:uiPriority w:val="99"/>
+    <w:semiHidden/>
+    <w:rsid w:val="003E07F5"/>
+    <w:rPr>
+      <w:color w:val="808080"/>
+    </w:rPr>
+  </w:style>
+  <w:style w:type="table" w:styleId="HelleListe-Akzent1">
+    <w:name w:val="Light List Accent 1"/>
+    <w:basedOn w:val="NormaleTabelle"/>
+    <w:uiPriority w:val="61"/>
+    <w:rsid w:val="00B028F4"/>
+    <w:pPr>
+      <w:spacing w:after="0" w:line="240" w:lineRule="auto"/>
+    </w:pPr>
+    <w:tblPr>
+      <w:tblStyleRowBandSize w:val="1"/>
+      <w:tblStyleColBandSize w:val="1"/>
+      <w:tblBorders>
+        <w:top w:val="single" w:sz="8" w:space="0" w:color="4F81BD" w:themeColor="accent1"/>
+        <w:left w:val="single" w:sz="8" w:space="0" w:color="4F81BD" w:themeColor="accent1"/>
+        <w:bottom w:val="single" w:sz="8" w:space="0" w:color="4F81BD" w:themeColor="accent1"/>
+        <w:right w:val="single" w:sz="8" w:space="0" w:color="4F81BD" w:themeColor="accent1"/>
+      </w:tblBorders>
+    </w:tblPr>
+    <w:tblStylePr w:type="firstRow">
+      <w:pPr>
+        <w:spacing w:before="0" w:after="0" w:line="240" w:lineRule="auto"/>
+      </w:pPr>
+      <w:rPr>
+        <w:b/>
+        <w:bCs/>
+        <w:color w:val="FFFFFF" w:themeColor="background1"/>
+      </w:rPr>
+      <w:tblPr/>
+      <w:tcPr>
+        <w:shd w:val="clear" w:color="auto" w:fill="4F81BD" w:themeFill="accent1"/>
+      </w:tcPr>
+    </w:tblStylePr>
+    <w:tblStylePr w:type="lastRow">
+      <w:pPr>
+        <w:spacing w:before="0" w:after="0" w:line="240" w:lineRule="auto"/>
+      </w:pPr>
+      <w:rPr>
+        <w:b/>
+        <w:bCs/>
+      </w:rPr>
+      <w:tblPr/>
+      <w:tcPr>
+        <w:tcBorders>
+          <w:top w:val="double" w:sz="6" w:space="0" w:color="4F81BD" w:themeColor="accent1"/>
+          <w:left w:val="single" w:sz="8" w:space="0" w:color="4F81BD" w:themeColor="accent1"/>
+          <w:bottom w:val="single" w:sz="8" w:space="0" w:color="4F81BD" w:themeColor="accent1"/>
+          <w:right w:val="single" w:sz="8" w:space="0" w:color="4F81BD" w:themeColor="accent1"/>
+        </w:tcBorders>
+      </w:tcPr>
+    </w:tblStylePr>
+    <w:tblStylePr w:type="firstCol">
+      <w:rPr>
+        <w:b/>
+        <w:bCs/>
+      </w:rPr>
+    </w:tblStylePr>
+    <w:tblStylePr w:type="lastCol">
+      <w:rPr>
+        <w:b/>
+        <w:bCs/>
+      </w:rPr>
+    </w:tblStylePr>
+    <w:tblStylePr w:type="band1Vert">
+      <w:tblPr/>
+      <w:tcPr>
+        <w:tcBorders>
+          <w:top w:val="single" w:sz="8" w:space="0" w:color="4F81BD" w:themeColor="accent1"/>
+          <w:left w:val="single" w:sz="8" w:space="0" w:color="4F81BD" w:themeColor="accent1"/>
+          <w:bottom w:val="single" w:sz="8" w:space="0" w:color="4F81BD" w:themeColor="accent1"/>
+          <w:right w:val="single" w:sz="8" w:space="0" w:color="4F81BD" w:themeColor="accent1"/>
+        </w:tcBorders>
+      </w:tcPr>
+    </w:tblStylePr>
+    <w:tblStylePr w:type="band1Horz">
+      <w:tblPr/>
+      <w:tcPr>
+        <w:tcBorders>
+          <w:top w:val="single" w:sz="8" w:space="0" w:color="4F81BD" w:themeColor="accent1"/>
+          <w:left w:val="single" w:sz="8" w:space="0" w:color="4F81BD" w:themeColor="accent1"/>
+          <w:bottom w:val="single" w:sz="8" w:space="0" w:color="4F81BD" w:themeColor="accent1"/>
+          <w:right w:val="single" w:sz="8" w:space="0" w:color="4F81BD" w:themeColor="accent1"/>
+        </w:tcBorders>
+      </w:tcPr>
+    </w:tblStylePr>
+  </w:style>
+  <w:style w:type="table" w:styleId="HelleListe">
+    <w:name w:val="Light List"/>
+    <w:basedOn w:val="NormaleTabelle"/>
+    <w:uiPriority w:val="61"/>
+    <w:rsid w:val="00F81EB4"/>
+    <w:pPr>
+      <w:spacing w:after="0" w:line="240" w:lineRule="auto"/>
+    </w:pPr>
+    <w:tblPr>
+      <w:tblStyleRowBandSize w:val="1"/>
+      <w:tblStyleColBandSize w:val="1"/>
+      <w:tblBorders>
+        <w:top w:val="single" w:sz="8" w:space="0" w:color="000000" w:themeColor="text1"/>
+        <w:left w:val="single" w:sz="8" w:space="0" w:color="000000" w:themeColor="text1"/>
+        <w:bottom w:val="single" w:sz="8" w:space="0" w:color="000000" w:themeColor="text1"/>
+        <w:right w:val="single" w:sz="8" w:space="0" w:color="000000" w:themeColor="text1"/>
+      </w:tblBorders>
+    </w:tblPr>
+    <w:tblStylePr w:type="firstRow">
+      <w:pPr>
+        <w:spacing w:before="0" w:after="0" w:line="240" w:lineRule="auto"/>
+      </w:pPr>
+      <w:rPr>
+        <w:b/>
+        <w:bCs/>
+        <w:color w:val="FFFFFF" w:themeColor="background1"/>
+      </w:rPr>
+      <w:tblPr/>
+      <w:tcPr>
+        <w:shd w:val="clear" w:color="auto" w:fill="000000" w:themeFill="text1"/>
+      </w:tcPr>
+    </w:tblStylePr>
+    <w:tblStylePr w:type="lastRow">
+      <w:pPr>
+        <w:spacing w:before="0" w:after="0" w:line="240" w:lineRule="auto"/>
+      </w:pPr>
+      <w:rPr>
+        <w:b/>
+        <w:bCs/>
+      </w:rPr>
+      <w:tblPr/>
+      <w:tcPr>
+        <w:tcBorders>
+          <w:top w:val="double" w:sz="6" w:space="0" w:color="000000" w:themeColor="text1"/>
+          <w:left w:val="single" w:sz="8" w:space="0" w:color="000000" w:themeColor="text1"/>
+          <w:bottom w:val="single" w:sz="8" w:space="0" w:color="000000" w:themeColor="text1"/>
+          <w:right w:val="single" w:sz="8" w:space="0" w:color="000000" w:themeColor="text1"/>
+        </w:tcBorders>
+      </w:tcPr>
+    </w:tblStylePr>
+    <w:tblStylePr w:type="firstCol">
+      <w:rPr>
+        <w:b/>
+        <w:bCs/>
+      </w:rPr>
+    </w:tblStylePr>
+    <w:tblStylePr w:type="lastCol">
+      <w:rPr>
+        <w:b/>
+        <w:bCs/>
+      </w:rPr>
+    </w:tblStylePr>
+    <w:tblStylePr w:type="band1Vert">
+      <w:tblPr/>
+      <w:tcPr>
+        <w:tcBorders>
+          <w:top w:val="single" w:sz="8" w:space="0" w:color="000000" w:themeColor="text1"/>
+          <w:left w:val="single" w:sz="8" w:space="0" w:color="000000" w:themeColor="text1"/>
+          <w:bottom w:val="single" w:sz="8" w:space="0" w:color="000000" w:themeColor="text1"/>
+          <w:right w:val="single" w:sz="8" w:space="0" w:color="000000" w:themeColor="text1"/>
+        </w:tcBorders>
+      </w:tcPr>
+    </w:tblStylePr>
+    <w:tblStylePr w:type="band1Horz">
+      <w:tblPr/>
+      <w:tcPr>
+        <w:tcBorders>
+          <w:top w:val="single" w:sz="8" w:space="0" w:color="000000" w:themeColor="text1"/>
+          <w:left w:val="single" w:sz="8" w:space="0" w:color="000000" w:themeColor="text1"/>
+          <w:bottom w:val="single" w:sz="8" w:space="0" w:color="000000" w:themeColor="text1"/>
+          <w:right w:val="single" w:sz="8" w:space="0" w:color="000000" w:themeColor="text1"/>
+        </w:tcBorders>
+      </w:tcPr>
+    </w:tblStylePr>
   </w:style>
 </w:styles>
 </file>

</xml_diff>

<commit_message>
Aufgabe 4 + Export in PDF
</commit_message>
<xml_diff>
--- a/blatt03/G14B03_Back-Behrendt-Stäger.docx
+++ b/blatt03/G14B03_Back-Behrendt-Stäger.docx
@@ -1,6 +1,6 @@
 
 <file path=word/document.xml><?xml version="1.0" encoding="utf-8"?>
-<w:document xmlns:wpc="http://schemas.microsoft.com/office/word/2010/wordprocessingCanvas" xmlns:mc="http://schemas.openxmlformats.org/markup-compatibility/2006" xmlns:o="urn:schemas-microsoft-com:office:office" xmlns:r="http://schemas.openxmlformats.org/officeDocument/2006/relationships" xmlns:m="http://schemas.openxmlformats.org/officeDocument/2006/math" xmlns:v="urn:schemas-microsoft-com:vml" xmlns:wp14="http://schemas.microsoft.com/office/word/2010/wordprocessingDrawing" xmlns:wp="http://schemas.openxmlformats.org/drawingml/2006/wordprocessingDrawing" xmlns:w10="urn:schemas-microsoft-com:office:word" xmlns:w="http://schemas.openxmlformats.org/wordprocessingml/2006/main" xmlns:w14="http://schemas.microsoft.com/office/word/2010/wordml" xmlns:wpg="http://schemas.microsoft.com/office/word/2010/wordprocessingGroup" xmlns:wpi="http://schemas.microsoft.com/office/word/2010/wordprocessingInk" xmlns:wne="http://schemas.microsoft.com/office/word/2006/wordml" xmlns:wps="http://schemas.microsoft.com/office/word/2010/wordprocessingShape" mc:Ignorable="w14 wp14">
+<w:document xmlns:wpc="http://schemas.microsoft.com/office/word/2010/wordprocessingCanvas" xmlns:mc="http://schemas.openxmlformats.org/markup-compatibility/2006" xmlns:o="urn:schemas-microsoft-com:office:office" xmlns:r="http://schemas.openxmlformats.org/officeDocument/2006/relationships" xmlns:m="http://schemas.openxmlformats.org/officeDocument/2006/math" xmlns:v="urn:schemas-microsoft-com:vml" xmlns:wp14="http://schemas.microsoft.com/office/word/2010/wordprocessingDrawing" xmlns:wp="http://schemas.openxmlformats.org/drawingml/2006/wordprocessingDrawing" xmlns:w10="urn:schemas-microsoft-com:office:word" xmlns:w="http://schemas.openxmlformats.org/wordprocessingml/2006/main" xmlns:w14="http://schemas.microsoft.com/office/word/2010/wordml" xmlns:w15="http://schemas.microsoft.com/office/word/2012/wordml" xmlns:wpg="http://schemas.microsoft.com/office/word/2010/wordprocessingGroup" xmlns:wpi="http://schemas.microsoft.com/office/word/2010/wordprocessingInk" xmlns:wne="http://schemas.microsoft.com/office/word/2006/wordml" xmlns:wps="http://schemas.microsoft.com/office/word/2010/wordprocessingShape" mc:Ignorable="w14 w15 wp14">
   <w:body>
     <w:p>
       <w:pPr>
@@ -20,22 +20,12 @@
       <w:r>
         <w:t xml:space="preserve"> </w:t>
       </w:r>
-      <w:proofErr w:type="spellStart"/>
-      <w:r>
-        <w:t>Timon</w:t>
-      </w:r>
-      <w:proofErr w:type="spellEnd"/>
-      <w:r>
-        <w:t xml:space="preserve"> </w:t>
-      </w:r>
-      <w:r>
-        <w:t xml:space="preserve">Back, Fabian Behrendt, Nicolai </w:t>
-      </w:r>
-      <w:proofErr w:type="spellStart"/>
-      <w:r>
-        <w:t>Stäger</w:t>
-      </w:r>
-      <w:proofErr w:type="spellEnd"/>
+      <w:r>
+        <w:t xml:space="preserve">Timon </w:t>
+      </w:r>
+      <w:r>
+        <w:t>Back, Fabian Behrendt, Nicolai Stäger</w:t>
+      </w:r>
     </w:p>
     <w:p>
       <w:pPr>
@@ -45,15 +35,7 @@
         <w:t xml:space="preserve">Aufgabe 1: </w:t>
       </w:r>
       <w:r>
-        <w:t>Informationsmodellierung mit dem Entity-</w:t>
-      </w:r>
-      <w:proofErr w:type="spellStart"/>
-      <w:r>
-        <w:t>Relationship</w:t>
-      </w:r>
-      <w:proofErr w:type="spellEnd"/>
-      <w:r>
-        <w:t>-Modell</w:t>
+        <w:t>Informationsmodellierung mit dem Entity-Relationship-Modell</w:t>
       </w:r>
     </w:p>
     <w:p>
@@ -81,7 +63,7 @@
                     <pic:cNvPicPr/>
                   </pic:nvPicPr>
                   <pic:blipFill rotWithShape="1">
-                    <a:blip r:embed="rId8" cstate="print">
+                    <a:blip r:embed="rId7" cstate="print">
                       <a:extLst>
                         <a:ext uri="{28A0092B-C50C-407E-A947-70E740481C1C}">
                           <a14:useLocalDpi xmlns:a14="http://schemas.microsoft.com/office/drawing/2010/main" val="0"/>
@@ -174,14 +156,12 @@
         </w:rPr>
         <w:t>-&gt;</w:t>
       </w:r>
-      <w:proofErr w:type="spellStart"/>
       <w:r>
         <w:rPr>
           <w:u w:val="dash"/>
         </w:rPr>
         <w:t>Farbe.RGB</w:t>
       </w:r>
-      <w:proofErr w:type="spellEnd"/>
       <w:r>
         <w:t>)</w:t>
       </w:r>
@@ -230,14 +210,12 @@
       <w:r>
         <w:t>Thema (</w:t>
       </w:r>
-      <w:proofErr w:type="spellStart"/>
       <w:r>
         <w:rPr>
           <w:u w:val="single"/>
         </w:rPr>
         <w:t>Bez</w:t>
       </w:r>
-      <w:proofErr w:type="spellEnd"/>
       <w:r>
         <w:t>)</w:t>
       </w:r>
@@ -250,16 +228,112 @@
         <w:rPr>
           <w:u w:val="dash"/>
         </w:rPr>
-        <w:t>Thema-&gt;</w:t>
-      </w:r>
-      <w:proofErr w:type="spellStart"/>
+        <w:t>Thema-&gt;Thema.Bez</w:t>
+      </w:r>
+      <w:r>
+        <w:t xml:space="preserve">, </w:t>
+      </w:r>
       <w:r>
         <w:rPr>
           <w:u w:val="dash"/>
         </w:rPr>
-        <w:t>Thema.Bez</w:t>
-      </w:r>
-      <w:proofErr w:type="spellEnd"/>
+        <w:t>Modell-&gt;Modell(Name, Datum)</w:t>
+      </w:r>
+      <w:r>
+        <w:t>)</w:t>
+      </w:r>
+    </w:p>
+    <w:p>
+      <w:r>
+        <w:t>Set (</w:t>
+      </w:r>
+      <w:r>
+        <w:rPr>
+          <w:u w:val="single"/>
+        </w:rPr>
+        <w:t>SNr</w:t>
+      </w:r>
+      <w:r>
+        <w:t xml:space="preserve">, Alter, </w:t>
+      </w:r>
+      <w:r>
+        <w:rPr>
+          <w:u w:val="dash"/>
+        </w:rPr>
+        <w:t>Thema-&gt;Thema.Bez</w:t>
+      </w:r>
+      <w:r>
+        <w:t>)</w:t>
+      </w:r>
+    </w:p>
+    <w:p>
+      <w:r>
+        <w:t>Verkaufsset (</w:t>
+      </w:r>
+      <w:r>
+        <w:rPr>
+          <w:u w:val="single"/>
+        </w:rPr>
+        <w:t>SNr</w:t>
+      </w:r>
+      <w:r>
+        <w:t xml:space="preserve">, Alter, </w:t>
+      </w:r>
+      <w:r>
+        <w:rPr>
+          <w:u w:val="dash"/>
+        </w:rPr>
+        <w:t>Thema-&gt;Thema.Bez</w:t>
+      </w:r>
+      <w:r>
+        <w:t>,</w:t>
+      </w:r>
+      <w:r>
+        <w:t xml:space="preserve"> LPreis) </w:t>
+      </w:r>
+    </w:p>
+    <w:p>
+      <w:r>
+        <w:t>Werbeset (</w:t>
+      </w:r>
+      <w:r>
+        <w:rPr>
+          <w:u w:val="single"/>
+        </w:rPr>
+        <w:t>SNr</w:t>
+      </w:r>
+      <w:r>
+        <w:t xml:space="preserve">, Alter, </w:t>
+      </w:r>
+      <w:r>
+        <w:rPr>
+          <w:u w:val="dash"/>
+        </w:rPr>
+        <w:t>Thema-&gt;Thema.Bez</w:t>
+      </w:r>
+      <w:r>
+        <w:t>,</w:t>
+      </w:r>
+      <w:r>
+        <w:t xml:space="preserve"> Firma)</w:t>
+      </w:r>
+    </w:p>
+    <w:p>
+      <w:r>
+        <w:t>Teil</w:t>
+      </w:r>
+      <w:r>
+        <w:t xml:space="preserve"> </w:t>
+      </w:r>
+      <w:r>
+        <w:t xml:space="preserve">(Teil-Anzahl, </w:t>
+      </w:r>
+      <w:r>
+        <w:rPr>
+          <w:u w:val="dash"/>
+        </w:rPr>
+        <w:t>Baustein-&gt;Baustein.Form</w:t>
+      </w:r>
       <w:r>
         <w:t xml:space="preserve">, </w:t>
       </w:r>
@@ -267,209 +341,38 @@
         <w:rPr>
           <w:u w:val="dash"/>
         </w:rPr>
+        <w:t>Farbe-&gt;Farbe.RGB</w:t>
+      </w:r>
+      <w:r>
+        <w:t xml:space="preserve">, </w:t>
+      </w:r>
+      <w:r>
+        <w:rPr>
+          <w:u w:val="dash"/>
+        </w:rPr>
         <w:t>Modell-&gt;Modell(Name, Datum)</w:t>
       </w:r>
       <w:r>
-        <w:t>)</w:t>
-      </w:r>
-    </w:p>
-    <w:p>
-      <w:r>
-        <w:t>Set (</w:t>
-      </w:r>
-      <w:proofErr w:type="spellStart"/>
-      <w:r>
-        <w:rPr>
-          <w:u w:val="single"/>
-        </w:rPr>
-        <w:t>SNr</w:t>
-      </w:r>
-      <w:proofErr w:type="spellEnd"/>
-      <w:r>
-        <w:t xml:space="preserve">, Alter, </w:t>
+        <w:t>,</w:t>
+      </w:r>
+      <w:r>
+        <w:t xml:space="preserve"> </w:t>
+      </w:r>
+      <w:r>
+        <w:t xml:space="preserve"> </w:t>
       </w:r>
       <w:r>
         <w:rPr>
           <w:u w:val="dash"/>
         </w:rPr>
-        <w:t>Thema-&gt;</w:t>
-      </w:r>
-      <w:proofErr w:type="spellStart"/>
+        <w:t>Set-</w:t>
+      </w:r>
       <w:r>
         <w:rPr>
           <w:u w:val="dash"/>
         </w:rPr>
-        <w:t>Thema.Bez</w:t>
-      </w:r>
-      <w:proofErr w:type="spellEnd"/>
-      <w:r>
-        <w:t>)</w:t>
-      </w:r>
-    </w:p>
-    <w:p>
-      <w:r>
-        <w:t>Verkaufsset (</w:t>
-      </w:r>
-      <w:proofErr w:type="spellStart"/>
-      <w:r>
-        <w:rPr>
-          <w:u w:val="single"/>
-        </w:rPr>
-        <w:t>SNr</w:t>
-      </w:r>
-      <w:proofErr w:type="spellEnd"/>
-      <w:r>
-        <w:t xml:space="preserve">, Alter, </w:t>
-      </w:r>
-      <w:r>
-        <w:rPr>
-          <w:u w:val="dash"/>
-        </w:rPr>
-        <w:t>Thema-&gt;</w:t>
-      </w:r>
-      <w:proofErr w:type="spellStart"/>
-      <w:r>
-        <w:rPr>
-          <w:u w:val="dash"/>
-        </w:rPr>
-        <w:t>Thema.Bez</w:t>
-      </w:r>
-      <w:proofErr w:type="spellEnd"/>
-      <w:r>
-        <w:t>,</w:t>
-      </w:r>
-      <w:r>
-        <w:t xml:space="preserve"> </w:t>
-      </w:r>
-      <w:proofErr w:type="spellStart"/>
-      <w:r>
-        <w:t>LPreis</w:t>
-      </w:r>
-      <w:proofErr w:type="spellEnd"/>
-      <w:r>
-        <w:t xml:space="preserve">) </w:t>
-      </w:r>
-    </w:p>
-    <w:p>
-      <w:proofErr w:type="spellStart"/>
-      <w:r>
-        <w:t>Werbeset</w:t>
-      </w:r>
-      <w:proofErr w:type="spellEnd"/>
-      <w:r>
-        <w:t xml:space="preserve"> (</w:t>
-      </w:r>
-      <w:proofErr w:type="spellStart"/>
-      <w:r>
-        <w:rPr>
-          <w:u w:val="single"/>
-        </w:rPr>
-        <w:t>SNr</w:t>
-      </w:r>
-      <w:proofErr w:type="spellEnd"/>
-      <w:r>
-        <w:t xml:space="preserve">, Alter, </w:t>
-      </w:r>
-      <w:r>
-        <w:rPr>
-          <w:u w:val="dash"/>
-        </w:rPr>
-        <w:t>Thema-&gt;</w:t>
-      </w:r>
-      <w:proofErr w:type="spellStart"/>
-      <w:r>
-        <w:rPr>
-          <w:u w:val="dash"/>
-        </w:rPr>
-        <w:t>Thema.Bez</w:t>
-      </w:r>
-      <w:proofErr w:type="spellEnd"/>
-      <w:r>
-        <w:t>,</w:t>
-      </w:r>
-      <w:r>
-        <w:t xml:space="preserve"> Firma)</w:t>
-      </w:r>
-    </w:p>
-    <w:p>
-      <w:r>
-        <w:t>Teil</w:t>
-      </w:r>
-      <w:r>
-        <w:t xml:space="preserve"> </w:t>
-      </w:r>
-      <w:r>
-        <w:t xml:space="preserve">(Teil-Anzahl, </w:t>
-      </w:r>
-      <w:r>
-        <w:rPr>
-          <w:u w:val="dash"/>
-        </w:rPr>
-        <w:t>Baustein-&gt;</w:t>
-      </w:r>
-      <w:proofErr w:type="spellStart"/>
-      <w:r>
-        <w:rPr>
-          <w:u w:val="dash"/>
-        </w:rPr>
-        <w:t>Baustein.Form</w:t>
-      </w:r>
-      <w:proofErr w:type="spellEnd"/>
-      <w:r>
-        <w:t xml:space="preserve">, </w:t>
-      </w:r>
-      <w:r>
-        <w:rPr>
-          <w:u w:val="dash"/>
-        </w:rPr>
-        <w:t>Farbe-&gt;</w:t>
-      </w:r>
-      <w:proofErr w:type="spellStart"/>
-      <w:r>
-        <w:rPr>
-          <w:u w:val="dash"/>
-        </w:rPr>
-        <w:t>Farbe.RGB</w:t>
-      </w:r>
-      <w:proofErr w:type="spellEnd"/>
-      <w:r>
-        <w:t xml:space="preserve">, </w:t>
-      </w:r>
-      <w:r>
-        <w:rPr>
-          <w:u w:val="dash"/>
-        </w:rPr>
-        <w:t>Modell-&gt;Modell(Name, Datum)</w:t>
-      </w:r>
-      <w:r>
-        <w:t>,</w:t>
-      </w:r>
-      <w:r>
-        <w:t xml:space="preserve"> </w:t>
-      </w:r>
-      <w:r>
-        <w:t xml:space="preserve"> </w:t>
-      </w:r>
-      <w:r>
-        <w:rPr>
-          <w:u w:val="dash"/>
-        </w:rPr>
-        <w:t>Set-</w:t>
-      </w:r>
-      <w:r>
-        <w:rPr>
-          <w:u w:val="dash"/>
-        </w:rPr>
-        <w:t>&gt;</w:t>
-      </w:r>
-      <w:proofErr w:type="spellStart"/>
-      <w:r>
-        <w:rPr>
-          <w:u w:val="dash"/>
-        </w:rPr>
-        <w:t>Set.SNr</w:t>
-      </w:r>
-      <w:proofErr w:type="spellEnd"/>
+        <w:t>&gt;Set.SNr</w:t>
+      </w:r>
       <w:r>
         <w:t>)</w:t>
       </w:r>
@@ -596,25 +499,7 @@
                 <w:rPr>
                   <w:rFonts w:ascii="Cambria Math" w:eastAsiaTheme="minorEastAsia" w:hAnsi="Cambria Math"/>
                 </w:rPr>
-                <m:t>Seitenzahl</m:t>
-              </m:r>
-              <m:r>
-                <w:rPr>
-                  <w:rFonts w:ascii="Cambria Math" w:eastAsiaTheme="minorEastAsia" w:hAnsi="Cambria Math"/>
-                </w:rPr>
-                <m:t>&gt;200∧</m:t>
-              </m:r>
-              <m:r>
-                <w:rPr>
-                  <w:rFonts w:ascii="Cambria Math" w:eastAsiaTheme="minorEastAsia" w:hAnsi="Cambria Math"/>
-                </w:rPr>
-                <m:t>Erscheinungsjahr</m:t>
-              </m:r>
-              <m:r>
-                <w:rPr>
-                  <w:rFonts w:ascii="Cambria Math" w:eastAsiaTheme="minorEastAsia" w:hAnsi="Cambria Math"/>
-                </w:rPr>
-                <m:t>&gt;1950</m:t>
+                <m:t>Seitenzahl&gt;200∧Erscheinungsjahr&gt;1950</m:t>
               </m:r>
             </m:sub>
           </m:sSub>
@@ -622,19 +507,7 @@
             <w:rPr>
               <w:rFonts w:ascii="Cambria Math" w:eastAsiaTheme="minorEastAsia" w:hAnsi="Cambria Math"/>
             </w:rPr>
-            <m:t>B</m:t>
-          </m:r>
-          <m:r>
-            <w:rPr>
-              <w:rFonts w:ascii="Cambria Math" w:eastAsiaTheme="minorEastAsia" w:hAnsi="Cambria Math"/>
-            </w:rPr>
-            <m:t>u</m:t>
-          </m:r>
-          <m:r>
-            <w:rPr>
-              <w:rFonts w:ascii="Cambria Math" w:eastAsiaTheme="minorEastAsia" w:hAnsi="Cambria Math"/>
-            </w:rPr>
-            <m:t>cher</m:t>
+            <m:t>Bucher</m:t>
           </m:r>
         </m:oMath>
       </m:oMathPara>
@@ -1294,19 +1167,11 @@
                 <w:rFonts w:eastAsiaTheme="minorEastAsia"/>
               </w:rPr>
             </w:pPr>
-            <w:proofErr w:type="spellStart"/>
             <w:r>
               <w:rPr>
                 <w:rFonts w:eastAsiaTheme="minorEastAsia"/>
               </w:rPr>
-              <w:t>Gracía</w:t>
-            </w:r>
-            <w:proofErr w:type="spellEnd"/>
-            <w:r>
-              <w:rPr>
-                <w:rFonts w:eastAsiaTheme="minorEastAsia"/>
-              </w:rPr>
-              <w:t xml:space="preserve"> Márquez</w:t>
+              <w:t>Gracía Márquez</w:t>
             </w:r>
           </w:p>
         </w:tc>
@@ -1343,21 +1208,7 @@
         <w:rPr>
           <w:rStyle w:val="SchwacheHervorhebung"/>
         </w:rPr>
-        <w:t xml:space="preserve">Interpretieren Sie die folgenden </w:t>
-      </w:r>
-      <w:proofErr w:type="spellStart"/>
-      <w:r>
-        <w:rPr>
-          <w:rStyle w:val="SchwacheHervorhebung"/>
-        </w:rPr>
-        <w:t>relationen</w:t>
-      </w:r>
-      <w:proofErr w:type="spellEnd"/>
-      <w:r>
-        <w:rPr>
-          <w:rStyle w:val="SchwacheHervorhebung"/>
-        </w:rPr>
-        <w:t xml:space="preserve"> Ausdrücke, indem Sie eine umgangssprachliche Beschreibung sowie die Ergebnisrelation angeben (Hinweis: die Syntax </w:t>
+        <w:t xml:space="preserve">Interpretieren Sie die folgenden relationen Ausdrücke, indem Sie eine umgangssprachliche Beschreibung sowie die Ergebnisrelation angeben (Hinweis: die Syntax </w:t>
       </w:r>
       <m:oMath>
         <m:r>
@@ -1372,21 +1223,7 @@
         <w:rPr>
           <w:rStyle w:val="SchwacheHervorhebung"/>
         </w:rPr>
-        <w:t xml:space="preserve"> entspricht dem relationalen </w:t>
-      </w:r>
-      <w:proofErr w:type="spellStart"/>
-      <w:r>
-        <w:rPr>
-          <w:rStyle w:val="SchwacheHervorhebung"/>
-        </w:rPr>
-        <w:t>Umbennenungs</w:t>
-      </w:r>
-      <w:proofErr w:type="spellEnd"/>
-      <w:r>
-        <w:rPr>
-          <w:rStyle w:val="SchwacheHervorhebung"/>
-        </w:rPr>
-        <w:t>-Operator, der ein Attribut mit dem Namen B in A umbenennt).</w:t>
+        <w:t xml:space="preserve"> entspricht dem relationalen Umbennenungs-Operator, der ein Attribut mit dem Namen B in A umbenennt).</w:t>
       </w:r>
     </w:p>
     <w:p>
@@ -1847,13 +1684,7 @@
     </w:p>
     <w:p>
       <w:r>
-        <w:t>Übersetzen Sie die folgenden Ausdrücke in entsprechende SQL-Ausdrüc</w:t>
-      </w:r>
-      <w:r>
-        <w:t xml:space="preserve">ke und geben Sie die jeweiligen </w:t>
-      </w:r>
-      <w:r>
-        <w:t>Ergebnisrelationen an.</w:t>
+        <w:t>Übersetzen Sie die folgenden Ausdrücke in entsprechende SQL-Ausdrücke und geben Sie die jeweiligen Ergebnisrelationen an.</w:t>
       </w:r>
     </w:p>
     <w:p>
@@ -1863,9 +1694,6 @@
           <w:ilvl w:val="0"/>
           <w:numId w:val="7"/>
         </w:numPr>
-        <w:rPr>
-          <w:lang w:val="en-US"/>
-        </w:rPr>
       </w:pPr>
       <w:r>
         <w:rPr>
@@ -1887,27 +1715,17 @@
       <w:r>
         <w:t xml:space="preserve"> </w:t>
       </w:r>
-      <w:proofErr w:type="spellStart"/>
       <w:r>
         <w:t>Person.</w:t>
       </w:r>
       <w:r>
-        <w:t>Vorname</w:t>
-      </w:r>
-      <w:proofErr w:type="spellEnd"/>
-      <w:r>
-        <w:t xml:space="preserve">, </w:t>
-      </w:r>
-      <w:proofErr w:type="spellStart"/>
+        <w:t xml:space="preserve">Vorname, </w:t>
+      </w:r>
       <w:r>
         <w:t>Person.</w:t>
       </w:r>
       <w:r>
-        <w:t>Nachname</w:t>
-      </w:r>
-      <w:proofErr w:type="spellEnd"/>
-      <w:r>
-        <w:t xml:space="preserve"> FROM </w:t>
+        <w:t xml:space="preserve">Nachname FROM </w:t>
       </w:r>
       <w:r>
         <w:t xml:space="preserve">Person, Schreibt, Buch </w:t>
@@ -1916,45 +1734,8 @@
         <w:t>WHERE</w:t>
       </w:r>
       <w:r>
-        <w:t xml:space="preserve"> </w:t>
-      </w:r>
-      <w:proofErr w:type="spellStart"/>
-      <w:r>
-        <w:t>Buch.Seitenzahl</w:t>
-      </w:r>
-      <w:proofErr w:type="spellEnd"/>
-      <w:r>
-        <w:t xml:space="preserve"> &gt; 500 AND </w:t>
-      </w:r>
-      <w:proofErr w:type="spellStart"/>
-      <w:r>
-        <w:t>Buch.Titel</w:t>
-      </w:r>
-      <w:proofErr w:type="spellEnd"/>
-      <w:r>
-        <w:t xml:space="preserve"> = </w:t>
-      </w:r>
-      <w:proofErr w:type="spellStart"/>
-      <w:r>
-        <w:t>Schreibt.Buch</w:t>
-      </w:r>
-      <w:proofErr w:type="spellEnd"/>
-      <w:r>
-        <w:t xml:space="preserve"> AND </w:t>
-      </w:r>
-      <w:proofErr w:type="spellStart"/>
-      <w:r>
-        <w:t>Schreibt.Autor</w:t>
-      </w:r>
-      <w:proofErr w:type="spellEnd"/>
-      <w:r>
-        <w:t xml:space="preserve"> = </w:t>
-      </w:r>
-      <w:proofErr w:type="spellStart"/>
-      <w:r>
-        <w:t>Person.PID</w:t>
-      </w:r>
-      <w:proofErr w:type="spellEnd"/>
+        <w:t xml:space="preserve"> Buch.Seitenzahl &gt; 500 AND Buch.Titel = Schreibt.Buch AND Schreibt.Autor = Person.PID</w:t>
+      </w:r>
     </w:p>
     <w:tbl>
       <w:tblPr>
@@ -2104,29 +1885,8 @@
     </w:p>
     <w:p>
       <w:r>
-        <w:t xml:space="preserve">SELECT </w:t>
-      </w:r>
-      <w:proofErr w:type="spellStart"/>
-      <w:r>
-        <w:t>Schreibt.Titel</w:t>
-      </w:r>
-      <w:proofErr w:type="spellEnd"/>
-      <w:r>
-        <w:t xml:space="preserve"> FROM Schreibt, Begutachtet WHERE </w:t>
-      </w:r>
-      <w:proofErr w:type="spellStart"/>
-      <w:r>
-        <w:t>Schreibt.Autor</w:t>
-      </w:r>
-      <w:proofErr w:type="spellEnd"/>
-      <w:r>
-        <w:t xml:space="preserve"> = </w:t>
-      </w:r>
-      <w:proofErr w:type="spellStart"/>
-      <w:r>
-        <w:t>Begutachtet.Lektor</w:t>
-      </w:r>
-      <w:proofErr w:type="spellEnd"/>
+        <w:t>SELECT Schreibt.Titel FROM Schreibt, Begutachtet WHERE Schreibt.Autor = Begutachtet.Lektor</w:t>
+      </w:r>
     </w:p>
     <w:tbl>
       <w:tblPr>
@@ -2298,92 +2058,11 @@
       </w:r>
     </w:p>
     <w:p>
-      <w:pPr>
-        <w:rPr>
-          <w:lang w:val="en-US"/>
-        </w:rPr>
-      </w:pPr>
-      <w:r>
-        <w:rPr>
-          <w:lang w:val="en-US"/>
-        </w:rPr>
-        <w:t xml:space="preserve">SELECT </w:t>
-      </w:r>
-      <w:proofErr w:type="spellStart"/>
-      <w:r>
-        <w:rPr>
-          <w:lang w:val="en-US"/>
-        </w:rPr>
-        <w:t>Person.Vorname</w:t>
-      </w:r>
-      <w:proofErr w:type="spellEnd"/>
-      <w:r>
-        <w:rPr>
-          <w:lang w:val="en-US"/>
-        </w:rPr>
-        <w:t xml:space="preserve">, </w:t>
-      </w:r>
-      <w:proofErr w:type="spellStart"/>
-      <w:r>
-        <w:rPr>
-          <w:lang w:val="en-US"/>
-        </w:rPr>
-        <w:t>Person.Nachname</w:t>
-      </w:r>
-      <w:proofErr w:type="spellEnd"/>
-      <w:r>
-        <w:rPr>
-          <w:lang w:val="en-US"/>
-        </w:rPr>
-        <w:t xml:space="preserve"> F</w:t>
-      </w:r>
-      <w:r>
-        <w:rPr>
-          <w:lang w:val="en-US"/>
-        </w:rPr>
-        <w:t xml:space="preserve">ROM Person WHERE </w:t>
-      </w:r>
-      <w:proofErr w:type="spellStart"/>
-      <w:r>
-        <w:rPr>
-          <w:lang w:val="en-US"/>
-        </w:rPr>
-        <w:t>Person.PID</w:t>
-      </w:r>
-      <w:proofErr w:type="spellEnd"/>
-      <w:r>
-        <w:rPr>
-          <w:lang w:val="en-US"/>
-        </w:rPr>
-        <w:t xml:space="preserve"> NOT IN (SELECT </w:t>
-      </w:r>
-      <w:proofErr w:type="spellStart"/>
-      <w:r>
-        <w:rPr>
-          <w:lang w:val="en-US"/>
-        </w:rPr>
-        <w:t>Begutachtet.Lektor</w:t>
-      </w:r>
-      <w:proofErr w:type="spellEnd"/>
-      <w:r>
-        <w:rPr>
-          <w:lang w:val="en-US"/>
-        </w:rPr>
-        <w:t xml:space="preserve"> FROM </w:t>
-      </w:r>
-      <w:proofErr w:type="spellStart"/>
-      <w:r>
-        <w:rPr>
-          <w:lang w:val="en-US"/>
-        </w:rPr>
-        <w:t>Begutachtet</w:t>
-      </w:r>
-      <w:proofErr w:type="spellEnd"/>
-      <w:r>
-        <w:rPr>
-          <w:lang w:val="en-US"/>
-        </w:rPr>
-        <w:t>)</w:t>
+      <w:r>
+        <w:t xml:space="preserve">SELECT Person.Vorname, Person.Nachname FROM Person WHERE Person.PID NOT IN (SELECT </w:t>
+      </w:r>
+      <w:r>
+        <w:t>Begutachtet.Lektor FROM Begutachtet)</w:t>
       </w:r>
     </w:p>
     <w:tbl>
@@ -2405,19 +2084,9 @@
             <w:tcW w:w="4606" w:type="dxa"/>
           </w:tcPr>
           <w:p>
-            <w:pPr>
-              <w:rPr>
-                <w:lang w:val="en-US"/>
-              </w:rPr>
-            </w:pPr>
-            <w:proofErr w:type="spellStart"/>
-            <w:r>
-              <w:rPr>
-                <w:lang w:val="en-US"/>
-              </w:rPr>
+            <w:r>
               <w:t>Vorname</w:t>
             </w:r>
-            <w:proofErr w:type="spellEnd"/>
           </w:p>
         </w:tc>
         <w:tc>
@@ -2425,19 +2094,9 @@
             <w:tcW w:w="4606" w:type="dxa"/>
           </w:tcPr>
           <w:p>
-            <w:pPr>
-              <w:rPr>
-                <w:lang w:val="en-US"/>
-              </w:rPr>
-            </w:pPr>
-            <w:proofErr w:type="spellStart"/>
-            <w:r>
-              <w:rPr>
-                <w:lang w:val="en-US"/>
-              </w:rPr>
+            <w:r>
               <w:t>Nachname</w:t>
             </w:r>
-            <w:proofErr w:type="spellEnd"/>
           </w:p>
         </w:tc>
       </w:tr>
@@ -2450,15 +2109,7 @@
             <w:tcW w:w="4606" w:type="dxa"/>
           </w:tcPr>
           <w:p>
-            <w:pPr>
-              <w:rPr>
-                <w:lang w:val="en-US"/>
-              </w:rPr>
-            </w:pPr>
-            <w:r>
-              <w:rPr>
-                <w:lang w:val="en-US"/>
-              </w:rPr>
+            <w:r>
               <w:t>Huber</w:t>
             </w:r>
           </w:p>
@@ -2468,42 +2119,1970 @@
             <w:tcW w:w="4606" w:type="dxa"/>
           </w:tcPr>
           <w:p>
-            <w:pPr>
-              <w:rPr>
-                <w:lang w:val="en-US"/>
-              </w:rPr>
-            </w:pPr>
-            <w:r>
-              <w:rPr>
-                <w:lang w:val="en-US"/>
-              </w:rPr>
+            <w:r>
               <w:t>Selby</w:t>
             </w:r>
           </w:p>
         </w:tc>
       </w:tr>
     </w:tbl>
-    <w:p>
-      <w:pPr>
-        <w:rPr>
-          <w:lang w:val="en-US"/>
+    <w:p/>
+    <w:p>
+      <w:pPr>
+        <w:rPr>
+          <w:rFonts w:asciiTheme="majorHAnsi" w:eastAsiaTheme="majorEastAsia" w:hAnsiTheme="majorHAnsi" w:cstheme="majorBidi"/>
+          <w:b/>
+          <w:bCs/>
+          <w:color w:val="365F91" w:themeColor="accent1" w:themeShade="BF"/>
+          <w:sz w:val="28"/>
+          <w:szCs w:val="28"/>
+        </w:rPr>
+      </w:pPr>
+      <w:r>
+        <w:br w:type="page"/>
+      </w:r>
+    </w:p>
+    <w:p>
+      <w:pPr>
+        <w:pStyle w:val="berschrift1"/>
+      </w:pPr>
+      <w:r>
+        <w:lastRenderedPageBreak/>
+        <w:t>Aufgabe 4: Algebraische Optimierung</w:t>
+      </w:r>
+    </w:p>
+    <w:p>
+      <w:pPr>
+        <w:rPr>
+          <w:sz w:val="28"/>
+          <w:szCs w:val="28"/>
+        </w:rPr>
+      </w:pPr>
+    </w:p>
+    <w:p>
+      <w:pPr>
+        <w:rPr>
+          <w:rFonts w:eastAsiaTheme="minorEastAsia"/>
+          <w:sz w:val="28"/>
+          <w:szCs w:val="28"/>
+        </w:rPr>
+      </w:pPr>
+      <w:r>
+        <w:rPr>
+          <w:noProof/>
+          <w:sz w:val="28"/>
+          <w:szCs w:val="28"/>
+          <w:lang w:eastAsia="de-DE"/>
+        </w:rPr>
+        <mc:AlternateContent>
+          <mc:Choice Requires="wps">
+            <w:drawing>
+              <wp:anchor distT="0" distB="0" distL="114300" distR="114300" simplePos="0" relativeHeight="251599360" behindDoc="0" locked="0" layoutInCell="1" allowOverlap="1" wp14:anchorId="64B3DC7D" wp14:editId="631EA1D7">
+                <wp:simplePos x="0" y="0"/>
+                <wp:positionH relativeFrom="column">
+                  <wp:posOffset>2872105</wp:posOffset>
+                </wp:positionH>
+                <wp:positionV relativeFrom="paragraph">
+                  <wp:posOffset>488315</wp:posOffset>
+                </wp:positionV>
+                <wp:extent cx="0" cy="352425"/>
+                <wp:effectExtent l="57150" t="38100" r="76200" b="85725"/>
+                <wp:wrapNone/>
+                <wp:docPr id="7" name="Gerader Verbinder 7"/>
+                <wp:cNvGraphicFramePr/>
+                <a:graphic xmlns:a="http://schemas.openxmlformats.org/drawingml/2006/main">
+                  <a:graphicData uri="http://schemas.microsoft.com/office/word/2010/wordprocessingShape">
+                    <wps:wsp>
+                      <wps:cNvCnPr/>
+                      <wps:spPr>
+                        <a:xfrm flipV="1">
+                          <a:off x="0" y="0"/>
+                          <a:ext cx="0" cy="352425"/>
+                        </a:xfrm>
+                        <a:prstGeom prst="line">
+                          <a:avLst/>
+                        </a:prstGeom>
+                      </wps:spPr>
+                      <wps:style>
+                        <a:lnRef idx="2">
+                          <a:schemeClr val="dk1"/>
+                        </a:lnRef>
+                        <a:fillRef idx="0">
+                          <a:schemeClr val="dk1"/>
+                        </a:fillRef>
+                        <a:effectRef idx="1">
+                          <a:schemeClr val="dk1"/>
+                        </a:effectRef>
+                        <a:fontRef idx="minor">
+                          <a:schemeClr val="tx1"/>
+                        </a:fontRef>
+                      </wps:style>
+                      <wps:bodyPr/>
+                    </wps:wsp>
+                  </a:graphicData>
+                </a:graphic>
+                <wp14:sizeRelH relativeFrom="margin">
+                  <wp14:pctWidth>0</wp14:pctWidth>
+                </wp14:sizeRelH>
+                <wp14:sizeRelV relativeFrom="margin">
+                  <wp14:pctHeight>0</wp14:pctHeight>
+                </wp14:sizeRelV>
+              </wp:anchor>
+            </w:drawing>
+          </mc:Choice>
+          <mc:Fallback>
+            <w:pict>
+              <v:line w14:anchorId="2945C212" id="Gerader Verbinder 7" o:spid="_x0000_s1026" style="position:absolute;flip:y;z-index:251599360;visibility:visible;mso-wrap-style:square;mso-width-percent:0;mso-height-percent:0;mso-wrap-distance-left:9pt;mso-wrap-distance-top:0;mso-wrap-distance-right:9pt;mso-wrap-distance-bottom:0;mso-position-horizontal:absolute;mso-position-horizontal-relative:text;mso-position-vertical:absolute;mso-position-vertical-relative:text;mso-width-percent:0;mso-height-percent:0;mso-width-relative:margin;mso-height-relative:margin" from="226.15pt,38.45pt" to="226.15pt,66.2pt" o:gfxdata="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" strokecolor="black [3200]" strokeweight="2pt">
+                <v:shadow on="t" color="black" opacity="24903f" origin=",.5" offset="0,.55556mm"/>
+              </v:line>
+            </w:pict>
+          </mc:Fallback>
+        </mc:AlternateContent>
+      </w:r>
+      <w:r>
+        <w:rPr>
+          <w:sz w:val="28"/>
+          <w:szCs w:val="28"/>
+        </w:rPr>
+        <w:t>A1.</w:t>
+      </w:r>
+      <w:r>
+        <w:br/>
+      </w:r>
+      <m:oMathPara>
+        <m:oMathParaPr>
+          <m:jc m:val="center"/>
+        </m:oMathParaPr>
+        <m:oMath>
+          <m:sSub>
+            <m:sSubPr>
+              <m:ctrlPr>
+                <w:rPr>
+                  <w:rFonts w:ascii="Cambria Math" w:hAnsi="Cambria Math"/>
+                  <w:i/>
+                  <w:sz w:val="28"/>
+                  <w:szCs w:val="28"/>
+                </w:rPr>
+              </m:ctrlPr>
+            </m:sSubPr>
+            <m:e>
+              <m:r>
+                <w:rPr>
+                  <w:rFonts w:ascii="Cambria Math" w:hAnsi="Cambria Math"/>
+                  <w:sz w:val="28"/>
+                  <w:szCs w:val="28"/>
+                </w:rPr>
+                <m:t>π</m:t>
+              </m:r>
+            </m:e>
+            <m:sub>
+              <m:r>
+                <w:rPr>
+                  <w:rFonts w:ascii="Cambria Math" w:hAnsi="Cambria Math"/>
+                  <w:sz w:val="28"/>
+                  <w:szCs w:val="28"/>
+                </w:rPr>
+                <m:t>Vorname,Nachname,Titel</m:t>
+              </m:r>
+            </m:sub>
+          </m:sSub>
+          <m:r>
+            <w:rPr>
+              <w:rFonts w:ascii="Cambria Math" w:hAnsi="Cambria Math"/>
+            </w:rPr>
+            <m:t xml:space="preserve"> </m:t>
+          </m:r>
+          <m:r>
+            <m:rPr>
+              <m:sty m:val="p"/>
+            </m:rPr>
+            <w:br/>
+          </m:r>
+        </m:oMath>
+      </m:oMathPara>
+    </w:p>
+    <w:p>
+      <w:pPr>
+        <w:rPr>
+          <w:rFonts w:eastAsiaTheme="minorEastAsia"/>
+          <w:sz w:val="28"/>
+          <w:szCs w:val="28"/>
+        </w:rPr>
+      </w:pPr>
+      <m:oMathPara>
+        <m:oMathParaPr>
+          <m:jc m:val="center"/>
+        </m:oMathParaPr>
+        <m:oMath>
+          <m:sSub>
+            <m:sSubPr>
+              <m:ctrlPr>
+                <w:rPr>
+                  <w:rFonts w:ascii="Cambria Math" w:hAnsi="Cambria Math"/>
+                  <w:i/>
+                  <w:sz w:val="28"/>
+                  <w:szCs w:val="28"/>
+                </w:rPr>
+              </m:ctrlPr>
+            </m:sSubPr>
+            <m:e>
+              <m:r>
+                <w:rPr>
+                  <w:rFonts w:ascii="Cambria Math" w:hAnsi="Cambria Math"/>
+                  <w:sz w:val="28"/>
+                  <w:szCs w:val="28"/>
+                </w:rPr>
+                <m:t>⋈</m:t>
+              </m:r>
+            </m:e>
+            <m:sub>
+              <m:r>
+                <w:rPr>
+                  <w:rFonts w:ascii="Cambria Math" w:hAnsi="Cambria Math"/>
+                  <w:sz w:val="28"/>
+                  <w:szCs w:val="28"/>
+                </w:rPr>
+                <m:t>Titel=Lieblingsbuch</m:t>
+              </m:r>
+            </m:sub>
+          </m:sSub>
+        </m:oMath>
+      </m:oMathPara>
+    </w:p>
+    <w:p>
+      <w:pPr>
+        <w:rPr>
+          <w:rFonts w:eastAsiaTheme="minorEastAsia"/>
+          <w:sz w:val="28"/>
+          <w:szCs w:val="28"/>
+        </w:rPr>
+      </w:pPr>
+      <w:r>
+        <w:rPr>
+          <w:noProof/>
+          <w:lang w:eastAsia="de-DE"/>
+        </w:rPr>
+        <mc:AlternateContent>
+          <mc:Choice Requires="wps">
+            <w:drawing>
+              <wp:anchor distT="0" distB="0" distL="114300" distR="114300" simplePos="0" relativeHeight="251625984" behindDoc="0" locked="0" layoutInCell="1" allowOverlap="1" wp14:anchorId="60BE3626" wp14:editId="7C303DA5">
+                <wp:simplePos x="0" y="0"/>
+                <wp:positionH relativeFrom="column">
+                  <wp:posOffset>1081405</wp:posOffset>
+                </wp:positionH>
+                <wp:positionV relativeFrom="paragraph">
+                  <wp:posOffset>45720</wp:posOffset>
+                </wp:positionV>
+                <wp:extent cx="1809750" cy="295275"/>
+                <wp:effectExtent l="38100" t="38100" r="76200" b="85725"/>
+                <wp:wrapNone/>
+                <wp:docPr id="11" name="Gerader Verbinder 11"/>
+                <wp:cNvGraphicFramePr/>
+                <a:graphic xmlns:a="http://schemas.openxmlformats.org/drawingml/2006/main">
+                  <a:graphicData uri="http://schemas.microsoft.com/office/word/2010/wordprocessingShape">
+                    <wps:wsp>
+                      <wps:cNvCnPr/>
+                      <wps:spPr>
+                        <a:xfrm flipV="1">
+                          <a:off x="0" y="0"/>
+                          <a:ext cx="1809750" cy="295275"/>
+                        </a:xfrm>
+                        <a:prstGeom prst="line">
+                          <a:avLst/>
+                        </a:prstGeom>
+                      </wps:spPr>
+                      <wps:style>
+                        <a:lnRef idx="2">
+                          <a:schemeClr val="dk1"/>
+                        </a:lnRef>
+                        <a:fillRef idx="0">
+                          <a:schemeClr val="dk1"/>
+                        </a:fillRef>
+                        <a:effectRef idx="1">
+                          <a:schemeClr val="dk1"/>
+                        </a:effectRef>
+                        <a:fontRef idx="minor">
+                          <a:schemeClr val="tx1"/>
+                        </a:fontRef>
+                      </wps:style>
+                      <wps:bodyPr/>
+                    </wps:wsp>
+                  </a:graphicData>
+                </a:graphic>
+                <wp14:sizeRelH relativeFrom="margin">
+                  <wp14:pctWidth>0</wp14:pctWidth>
+                </wp14:sizeRelH>
+                <wp14:sizeRelV relativeFrom="margin">
+                  <wp14:pctHeight>0</wp14:pctHeight>
+                </wp14:sizeRelV>
+              </wp:anchor>
+            </w:drawing>
+          </mc:Choice>
+          <mc:Fallback>
+            <w:pict>
+              <v:line w14:anchorId="15FA5F97" id="Gerader Verbinder 11" o:spid="_x0000_s1026" style="position:absolute;flip:y;z-index:251625984;visibility:visible;mso-wrap-style:square;mso-width-percent:0;mso-height-percent:0;mso-wrap-distance-left:9pt;mso-wrap-distance-top:0;mso-wrap-distance-right:9pt;mso-wrap-distance-bottom:0;mso-position-horizontal:absolute;mso-position-horizontal-relative:text;mso-position-vertical:absolute;mso-position-vertical-relative:text;mso-width-percent:0;mso-height-percent:0;mso-width-relative:margin;mso-height-relative:margin" from="85.15pt,3.6pt" to="227.65pt,26.85pt" o:gfxdata="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" strokecolor="black [3200]" strokeweight="2pt">
+                <v:shadow on="t" color="black" opacity="24903f" origin=",.5" offset="0,.55556mm"/>
+              </v:line>
+            </w:pict>
+          </mc:Fallback>
+        </mc:AlternateContent>
+      </w:r>
+      <w:r>
+        <w:rPr>
+          <w:noProof/>
+          <w:lang w:eastAsia="de-DE"/>
+        </w:rPr>
+        <mc:AlternateContent>
+          <mc:Choice Requires="wps">
+            <w:drawing>
+              <wp:anchor distT="0" distB="0" distL="114300" distR="114300" simplePos="0" relativeHeight="251632128" behindDoc="0" locked="0" layoutInCell="1" allowOverlap="1" wp14:anchorId="61B9EE15" wp14:editId="34EF814F">
+                <wp:simplePos x="0" y="0"/>
+                <wp:positionH relativeFrom="column">
+                  <wp:posOffset>2881630</wp:posOffset>
+                </wp:positionH>
+                <wp:positionV relativeFrom="paragraph">
+                  <wp:posOffset>45720</wp:posOffset>
+                </wp:positionV>
+                <wp:extent cx="1866900" cy="1038225"/>
+                <wp:effectExtent l="57150" t="38100" r="57150" b="85725"/>
+                <wp:wrapNone/>
+                <wp:docPr id="12" name="Gerader Verbinder 12"/>
+                <wp:cNvGraphicFramePr/>
+                <a:graphic xmlns:a="http://schemas.openxmlformats.org/drawingml/2006/main">
+                  <a:graphicData uri="http://schemas.microsoft.com/office/word/2010/wordprocessingShape">
+                    <wps:wsp>
+                      <wps:cNvCnPr/>
+                      <wps:spPr>
+                        <a:xfrm flipH="1" flipV="1">
+                          <a:off x="0" y="0"/>
+                          <a:ext cx="1866900" cy="1038225"/>
+                        </a:xfrm>
+                        <a:prstGeom prst="line">
+                          <a:avLst/>
+                        </a:prstGeom>
+                      </wps:spPr>
+                      <wps:style>
+                        <a:lnRef idx="2">
+                          <a:schemeClr val="dk1"/>
+                        </a:lnRef>
+                        <a:fillRef idx="0">
+                          <a:schemeClr val="dk1"/>
+                        </a:fillRef>
+                        <a:effectRef idx="1">
+                          <a:schemeClr val="dk1"/>
+                        </a:effectRef>
+                        <a:fontRef idx="minor">
+                          <a:schemeClr val="tx1"/>
+                        </a:fontRef>
+                      </wps:style>
+                      <wps:bodyPr/>
+                    </wps:wsp>
+                  </a:graphicData>
+                </a:graphic>
+                <wp14:sizeRelH relativeFrom="margin">
+                  <wp14:pctWidth>0</wp14:pctWidth>
+                </wp14:sizeRelH>
+                <wp14:sizeRelV relativeFrom="margin">
+                  <wp14:pctHeight>0</wp14:pctHeight>
+                </wp14:sizeRelV>
+              </wp:anchor>
+            </w:drawing>
+          </mc:Choice>
+          <mc:Fallback>
+            <w:pict>
+              <v:line w14:anchorId="65AEE94E" id="Gerader Verbinder 12" o:spid="_x0000_s1026" style="position:absolute;flip:x y;z-index:251632128;visibility:visible;mso-wrap-style:square;mso-width-percent:0;mso-height-percent:0;mso-wrap-distance-left:9pt;mso-wrap-distance-top:0;mso-wrap-distance-right:9pt;mso-wrap-distance-bottom:0;mso-position-horizontal:absolute;mso-position-horizontal-relative:text;mso-position-vertical:absolute;mso-position-vertical-relative:text;mso-width-percent:0;mso-height-percent:0;mso-width-relative:margin;mso-height-relative:margin" from="226.9pt,3.6pt" to="373.9pt,85.35pt" o:gfxdata="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" strokecolor="black [3200]" strokeweight="2pt">
+                <v:shadow on="t" color="black" opacity="24903f" origin=",.5" offset="0,.55556mm"/>
+              </v:line>
+            </w:pict>
+          </mc:Fallback>
+        </mc:AlternateContent>
+      </w:r>
+      <w:r>
+        <w:rPr>
+          <w:noProof/>
+          <w:lang w:eastAsia="de-DE"/>
+        </w:rPr>
+        <mc:AlternateContent>
+          <mc:Choice Requires="wps">
+            <w:drawing>
+              <wp:anchor distT="0" distB="0" distL="114300" distR="114300" simplePos="0" relativeHeight="251610624" behindDoc="0" locked="0" layoutInCell="1" allowOverlap="1" wp14:anchorId="634079D5" wp14:editId="3B8EBAD1">
+                <wp:simplePos x="0" y="0"/>
+                <wp:positionH relativeFrom="column">
+                  <wp:posOffset>1081405</wp:posOffset>
+                </wp:positionH>
+                <wp:positionV relativeFrom="paragraph">
+                  <wp:posOffset>712470</wp:posOffset>
+                </wp:positionV>
+                <wp:extent cx="0" cy="352425"/>
+                <wp:effectExtent l="57150" t="38100" r="76200" b="85725"/>
+                <wp:wrapNone/>
+                <wp:docPr id="10" name="Gerader Verbinder 10"/>
+                <wp:cNvGraphicFramePr/>
+                <a:graphic xmlns:a="http://schemas.openxmlformats.org/drawingml/2006/main">
+                  <a:graphicData uri="http://schemas.microsoft.com/office/word/2010/wordprocessingShape">
+                    <wps:wsp>
+                      <wps:cNvCnPr/>
+                      <wps:spPr>
+                        <a:xfrm flipV="1">
+                          <a:off x="0" y="0"/>
+                          <a:ext cx="0" cy="352425"/>
+                        </a:xfrm>
+                        <a:prstGeom prst="line">
+                          <a:avLst/>
+                        </a:prstGeom>
+                      </wps:spPr>
+                      <wps:style>
+                        <a:lnRef idx="2">
+                          <a:schemeClr val="dk1"/>
+                        </a:lnRef>
+                        <a:fillRef idx="0">
+                          <a:schemeClr val="dk1"/>
+                        </a:fillRef>
+                        <a:effectRef idx="1">
+                          <a:schemeClr val="dk1"/>
+                        </a:effectRef>
+                        <a:fontRef idx="minor">
+                          <a:schemeClr val="tx1"/>
+                        </a:fontRef>
+                      </wps:style>
+                      <wps:bodyPr/>
+                    </wps:wsp>
+                  </a:graphicData>
+                </a:graphic>
+                <wp14:sizeRelH relativeFrom="margin">
+                  <wp14:pctWidth>0</wp14:pctWidth>
+                </wp14:sizeRelH>
+                <wp14:sizeRelV relativeFrom="margin">
+                  <wp14:pctHeight>0</wp14:pctHeight>
+                </wp14:sizeRelV>
+              </wp:anchor>
+            </w:drawing>
+          </mc:Choice>
+          <mc:Fallback>
+            <w:pict>
+              <v:line w14:anchorId="27C70603" id="Gerader Verbinder 10" o:spid="_x0000_s1026" style="position:absolute;flip:y;z-index:251610624;visibility:visible;mso-wrap-style:square;mso-width-percent:0;mso-height-percent:0;mso-wrap-distance-left:9pt;mso-wrap-distance-top:0;mso-wrap-distance-right:9pt;mso-wrap-distance-bottom:0;mso-position-horizontal:absolute;mso-position-horizontal-relative:text;mso-position-vertical:absolute;mso-position-vertical-relative:text;mso-width-percent:0;mso-height-percent:0;mso-width-relative:margin;mso-height-relative:margin" from="85.15pt,56.1pt" to="85.15pt,83.85pt" o:gfxdata="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" strokecolor="black [3200]" strokeweight="2pt">
+                <v:shadow on="t" color="black" opacity="24903f" origin=",.5" offset="0,.55556mm"/>
+              </v:line>
+            </w:pict>
+          </mc:Fallback>
+        </mc:AlternateContent>
+      </w:r>
+    </w:p>
+    <w:p>
+      <w:pPr>
+        <w:rPr>
+          <w:rFonts w:eastAsiaTheme="minorEastAsia"/>
+          <w:sz w:val="28"/>
+          <w:szCs w:val="28"/>
+        </w:rPr>
+      </w:pPr>
+      <m:oMathPara>
+        <m:oMathParaPr>
+          <m:jc m:val="left"/>
+        </m:oMathParaPr>
+        <m:oMath>
+          <m:sSub>
+            <m:sSubPr>
+              <m:ctrlPr>
+                <w:rPr>
+                  <w:rFonts w:ascii="Cambria Math" w:hAnsi="Cambria Math"/>
+                  <w:i/>
+                  <w:sz w:val="28"/>
+                  <w:szCs w:val="28"/>
+                </w:rPr>
+              </m:ctrlPr>
+            </m:sSubPr>
+            <m:e>
+              <m:r>
+                <w:rPr>
+                  <w:rFonts w:ascii="Cambria Math" w:hAnsi="Cambria Math"/>
+                  <w:sz w:val="28"/>
+                  <w:szCs w:val="28"/>
+                </w:rPr>
+                <m:t>σ</m:t>
+              </m:r>
+            </m:e>
+            <m:sub>
+              <m:r>
+                <w:rPr>
+                  <w:rFonts w:ascii="Cambria Math" w:hAnsi="Cambria Math"/>
+                  <w:sz w:val="28"/>
+                  <w:szCs w:val="28"/>
+                </w:rPr>
+                <m:t>Seitenzahl&gt;200 ∧Verlag=Fischer</m:t>
+              </m:r>
+            </m:sub>
+          </m:sSub>
+        </m:oMath>
+      </m:oMathPara>
+    </w:p>
+    <w:p>
+      <w:pPr>
+        <w:rPr>
+          <w:rFonts w:eastAsiaTheme="minorEastAsia"/>
+          <w:sz w:val="28"/>
+          <w:szCs w:val="28"/>
+        </w:rPr>
+      </w:pPr>
+    </w:p>
+    <w:p>
+      <w:pPr>
+        <w:rPr>
+          <w:rFonts w:eastAsiaTheme="minorEastAsia"/>
+          <w:sz w:val="28"/>
+          <w:szCs w:val="28"/>
+        </w:rPr>
+      </w:pPr>
+      <w:r>
+        <w:rPr>
+          <w:rFonts w:eastAsiaTheme="minorEastAsia"/>
+          <w:sz w:val="28"/>
+          <w:szCs w:val="28"/>
+        </w:rPr>
+        <w:tab/>
+      </w:r>
+      <w:r>
+        <w:rPr>
+          <w:rFonts w:eastAsiaTheme="minorEastAsia"/>
+          <w:sz w:val="28"/>
+          <w:szCs w:val="28"/>
+        </w:rPr>
+        <w:tab/>
+      </w:r>
+      <m:oMath>
+        <m:r>
+          <w:rPr>
+            <w:rFonts w:ascii="Cambria Math" w:eastAsiaTheme="minorEastAsia" w:hAnsi="Cambria Math"/>
+            <w:sz w:val="28"/>
+            <w:szCs w:val="28"/>
+          </w:rPr>
+          <m:t>Buch</m:t>
+        </m:r>
+      </m:oMath>
+      <w:r>
+        <w:rPr>
+          <w:rFonts w:eastAsiaTheme="minorEastAsia"/>
+          <w:sz w:val="28"/>
+          <w:szCs w:val="28"/>
+        </w:rPr>
+        <w:tab/>
+      </w:r>
+      <w:r>
+        <w:rPr>
+          <w:rFonts w:eastAsiaTheme="minorEastAsia"/>
+          <w:sz w:val="28"/>
+          <w:szCs w:val="28"/>
+        </w:rPr>
+        <w:tab/>
+      </w:r>
+      <w:r>
+        <w:rPr>
+          <w:rFonts w:eastAsiaTheme="minorEastAsia"/>
+          <w:sz w:val="28"/>
+          <w:szCs w:val="28"/>
+        </w:rPr>
+        <w:tab/>
+      </w:r>
+      <w:r>
+        <w:rPr>
+          <w:rFonts w:eastAsiaTheme="minorEastAsia"/>
+          <w:sz w:val="28"/>
+          <w:szCs w:val="28"/>
+        </w:rPr>
+        <w:tab/>
+      </w:r>
+      <w:r>
+        <w:rPr>
+          <w:rFonts w:eastAsiaTheme="minorEastAsia"/>
+          <w:sz w:val="28"/>
+          <w:szCs w:val="28"/>
+        </w:rPr>
+        <w:tab/>
+      </w:r>
+      <w:r>
+        <w:rPr>
+          <w:rFonts w:eastAsiaTheme="minorEastAsia"/>
+          <w:sz w:val="28"/>
+          <w:szCs w:val="28"/>
+        </w:rPr>
+        <w:tab/>
+      </w:r>
+      <w:r>
+        <w:rPr>
+          <w:rFonts w:eastAsiaTheme="minorEastAsia"/>
+          <w:sz w:val="28"/>
+          <w:szCs w:val="28"/>
+        </w:rPr>
+        <w:tab/>
+      </w:r>
+      <w:r>
+        <w:rPr>
+          <w:rFonts w:eastAsiaTheme="minorEastAsia"/>
+          <w:sz w:val="28"/>
+          <w:szCs w:val="28"/>
+        </w:rPr>
+        <w:tab/>
+      </w:r>
+      <m:oMath>
+        <m:r>
+          <w:rPr>
+            <w:rFonts w:ascii="Cambria Math" w:eastAsiaTheme="minorEastAsia" w:hAnsi="Cambria Math"/>
+            <w:sz w:val="28"/>
+            <w:szCs w:val="28"/>
+          </w:rPr>
+          <m:t>Person</m:t>
+        </m:r>
+      </m:oMath>
+    </w:p>
+    <w:p>
+      <w:pPr>
+        <w:rPr>
+          <w:rFonts w:eastAsiaTheme="minorEastAsia"/>
+          <w:sz w:val="28"/>
+          <w:szCs w:val="28"/>
+        </w:rPr>
+      </w:pPr>
+    </w:p>
+    <w:p>
+      <w:pPr>
+        <w:rPr>
+          <w:rFonts w:eastAsiaTheme="minorEastAsia"/>
+          <w:sz w:val="28"/>
+          <w:szCs w:val="28"/>
+        </w:rPr>
+      </w:pPr>
+    </w:p>
+    <w:p>
+      <w:pPr>
+        <w:rPr>
+          <w:rFonts w:eastAsiaTheme="minorEastAsia"/>
+          <w:sz w:val="28"/>
+          <w:szCs w:val="28"/>
+        </w:rPr>
+      </w:pPr>
+      <w:r>
+        <w:rPr>
+          <w:rFonts w:eastAsiaTheme="minorEastAsia"/>
+          <w:sz w:val="28"/>
+          <w:szCs w:val="28"/>
+        </w:rPr>
+        <w:t>A2.</w:t>
+      </w:r>
+      <w:r>
+        <w:rPr>
+          <w:rFonts w:eastAsiaTheme="minorEastAsia"/>
+          <w:sz w:val="28"/>
+          <w:szCs w:val="28"/>
+        </w:rPr>
+        <w:br/>
+      </w:r>
+      <m:oMathPara>
+        <m:oMathParaPr>
+          <m:jc m:val="center"/>
+        </m:oMathParaPr>
+        <m:oMath>
+          <m:r>
+            <w:rPr>
+              <w:rFonts w:ascii="Cambria Math" w:hAnsi="Cambria Math"/>
+              <w:sz w:val="28"/>
+              <w:szCs w:val="28"/>
+            </w:rPr>
+            <m:t xml:space="preserve"> </m:t>
+          </m:r>
+          <m:sSub>
+            <m:sSubPr>
+              <m:ctrlPr>
+                <w:rPr>
+                  <w:rFonts w:ascii="Cambria Math" w:hAnsi="Cambria Math"/>
+                  <w:i/>
+                  <w:sz w:val="28"/>
+                  <w:szCs w:val="28"/>
+                </w:rPr>
+              </m:ctrlPr>
+            </m:sSubPr>
+            <m:e>
+              <m:r>
+                <w:rPr>
+                  <w:rFonts w:ascii="Cambria Math" w:hAnsi="Cambria Math"/>
+                  <w:sz w:val="28"/>
+                  <w:szCs w:val="28"/>
+                </w:rPr>
+                <m:t>π</m:t>
+              </m:r>
+            </m:e>
+            <m:sub>
+              <m:r>
+                <w:rPr>
+                  <w:rFonts w:ascii="Cambria Math" w:hAnsi="Cambria Math"/>
+                  <w:sz w:val="28"/>
+                  <w:szCs w:val="28"/>
+                </w:rPr>
+                <m:t>Vorname,Nachname,Titel</m:t>
+              </m:r>
+            </m:sub>
+          </m:sSub>
+        </m:oMath>
+      </m:oMathPara>
+    </w:p>
+    <w:p>
+      <w:pPr>
+        <w:rPr>
+          <w:rFonts w:eastAsiaTheme="minorEastAsia"/>
+          <w:sz w:val="28"/>
+          <w:szCs w:val="28"/>
+        </w:rPr>
+      </w:pPr>
+      <w:r>
+        <w:rPr>
+          <w:noProof/>
+          <w:lang w:eastAsia="de-DE"/>
+        </w:rPr>
+        <mc:AlternateContent>
+          <mc:Choice Requires="wps">
+            <w:drawing>
+              <wp:anchor distT="0" distB="0" distL="114300" distR="114300" simplePos="0" relativeHeight="251687424" behindDoc="0" locked="0" layoutInCell="1" allowOverlap="1" wp14:anchorId="5320B6CD" wp14:editId="2911B316">
+                <wp:simplePos x="0" y="0"/>
+                <wp:positionH relativeFrom="column">
+                  <wp:posOffset>2862580</wp:posOffset>
+                </wp:positionH>
+                <wp:positionV relativeFrom="paragraph">
+                  <wp:posOffset>48895</wp:posOffset>
+                </wp:positionV>
+                <wp:extent cx="0" cy="352425"/>
+                <wp:effectExtent l="57150" t="38100" r="76200" b="85725"/>
+                <wp:wrapNone/>
+                <wp:docPr id="16" name="Gerader Verbinder 16"/>
+                <wp:cNvGraphicFramePr/>
+                <a:graphic xmlns:a="http://schemas.openxmlformats.org/drawingml/2006/main">
+                  <a:graphicData uri="http://schemas.microsoft.com/office/word/2010/wordprocessingShape">
+                    <wps:wsp>
+                      <wps:cNvCnPr/>
+                      <wps:spPr>
+                        <a:xfrm flipV="1">
+                          <a:off x="0" y="0"/>
+                          <a:ext cx="0" cy="352425"/>
+                        </a:xfrm>
+                        <a:prstGeom prst="line">
+                          <a:avLst/>
+                        </a:prstGeom>
+                      </wps:spPr>
+                      <wps:style>
+                        <a:lnRef idx="2">
+                          <a:schemeClr val="dk1"/>
+                        </a:lnRef>
+                        <a:fillRef idx="0">
+                          <a:schemeClr val="dk1"/>
+                        </a:fillRef>
+                        <a:effectRef idx="1">
+                          <a:schemeClr val="dk1"/>
+                        </a:effectRef>
+                        <a:fontRef idx="minor">
+                          <a:schemeClr val="tx1"/>
+                        </a:fontRef>
+                      </wps:style>
+                      <wps:bodyPr/>
+                    </wps:wsp>
+                  </a:graphicData>
+                </a:graphic>
+                <wp14:sizeRelH relativeFrom="margin">
+                  <wp14:pctWidth>0</wp14:pctWidth>
+                </wp14:sizeRelH>
+                <wp14:sizeRelV relativeFrom="margin">
+                  <wp14:pctHeight>0</wp14:pctHeight>
+                </wp14:sizeRelV>
+              </wp:anchor>
+            </w:drawing>
+          </mc:Choice>
+          <mc:Fallback>
+            <w:pict>
+              <v:line w14:anchorId="14B497FA" id="Gerader Verbinder 16" o:spid="_x0000_s1026" style="position:absolute;flip:y;z-index:251687424;visibility:visible;mso-wrap-style:square;mso-width-percent:0;mso-height-percent:0;mso-wrap-distance-left:9pt;mso-wrap-distance-top:0;mso-wrap-distance-right:9pt;mso-wrap-distance-bottom:0;mso-position-horizontal:absolute;mso-position-horizontal-relative:text;mso-position-vertical:absolute;mso-position-vertical-relative:text;mso-width-percent:0;mso-height-percent:0;mso-width-relative:margin;mso-height-relative:margin" from="225.4pt,3.85pt" to="225.4pt,31.6pt" o:gfxdata="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" strokecolor="black [3200]" strokeweight="2pt">
+                <v:shadow on="t" color="black" opacity="24903f" origin=",.5" offset="0,.55556mm"/>
+              </v:line>
+            </w:pict>
+          </mc:Fallback>
+        </mc:AlternateContent>
+      </w:r>
+    </w:p>
+    <w:p>
+      <w:pPr>
+        <w:rPr>
+          <w:rFonts w:eastAsiaTheme="minorEastAsia"/>
+          <w:sz w:val="28"/>
+          <w:szCs w:val="28"/>
+        </w:rPr>
+      </w:pPr>
+      <m:oMathPara>
+        <m:oMath>
+          <m:sSub>
+            <m:sSubPr>
+              <m:ctrlPr>
+                <w:rPr>
+                  <w:rFonts w:ascii="Cambria Math" w:hAnsi="Cambria Math"/>
+                  <w:i/>
+                  <w:sz w:val="28"/>
+                  <w:szCs w:val="28"/>
+                </w:rPr>
+              </m:ctrlPr>
+            </m:sSubPr>
+            <m:e>
+              <m:r>
+                <w:rPr>
+                  <w:rFonts w:ascii="Cambria Math" w:hAnsi="Cambria Math"/>
+                  <w:sz w:val="28"/>
+                  <w:szCs w:val="28"/>
+                </w:rPr>
+                <m:t>σ</m:t>
+              </m:r>
+            </m:e>
+            <m:sub>
+              <m:r>
+                <w:rPr>
+                  <w:rFonts w:ascii="Cambria Math" w:hAnsi="Cambria Math"/>
+                  <w:sz w:val="28"/>
+                  <w:szCs w:val="28"/>
+                </w:rPr>
+                <m:t>Seitenzahl&gt;200 ∧Verlag=Fischer</m:t>
+              </m:r>
+            </m:sub>
+          </m:sSub>
+        </m:oMath>
+      </m:oMathPara>
+    </w:p>
+    <w:p>
+      <w:pPr>
+        <w:rPr>
+          <w:rFonts w:eastAsiaTheme="minorEastAsia"/>
+          <w:sz w:val="28"/>
+          <w:szCs w:val="28"/>
+        </w:rPr>
+      </w:pPr>
+      <w:r>
+        <w:rPr>
+          <w:noProof/>
+          <w:lang w:eastAsia="de-DE"/>
+        </w:rPr>
+        <mc:AlternateContent>
+          <mc:Choice Requires="wps">
+            <w:drawing>
+              <wp:anchor distT="0" distB="0" distL="114300" distR="114300" simplePos="0" relativeHeight="251664896" behindDoc="0" locked="0" layoutInCell="1" allowOverlap="1" wp14:anchorId="70C75263" wp14:editId="29B0899E">
+                <wp:simplePos x="0" y="0"/>
+                <wp:positionH relativeFrom="column">
+                  <wp:posOffset>1100455</wp:posOffset>
+                </wp:positionH>
+                <wp:positionV relativeFrom="paragraph">
+                  <wp:posOffset>739140</wp:posOffset>
+                </wp:positionV>
+                <wp:extent cx="1809750" cy="295275"/>
+                <wp:effectExtent l="38100" t="38100" r="76200" b="85725"/>
+                <wp:wrapNone/>
+                <wp:docPr id="13" name="Gerader Verbinder 13"/>
+                <wp:cNvGraphicFramePr/>
+                <a:graphic xmlns:a="http://schemas.openxmlformats.org/drawingml/2006/main">
+                  <a:graphicData uri="http://schemas.microsoft.com/office/word/2010/wordprocessingShape">
+                    <wps:wsp>
+                      <wps:cNvCnPr/>
+                      <wps:spPr>
+                        <a:xfrm flipV="1">
+                          <a:off x="0" y="0"/>
+                          <a:ext cx="1809750" cy="295275"/>
+                        </a:xfrm>
+                        <a:prstGeom prst="line">
+                          <a:avLst/>
+                        </a:prstGeom>
+                      </wps:spPr>
+                      <wps:style>
+                        <a:lnRef idx="2">
+                          <a:schemeClr val="dk1"/>
+                        </a:lnRef>
+                        <a:fillRef idx="0">
+                          <a:schemeClr val="dk1"/>
+                        </a:fillRef>
+                        <a:effectRef idx="1">
+                          <a:schemeClr val="dk1"/>
+                        </a:effectRef>
+                        <a:fontRef idx="minor">
+                          <a:schemeClr val="tx1"/>
+                        </a:fontRef>
+                      </wps:style>
+                      <wps:bodyPr/>
+                    </wps:wsp>
+                  </a:graphicData>
+                </a:graphic>
+                <wp14:sizeRelH relativeFrom="margin">
+                  <wp14:pctWidth>0</wp14:pctWidth>
+                </wp14:sizeRelH>
+                <wp14:sizeRelV relativeFrom="margin">
+                  <wp14:pctHeight>0</wp14:pctHeight>
+                </wp14:sizeRelV>
+              </wp:anchor>
+            </w:drawing>
+          </mc:Choice>
+          <mc:Fallback>
+            <w:pict>
+              <v:line w14:anchorId="2687CEB1" id="Gerader Verbinder 13" o:spid="_x0000_s1026" style="position:absolute;flip:y;z-index:251664896;visibility:visible;mso-wrap-style:square;mso-width-percent:0;mso-height-percent:0;mso-wrap-distance-left:9pt;mso-wrap-distance-top:0;mso-wrap-distance-right:9pt;mso-wrap-distance-bottom:0;mso-position-horizontal:absolute;mso-position-horizontal-relative:text;mso-position-vertical:absolute;mso-position-vertical-relative:text;mso-width-percent:0;mso-height-percent:0;mso-width-relative:margin;mso-height-relative:margin" from="86.65pt,58.2pt" to="229.15pt,81.45pt" o:gfxdata="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" strokecolor="black [3200]" strokeweight="2pt">
+                <v:shadow on="t" color="black" opacity="24903f" origin=",.5" offset="0,.55556mm"/>
+              </v:line>
+            </w:pict>
+          </mc:Fallback>
+        </mc:AlternateContent>
+      </w:r>
+      <w:r>
+        <w:rPr>
+          <w:noProof/>
+          <w:lang w:eastAsia="de-DE"/>
+        </w:rPr>
+        <mc:AlternateContent>
+          <mc:Choice Requires="wps">
+            <w:drawing>
+              <wp:anchor distT="0" distB="0" distL="114300" distR="114300" simplePos="0" relativeHeight="251668992" behindDoc="0" locked="0" layoutInCell="1" allowOverlap="1" wp14:anchorId="5D5EAD47" wp14:editId="142A59DB">
+                <wp:simplePos x="0" y="0"/>
+                <wp:positionH relativeFrom="column">
+                  <wp:posOffset>2909570</wp:posOffset>
+                </wp:positionH>
+                <wp:positionV relativeFrom="paragraph">
+                  <wp:posOffset>739140</wp:posOffset>
+                </wp:positionV>
+                <wp:extent cx="1857375" cy="314325"/>
+                <wp:effectExtent l="57150" t="38100" r="66675" b="85725"/>
+                <wp:wrapNone/>
+                <wp:docPr id="14" name="Gerader Verbinder 14"/>
+                <wp:cNvGraphicFramePr/>
+                <a:graphic xmlns:a="http://schemas.openxmlformats.org/drawingml/2006/main">
+                  <a:graphicData uri="http://schemas.microsoft.com/office/word/2010/wordprocessingShape">
+                    <wps:wsp>
+                      <wps:cNvCnPr/>
+                      <wps:spPr>
+                        <a:xfrm flipH="1" flipV="1">
+                          <a:off x="0" y="0"/>
+                          <a:ext cx="1857375" cy="314325"/>
+                        </a:xfrm>
+                        <a:prstGeom prst="line">
+                          <a:avLst/>
+                        </a:prstGeom>
+                      </wps:spPr>
+                      <wps:style>
+                        <a:lnRef idx="2">
+                          <a:schemeClr val="dk1"/>
+                        </a:lnRef>
+                        <a:fillRef idx="0">
+                          <a:schemeClr val="dk1"/>
+                        </a:fillRef>
+                        <a:effectRef idx="1">
+                          <a:schemeClr val="dk1"/>
+                        </a:effectRef>
+                        <a:fontRef idx="minor">
+                          <a:schemeClr val="tx1"/>
+                        </a:fontRef>
+                      </wps:style>
+                      <wps:bodyPr/>
+                    </wps:wsp>
+                  </a:graphicData>
+                </a:graphic>
+                <wp14:sizeRelH relativeFrom="margin">
+                  <wp14:pctWidth>0</wp14:pctWidth>
+                </wp14:sizeRelH>
+                <wp14:sizeRelV relativeFrom="margin">
+                  <wp14:pctHeight>0</wp14:pctHeight>
+                </wp14:sizeRelV>
+              </wp:anchor>
+            </w:drawing>
+          </mc:Choice>
+          <mc:Fallback>
+            <w:pict>
+              <v:line w14:anchorId="5E441101" id="Gerader Verbinder 14" o:spid="_x0000_s1026" style="position:absolute;flip:x y;z-index:251668992;visibility:visible;mso-wrap-style:square;mso-width-percent:0;mso-height-percent:0;mso-wrap-distance-left:9pt;mso-wrap-distance-top:0;mso-wrap-distance-right:9pt;mso-wrap-distance-bottom:0;mso-position-horizontal:absolute;mso-position-horizontal-relative:text;mso-position-vertical:absolute;mso-position-vertical-relative:text;mso-width-percent:0;mso-height-percent:0;mso-width-relative:margin;mso-height-relative:margin" from="229.1pt,58.2pt" to="375.35pt,82.95pt" o:gfxdata="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" strokecolor="black [3200]" strokeweight="2pt">
+                <v:shadow on="t" color="black" opacity="24903f" origin=",.5" offset="0,.55556mm"/>
+              </v:line>
+            </w:pict>
+          </mc:Fallback>
+        </mc:AlternateContent>
+      </w:r>
+      <w:r>
+        <w:rPr>
+          <w:noProof/>
+          <w:lang w:eastAsia="de-DE"/>
+        </w:rPr>
+        <mc:AlternateContent>
+          <mc:Choice Requires="wps">
+            <w:drawing>
+              <wp:anchor distT="0" distB="0" distL="114300" distR="114300" simplePos="0" relativeHeight="251679232" behindDoc="0" locked="0" layoutInCell="1" allowOverlap="1" wp14:anchorId="37C5F0F7" wp14:editId="3FB9F55E">
+                <wp:simplePos x="0" y="0"/>
+                <wp:positionH relativeFrom="column">
+                  <wp:posOffset>2872105</wp:posOffset>
+                </wp:positionH>
+                <wp:positionV relativeFrom="paragraph">
+                  <wp:posOffset>46355</wp:posOffset>
+                </wp:positionV>
+                <wp:extent cx="0" cy="352425"/>
+                <wp:effectExtent l="57150" t="38100" r="76200" b="85725"/>
+                <wp:wrapNone/>
+                <wp:docPr id="15" name="Gerader Verbinder 15"/>
+                <wp:cNvGraphicFramePr/>
+                <a:graphic xmlns:a="http://schemas.openxmlformats.org/drawingml/2006/main">
+                  <a:graphicData uri="http://schemas.microsoft.com/office/word/2010/wordprocessingShape">
+                    <wps:wsp>
+                      <wps:cNvCnPr/>
+                      <wps:spPr>
+                        <a:xfrm flipV="1">
+                          <a:off x="0" y="0"/>
+                          <a:ext cx="0" cy="352425"/>
+                        </a:xfrm>
+                        <a:prstGeom prst="line">
+                          <a:avLst/>
+                        </a:prstGeom>
+                      </wps:spPr>
+                      <wps:style>
+                        <a:lnRef idx="2">
+                          <a:schemeClr val="dk1"/>
+                        </a:lnRef>
+                        <a:fillRef idx="0">
+                          <a:schemeClr val="dk1"/>
+                        </a:fillRef>
+                        <a:effectRef idx="1">
+                          <a:schemeClr val="dk1"/>
+                        </a:effectRef>
+                        <a:fontRef idx="minor">
+                          <a:schemeClr val="tx1"/>
+                        </a:fontRef>
+                      </wps:style>
+                      <wps:bodyPr/>
+                    </wps:wsp>
+                  </a:graphicData>
+                </a:graphic>
+                <wp14:sizeRelH relativeFrom="margin">
+                  <wp14:pctWidth>0</wp14:pctWidth>
+                </wp14:sizeRelH>
+                <wp14:sizeRelV relativeFrom="margin">
+                  <wp14:pctHeight>0</wp14:pctHeight>
+                </wp14:sizeRelV>
+              </wp:anchor>
+            </w:drawing>
+          </mc:Choice>
+          <mc:Fallback>
+            <w:pict>
+              <v:line w14:anchorId="11B83ED4" id="Gerader Verbinder 15" o:spid="_x0000_s1026" style="position:absolute;flip:y;z-index:251679232;visibility:visible;mso-wrap-style:square;mso-width-percent:0;mso-height-percent:0;mso-wrap-distance-left:9pt;mso-wrap-distance-top:0;mso-wrap-distance-right:9pt;mso-wrap-distance-bottom:0;mso-position-horizontal:absolute;mso-position-horizontal-relative:text;mso-position-vertical:absolute;mso-position-vertical-relative:text;mso-width-percent:0;mso-height-percent:0;mso-width-relative:margin;mso-height-relative:margin" from="226.15pt,3.65pt" to="226.15pt,31.4pt" o:gfxdata="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" strokecolor="black [3200]" strokeweight="2pt">
+                <v:shadow on="t" color="black" opacity="24903f" origin=",.5" offset="0,.55556mm"/>
+              </v:line>
+            </w:pict>
+          </mc:Fallback>
+        </mc:AlternateContent>
+      </w:r>
+    </w:p>
+    <w:p>
+      <w:pPr>
+        <w:rPr>
+          <w:rFonts w:eastAsiaTheme="minorEastAsia"/>
+          <w:sz w:val="28"/>
+          <w:szCs w:val="28"/>
+        </w:rPr>
+      </w:pPr>
+      <m:oMathPara>
+        <m:oMath>
+          <m:sSub>
+            <m:sSubPr>
+              <m:ctrlPr>
+                <w:rPr>
+                  <w:rFonts w:ascii="Cambria Math" w:hAnsi="Cambria Math"/>
+                  <w:i/>
+                  <w:sz w:val="28"/>
+                  <w:szCs w:val="28"/>
+                </w:rPr>
+              </m:ctrlPr>
+            </m:sSubPr>
+            <m:e>
+              <m:r>
+                <w:rPr>
+                  <w:rFonts w:ascii="Cambria Math" w:hAnsi="Cambria Math"/>
+                  <w:sz w:val="28"/>
+                  <w:szCs w:val="28"/>
+                </w:rPr>
+                <m:t>⋈</m:t>
+              </m:r>
+            </m:e>
+            <m:sub>
+              <m:r>
+                <w:rPr>
+                  <w:rFonts w:ascii="Cambria Math" w:hAnsi="Cambria Math"/>
+                  <w:sz w:val="28"/>
+                  <w:szCs w:val="28"/>
+                </w:rPr>
+                <m:t>Titel=Lieblingsbuch</m:t>
+              </m:r>
+            </m:sub>
+          </m:sSub>
+        </m:oMath>
+      </m:oMathPara>
+    </w:p>
+    <w:p>
+      <w:pPr>
+        <w:rPr>
+          <w:rFonts w:eastAsiaTheme="minorEastAsia"/>
+          <w:sz w:val="28"/>
+          <w:szCs w:val="28"/>
+        </w:rPr>
+      </w:pPr>
+    </w:p>
+    <w:p>
+      <w:pPr>
+        <w:ind w:left="708" w:firstLine="708"/>
+        <w:rPr>
+          <w:rFonts w:eastAsiaTheme="minorEastAsia"/>
+          <w:sz w:val="28"/>
+          <w:szCs w:val="28"/>
+        </w:rPr>
+      </w:pPr>
+      <m:oMath>
+        <m:r>
+          <w:rPr>
+            <w:rFonts w:ascii="Cambria Math" w:eastAsiaTheme="minorEastAsia" w:hAnsi="Cambria Math"/>
+            <w:sz w:val="28"/>
+            <w:szCs w:val="28"/>
+          </w:rPr>
+          <m:t>Buch</m:t>
+        </m:r>
+      </m:oMath>
+      <w:r>
+        <w:rPr>
+          <w:rFonts w:eastAsiaTheme="minorEastAsia"/>
+          <w:sz w:val="28"/>
+          <w:szCs w:val="28"/>
+        </w:rPr>
+        <w:tab/>
+      </w:r>
+      <w:r>
+        <w:rPr>
+          <w:rFonts w:eastAsiaTheme="minorEastAsia"/>
+          <w:sz w:val="28"/>
+          <w:szCs w:val="28"/>
+        </w:rPr>
+        <w:tab/>
+      </w:r>
+      <w:r>
+        <w:rPr>
+          <w:rFonts w:eastAsiaTheme="minorEastAsia"/>
+          <w:sz w:val="28"/>
+          <w:szCs w:val="28"/>
+        </w:rPr>
+        <w:tab/>
+      </w:r>
+      <w:r>
+        <w:rPr>
+          <w:rFonts w:eastAsiaTheme="minorEastAsia"/>
+          <w:sz w:val="28"/>
+          <w:szCs w:val="28"/>
+        </w:rPr>
+        <w:tab/>
+      </w:r>
+      <w:r>
+        <w:rPr>
+          <w:rFonts w:eastAsiaTheme="minorEastAsia"/>
+          <w:sz w:val="28"/>
+          <w:szCs w:val="28"/>
+        </w:rPr>
+        <w:tab/>
+      </w:r>
+      <w:r>
+        <w:rPr>
+          <w:rFonts w:eastAsiaTheme="minorEastAsia"/>
+          <w:sz w:val="28"/>
+          <w:szCs w:val="28"/>
+        </w:rPr>
+        <w:tab/>
+      </w:r>
+      <w:r>
+        <w:rPr>
+          <w:rFonts w:eastAsiaTheme="minorEastAsia"/>
+          <w:sz w:val="28"/>
+          <w:szCs w:val="28"/>
+        </w:rPr>
+        <w:tab/>
+        <w:t xml:space="preserve"> </w:t>
+      </w:r>
+      <w:r>
+        <w:rPr>
+          <w:rFonts w:eastAsiaTheme="minorEastAsia"/>
+          <w:sz w:val="28"/>
+          <w:szCs w:val="28"/>
+        </w:rPr>
+        <w:tab/>
+      </w:r>
+      <m:oMath>
+        <m:r>
+          <w:rPr>
+            <w:rFonts w:ascii="Cambria Math" w:eastAsiaTheme="minorEastAsia" w:hAnsi="Cambria Math"/>
+            <w:sz w:val="28"/>
+            <w:szCs w:val="28"/>
+          </w:rPr>
+          <m:t>Person</m:t>
+        </m:r>
+      </m:oMath>
+    </w:p>
+    <w:p>
+      <w:r>
+        <w:br w:type="page"/>
+      </w:r>
+    </w:p>
+    <w:p>
+      <w:pPr>
+        <w:rPr>
+          <w:rFonts w:eastAsiaTheme="minorEastAsia"/>
+          <w:sz w:val="28"/>
+          <w:szCs w:val="28"/>
+        </w:rPr>
+      </w:pPr>
+      <w:r>
+        <w:rPr>
+          <w:rFonts w:eastAsiaTheme="minorEastAsia"/>
+          <w:sz w:val="28"/>
+          <w:szCs w:val="28"/>
+        </w:rPr>
+        <w:lastRenderedPageBreak/>
+        <w:t>A3.</w:t>
+      </w:r>
+      <w:r>
+        <w:rPr>
+          <w:rFonts w:eastAsiaTheme="minorEastAsia"/>
+          <w:sz w:val="28"/>
+          <w:szCs w:val="28"/>
+        </w:rPr>
+        <w:br/>
+      </w:r>
+      <m:oMathPara>
+        <m:oMathParaPr>
+          <m:jc m:val="center"/>
+        </m:oMathParaPr>
+        <m:oMath>
+          <m:r>
+            <w:rPr>
+              <w:rFonts w:ascii="Cambria Math" w:hAnsi="Cambria Math"/>
+              <w:sz w:val="28"/>
+              <w:szCs w:val="28"/>
+            </w:rPr>
+            <m:t xml:space="preserve"> </m:t>
+          </m:r>
+          <m:sSub>
+            <m:sSubPr>
+              <m:ctrlPr>
+                <w:rPr>
+                  <w:rFonts w:ascii="Cambria Math" w:hAnsi="Cambria Math"/>
+                  <w:i/>
+                  <w:sz w:val="28"/>
+                  <w:szCs w:val="28"/>
+                </w:rPr>
+              </m:ctrlPr>
+            </m:sSubPr>
+            <m:e>
+              <m:r>
+                <w:rPr>
+                  <w:rFonts w:ascii="Cambria Math" w:hAnsi="Cambria Math"/>
+                  <w:sz w:val="28"/>
+                  <w:szCs w:val="28"/>
+                </w:rPr>
+                <m:t>π</m:t>
+              </m:r>
+            </m:e>
+            <m:sub>
+              <m:r>
+                <w:rPr>
+                  <w:rFonts w:ascii="Cambria Math" w:hAnsi="Cambria Math"/>
+                  <w:sz w:val="28"/>
+                  <w:szCs w:val="28"/>
+                </w:rPr>
+                <m:t>Vorname,Nachname,Titel</m:t>
+              </m:r>
+            </m:sub>
+          </m:sSub>
+        </m:oMath>
+      </m:oMathPara>
+    </w:p>
+    <w:p>
+      <w:pPr>
+        <w:rPr>
+          <w:rFonts w:eastAsiaTheme="minorEastAsia"/>
+          <w:sz w:val="28"/>
+          <w:szCs w:val="28"/>
+        </w:rPr>
+      </w:pPr>
+      <w:r>
+        <w:rPr>
+          <w:noProof/>
+          <w:lang w:eastAsia="de-DE"/>
+        </w:rPr>
+        <mc:AlternateContent>
+          <mc:Choice Requires="wps">
+            <w:drawing>
+              <wp:anchor distT="0" distB="0" distL="114300" distR="114300" simplePos="0" relativeHeight="251723264" behindDoc="0" locked="0" layoutInCell="1" allowOverlap="1" wp14:anchorId="1598DD75" wp14:editId="24747E17">
+                <wp:simplePos x="0" y="0"/>
+                <wp:positionH relativeFrom="column">
+                  <wp:posOffset>2891154</wp:posOffset>
+                </wp:positionH>
+                <wp:positionV relativeFrom="paragraph">
+                  <wp:posOffset>737235</wp:posOffset>
+                </wp:positionV>
+                <wp:extent cx="1857375" cy="1885950"/>
+                <wp:effectExtent l="57150" t="38100" r="66675" b="76200"/>
+                <wp:wrapNone/>
+                <wp:docPr id="19" name="Gerader Verbinder 19"/>
+                <wp:cNvGraphicFramePr/>
+                <a:graphic xmlns:a="http://schemas.openxmlformats.org/drawingml/2006/main">
+                  <a:graphicData uri="http://schemas.microsoft.com/office/word/2010/wordprocessingShape">
+                    <wps:wsp>
+                      <wps:cNvCnPr/>
+                      <wps:spPr>
+                        <a:xfrm flipH="1" flipV="1">
+                          <a:off x="0" y="0"/>
+                          <a:ext cx="1857375" cy="1885950"/>
+                        </a:xfrm>
+                        <a:prstGeom prst="line">
+                          <a:avLst/>
+                        </a:prstGeom>
+                      </wps:spPr>
+                      <wps:style>
+                        <a:lnRef idx="2">
+                          <a:schemeClr val="dk1"/>
+                        </a:lnRef>
+                        <a:fillRef idx="0">
+                          <a:schemeClr val="dk1"/>
+                        </a:fillRef>
+                        <a:effectRef idx="1">
+                          <a:schemeClr val="dk1"/>
+                        </a:effectRef>
+                        <a:fontRef idx="minor">
+                          <a:schemeClr val="tx1"/>
+                        </a:fontRef>
+                      </wps:style>
+                      <wps:bodyPr/>
+                    </wps:wsp>
+                  </a:graphicData>
+                </a:graphic>
+                <wp14:sizeRelH relativeFrom="margin">
+                  <wp14:pctWidth>0</wp14:pctWidth>
+                </wp14:sizeRelH>
+                <wp14:sizeRelV relativeFrom="margin">
+                  <wp14:pctHeight>0</wp14:pctHeight>
+                </wp14:sizeRelV>
+              </wp:anchor>
+            </w:drawing>
+          </mc:Choice>
+          <mc:Fallback>
+            <w:pict>
+              <v:line w14:anchorId="01B68A65" id="Gerader Verbinder 19" o:spid="_x0000_s1026" style="position:absolute;flip:x y;z-index:251723264;visibility:visible;mso-wrap-style:square;mso-width-percent:0;mso-height-percent:0;mso-wrap-distance-left:9pt;mso-wrap-distance-top:0;mso-wrap-distance-right:9pt;mso-wrap-distance-bottom:0;mso-position-horizontal:absolute;mso-position-horizontal-relative:text;mso-position-vertical:absolute;mso-position-vertical-relative:text;mso-width-percent:0;mso-height-percent:0;mso-width-relative:margin;mso-height-relative:margin" from="227.65pt,58.05pt" to="373.9pt,206.55pt" o:gfxdata="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" strokecolor="black [3200]" strokeweight="2pt">
+                <v:shadow on="t" color="black" opacity="24903f" origin=",.5" offset="0,.55556mm"/>
+              </v:line>
+            </w:pict>
+          </mc:Fallback>
+        </mc:AlternateContent>
+      </w:r>
+      <w:r>
+        <w:rPr>
+          <w:noProof/>
+          <w:lang w:eastAsia="de-DE"/>
+        </w:rPr>
+        <mc:AlternateContent>
+          <mc:Choice Requires="wps">
+            <w:drawing>
+              <wp:anchor distT="0" distB="0" distL="114300" distR="114300" simplePos="0" relativeHeight="251735552" behindDoc="0" locked="0" layoutInCell="1" allowOverlap="1" wp14:anchorId="682D9445" wp14:editId="379DFCEC">
+                <wp:simplePos x="0" y="0"/>
+                <wp:positionH relativeFrom="column">
+                  <wp:posOffset>1090930</wp:posOffset>
+                </wp:positionH>
+                <wp:positionV relativeFrom="paragraph">
+                  <wp:posOffset>736600</wp:posOffset>
+                </wp:positionV>
+                <wp:extent cx="1809750" cy="390525"/>
+                <wp:effectExtent l="38100" t="38100" r="76200" b="85725"/>
+                <wp:wrapNone/>
+                <wp:docPr id="20" name="Gerader Verbinder 20"/>
+                <wp:cNvGraphicFramePr/>
+                <a:graphic xmlns:a="http://schemas.openxmlformats.org/drawingml/2006/main">
+                  <a:graphicData uri="http://schemas.microsoft.com/office/word/2010/wordprocessingShape">
+                    <wps:wsp>
+                      <wps:cNvCnPr/>
+                      <wps:spPr>
+                        <a:xfrm flipV="1">
+                          <a:off x="0" y="0"/>
+                          <a:ext cx="1809750" cy="390525"/>
+                        </a:xfrm>
+                        <a:prstGeom prst="line">
+                          <a:avLst/>
+                        </a:prstGeom>
+                      </wps:spPr>
+                      <wps:style>
+                        <a:lnRef idx="2">
+                          <a:schemeClr val="dk1"/>
+                        </a:lnRef>
+                        <a:fillRef idx="0">
+                          <a:schemeClr val="dk1"/>
+                        </a:fillRef>
+                        <a:effectRef idx="1">
+                          <a:schemeClr val="dk1"/>
+                        </a:effectRef>
+                        <a:fontRef idx="minor">
+                          <a:schemeClr val="tx1"/>
+                        </a:fontRef>
+                      </wps:style>
+                      <wps:bodyPr/>
+                    </wps:wsp>
+                  </a:graphicData>
+                </a:graphic>
+                <wp14:sizeRelH relativeFrom="margin">
+                  <wp14:pctWidth>0</wp14:pctWidth>
+                </wp14:sizeRelH>
+                <wp14:sizeRelV relativeFrom="margin">
+                  <wp14:pctHeight>0</wp14:pctHeight>
+                </wp14:sizeRelV>
+              </wp:anchor>
+            </w:drawing>
+          </mc:Choice>
+          <mc:Fallback>
+            <w:pict>
+              <v:line w14:anchorId="680A51C5" id="Gerader Verbinder 20" o:spid="_x0000_s1026" style="position:absolute;flip:y;z-index:251735552;visibility:visible;mso-wrap-style:square;mso-width-percent:0;mso-height-percent:0;mso-wrap-distance-left:9pt;mso-wrap-distance-top:0;mso-wrap-distance-right:9pt;mso-wrap-distance-bottom:0;mso-position-horizontal:absolute;mso-position-horizontal-relative:text;mso-position-vertical:absolute;mso-position-vertical-relative:text;mso-width-percent:0;mso-height-percent:0;mso-width-relative:margin;mso-height-relative:margin" from="85.9pt,58pt" to="228.4pt,88.75pt" o:gfxdata="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" strokecolor="black [3200]" strokeweight="2pt">
+                <v:shadow on="t" color="black" opacity="24903f" origin=",.5" offset="0,.55556mm"/>
+              </v:line>
+            </w:pict>
+          </mc:Fallback>
+        </mc:AlternateContent>
+      </w:r>
+      <w:r>
+        <w:rPr>
+          <w:noProof/>
+          <w:lang w:eastAsia="de-DE"/>
+        </w:rPr>
+        <mc:AlternateContent>
+          <mc:Choice Requires="wps">
+            <w:drawing>
+              <wp:anchor distT="0" distB="0" distL="114300" distR="114300" simplePos="0" relativeHeight="251741696" behindDoc="0" locked="0" layoutInCell="1" allowOverlap="1" wp14:anchorId="42FCCC1E" wp14:editId="772F6154">
+                <wp:simplePos x="0" y="0"/>
+                <wp:positionH relativeFrom="column">
+                  <wp:posOffset>2872105</wp:posOffset>
+                </wp:positionH>
+                <wp:positionV relativeFrom="paragraph">
+                  <wp:posOffset>51435</wp:posOffset>
+                </wp:positionV>
+                <wp:extent cx="0" cy="352425"/>
+                <wp:effectExtent l="57150" t="38100" r="76200" b="85725"/>
+                <wp:wrapNone/>
+                <wp:docPr id="21" name="Gerader Verbinder 21"/>
+                <wp:cNvGraphicFramePr/>
+                <a:graphic xmlns:a="http://schemas.openxmlformats.org/drawingml/2006/main">
+                  <a:graphicData uri="http://schemas.microsoft.com/office/word/2010/wordprocessingShape">
+                    <wps:wsp>
+                      <wps:cNvCnPr/>
+                      <wps:spPr>
+                        <a:xfrm flipV="1">
+                          <a:off x="0" y="0"/>
+                          <a:ext cx="0" cy="352425"/>
+                        </a:xfrm>
+                        <a:prstGeom prst="line">
+                          <a:avLst/>
+                        </a:prstGeom>
+                      </wps:spPr>
+                      <wps:style>
+                        <a:lnRef idx="2">
+                          <a:schemeClr val="dk1"/>
+                        </a:lnRef>
+                        <a:fillRef idx="0">
+                          <a:schemeClr val="dk1"/>
+                        </a:fillRef>
+                        <a:effectRef idx="1">
+                          <a:schemeClr val="dk1"/>
+                        </a:effectRef>
+                        <a:fontRef idx="minor">
+                          <a:schemeClr val="tx1"/>
+                        </a:fontRef>
+                      </wps:style>
+                      <wps:bodyPr/>
+                    </wps:wsp>
+                  </a:graphicData>
+                </a:graphic>
+                <wp14:sizeRelH relativeFrom="margin">
+                  <wp14:pctWidth>0</wp14:pctWidth>
+                </wp14:sizeRelH>
+                <wp14:sizeRelV relativeFrom="margin">
+                  <wp14:pctHeight>0</wp14:pctHeight>
+                </wp14:sizeRelV>
+              </wp:anchor>
+            </w:drawing>
+          </mc:Choice>
+          <mc:Fallback>
+            <w:pict>
+              <v:line w14:anchorId="16BC1D76" id="Gerader Verbinder 21" o:spid="_x0000_s1026" style="position:absolute;flip:y;z-index:251741696;visibility:visible;mso-wrap-style:square;mso-width-percent:0;mso-height-percent:0;mso-wrap-distance-left:9pt;mso-wrap-distance-top:0;mso-wrap-distance-right:9pt;mso-wrap-distance-bottom:0;mso-position-horizontal:absolute;mso-position-horizontal-relative:text;mso-position-vertical:absolute;mso-position-vertical-relative:text;mso-width-percent:0;mso-height-percent:0;mso-width-relative:margin;mso-height-relative:margin" from="226.15pt,4.05pt" to="226.15pt,31.8pt" o:gfxdata="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" strokecolor="black [3200]" strokeweight="2pt">
+                <v:shadow on="t" color="black" opacity="24903f" origin=",.5" offset="0,.55556mm"/>
+              </v:line>
+            </w:pict>
+          </mc:Fallback>
+        </mc:AlternateContent>
+      </w:r>
+    </w:p>
+    <w:p>
+      <w:pPr>
+        <w:rPr>
+          <w:rFonts w:eastAsiaTheme="minorEastAsia"/>
+          <w:sz w:val="28"/>
+          <w:szCs w:val="28"/>
+        </w:rPr>
+      </w:pPr>
+      <m:oMathPara>
+        <m:oMath>
+          <m:sSub>
+            <m:sSubPr>
+              <m:ctrlPr>
+                <w:rPr>
+                  <w:rFonts w:ascii="Cambria Math" w:hAnsi="Cambria Math"/>
+                  <w:i/>
+                  <w:sz w:val="28"/>
+                  <w:szCs w:val="28"/>
+                </w:rPr>
+              </m:ctrlPr>
+            </m:sSubPr>
+            <m:e>
+              <m:r>
+                <w:rPr>
+                  <w:rFonts w:ascii="Cambria Math" w:hAnsi="Cambria Math"/>
+                  <w:sz w:val="28"/>
+                  <w:szCs w:val="28"/>
+                </w:rPr>
+                <m:t>⋈</m:t>
+              </m:r>
+            </m:e>
+            <m:sub>
+              <m:r>
+                <w:rPr>
+                  <w:rFonts w:ascii="Cambria Math" w:hAnsi="Cambria Math"/>
+                  <w:sz w:val="28"/>
+                  <w:szCs w:val="28"/>
+                </w:rPr>
+                <m:t>Titel=Lieblingsbuch</m:t>
+              </m:r>
+            </m:sub>
+          </m:sSub>
+        </m:oMath>
+      </m:oMathPara>
+    </w:p>
+    <w:p>
+      <w:pPr>
+        <w:rPr>
+          <w:rFonts w:eastAsiaTheme="minorEastAsia"/>
+          <w:sz w:val="28"/>
+          <w:szCs w:val="28"/>
+        </w:rPr>
+      </w:pPr>
+      <w:r>
+        <w:rPr>
+          <w:noProof/>
+          <w:lang w:eastAsia="de-DE"/>
+        </w:rPr>
+        <mc:AlternateContent>
+          <mc:Choice Requires="wps">
+            <w:drawing>
+              <wp:anchor distT="0" distB="0" distL="114300" distR="114300" simplePos="0" relativeHeight="251707904" behindDoc="0" locked="0" layoutInCell="1" allowOverlap="1" wp14:anchorId="3B1380AF" wp14:editId="763C8A6B">
+                <wp:simplePos x="0" y="0"/>
+                <wp:positionH relativeFrom="column">
+                  <wp:posOffset>1081405</wp:posOffset>
+                </wp:positionH>
+                <wp:positionV relativeFrom="paragraph">
+                  <wp:posOffset>705485</wp:posOffset>
+                </wp:positionV>
+                <wp:extent cx="0" cy="352425"/>
+                <wp:effectExtent l="57150" t="38100" r="76200" b="85725"/>
+                <wp:wrapNone/>
+                <wp:docPr id="18" name="Gerader Verbinder 18"/>
+                <wp:cNvGraphicFramePr/>
+                <a:graphic xmlns:a="http://schemas.openxmlformats.org/drawingml/2006/main">
+                  <a:graphicData uri="http://schemas.microsoft.com/office/word/2010/wordprocessingShape">
+                    <wps:wsp>
+                      <wps:cNvCnPr/>
+                      <wps:spPr>
+                        <a:xfrm flipV="1">
+                          <a:off x="0" y="0"/>
+                          <a:ext cx="0" cy="352425"/>
+                        </a:xfrm>
+                        <a:prstGeom prst="line">
+                          <a:avLst/>
+                        </a:prstGeom>
+                      </wps:spPr>
+                      <wps:style>
+                        <a:lnRef idx="2">
+                          <a:schemeClr val="dk1"/>
+                        </a:lnRef>
+                        <a:fillRef idx="0">
+                          <a:schemeClr val="dk1"/>
+                        </a:fillRef>
+                        <a:effectRef idx="1">
+                          <a:schemeClr val="dk1"/>
+                        </a:effectRef>
+                        <a:fontRef idx="minor">
+                          <a:schemeClr val="tx1"/>
+                        </a:fontRef>
+                      </wps:style>
+                      <wps:bodyPr/>
+                    </wps:wsp>
+                  </a:graphicData>
+                </a:graphic>
+                <wp14:sizeRelH relativeFrom="margin">
+                  <wp14:pctWidth>0</wp14:pctWidth>
+                </wp14:sizeRelH>
+                <wp14:sizeRelV relativeFrom="margin">
+                  <wp14:pctHeight>0</wp14:pctHeight>
+                </wp14:sizeRelV>
+              </wp:anchor>
+            </w:drawing>
+          </mc:Choice>
+          <mc:Fallback>
+            <w:pict>
+              <v:line w14:anchorId="4519C0E8" id="Gerader Verbinder 18" o:spid="_x0000_s1026" style="position:absolute;flip:y;z-index:251707904;visibility:visible;mso-wrap-style:square;mso-width-percent:0;mso-height-percent:0;mso-wrap-distance-left:9pt;mso-wrap-distance-top:0;mso-wrap-distance-right:9pt;mso-wrap-distance-bottom:0;mso-position-horizontal:absolute;mso-position-horizontal-relative:text;mso-position-vertical:absolute;mso-position-vertical-relative:text;mso-width-percent:0;mso-height-percent:0;mso-width-relative:margin;mso-height-relative:margin" from="85.15pt,55.55pt" to="85.15pt,83.3pt" o:gfxdata="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" strokecolor="black [3200]" strokeweight="2pt">
+                <v:shadow on="t" color="black" opacity="24903f" origin=",.5" offset="0,.55556mm"/>
+              </v:line>
+            </w:pict>
+          </mc:Fallback>
+        </mc:AlternateContent>
+      </w:r>
+    </w:p>
+    <w:p>
+      <w:pPr>
+        <w:ind w:left="708" w:firstLine="708"/>
+        <w:rPr>
+          <w:rFonts w:eastAsiaTheme="minorEastAsia"/>
+          <w:sz w:val="28"/>
+          <w:szCs w:val="28"/>
+        </w:rPr>
+      </w:pPr>
+      <m:oMathPara>
+        <m:oMathParaPr>
+          <m:jc m:val="left"/>
+        </m:oMathParaPr>
+        <m:oMath>
+          <m:sSub>
+            <m:sSubPr>
+              <m:ctrlPr>
+                <w:rPr>
+                  <w:rFonts w:ascii="Cambria Math" w:hAnsi="Cambria Math"/>
+                  <w:i/>
+                  <w:sz w:val="28"/>
+                  <w:szCs w:val="28"/>
+                </w:rPr>
+              </m:ctrlPr>
+            </m:sSubPr>
+            <m:e>
+              <m:r>
+                <w:rPr>
+                  <w:rFonts w:ascii="Cambria Math" w:hAnsi="Cambria Math"/>
+                  <w:sz w:val="28"/>
+                  <w:szCs w:val="28"/>
+                </w:rPr>
+                <m:t>σ</m:t>
+              </m:r>
+            </m:e>
+            <m:sub>
+              <m:r>
+                <w:rPr>
+                  <w:rFonts w:ascii="Cambria Math" w:hAnsi="Cambria Math"/>
+                  <w:sz w:val="28"/>
+                  <w:szCs w:val="28"/>
+                </w:rPr>
+                <m:t>Verlag=Fischer</m:t>
+              </m:r>
+            </m:sub>
+          </m:sSub>
+        </m:oMath>
+      </m:oMathPara>
+    </w:p>
+    <w:p>
+      <w:pPr>
+        <w:rPr>
+          <w:rFonts w:eastAsiaTheme="minorEastAsia"/>
+          <w:sz w:val="28"/>
+          <w:szCs w:val="28"/>
+        </w:rPr>
+      </w:pPr>
+      <w:r>
+        <w:rPr>
+          <w:noProof/>
+          <w:lang w:eastAsia="de-DE"/>
+        </w:rPr>
+        <mc:AlternateContent>
+          <mc:Choice Requires="wps">
+            <w:drawing>
+              <wp:anchor distT="0" distB="0" distL="114300" distR="114300" simplePos="0" relativeHeight="251702784" behindDoc="0" locked="0" layoutInCell="1" allowOverlap="1" wp14:anchorId="0A2E46F0" wp14:editId="2C64124C">
+                <wp:simplePos x="0" y="0"/>
+                <wp:positionH relativeFrom="column">
+                  <wp:posOffset>1090930</wp:posOffset>
+                </wp:positionH>
+                <wp:positionV relativeFrom="paragraph">
+                  <wp:posOffset>702310</wp:posOffset>
+                </wp:positionV>
+                <wp:extent cx="0" cy="352425"/>
+                <wp:effectExtent l="57150" t="38100" r="76200" b="85725"/>
+                <wp:wrapNone/>
+                <wp:docPr id="17" name="Gerader Verbinder 17"/>
+                <wp:cNvGraphicFramePr/>
+                <a:graphic xmlns:a="http://schemas.openxmlformats.org/drawingml/2006/main">
+                  <a:graphicData uri="http://schemas.microsoft.com/office/word/2010/wordprocessingShape">
+                    <wps:wsp>
+                      <wps:cNvCnPr/>
+                      <wps:spPr>
+                        <a:xfrm flipV="1">
+                          <a:off x="0" y="0"/>
+                          <a:ext cx="0" cy="352425"/>
+                        </a:xfrm>
+                        <a:prstGeom prst="line">
+                          <a:avLst/>
+                        </a:prstGeom>
+                      </wps:spPr>
+                      <wps:style>
+                        <a:lnRef idx="2">
+                          <a:schemeClr val="dk1"/>
+                        </a:lnRef>
+                        <a:fillRef idx="0">
+                          <a:schemeClr val="dk1"/>
+                        </a:fillRef>
+                        <a:effectRef idx="1">
+                          <a:schemeClr val="dk1"/>
+                        </a:effectRef>
+                        <a:fontRef idx="minor">
+                          <a:schemeClr val="tx1"/>
+                        </a:fontRef>
+                      </wps:style>
+                      <wps:bodyPr/>
+                    </wps:wsp>
+                  </a:graphicData>
+                </a:graphic>
+                <wp14:sizeRelH relativeFrom="margin">
+                  <wp14:pctWidth>0</wp14:pctWidth>
+                </wp14:sizeRelH>
+                <wp14:sizeRelV relativeFrom="margin">
+                  <wp14:pctHeight>0</wp14:pctHeight>
+                </wp14:sizeRelV>
+              </wp:anchor>
+            </w:drawing>
+          </mc:Choice>
+          <mc:Fallback>
+            <w:pict>
+              <v:line w14:anchorId="3975C6F5" id="Gerader Verbinder 17" o:spid="_x0000_s1026" style="position:absolute;flip:y;z-index:251702784;visibility:visible;mso-wrap-style:square;mso-width-percent:0;mso-height-percent:0;mso-wrap-distance-left:9pt;mso-wrap-distance-top:0;mso-wrap-distance-right:9pt;mso-wrap-distance-bottom:0;mso-position-horizontal:absolute;mso-position-horizontal-relative:text;mso-position-vertical:absolute;mso-position-vertical-relative:text;mso-width-percent:0;mso-height-percent:0;mso-width-relative:margin;mso-height-relative:margin" from="85.9pt,55.3pt" to="85.9pt,83.05pt" o:gfxdata="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" strokecolor="black [3200]" strokeweight="2pt">
+                <v:shadow on="t" color="black" opacity="24903f" origin=",.5" offset="0,.55556mm"/>
+              </v:line>
+            </w:pict>
+          </mc:Fallback>
+        </mc:AlternateContent>
+      </w:r>
+    </w:p>
+    <w:p>
+      <w:pPr>
+        <w:ind w:left="708"/>
+        <w:rPr>
+          <w:rFonts w:eastAsiaTheme="minorEastAsia"/>
+          <w:sz w:val="28"/>
+          <w:szCs w:val="28"/>
+        </w:rPr>
+      </w:pPr>
+      <m:oMathPara>
+        <m:oMathParaPr>
+          <m:jc m:val="left"/>
+        </m:oMathParaPr>
+        <m:oMath>
+          <m:sSub>
+            <m:sSubPr>
+              <m:ctrlPr>
+                <w:rPr>
+                  <w:rFonts w:ascii="Cambria Math" w:hAnsi="Cambria Math"/>
+                  <w:i/>
+                  <w:sz w:val="28"/>
+                  <w:szCs w:val="28"/>
+                </w:rPr>
+              </m:ctrlPr>
+            </m:sSubPr>
+            <m:e>
+              <m:r>
+                <w:rPr>
+                  <w:rFonts w:ascii="Cambria Math" w:hAnsi="Cambria Math"/>
+                  <w:sz w:val="28"/>
+                  <w:szCs w:val="28"/>
+                </w:rPr>
+                <m:t>σ</m:t>
+              </m:r>
+            </m:e>
+            <m:sub>
+              <m:r>
+                <w:rPr>
+                  <w:rFonts w:ascii="Cambria Math" w:hAnsi="Cambria Math"/>
+                  <w:sz w:val="28"/>
+                  <w:szCs w:val="28"/>
+                </w:rPr>
+                <m:t>Seitenzahl&gt;200</m:t>
+              </m:r>
+            </m:sub>
+          </m:sSub>
+        </m:oMath>
+      </m:oMathPara>
+    </w:p>
+    <w:p>
+      <w:pPr>
+        <w:rPr>
+          <w:rFonts w:eastAsiaTheme="minorEastAsia"/>
+          <w:sz w:val="28"/>
+          <w:szCs w:val="28"/>
+        </w:rPr>
+      </w:pPr>
+    </w:p>
+    <w:p>
+      <w:pPr>
+        <w:ind w:left="708" w:firstLine="708"/>
+        <w:rPr>
+          <w:rFonts w:eastAsiaTheme="minorEastAsia"/>
+          <w:sz w:val="28"/>
+          <w:szCs w:val="28"/>
         </w:rPr>
       </w:pPr>
       <w:bookmarkStart w:id="0" w:name="_GoBack"/>
-      <w:bookmarkEnd w:id="0"/>
-    </w:p>
-    <w:p>
-      <w:pPr>
-        <w:pStyle w:val="berschrift1"/>
-      </w:pPr>
-      <w:r>
-        <w:t>Aufgabe 4: Algebraische Optimierung</w:t>
-      </w:r>
-    </w:p>
-    <w:p/>
+      <m:oMath>
+        <m:r>
+          <w:rPr>
+            <w:rFonts w:ascii="Cambria Math" w:eastAsiaTheme="minorEastAsia" w:hAnsi="Cambria Math"/>
+            <w:sz w:val="28"/>
+            <w:szCs w:val="28"/>
+          </w:rPr>
+          <m:t>Buch</m:t>
+        </m:r>
+      </m:oMath>
+      <w:r>
+        <w:rPr>
+          <w:rFonts w:eastAsiaTheme="minorEastAsia"/>
+          <w:sz w:val="28"/>
+          <w:szCs w:val="28"/>
+        </w:rPr>
+        <w:tab/>
+      </w:r>
+      <w:r>
+        <w:rPr>
+          <w:rFonts w:eastAsiaTheme="minorEastAsia"/>
+          <w:sz w:val="28"/>
+          <w:szCs w:val="28"/>
+        </w:rPr>
+        <w:tab/>
+      </w:r>
+      <w:r>
+        <w:rPr>
+          <w:rFonts w:eastAsiaTheme="minorEastAsia"/>
+          <w:sz w:val="28"/>
+          <w:szCs w:val="28"/>
+        </w:rPr>
+        <w:tab/>
+      </w:r>
+      <w:r>
+        <w:rPr>
+          <w:rFonts w:eastAsiaTheme="minorEastAsia"/>
+          <w:sz w:val="28"/>
+          <w:szCs w:val="28"/>
+        </w:rPr>
+        <w:tab/>
+      </w:r>
+      <w:r>
+        <w:rPr>
+          <w:rFonts w:eastAsiaTheme="minorEastAsia"/>
+          <w:sz w:val="28"/>
+          <w:szCs w:val="28"/>
+        </w:rPr>
+        <w:tab/>
+      </w:r>
+      <w:r>
+        <w:rPr>
+          <w:rFonts w:eastAsiaTheme="minorEastAsia"/>
+          <w:sz w:val="28"/>
+          <w:szCs w:val="28"/>
+        </w:rPr>
+        <w:tab/>
+      </w:r>
+      <w:r>
+        <w:rPr>
+          <w:rFonts w:eastAsiaTheme="minorEastAsia"/>
+          <w:sz w:val="28"/>
+          <w:szCs w:val="28"/>
+        </w:rPr>
+        <w:tab/>
+      </w:r>
+      <w:r>
+        <w:rPr>
+          <w:rFonts w:eastAsiaTheme="minorEastAsia"/>
+          <w:sz w:val="28"/>
+          <w:szCs w:val="28"/>
+        </w:rPr>
+        <w:tab/>
+      </w:r>
+      <m:oMath>
+        <m:r>
+          <w:rPr>
+            <w:rFonts w:ascii="Cambria Math" w:eastAsiaTheme="minorEastAsia" w:hAnsi="Cambria Math"/>
+            <w:sz w:val="28"/>
+            <w:szCs w:val="28"/>
+          </w:rPr>
+          <m:t>Person</m:t>
+        </m:r>
+      </m:oMath>
+    </w:p>
+    <w:bookmarkEnd w:id="0"/>
+    <w:p>
+      <w:pPr>
+        <w:rPr>
+          <w:rFonts w:eastAsiaTheme="minorEastAsia"/>
+          <w:sz w:val="28"/>
+          <w:szCs w:val="28"/>
+        </w:rPr>
+      </w:pPr>
+    </w:p>
+    <w:p>
+      <w:pPr>
+        <w:rPr>
+          <w:rFonts w:eastAsiaTheme="minorEastAsia"/>
+        </w:rPr>
+      </w:pPr>
+    </w:p>
+    <w:p>
+      <w:pPr>
+        <w:rPr>
+          <w:rFonts w:eastAsiaTheme="minorEastAsia"/>
+        </w:rPr>
+      </w:pPr>
+      <w:r>
+        <w:rPr>
+          <w:rFonts w:eastAsiaTheme="minorEastAsia"/>
+        </w:rPr>
+        <w:t>A1 besitzt den höchsten Optimierungsgrad</w:t>
+      </w:r>
+      <w:r>
+        <w:rPr>
+          <w:rFonts w:eastAsiaTheme="minorEastAsia"/>
+        </w:rPr>
+        <w:t>, da hier so früh wie möglich eine „Projektion“ ausgeführt wird, wobei die Folgen von unären Operatoren verknüpft wird, woraufhin ein „Join“ folgt und als letzter Schritt die „Selektion“ ausgeführt wird.</w:t>
+      </w:r>
+    </w:p>
+    <w:p>
+      <w:pPr>
+        <w:rPr>
+          <w:rFonts w:eastAsiaTheme="minorEastAsia"/>
+        </w:rPr>
+      </w:pPr>
+    </w:p>
+    <w:p>
+      <w:pPr>
+        <w:rPr>
+          <w:rFonts w:eastAsiaTheme="minorEastAsia"/>
+        </w:rPr>
+      </w:pPr>
+      <w:r>
+        <w:rPr>
+          <w:rFonts w:eastAsiaTheme="minorEastAsia"/>
+        </w:rPr>
+        <w:t>A2 ist nicht optimal, da der „Join“ vor der „Projektion“ ausgeführt wird</w:t>
+      </w:r>
+      <w:r>
+        <w:rPr>
+          <w:rFonts w:eastAsiaTheme="minorEastAsia"/>
+        </w:rPr>
+        <w:t xml:space="preserve"> und A3 ebenfalls nicht, da die Folge der unären Operation der „Projektion“ nicht verknüpft wird.</w:t>
+      </w:r>
+    </w:p>
     <w:sectPr>
-      <w:headerReference w:type="default" r:id="rId9"/>
-      <w:footerReference w:type="default" r:id="rId10"/>
+      <w:headerReference w:type="default" r:id="rId8"/>
+      <w:footerReference w:type="default" r:id="rId9"/>
       <w:pgSz w:w="11906" w:h="16838"/>
       <w:pgMar w:top="1417" w:right="1417" w:bottom="1134" w:left="1417" w:header="708" w:footer="708" w:gutter="0"/>
       <w:cols w:space="708"/>
@@ -2514,7 +4093,7 @@
 </file>
 
 <file path=word/endnotes.xml><?xml version="1.0" encoding="utf-8"?>
-<w:endnotes xmlns:wpc="http://schemas.microsoft.com/office/word/2010/wordprocessingCanvas" xmlns:mc="http://schemas.openxmlformats.org/markup-compatibility/2006" xmlns:o="urn:schemas-microsoft-com:office:office" xmlns:r="http://schemas.openxmlformats.org/officeDocument/2006/relationships" xmlns:m="http://schemas.openxmlformats.org/officeDocument/2006/math" xmlns:v="urn:schemas-microsoft-com:vml" xmlns:wp14="http://schemas.microsoft.com/office/word/2010/wordprocessingDrawing" xmlns:wp="http://schemas.openxmlformats.org/drawingml/2006/wordprocessingDrawing" xmlns:w10="urn:schemas-microsoft-com:office:word" xmlns:w="http://schemas.openxmlformats.org/wordprocessingml/2006/main" xmlns:w14="http://schemas.microsoft.com/office/word/2010/wordml" xmlns:wpg="http://schemas.microsoft.com/office/word/2010/wordprocessingGroup" xmlns:wpi="http://schemas.microsoft.com/office/word/2010/wordprocessingInk" xmlns:wne="http://schemas.microsoft.com/office/word/2006/wordml" xmlns:wps="http://schemas.microsoft.com/office/word/2010/wordprocessingShape" mc:Ignorable="w14 wp14">
+<w:endnotes xmlns:wpc="http://schemas.microsoft.com/office/word/2010/wordprocessingCanvas" xmlns:mc="http://schemas.openxmlformats.org/markup-compatibility/2006" xmlns:o="urn:schemas-microsoft-com:office:office" xmlns:r="http://schemas.openxmlformats.org/officeDocument/2006/relationships" xmlns:m="http://schemas.openxmlformats.org/officeDocument/2006/math" xmlns:v="urn:schemas-microsoft-com:vml" xmlns:wp14="http://schemas.microsoft.com/office/word/2010/wordprocessingDrawing" xmlns:wp="http://schemas.openxmlformats.org/drawingml/2006/wordprocessingDrawing" xmlns:w10="urn:schemas-microsoft-com:office:word" xmlns:w="http://schemas.openxmlformats.org/wordprocessingml/2006/main" xmlns:w14="http://schemas.microsoft.com/office/word/2010/wordml" xmlns:w15="http://schemas.microsoft.com/office/word/2012/wordml" xmlns:wpg="http://schemas.microsoft.com/office/word/2010/wordprocessingGroup" xmlns:wpi="http://schemas.microsoft.com/office/word/2010/wordprocessingInk" xmlns:wne="http://schemas.microsoft.com/office/word/2006/wordml" xmlns:wps="http://schemas.microsoft.com/office/word/2010/wordprocessingShape" mc:Ignorable="w14 w15 wp14">
   <w:endnote w:type="separator" w:id="-1">
     <w:p>
       <w:pPr>
@@ -2539,7 +4118,7 @@
 </file>
 
 <file path=word/footer1.xml><?xml version="1.0" encoding="utf-8"?>
-<w:ftr xmlns:wpc="http://schemas.microsoft.com/office/word/2010/wordprocessingCanvas" xmlns:mc="http://schemas.openxmlformats.org/markup-compatibility/2006" xmlns:o="urn:schemas-microsoft-com:office:office" xmlns:r="http://schemas.openxmlformats.org/officeDocument/2006/relationships" xmlns:m="http://schemas.openxmlformats.org/officeDocument/2006/math" xmlns:v="urn:schemas-microsoft-com:vml" xmlns:wp14="http://schemas.microsoft.com/office/word/2010/wordprocessingDrawing" xmlns:wp="http://schemas.openxmlformats.org/drawingml/2006/wordprocessingDrawing" xmlns:w10="urn:schemas-microsoft-com:office:word" xmlns:w="http://schemas.openxmlformats.org/wordprocessingml/2006/main" xmlns:w14="http://schemas.microsoft.com/office/word/2010/wordml" xmlns:wpg="http://schemas.microsoft.com/office/word/2010/wordprocessingGroup" xmlns:wpi="http://schemas.microsoft.com/office/word/2010/wordprocessingInk" xmlns:wne="http://schemas.microsoft.com/office/word/2006/wordml" xmlns:wps="http://schemas.microsoft.com/office/word/2010/wordprocessingShape" mc:Ignorable="w14 wp14">
+<w:ftr xmlns:wpc="http://schemas.microsoft.com/office/word/2010/wordprocessingCanvas" xmlns:mc="http://schemas.openxmlformats.org/markup-compatibility/2006" xmlns:o="urn:schemas-microsoft-com:office:office" xmlns:r="http://schemas.openxmlformats.org/officeDocument/2006/relationships" xmlns:m="http://schemas.openxmlformats.org/officeDocument/2006/math" xmlns:v="urn:schemas-microsoft-com:vml" xmlns:wp14="http://schemas.microsoft.com/office/word/2010/wordprocessingDrawing" xmlns:wp="http://schemas.openxmlformats.org/drawingml/2006/wordprocessingDrawing" xmlns:w10="urn:schemas-microsoft-com:office:word" xmlns:w="http://schemas.openxmlformats.org/wordprocessingml/2006/main" xmlns:w14="http://schemas.microsoft.com/office/word/2010/wordml" xmlns:w15="http://schemas.microsoft.com/office/word/2012/wordml" xmlns:wpg="http://schemas.microsoft.com/office/word/2010/wordprocessingGroup" xmlns:wpi="http://schemas.microsoft.com/office/word/2010/wordprocessingInk" xmlns:wne="http://schemas.microsoft.com/office/word/2006/wordml" xmlns:wps="http://schemas.microsoft.com/office/word/2010/wordprocessingShape" mc:Ignorable="w14 w15 wp14">
   <w:p>
     <w:pPr>
       <w:pStyle w:val="Fuzeile"/>
@@ -2551,16 +4130,8 @@
       <w:rPr>
         <w:color w:val="A6A6A6" w:themeColor="background1" w:themeShade="A6"/>
       </w:rPr>
-      <w:t xml:space="preserve">Timon Back, Fabian Behrendt, Nicolai </w:t>
+      <w:t>Timon Back, Fabian Behrendt, Nicolai Stäger</w:t>
     </w:r>
-    <w:proofErr w:type="spellStart"/>
-    <w:r>
-      <w:rPr>
-        <w:color w:val="A6A6A6" w:themeColor="background1" w:themeShade="A6"/>
-      </w:rPr>
-      <w:t>Stäger</w:t>
-    </w:r>
-    <w:proofErr w:type="spellEnd"/>
     <w:r>
       <w:rPr>
         <w:color w:val="A6A6A6" w:themeColor="background1" w:themeShade="A6"/>
@@ -2597,7 +4168,7 @@
         <w:noProof/>
         <w:color w:val="A6A6A6" w:themeColor="background1" w:themeShade="A6"/>
       </w:rPr>
-      <w:t>4</w:t>
+      <w:t>5</w:t>
     </w:r>
     <w:r>
       <w:rPr>
@@ -2610,7 +4181,7 @@
 </file>
 
 <file path=word/footnotes.xml><?xml version="1.0" encoding="utf-8"?>
-<w:footnotes xmlns:wpc="http://schemas.microsoft.com/office/word/2010/wordprocessingCanvas" xmlns:mc="http://schemas.openxmlformats.org/markup-compatibility/2006" xmlns:o="urn:schemas-microsoft-com:office:office" xmlns:r="http://schemas.openxmlformats.org/officeDocument/2006/relationships" xmlns:m="http://schemas.openxmlformats.org/officeDocument/2006/math" xmlns:v="urn:schemas-microsoft-com:vml" xmlns:wp14="http://schemas.microsoft.com/office/word/2010/wordprocessingDrawing" xmlns:wp="http://schemas.openxmlformats.org/drawingml/2006/wordprocessingDrawing" xmlns:w10="urn:schemas-microsoft-com:office:word" xmlns:w="http://schemas.openxmlformats.org/wordprocessingml/2006/main" xmlns:w14="http://schemas.microsoft.com/office/word/2010/wordml" xmlns:wpg="http://schemas.microsoft.com/office/word/2010/wordprocessingGroup" xmlns:wpi="http://schemas.microsoft.com/office/word/2010/wordprocessingInk" xmlns:wne="http://schemas.microsoft.com/office/word/2006/wordml" xmlns:wps="http://schemas.microsoft.com/office/word/2010/wordprocessingShape" mc:Ignorable="w14 wp14">
+<w:footnotes xmlns:wpc="http://schemas.microsoft.com/office/word/2010/wordprocessingCanvas" xmlns:mc="http://schemas.openxmlformats.org/markup-compatibility/2006" xmlns:o="urn:schemas-microsoft-com:office:office" xmlns:r="http://schemas.openxmlformats.org/officeDocument/2006/relationships" xmlns:m="http://schemas.openxmlformats.org/officeDocument/2006/math" xmlns:v="urn:schemas-microsoft-com:vml" xmlns:wp14="http://schemas.microsoft.com/office/word/2010/wordprocessingDrawing" xmlns:wp="http://schemas.openxmlformats.org/drawingml/2006/wordprocessingDrawing" xmlns:w10="urn:schemas-microsoft-com:office:word" xmlns:w="http://schemas.openxmlformats.org/wordprocessingml/2006/main" xmlns:w14="http://schemas.microsoft.com/office/word/2010/wordml" xmlns:w15="http://schemas.microsoft.com/office/word/2012/wordml" xmlns:wpg="http://schemas.microsoft.com/office/word/2010/wordprocessingGroup" xmlns:wpi="http://schemas.microsoft.com/office/word/2010/wordprocessingInk" xmlns:wne="http://schemas.microsoft.com/office/word/2006/wordml" xmlns:wps="http://schemas.microsoft.com/office/word/2010/wordprocessingShape" mc:Ignorable="w14 w15 wp14">
   <w:footnote w:type="separator" w:id="-1">
     <w:p>
       <w:pPr>
@@ -2635,7 +4206,7 @@
 </file>
 
 <file path=word/header1.xml><?xml version="1.0" encoding="utf-8"?>
-<w:hdr xmlns:wpc="http://schemas.microsoft.com/office/word/2010/wordprocessingCanvas" xmlns:mc="http://schemas.openxmlformats.org/markup-compatibility/2006" xmlns:o="urn:schemas-microsoft-com:office:office" xmlns:r="http://schemas.openxmlformats.org/officeDocument/2006/relationships" xmlns:m="http://schemas.openxmlformats.org/officeDocument/2006/math" xmlns:v="urn:schemas-microsoft-com:vml" xmlns:wp14="http://schemas.microsoft.com/office/word/2010/wordprocessingDrawing" xmlns:wp="http://schemas.openxmlformats.org/drawingml/2006/wordprocessingDrawing" xmlns:w10="urn:schemas-microsoft-com:office:word" xmlns:w="http://schemas.openxmlformats.org/wordprocessingml/2006/main" xmlns:w14="http://schemas.microsoft.com/office/word/2010/wordml" xmlns:wpg="http://schemas.microsoft.com/office/word/2010/wordprocessingGroup" xmlns:wpi="http://schemas.microsoft.com/office/word/2010/wordprocessingInk" xmlns:wne="http://schemas.microsoft.com/office/word/2006/wordml" xmlns:wps="http://schemas.microsoft.com/office/word/2010/wordprocessingShape" mc:Ignorable="w14 wp14">
+<w:hdr xmlns:wpc="http://schemas.microsoft.com/office/word/2010/wordprocessingCanvas" xmlns:mc="http://schemas.openxmlformats.org/markup-compatibility/2006" xmlns:o="urn:schemas-microsoft-com:office:office" xmlns:r="http://schemas.openxmlformats.org/officeDocument/2006/relationships" xmlns:m="http://schemas.openxmlformats.org/officeDocument/2006/math" xmlns:v="urn:schemas-microsoft-com:vml" xmlns:wp14="http://schemas.microsoft.com/office/word/2010/wordprocessingDrawing" xmlns:wp="http://schemas.openxmlformats.org/drawingml/2006/wordprocessingDrawing" xmlns:w10="urn:schemas-microsoft-com:office:word" xmlns:w="http://schemas.openxmlformats.org/wordprocessingml/2006/main" xmlns:w14="http://schemas.microsoft.com/office/word/2010/wordml" xmlns:w15="http://schemas.microsoft.com/office/word/2012/wordml" xmlns:wpg="http://schemas.microsoft.com/office/word/2010/wordprocessingGroup" xmlns:wpi="http://schemas.microsoft.com/office/word/2010/wordprocessingInk" xmlns:wne="http://schemas.microsoft.com/office/word/2006/wordml" xmlns:wps="http://schemas.microsoft.com/office/word/2010/wordprocessingShape" mc:Ignorable="w14 w15 wp14">
   <w:p>
     <w:pPr>
       <w:pStyle w:val="Kopfzeile"/>
@@ -2690,7 +4261,7 @@
 </file>
 
 <file path=word/numbering.xml><?xml version="1.0" encoding="utf-8"?>
-<w:numbering xmlns:wpc="http://schemas.microsoft.com/office/word/2010/wordprocessingCanvas" xmlns:mc="http://schemas.openxmlformats.org/markup-compatibility/2006" xmlns:o="urn:schemas-microsoft-com:office:office" xmlns:r="http://schemas.openxmlformats.org/officeDocument/2006/relationships" xmlns:m="http://schemas.openxmlformats.org/officeDocument/2006/math" xmlns:v="urn:schemas-microsoft-com:vml" xmlns:wp14="http://schemas.microsoft.com/office/word/2010/wordprocessingDrawing" xmlns:wp="http://schemas.openxmlformats.org/drawingml/2006/wordprocessingDrawing" xmlns:w10="urn:schemas-microsoft-com:office:word" xmlns:w="http://schemas.openxmlformats.org/wordprocessingml/2006/main" xmlns:w14="http://schemas.microsoft.com/office/word/2010/wordml" xmlns:wpg="http://schemas.microsoft.com/office/word/2010/wordprocessingGroup" xmlns:wpi="http://schemas.microsoft.com/office/word/2010/wordprocessingInk" xmlns:wne="http://schemas.microsoft.com/office/word/2006/wordml" xmlns:wps="http://schemas.microsoft.com/office/word/2010/wordprocessingShape" mc:Ignorable="w14 wp14">
+<w:numbering xmlns:wpc="http://schemas.microsoft.com/office/word/2010/wordprocessingCanvas" xmlns:mc="http://schemas.openxmlformats.org/markup-compatibility/2006" xmlns:o="urn:schemas-microsoft-com:office:office" xmlns:r="http://schemas.openxmlformats.org/officeDocument/2006/relationships" xmlns:m="http://schemas.openxmlformats.org/officeDocument/2006/math" xmlns:v="urn:schemas-microsoft-com:vml" xmlns:wp14="http://schemas.microsoft.com/office/word/2010/wordprocessingDrawing" xmlns:wp="http://schemas.openxmlformats.org/drawingml/2006/wordprocessingDrawing" xmlns:w10="urn:schemas-microsoft-com:office:word" xmlns:w="http://schemas.openxmlformats.org/wordprocessingml/2006/main" xmlns:w14="http://schemas.microsoft.com/office/word/2010/wordml" xmlns:w15="http://schemas.microsoft.com/office/word/2012/wordml" xmlns:wpg="http://schemas.microsoft.com/office/word/2010/wordprocessingGroup" xmlns:wpi="http://schemas.microsoft.com/office/word/2010/wordprocessingInk" xmlns:wne="http://schemas.microsoft.com/office/word/2006/wordml" xmlns:wps="http://schemas.microsoft.com/office/word/2010/wordprocessingShape" mc:Ignorable="w14 w15 wp14">
   <w:abstractNum w:abstractNumId="0">
     <w:nsid w:val="007A7E00"/>
     <w:multiLevelType w:val="hybridMultilevel"/>
@@ -3435,7 +5006,7 @@
 </file>
 
 <file path=word/styles.xml><?xml version="1.0" encoding="utf-8"?>
-<w:styles xmlns:mc="http://schemas.openxmlformats.org/markup-compatibility/2006" xmlns:r="http://schemas.openxmlformats.org/officeDocument/2006/relationships" xmlns:w="http://schemas.openxmlformats.org/wordprocessingml/2006/main" xmlns:w14="http://schemas.microsoft.com/office/word/2010/wordml" mc:Ignorable="w14">
+<w:styles xmlns:mc="http://schemas.openxmlformats.org/markup-compatibility/2006" xmlns:r="http://schemas.openxmlformats.org/officeDocument/2006/relationships" xmlns:w="http://schemas.openxmlformats.org/wordprocessingml/2006/main" xmlns:w14="http://schemas.microsoft.com/office/word/2010/wordml" xmlns:w15="http://schemas.microsoft.com/office/word/2012/wordml" mc:Ignorable="w14 w15">
   <w:docDefaults>
     <w:rPrDefault>
       <w:rPr>
@@ -3451,144 +5022,378 @@
       </w:pPr>
     </w:pPrDefault>
   </w:docDefaults>
-  <w:latentStyles w:defLockedState="0" w:defUIPriority="99" w:defSemiHidden="1" w:defUnhideWhenUsed="1" w:defQFormat="0" w:count="267">
-    <w:lsdException w:name="Normal" w:semiHidden="0" w:uiPriority="0" w:unhideWhenUsed="0" w:qFormat="1"/>
-    <w:lsdException w:name="heading 1" w:semiHidden="0" w:uiPriority="9" w:unhideWhenUsed="0" w:qFormat="1"/>
-    <w:lsdException w:name="heading 2" w:uiPriority="9" w:qFormat="1"/>
-    <w:lsdException w:name="heading 3" w:uiPriority="9" w:qFormat="1"/>
-    <w:lsdException w:name="heading 4" w:uiPriority="9" w:qFormat="1"/>
-    <w:lsdException w:name="heading 5" w:uiPriority="9" w:qFormat="1"/>
-    <w:lsdException w:name="heading 6" w:uiPriority="9" w:qFormat="1"/>
-    <w:lsdException w:name="heading 7" w:uiPriority="9" w:qFormat="1"/>
-    <w:lsdException w:name="heading 8" w:uiPriority="9" w:qFormat="1"/>
-    <w:lsdException w:name="heading 9" w:uiPriority="9" w:qFormat="1"/>
-    <w:lsdException w:name="toc 1" w:uiPriority="39"/>
-    <w:lsdException w:name="toc 2" w:uiPriority="39"/>
-    <w:lsdException w:name="toc 3" w:uiPriority="39"/>
-    <w:lsdException w:name="toc 4" w:uiPriority="39"/>
-    <w:lsdException w:name="toc 5" w:uiPriority="39"/>
-    <w:lsdException w:name="toc 6" w:uiPriority="39"/>
-    <w:lsdException w:name="toc 7" w:uiPriority="39"/>
-    <w:lsdException w:name="toc 8" w:uiPriority="39"/>
-    <w:lsdException w:name="toc 9" w:uiPriority="39"/>
-    <w:lsdException w:name="caption" w:uiPriority="35" w:qFormat="1"/>
-    <w:lsdException w:name="Title" w:semiHidden="0" w:uiPriority="10" w:unhideWhenUsed="0" w:qFormat="1"/>
-    <w:lsdException w:name="Default Paragraph Font" w:uiPriority="1"/>
-    <w:lsdException w:name="Subtitle" w:semiHidden="0" w:uiPriority="11" w:unhideWhenUsed="0" w:qFormat="1"/>
-    <w:lsdException w:name="Strong" w:semiHidden="0" w:uiPriority="22" w:unhideWhenUsed="0" w:qFormat="1"/>
-    <w:lsdException w:name="Emphasis" w:semiHidden="0" w:uiPriority="20" w:unhideWhenUsed="0" w:qFormat="1"/>
-    <w:lsdException w:name="Table Grid" w:semiHidden="0" w:uiPriority="59" w:unhideWhenUsed="0"/>
-    <w:lsdException w:name="Placeholder Text" w:unhideWhenUsed="0"/>
-    <w:lsdException w:name="No Spacing" w:semiHidden="0" w:uiPriority="1" w:unhideWhenUsed="0" w:qFormat="1"/>
-    <w:lsdException w:name="Light Shading" w:semiHidden="0" w:uiPriority="60" w:unhideWhenUsed="0"/>
-    <w:lsdException w:name="Light List" w:semiHidden="0" w:uiPriority="61" w:unhideWhenUsed="0"/>
-    <w:lsdException w:name="Light Grid" w:semiHidden="0" w:uiPriority="62" w:unhideWhenUsed="0"/>
-    <w:lsdException w:name="Medium Shading 1" w:semiHidden="0" w:uiPriority="63" w:unhideWhenUsed="0"/>
-    <w:lsdException w:name="Medium Shading 2" w:semiHidden="0" w:uiPriority="64" w:unhideWhenUsed="0"/>
-    <w:lsdException w:name="Medium List 1" w:semiHidden="0" w:uiPriority="65" w:unhideWhenUsed="0"/>
-    <w:lsdException w:name="Medium List 2" w:semiHidden="0" w:uiPriority="66" w:unhideWhenUsed="0"/>
-    <w:lsdException w:name="Medium Grid 1" w:semiHidden="0" w:uiPriority="67" w:unhideWhenUsed="0"/>
-    <w:lsdException w:name="Medium Grid 2" w:semiHidden="0" w:uiPriority="68" w:unhideWhenUsed="0"/>
-    <w:lsdException w:name="Medium Grid 3" w:semiHidden="0" w:uiPriority="69" w:unhideWhenUsed="0"/>
-    <w:lsdException w:name="Dark List" w:semiHidden="0" w:uiPriority="70" w:unhideWhenUsed="0"/>
-    <w:lsdException w:name="Colorful Shading" w:semiHidden="0" w:uiPriority="71" w:unhideWhenUsed="0"/>
-    <w:lsdException w:name="Colorful List" w:semiHidden="0" w:uiPriority="72" w:unhideWhenUsed="0"/>
-    <w:lsdException w:name="Colorful Grid" w:semiHidden="0" w:uiPriority="73" w:unhideWhenUsed="0"/>
-    <w:lsdException w:name="Light Shading Accent 1" w:semiHidden="0" w:uiPriority="60" w:unhideWhenUsed="0"/>
-    <w:lsdException w:name="Light List Accent 1" w:semiHidden="0" w:uiPriority="61" w:unhideWhenUsed="0"/>
-    <w:lsdException w:name="Light Grid Accent 1" w:semiHidden="0" w:uiPriority="62" w:unhideWhenUsed="0"/>
-    <w:lsdException w:name="Medium Shading 1 Accent 1" w:semiHidden="0" w:uiPriority="63" w:unhideWhenUsed="0"/>
-    <w:lsdException w:name="Medium Shading 2 Accent 1" w:semiHidden="0" w:uiPriority="64" w:unhideWhenUsed="0"/>
-    <w:lsdException w:name="Medium List 1 Accent 1" w:semiHidden="0" w:uiPriority="65" w:unhideWhenUsed="0"/>
-    <w:lsdException w:name="Revision" w:unhideWhenUsed="0"/>
-    <w:lsdException w:name="List Paragraph" w:semiHidden="0" w:uiPriority="34" w:unhideWhenUsed="0" w:qFormat="1"/>
-    <w:lsdException w:name="Quote" w:semiHidden="0" w:uiPriority="29" w:unhideWhenUsed="0" w:qFormat="1"/>
-    <w:lsdException w:name="Intense Quote" w:semiHidden="0" w:uiPriority="30" w:unhideWhenUsed="0" w:qFormat="1"/>
-    <w:lsdException w:name="Medium List 2 Accent 1" w:semiHidden="0" w:uiPriority="66" w:unhideWhenUsed="0"/>
-    <w:lsdException w:name="Medium Grid 1 Accent 1" w:semiHidden="0" w:uiPriority="67" w:unhideWhenUsed="0"/>
-    <w:lsdException w:name="Medium Grid 2 Accent 1" w:semiHidden="0" w:uiPriority="68" w:unhideWhenUsed="0"/>
-    <w:lsdException w:name="Medium Grid 3 Accent 1" w:semiHidden="0" w:uiPriority="69" w:unhideWhenUsed="0"/>
-    <w:lsdException w:name="Dark List Accent 1" w:semiHidden="0" w:uiPriority="70" w:unhideWhenUsed="0"/>
-    <w:lsdException w:name="Colorful Shading Accent 1" w:semiHidden="0" w:uiPriority="71" w:unhideWhenUsed="0"/>
-    <w:lsdException w:name="Colorful List Accent 1" w:semiHidden="0" w:uiPriority="72" w:unhideWhenUsed="0"/>
-    <w:lsdException w:name="Colorful Grid Accent 1" w:semiHidden="0" w:uiPriority="73" w:unhideWhenUsed="0"/>
-    <w:lsdException w:name="Light Shading Accent 2" w:semiHidden="0" w:uiPriority="60" w:unhideWhenUsed="0"/>
-    <w:lsdException w:name="Light List Accent 2" w:semiHidden="0" w:uiPriority="61" w:unhideWhenUsed="0"/>
-    <w:lsdException w:name="Light Grid Accent 2" w:semiHidden="0" w:uiPriority="62" w:unhideWhenUsed="0"/>
-    <w:lsdException w:name="Medium Shading 1 Accent 2" w:semiHidden="0" w:uiPriority="63" w:unhideWhenUsed="0"/>
-    <w:lsdException w:name="Medium Shading 2 Accent 2" w:semiHidden="0" w:uiPriority="64" w:unhideWhenUsed="0"/>
-    <w:lsdException w:name="Medium List 1 Accent 2" w:semiHidden="0" w:uiPriority="65" w:unhideWhenUsed="0"/>
-    <w:lsdException w:name="Medium List 2 Accent 2" w:semiHidden="0" w:uiPriority="66" w:unhideWhenUsed="0"/>
-    <w:lsdException w:name="Medium Grid 1 Accent 2" w:semiHidden="0" w:uiPriority="67" w:unhideWhenUsed="0"/>
-    <w:lsdException w:name="Medium Grid 2 Accent 2" w:semiHidden="0" w:uiPriority="68" w:unhideWhenUsed="0"/>
-    <w:lsdException w:name="Medium Grid 3 Accent 2" w:semiHidden="0" w:uiPriority="69" w:unhideWhenUsed="0"/>
-    <w:lsdException w:name="Dark List Accent 2" w:semiHidden="0" w:uiPriority="70" w:unhideWhenUsed="0"/>
-    <w:lsdException w:name="Colorful Shading Accent 2" w:semiHidden="0" w:uiPriority="71" w:unhideWhenUsed="0"/>
-    <w:lsdException w:name="Colorful List Accent 2" w:semiHidden="0" w:uiPriority="72" w:unhideWhenUsed="0"/>
-    <w:lsdException w:name="Colorful Grid Accent 2" w:semiHidden="0" w:uiPriority="73" w:unhideWhenUsed="0"/>
-    <w:lsdException w:name="Light Shading Accent 3" w:semiHidden="0" w:uiPriority="60" w:unhideWhenUsed="0"/>
-    <w:lsdException w:name="Light List Accent 3" w:semiHidden="0" w:uiPriority="61" w:unhideWhenUsed="0"/>
-    <w:lsdException w:name="Light Grid Accent 3" w:semiHidden="0" w:uiPriority="62" w:unhideWhenUsed="0"/>
-    <w:lsdException w:name="Medium Shading 1 Accent 3" w:semiHidden="0" w:uiPriority="63" w:unhideWhenUsed="0"/>
-    <w:lsdException w:name="Medium Shading 2 Accent 3" w:semiHidden="0" w:uiPriority="64" w:unhideWhenUsed="0"/>
-    <w:lsdException w:name="Medium List 1 Accent 3" w:semiHidden="0" w:uiPriority="65" w:unhideWhenUsed="0"/>
-    <w:lsdException w:name="Medium List 2 Accent 3" w:semiHidden="0" w:uiPriority="66" w:unhideWhenUsed="0"/>
-    <w:lsdException w:name="Medium Grid 1 Accent 3" w:semiHidden="0" w:uiPriority="67" w:unhideWhenUsed="0"/>
-    <w:lsdException w:name="Medium Grid 2 Accent 3" w:semiHidden="0" w:uiPriority="68" w:unhideWhenUsed="0"/>
-    <w:lsdException w:name="Medium Grid 3 Accent 3" w:semiHidden="0" w:uiPriority="69" w:unhideWhenUsed="0"/>
-    <w:lsdException w:name="Dark List Accent 3" w:semiHidden="0" w:uiPriority="70" w:unhideWhenUsed="0"/>
-    <w:lsdException w:name="Colorful Shading Accent 3" w:semiHidden="0" w:uiPriority="71" w:unhideWhenUsed="0"/>
-    <w:lsdException w:name="Colorful List Accent 3" w:semiHidden="0" w:uiPriority="72" w:unhideWhenUsed="0"/>
-    <w:lsdException w:name="Colorful Grid Accent 3" w:semiHidden="0" w:uiPriority="73" w:unhideWhenUsed="0"/>
-    <w:lsdException w:name="Light Shading Accent 4" w:semiHidden="0" w:uiPriority="60" w:unhideWhenUsed="0"/>
-    <w:lsdException w:name="Light List Accent 4" w:semiHidden="0" w:uiPriority="61" w:unhideWhenUsed="0"/>
-    <w:lsdException w:name="Light Grid Accent 4" w:semiHidden="0" w:uiPriority="62" w:unhideWhenUsed="0"/>
-    <w:lsdException w:name="Medium Shading 1 Accent 4" w:semiHidden="0" w:uiPriority="63" w:unhideWhenUsed="0"/>
-    <w:lsdException w:name="Medium Shading 2 Accent 4" w:semiHidden="0" w:uiPriority="64" w:unhideWhenUsed="0"/>
-    <w:lsdException w:name="Medium List 1 Accent 4" w:semiHidden="0" w:uiPriority="65" w:unhideWhenUsed="0"/>
-    <w:lsdException w:name="Medium List 2 Accent 4" w:semiHidden="0" w:uiPriority="66" w:unhideWhenUsed="0"/>
-    <w:lsdException w:name="Medium Grid 1 Accent 4" w:semiHidden="0" w:uiPriority="67" w:unhideWhenUsed="0"/>
-    <w:lsdException w:name="Medium Grid 2 Accent 4" w:semiHidden="0" w:uiPriority="68" w:unhideWhenUsed="0"/>
-    <w:lsdException w:name="Medium Grid 3 Accent 4" w:semiHidden="0" w:uiPriority="69" w:unhideWhenUsed="0"/>
-    <w:lsdException w:name="Dark List Accent 4" w:semiHidden="0" w:uiPriority="70" w:unhideWhenUsed="0"/>
-    <w:lsdException w:name="Colorful Shading Accent 4" w:semiHidden="0" w:uiPriority="71" w:unhideWhenUsed="0"/>
-    <w:lsdException w:name="Colorful List Accent 4" w:semiHidden="0" w:uiPriority="72" w:unhideWhenUsed="0"/>
-    <w:lsdException w:name="Colorful Grid Accent 4" w:semiHidden="0" w:uiPriority="73" w:unhideWhenUsed="0"/>
-    <w:lsdException w:name="Light Shading Accent 5" w:semiHidden="0" w:uiPriority="60" w:unhideWhenUsed="0"/>
-    <w:lsdException w:name="Light List Accent 5" w:semiHidden="0" w:uiPriority="61" w:unhideWhenUsed="0"/>
-    <w:lsdException w:name="Light Grid Accent 5" w:semiHidden="0" w:uiPriority="62" w:unhideWhenUsed="0"/>
-    <w:lsdException w:name="Medium Shading 1 Accent 5" w:semiHidden="0" w:uiPriority="63" w:unhideWhenUsed="0"/>
-    <w:lsdException w:name="Medium Shading 2 Accent 5" w:semiHidden="0" w:uiPriority="64" w:unhideWhenUsed="0"/>
-    <w:lsdException w:name="Medium List 1 Accent 5" w:semiHidden="0" w:uiPriority="65" w:unhideWhenUsed="0"/>
-    <w:lsdException w:name="Medium List 2 Accent 5" w:semiHidden="0" w:uiPriority="66" w:unhideWhenUsed="0"/>
-    <w:lsdException w:name="Medium Grid 1 Accent 5" w:semiHidden="0" w:uiPriority="67" w:unhideWhenUsed="0"/>
-    <w:lsdException w:name="Medium Grid 2 Accent 5" w:semiHidden="0" w:uiPriority="68" w:unhideWhenUsed="0"/>
-    <w:lsdException w:name="Medium Grid 3 Accent 5" w:semiHidden="0" w:uiPriority="69" w:unhideWhenUsed="0"/>
-    <w:lsdException w:name="Dark List Accent 5" w:semiHidden="0" w:uiPriority="70" w:unhideWhenUsed="0"/>
-    <w:lsdException w:name="Colorful Shading Accent 5" w:semiHidden="0" w:uiPriority="71" w:unhideWhenUsed="0"/>
-    <w:lsdException w:name="Colorful List Accent 5" w:semiHidden="0" w:uiPriority="72" w:unhideWhenUsed="0"/>
-    <w:lsdException w:name="Colorful Grid Accent 5" w:semiHidden="0" w:uiPriority="73" w:unhideWhenUsed="0"/>
-    <w:lsdException w:name="Light Shading Accent 6" w:semiHidden="0" w:uiPriority="60" w:unhideWhenUsed="0"/>
-    <w:lsdException w:name="Light List Accent 6" w:semiHidden="0" w:uiPriority="61" w:unhideWhenUsed="0"/>
-    <w:lsdException w:name="Light Grid Accent 6" w:semiHidden="0" w:uiPriority="62" w:unhideWhenUsed="0"/>
-    <w:lsdException w:name="Medium Shading 1 Accent 6" w:semiHidden="0" w:uiPriority="63" w:unhideWhenUsed="0"/>
-    <w:lsdException w:name="Medium Shading 2 Accent 6" w:semiHidden="0" w:uiPriority="64" w:unhideWhenUsed="0"/>
-    <w:lsdException w:name="Medium List 1 Accent 6" w:semiHidden="0" w:uiPriority="65" w:unhideWhenUsed="0"/>
-    <w:lsdException w:name="Medium List 2 Accent 6" w:semiHidden="0" w:uiPriority="66" w:unhideWhenUsed="0"/>
-    <w:lsdException w:name="Medium Grid 1 Accent 6" w:semiHidden="0" w:uiPriority="67" w:unhideWhenUsed="0"/>
-    <w:lsdException w:name="Medium Grid 2 Accent 6" w:semiHidden="0" w:uiPriority="68" w:unhideWhenUsed="0"/>
-    <w:lsdException w:name="Medium Grid 3 Accent 6" w:semiHidden="0" w:uiPriority="69" w:unhideWhenUsed="0"/>
-    <w:lsdException w:name="Dark List Accent 6" w:semiHidden="0" w:uiPriority="70" w:unhideWhenUsed="0"/>
-    <w:lsdException w:name="Colorful Shading Accent 6" w:semiHidden="0" w:uiPriority="71" w:unhideWhenUsed="0"/>
-    <w:lsdException w:name="Colorful List Accent 6" w:semiHidden="0" w:uiPriority="72" w:unhideWhenUsed="0"/>
-    <w:lsdException w:name="Colorful Grid Accent 6" w:semiHidden="0" w:uiPriority="73" w:unhideWhenUsed="0"/>
-    <w:lsdException w:name="Subtle Emphasis" w:semiHidden="0" w:uiPriority="19" w:unhideWhenUsed="0" w:qFormat="1"/>
-    <w:lsdException w:name="Intense Emphasis" w:semiHidden="0" w:uiPriority="21" w:unhideWhenUsed="0" w:qFormat="1"/>
-    <w:lsdException w:name="Subtle Reference" w:semiHidden="0" w:uiPriority="31" w:unhideWhenUsed="0" w:qFormat="1"/>
-    <w:lsdException w:name="Intense Reference" w:semiHidden="0" w:uiPriority="32" w:unhideWhenUsed="0" w:qFormat="1"/>
-    <w:lsdException w:name="Book Title" w:semiHidden="0" w:uiPriority="33" w:unhideWhenUsed="0" w:qFormat="1"/>
-    <w:lsdException w:name="Bibliography" w:uiPriority="37"/>
-    <w:lsdException w:name="TOC Heading" w:uiPriority="39" w:qFormat="1"/>
+  <w:latentStyles w:defLockedState="0" w:defUIPriority="99" w:defSemiHidden="0" w:defUnhideWhenUsed="0" w:defQFormat="0" w:count="371">
+    <w:lsdException w:name="Normal" w:uiPriority="0" w:qFormat="1"/>
+    <w:lsdException w:name="heading 1" w:uiPriority="9" w:qFormat="1"/>
+    <w:lsdException w:name="heading 2" w:semiHidden="1" w:uiPriority="9" w:unhideWhenUsed="1" w:qFormat="1"/>
+    <w:lsdException w:name="heading 3" w:semiHidden="1" w:uiPriority="9" w:unhideWhenUsed="1" w:qFormat="1"/>
+    <w:lsdException w:name="heading 4" w:semiHidden="1" w:uiPriority="9" w:unhideWhenUsed="1" w:qFormat="1"/>
+    <w:lsdException w:name="heading 5" w:semiHidden="1" w:uiPriority="9" w:unhideWhenUsed="1" w:qFormat="1"/>
+    <w:lsdException w:name="heading 6" w:semiHidden="1" w:uiPriority="9" w:unhideWhenUsed="1" w:qFormat="1"/>
+    <w:lsdException w:name="heading 7" w:semiHidden="1" w:uiPriority="9" w:unhideWhenUsed="1" w:qFormat="1"/>
+    <w:lsdException w:name="heading 8" w:semiHidden="1" w:uiPriority="9" w:unhideWhenUsed="1" w:qFormat="1"/>
+    <w:lsdException w:name="heading 9" w:semiHidden="1" w:uiPriority="9" w:unhideWhenUsed="1" w:qFormat="1"/>
+    <w:lsdException w:name="index 1" w:semiHidden="1" w:unhideWhenUsed="1"/>
+    <w:lsdException w:name="index 2" w:semiHidden="1" w:unhideWhenUsed="1"/>
+    <w:lsdException w:name="index 3" w:semiHidden="1" w:unhideWhenUsed="1"/>
+    <w:lsdException w:name="index 4" w:semiHidden="1" w:unhideWhenUsed="1"/>
+    <w:lsdException w:name="index 5" w:semiHidden="1" w:unhideWhenUsed="1"/>
+    <w:lsdException w:name="index 6" w:semiHidden="1" w:unhideWhenUsed="1"/>
+    <w:lsdException w:name="index 7" w:semiHidden="1" w:unhideWhenUsed="1"/>
+    <w:lsdException w:name="index 8" w:semiHidden="1" w:unhideWhenUsed="1"/>
+    <w:lsdException w:name="index 9" w:semiHidden="1" w:unhideWhenUsed="1"/>
+    <w:lsdException w:name="toc 1" w:semiHidden="1" w:uiPriority="39" w:unhideWhenUsed="1"/>
+    <w:lsdException w:name="toc 2" w:semiHidden="1" w:uiPriority="39" w:unhideWhenUsed="1"/>
+    <w:lsdException w:name="toc 3" w:semiHidden="1" w:uiPriority="39" w:unhideWhenUsed="1"/>
+    <w:lsdException w:name="toc 4" w:semiHidden="1" w:uiPriority="39" w:unhideWhenUsed="1"/>
+    <w:lsdException w:name="toc 5" w:semiHidden="1" w:uiPriority="39" w:unhideWhenUsed="1"/>
+    <w:lsdException w:name="toc 6" w:semiHidden="1" w:uiPriority="39" w:unhideWhenUsed="1"/>
+    <w:lsdException w:name="toc 7" w:semiHidden="1" w:uiPriority="39" w:unhideWhenUsed="1"/>
+    <w:lsdException w:name="toc 8" w:semiHidden="1" w:uiPriority="39" w:unhideWhenUsed="1"/>
+    <w:lsdException w:name="toc 9" w:semiHidden="1" w:uiPriority="39" w:unhideWhenUsed="1"/>
+    <w:lsdException w:name="Normal Indent" w:semiHidden="1" w:unhideWhenUsed="1"/>
+    <w:lsdException w:name="footnote text" w:semiHidden="1" w:unhideWhenUsed="1"/>
+    <w:lsdException w:name="annotation text" w:semiHidden="1" w:unhideWhenUsed="1"/>
+    <w:lsdException w:name="header" w:semiHidden="1" w:unhideWhenUsed="1"/>
+    <w:lsdException w:name="footer" w:semiHidden="1" w:unhideWhenUsed="1"/>
+    <w:lsdException w:name="index heading" w:semiHidden="1" w:unhideWhenUsed="1"/>
+    <w:lsdException w:name="caption" w:semiHidden="1" w:uiPriority="35" w:unhideWhenUsed="1" w:qFormat="1"/>
+    <w:lsdException w:name="table of figures" w:semiHidden="1" w:unhideWhenUsed="1"/>
+    <w:lsdException w:name="envelope address" w:semiHidden="1" w:unhideWhenUsed="1"/>
+    <w:lsdException w:name="envelope return" w:semiHidden="1" w:unhideWhenUsed="1"/>
+    <w:lsdException w:name="footnote reference" w:semiHidden="1" w:unhideWhenUsed="1"/>
+    <w:lsdException w:name="annotation reference" w:semiHidden="1" w:unhideWhenUsed="1"/>
+    <w:lsdException w:name="line number" w:semiHidden="1" w:unhideWhenUsed="1"/>
+    <w:lsdException w:name="page number" w:semiHidden="1" w:unhideWhenUsed="1"/>
+    <w:lsdException w:name="endnote reference" w:semiHidden="1" w:unhideWhenUsed="1"/>
+    <w:lsdException w:name="endnote text" w:semiHidden="1" w:unhideWhenUsed="1"/>
+    <w:lsdException w:name="table of authorities" w:semiHidden="1" w:unhideWhenUsed="1"/>
+    <w:lsdException w:name="macro" w:semiHidden="1" w:unhideWhenUsed="1"/>
+    <w:lsdException w:name="toa heading" w:semiHidden="1" w:unhideWhenUsed="1"/>
+    <w:lsdException w:name="List" w:semiHidden="1" w:unhideWhenUsed="1"/>
+    <w:lsdException w:name="List Bullet" w:semiHidden="1" w:unhideWhenUsed="1"/>
+    <w:lsdException w:name="List Number" w:semiHidden="1" w:unhideWhenUsed="1"/>
+    <w:lsdException w:name="List 2" w:semiHidden="1" w:unhideWhenUsed="1"/>
+    <w:lsdException w:name="List 3" w:semiHidden="1" w:unhideWhenUsed="1"/>
+    <w:lsdException w:name="List 4" w:semiHidden="1" w:unhideWhenUsed="1"/>
+    <w:lsdException w:name="List 5" w:semiHidden="1" w:unhideWhenUsed="1"/>
+    <w:lsdException w:name="List Bullet 2" w:semiHidden="1" w:unhideWhenUsed="1"/>
+    <w:lsdException w:name="List Bullet 3" w:semiHidden="1" w:unhideWhenUsed="1"/>
+    <w:lsdException w:name="List Bullet 4" w:semiHidden="1" w:unhideWhenUsed="1"/>
+    <w:lsdException w:name="List Bullet 5" w:semiHidden="1" w:unhideWhenUsed="1"/>
+    <w:lsdException w:name="List Number 2" w:semiHidden="1" w:unhideWhenUsed="1"/>
+    <w:lsdException w:name="List Number 3" w:semiHidden="1" w:unhideWhenUsed="1"/>
+    <w:lsdException w:name="List Number 4" w:semiHidden="1" w:unhideWhenUsed="1"/>
+    <w:lsdException w:name="List Number 5" w:semiHidden="1" w:unhideWhenUsed="1"/>
+    <w:lsdException w:name="Title" w:uiPriority="10" w:qFormat="1"/>
+    <w:lsdException w:name="Closing" w:semiHidden="1" w:unhideWhenUsed="1"/>
+    <w:lsdException w:name="Signature" w:semiHidden="1" w:unhideWhenUsed="1"/>
+    <w:lsdException w:name="Default Paragraph Font" w:semiHidden="1" w:uiPriority="1" w:unhideWhenUsed="1"/>
+    <w:lsdException w:name="Body Text" w:semiHidden="1" w:unhideWhenUsed="1"/>
+    <w:lsdException w:name="Body Text Indent" w:semiHidden="1" w:unhideWhenUsed="1"/>
+    <w:lsdException w:name="List Continue" w:semiHidden="1" w:unhideWhenUsed="1"/>
+    <w:lsdException w:name="List Continue 2" w:semiHidden="1" w:unhideWhenUsed="1"/>
+    <w:lsdException w:name="List Continue 3" w:semiHidden="1" w:unhideWhenUsed="1"/>
+    <w:lsdException w:name="List Continue 4" w:semiHidden="1" w:unhideWhenUsed="1"/>
+    <w:lsdException w:name="List Continue 5" w:semiHidden="1" w:unhideWhenUsed="1"/>
+    <w:lsdException w:name="Message Header" w:semiHidden="1" w:unhideWhenUsed="1"/>
+    <w:lsdException w:name="Subtitle" w:uiPriority="11" w:qFormat="1"/>
+    <w:lsdException w:name="Salutation" w:semiHidden="1" w:unhideWhenUsed="1"/>
+    <w:lsdException w:name="Date" w:semiHidden="1" w:unhideWhenUsed="1"/>
+    <w:lsdException w:name="Body Text First Indent" w:semiHidden="1" w:unhideWhenUsed="1"/>
+    <w:lsdException w:name="Body Text First Indent 2" w:semiHidden="1" w:unhideWhenUsed="1"/>
+    <w:lsdException w:name="Note Heading" w:semiHidden="1" w:unhideWhenUsed="1"/>
+    <w:lsdException w:name="Body Text 2" w:semiHidden="1" w:unhideWhenUsed="1"/>
+    <w:lsdException w:name="Body Text 3" w:semiHidden="1" w:unhideWhenUsed="1"/>
+    <w:lsdException w:name="Body Text Indent 2" w:semiHidden="1" w:unhideWhenUsed="1"/>
+    <w:lsdException w:name="Body Text Indent 3" w:semiHidden="1" w:unhideWhenUsed="1"/>
+    <w:lsdException w:name="Block Text" w:semiHidden="1" w:unhideWhenUsed="1"/>
+    <w:lsdException w:name="Hyperlink" w:semiHidden="1" w:unhideWhenUsed="1"/>
+    <w:lsdException w:name="FollowedHyperlink" w:semiHidden="1" w:unhideWhenUsed="1"/>
+    <w:lsdException w:name="Strong" w:uiPriority="22" w:qFormat="1"/>
+    <w:lsdException w:name="Emphasis" w:uiPriority="20" w:qFormat="1"/>
+    <w:lsdException w:name="Document Map" w:semiHidden="1" w:unhideWhenUsed="1"/>
+    <w:lsdException w:name="Plain Text" w:semiHidden="1" w:unhideWhenUsed="1"/>
+    <w:lsdException w:name="E-mail Signature" w:semiHidden="1" w:unhideWhenUsed="1"/>
+    <w:lsdException w:name="HTML Top of Form" w:semiHidden="1" w:unhideWhenUsed="1"/>
+    <w:lsdException w:name="HTML Bottom of Form" w:semiHidden="1" w:unhideWhenUsed="1"/>
+    <w:lsdException w:name="Normal (Web)" w:semiHidden="1" w:unhideWhenUsed="1"/>
+    <w:lsdException w:name="HTML Acronym" w:semiHidden="1" w:unhideWhenUsed="1"/>
+    <w:lsdException w:name="HTML Address" w:semiHidden="1" w:unhideWhenUsed="1"/>
+    <w:lsdException w:name="HTML Cite" w:semiHidden="1" w:unhideWhenUsed="1"/>
+    <w:lsdException w:name="HTML Code" w:semiHidden="1" w:unhideWhenUsed="1"/>
+    <w:lsdException w:name="HTML Definition" w:semiHidden="1" w:unhideWhenUsed="1"/>
+    <w:lsdException w:name="HTML Keyboard" w:semiHidden="1" w:unhideWhenUsed="1"/>
+    <w:lsdException w:name="HTML Preformatted" w:semiHidden="1" w:unhideWhenUsed="1"/>
+    <w:lsdException w:name="HTML Sample" w:semiHidden="1" w:unhideWhenUsed="1"/>
+    <w:lsdException w:name="HTML Typewriter" w:semiHidden="1" w:unhideWhenUsed="1"/>
+    <w:lsdException w:name="HTML Variable" w:semiHidden="1" w:unhideWhenUsed="1"/>
+    <w:lsdException w:name="Normal Table" w:semiHidden="1" w:unhideWhenUsed="1"/>
+    <w:lsdException w:name="annotation subject" w:semiHidden="1" w:unhideWhenUsed="1"/>
+    <w:lsdException w:name="No List" w:semiHidden="1" w:unhideWhenUsed="1"/>
+    <w:lsdException w:name="Outline List 1" w:semiHidden="1" w:unhideWhenUsed="1"/>
+    <w:lsdException w:name="Outline List 2" w:semiHidden="1" w:unhideWhenUsed="1"/>
+    <w:lsdException w:name="Outline List 3" w:semiHidden="1" w:unhideWhenUsed="1"/>
+    <w:lsdException w:name="Table Simple 1" w:semiHidden="1" w:unhideWhenUsed="1"/>
+    <w:lsdException w:name="Table Simple 2" w:semiHidden="1" w:unhideWhenUsed="1"/>
+    <w:lsdException w:name="Table Simple 3" w:semiHidden="1" w:unhideWhenUsed="1"/>
+    <w:lsdException w:name="Table Classic 1" w:semiHidden="1" w:unhideWhenUsed="1"/>
+    <w:lsdException w:name="Table Classic 2" w:semiHidden="1" w:unhideWhenUsed="1"/>
+    <w:lsdException w:name="Table Classic 3" w:semiHidden="1" w:unhideWhenUsed="1"/>
+    <w:lsdException w:name="Table Classic 4" w:semiHidden="1" w:unhideWhenUsed="1"/>
+    <w:lsdException w:name="Table Colorful 1" w:semiHidden="1" w:unhideWhenUsed="1"/>
+    <w:lsdException w:name="Table Colorful 2" w:semiHidden="1" w:unhideWhenUsed="1"/>
+    <w:lsdException w:name="Table Colorful 3" w:semiHidden="1" w:unhideWhenUsed="1"/>
+    <w:lsdException w:name="Table Columns 1" w:semiHidden="1" w:unhideWhenUsed="1"/>
+    <w:lsdException w:name="Table Columns 2" w:semiHidden="1" w:unhideWhenUsed="1"/>
+    <w:lsdException w:name="Table Columns 3" w:semiHidden="1" w:unhideWhenUsed="1"/>
+    <w:lsdException w:name="Table Columns 4" w:semiHidden="1" w:unhideWhenUsed="1"/>
+    <w:lsdException w:name="Table Columns 5" w:semiHidden="1" w:unhideWhenUsed="1"/>
+    <w:lsdException w:name="Table Grid 1" w:semiHidden="1" w:unhideWhenUsed="1"/>
+    <w:lsdException w:name="Table Grid 2" w:semiHidden="1" w:unhideWhenUsed="1"/>
+    <w:lsdException w:name="Table Grid 3" w:semiHidden="1" w:unhideWhenUsed="1"/>
+    <w:lsdException w:name="Table Grid 4" w:semiHidden="1" w:unhideWhenUsed="1"/>
+    <w:lsdException w:name="Table Grid 5" w:semiHidden="1" w:unhideWhenUsed="1"/>
+    <w:lsdException w:name="Table Grid 6" w:semiHidden="1" w:unhideWhenUsed="1"/>
+    <w:lsdException w:name="Table Grid 7" w:semiHidden="1" w:unhideWhenUsed="1"/>
+    <w:lsdException w:name="Table Grid 8" w:semiHidden="1" w:unhideWhenUsed="1"/>
+    <w:lsdException w:name="Table List 1" w:semiHidden="1" w:unhideWhenUsed="1"/>
+    <w:lsdException w:name="Table List 2" w:semiHidden="1" w:unhideWhenUsed="1"/>
+    <w:lsdException w:name="Table List 3" w:semiHidden="1" w:unhideWhenUsed="1"/>
+    <w:lsdException w:name="Table List 4" w:semiHidden="1" w:unhideWhenUsed="1"/>
+    <w:lsdException w:name="Table List 5" w:semiHidden="1" w:unhideWhenUsed="1"/>
+    <w:lsdException w:name="Table List 6" w:semiHidden="1" w:unhideWhenUsed="1"/>
+    <w:lsdException w:name="Table List 7" w:semiHidden="1" w:unhideWhenUsed="1"/>
+    <w:lsdException w:name="Table List 8" w:semiHidden="1" w:unhideWhenUsed="1"/>
+    <w:lsdException w:name="Table 3D effects 1" w:semiHidden="1" w:unhideWhenUsed="1"/>
+    <w:lsdException w:name="Table 3D effects 2" w:semiHidden="1" w:unhideWhenUsed="1"/>
+    <w:lsdException w:name="Table 3D effects 3" w:semiHidden="1" w:unhideWhenUsed="1"/>
+    <w:lsdException w:name="Table Contemporary" w:semiHidden="1" w:unhideWhenUsed="1"/>
+    <w:lsdException w:name="Table Elegant" w:semiHidden="1" w:unhideWhenUsed="1"/>
+    <w:lsdException w:name="Table Professional" w:semiHidden="1" w:unhideWhenUsed="1"/>
+    <w:lsdException w:name="Table Subtle 1" w:semiHidden="1" w:unhideWhenUsed="1"/>
+    <w:lsdException w:name="Table Subtle 2" w:semiHidden="1" w:unhideWhenUsed="1"/>
+    <w:lsdException w:name="Table Web 1" w:semiHidden="1" w:unhideWhenUsed="1"/>
+    <w:lsdException w:name="Table Web 2" w:semiHidden="1" w:unhideWhenUsed="1"/>
+    <w:lsdException w:name="Table Web 3" w:semiHidden="1" w:unhideWhenUsed="1"/>
+    <w:lsdException w:name="Balloon Text" w:semiHidden="1" w:unhideWhenUsed="1"/>
+    <w:lsdException w:name="Table Grid" w:uiPriority="59"/>
+    <w:lsdException w:name="Table Theme" w:semiHidden="1" w:unhideWhenUsed="1"/>
+    <w:lsdException w:name="Placeholder Text" w:semiHidden="1"/>
+    <w:lsdException w:name="No Spacing" w:uiPriority="1" w:qFormat="1"/>
+    <w:lsdException w:name="Light Shading" w:uiPriority="60"/>
+    <w:lsdException w:name="Light List" w:uiPriority="61"/>
+    <w:lsdException w:name="Light Grid" w:uiPriority="62"/>
+    <w:lsdException w:name="Medium Shading 1" w:uiPriority="63"/>
+    <w:lsdException w:name="Medium Shading 2" w:uiPriority="64"/>
+    <w:lsdException w:name="Medium List 1" w:uiPriority="65"/>
+    <w:lsdException w:name="Medium List 2" w:uiPriority="66"/>
+    <w:lsdException w:name="Medium Grid 1" w:uiPriority="67"/>
+    <w:lsdException w:name="Medium Grid 2" w:uiPriority="68"/>
+    <w:lsdException w:name="Medium Grid 3" w:uiPriority="69"/>
+    <w:lsdException w:name="Dark List" w:uiPriority="70"/>
+    <w:lsdException w:name="Colorful Shading" w:uiPriority="71"/>
+    <w:lsdException w:name="Colorful List" w:uiPriority="72"/>
+    <w:lsdException w:name="Colorful Grid" w:uiPriority="73"/>
+    <w:lsdException w:name="Light Shading Accent 1" w:uiPriority="60"/>
+    <w:lsdException w:name="Light List Accent 1" w:uiPriority="61"/>
+    <w:lsdException w:name="Light Grid Accent 1" w:uiPriority="62"/>
+    <w:lsdException w:name="Medium Shading 1 Accent 1" w:uiPriority="63"/>
+    <w:lsdException w:name="Medium Shading 2 Accent 1" w:uiPriority="64"/>
+    <w:lsdException w:name="Medium List 1 Accent 1" w:uiPriority="65"/>
+    <w:lsdException w:name="Revision" w:semiHidden="1"/>
+    <w:lsdException w:name="List Paragraph" w:uiPriority="34" w:qFormat="1"/>
+    <w:lsdException w:name="Quote" w:uiPriority="29" w:qFormat="1"/>
+    <w:lsdException w:name="Intense Quote" w:uiPriority="30" w:qFormat="1"/>
+    <w:lsdException w:name="Medium List 2 Accent 1" w:uiPriority="66"/>
+    <w:lsdException w:name="Medium Grid 1 Accent 1" w:uiPriority="67"/>
+    <w:lsdException w:name="Medium Grid 2 Accent 1" w:uiPriority="68"/>
+    <w:lsdException w:name="Medium Grid 3 Accent 1" w:uiPriority="69"/>
+    <w:lsdException w:name="Dark List Accent 1" w:uiPriority="70"/>
+    <w:lsdException w:name="Colorful Shading Accent 1" w:uiPriority="71"/>
+    <w:lsdException w:name="Colorful List Accent 1" w:uiPriority="72"/>
+    <w:lsdException w:name="Colorful Grid Accent 1" w:uiPriority="73"/>
+    <w:lsdException w:name="Light Shading Accent 2" w:uiPriority="60"/>
+    <w:lsdException w:name="Light List Accent 2" w:uiPriority="61"/>
+    <w:lsdException w:name="Light Grid Accent 2" w:uiPriority="62"/>
+    <w:lsdException w:name="Medium Shading 1 Accent 2" w:uiPriority="63"/>
+    <w:lsdException w:name="Medium Shading 2 Accent 2" w:uiPriority="64"/>
+    <w:lsdException w:name="Medium List 1 Accent 2" w:uiPriority="65"/>
+    <w:lsdException w:name="Medium List 2 Accent 2" w:uiPriority="66"/>
+    <w:lsdException w:name="Medium Grid 1 Accent 2" w:uiPriority="67"/>
+    <w:lsdException w:name="Medium Grid 2 Accent 2" w:uiPriority="68"/>
+    <w:lsdException w:name="Medium Grid 3 Accent 2" w:uiPriority="69"/>
+    <w:lsdException w:name="Dark List Accent 2" w:uiPriority="70"/>
+    <w:lsdException w:name="Colorful Shading Accent 2" w:uiPriority="71"/>
+    <w:lsdException w:name="Colorful List Accent 2" w:uiPriority="72"/>
+    <w:lsdException w:name="Colorful Grid Accent 2" w:uiPriority="73"/>
+    <w:lsdException w:name="Light Shading Accent 3" w:uiPriority="60"/>
+    <w:lsdException w:name="Light List Accent 3" w:uiPriority="61"/>
+    <w:lsdException w:name="Light Grid Accent 3" w:uiPriority="62"/>
+    <w:lsdException w:name="Medium Shading 1 Accent 3" w:uiPriority="63"/>
+    <w:lsdException w:name="Medium Shading 2 Accent 3" w:uiPriority="64"/>
+    <w:lsdException w:name="Medium List 1 Accent 3" w:uiPriority="65"/>
+    <w:lsdException w:name="Medium List 2 Accent 3" w:uiPriority="66"/>
+    <w:lsdException w:name="Medium Grid 1 Accent 3" w:uiPriority="67"/>
+    <w:lsdException w:name="Medium Grid 2 Accent 3" w:uiPriority="68"/>
+    <w:lsdException w:name="Medium Grid 3 Accent 3" w:uiPriority="69"/>
+    <w:lsdException w:name="Dark List Accent 3" w:uiPriority="70"/>
+    <w:lsdException w:name="Colorful Shading Accent 3" w:uiPriority="71"/>
+    <w:lsdException w:name="Colorful List Accent 3" w:uiPriority="72"/>
+    <w:lsdException w:name="Colorful Grid Accent 3" w:uiPriority="73"/>
+    <w:lsdException w:name="Light Shading Accent 4" w:uiPriority="60"/>
+    <w:lsdException w:name="Light List Accent 4" w:uiPriority="61"/>
+    <w:lsdException w:name="Light Grid Accent 4" w:uiPriority="62"/>
+    <w:lsdException w:name="Medium Shading 1 Accent 4" w:uiPriority="63"/>
+    <w:lsdException w:name="Medium Shading 2 Accent 4" w:uiPriority="64"/>
+    <w:lsdException w:name="Medium List 1 Accent 4" w:uiPriority="65"/>
+    <w:lsdException w:name="Medium List 2 Accent 4" w:uiPriority="66"/>
+    <w:lsdException w:name="Medium Grid 1 Accent 4" w:uiPriority="67"/>
+    <w:lsdException w:name="Medium Grid 2 Accent 4" w:uiPriority="68"/>
+    <w:lsdException w:name="Medium Grid 3 Accent 4" w:uiPriority="69"/>
+    <w:lsdException w:name="Dark List Accent 4" w:uiPriority="70"/>
+    <w:lsdException w:name="Colorful Shading Accent 4" w:uiPriority="71"/>
+    <w:lsdException w:name="Colorful List Accent 4" w:uiPriority="72"/>
+    <w:lsdException w:name="Colorful Grid Accent 4" w:uiPriority="73"/>
+    <w:lsdException w:name="Light Shading Accent 5" w:uiPriority="60"/>
+    <w:lsdException w:name="Light List Accent 5" w:uiPriority="61"/>
+    <w:lsdException w:name="Light Grid Accent 5" w:uiPriority="62"/>
+    <w:lsdException w:name="Medium Shading 1 Accent 5" w:uiPriority="63"/>
+    <w:lsdException w:name="Medium Shading 2 Accent 5" w:uiPriority="64"/>
+    <w:lsdException w:name="Medium List 1 Accent 5" w:uiPriority="65"/>
+    <w:lsdException w:name="Medium List 2 Accent 5" w:uiPriority="66"/>
+    <w:lsdException w:name="Medium Grid 1 Accent 5" w:uiPriority="67"/>
+    <w:lsdException w:name="Medium Grid 2 Accent 5" w:uiPriority="68"/>
+    <w:lsdException w:name="Medium Grid 3 Accent 5" w:uiPriority="69"/>
+    <w:lsdException w:name="Dark List Accent 5" w:uiPriority="70"/>
+    <w:lsdException w:name="Colorful Shading Accent 5" w:uiPriority="71"/>
+    <w:lsdException w:name="Colorful List Accent 5" w:uiPriority="72"/>
+    <w:lsdException w:name="Colorful Grid Accent 5" w:uiPriority="73"/>
+    <w:lsdException w:name="Light Shading Accent 6" w:uiPriority="60"/>
+    <w:lsdException w:name="Light List Accent 6" w:uiPriority="61"/>
+    <w:lsdException w:name="Light Grid Accent 6" w:uiPriority="62"/>
+    <w:lsdException w:name="Medium Shading 1 Accent 6" w:uiPriority="63"/>
+    <w:lsdException w:name="Medium Shading 2 Accent 6" w:uiPriority="64"/>
+    <w:lsdException w:name="Medium List 1 Accent 6" w:uiPriority="65"/>
+    <w:lsdException w:name="Medium List 2 Accent 6" w:uiPriority="66"/>
+    <w:lsdException w:name="Medium Grid 1 Accent 6" w:uiPriority="67"/>
+    <w:lsdException w:name="Medium Grid 2 Accent 6" w:uiPriority="68"/>
+    <w:lsdException w:name="Medium Grid 3 Accent 6" w:uiPriority="69"/>
+    <w:lsdException w:name="Dark List Accent 6" w:uiPriority="70"/>
+    <w:lsdException w:name="Colorful Shading Accent 6" w:uiPriority="71"/>
+    <w:lsdException w:name="Colorful List Accent 6" w:uiPriority="72"/>
+    <w:lsdException w:name="Colorful Grid Accent 6" w:uiPriority="73"/>
+    <w:lsdException w:name="Subtle Emphasis" w:uiPriority="19" w:qFormat="1"/>
+    <w:lsdException w:name="Intense Emphasis" w:uiPriority="21" w:qFormat="1"/>
+    <w:lsdException w:name="Subtle Reference" w:uiPriority="31" w:qFormat="1"/>
+    <w:lsdException w:name="Intense Reference" w:uiPriority="32" w:qFormat="1"/>
+    <w:lsdException w:name="Book Title" w:uiPriority="33" w:qFormat="1"/>
+    <w:lsdException w:name="Bibliography" w:semiHidden="1" w:uiPriority="37" w:unhideWhenUsed="1"/>
+    <w:lsdException w:name="TOC Heading" w:semiHidden="1" w:uiPriority="39" w:unhideWhenUsed="1" w:qFormat="1"/>
+    <w:lsdException w:name="Plain Table 1" w:uiPriority="41"/>
+    <w:lsdException w:name="Plain Table 2" w:uiPriority="42"/>
+    <w:lsdException w:name="Plain Table 3" w:uiPriority="43"/>
+    <w:lsdException w:name="Plain Table 4" w:uiPriority="44"/>
+    <w:lsdException w:name="Plain Table 5" w:uiPriority="45"/>
+    <w:lsdException w:name="Grid Table Light" w:uiPriority="40"/>
+    <w:lsdException w:name="Grid Table 1 Light" w:uiPriority="46"/>
+    <w:lsdException w:name="Grid Table 2" w:uiPriority="47"/>
+    <w:lsdException w:name="Grid Table 3" w:uiPriority="48"/>
+    <w:lsdException w:name="Grid Table 4" w:uiPriority="49"/>
+    <w:lsdException w:name="Grid Table 5 Dark" w:uiPriority="50"/>
+    <w:lsdException w:name="Grid Table 6 Colorful" w:uiPriority="51"/>
+    <w:lsdException w:name="Grid Table 7 Colorful" w:uiPriority="52"/>
+    <w:lsdException w:name="Grid Table 1 Light Accent 1" w:uiPriority="46"/>
+    <w:lsdException w:name="Grid Table 2 Accent 1" w:uiPriority="47"/>
+    <w:lsdException w:name="Grid Table 3 Accent 1" w:uiPriority="48"/>
+    <w:lsdException w:name="Grid Table 4 Accent 1" w:uiPriority="49"/>
+    <w:lsdException w:name="Grid Table 5 Dark Accent 1" w:uiPriority="50"/>
+    <w:lsdException w:name="Grid Table 6 Colorful Accent 1" w:uiPriority="51"/>
+    <w:lsdException w:name="Grid Table 7 Colorful Accent 1" w:uiPriority="52"/>
+    <w:lsdException w:name="Grid Table 1 Light Accent 2" w:uiPriority="46"/>
+    <w:lsdException w:name="Grid Table 2 Accent 2" w:uiPriority="47"/>
+    <w:lsdException w:name="Grid Table 3 Accent 2" w:uiPriority="48"/>
+    <w:lsdException w:name="Grid Table 4 Accent 2" w:uiPriority="49"/>
+    <w:lsdException w:name="Grid Table 5 Dark Accent 2" w:uiPriority="50"/>
+    <w:lsdException w:name="Grid Table 6 Colorful Accent 2" w:uiPriority="51"/>
+    <w:lsdException w:name="Grid Table 7 Colorful Accent 2" w:uiPriority="52"/>
+    <w:lsdException w:name="Grid Table 1 Light Accent 3" w:uiPriority="46"/>
+    <w:lsdException w:name="Grid Table 2 Accent 3" w:uiPriority="47"/>
+    <w:lsdException w:name="Grid Table 3 Accent 3" w:uiPriority="48"/>
+    <w:lsdException w:name="Grid Table 4 Accent 3" w:uiPriority="49"/>
+    <w:lsdException w:name="Grid Table 5 Dark Accent 3" w:uiPriority="50"/>
+    <w:lsdException w:name="Grid Table 6 Colorful Accent 3" w:uiPriority="51"/>
+    <w:lsdException w:name="Grid Table 7 Colorful Accent 3" w:uiPriority="52"/>
+    <w:lsdException w:name="Grid Table 1 Light Accent 4" w:uiPriority="46"/>
+    <w:lsdException w:name="Grid Table 2 Accent 4" w:uiPriority="47"/>
+    <w:lsdException w:name="Grid Table 3 Accent 4" w:uiPriority="48"/>
+    <w:lsdException w:name="Grid Table 4 Accent 4" w:uiPriority="49"/>
+    <w:lsdException w:name="Grid Table 5 Dark Accent 4" w:uiPriority="50"/>
+    <w:lsdException w:name="Grid Table 6 Colorful Accent 4" w:uiPriority="51"/>
+    <w:lsdException w:name="Grid Table 7 Colorful Accent 4" w:uiPriority="52"/>
+    <w:lsdException w:name="Grid Table 1 Light Accent 5" w:uiPriority="46"/>
+    <w:lsdException w:name="Grid Table 2 Accent 5" w:uiPriority="47"/>
+    <w:lsdException w:name="Grid Table 3 Accent 5" w:uiPriority="48"/>
+    <w:lsdException w:name="Grid Table 4 Accent 5" w:uiPriority="49"/>
+    <w:lsdException w:name="Grid Table 5 Dark Accent 5" w:uiPriority="50"/>
+    <w:lsdException w:name="Grid Table 6 Colorful Accent 5" w:uiPriority="51"/>
+    <w:lsdException w:name="Grid Table 7 Colorful Accent 5" w:uiPriority="52"/>
+    <w:lsdException w:name="Grid Table 1 Light Accent 6" w:uiPriority="46"/>
+    <w:lsdException w:name="Grid Table 2 Accent 6" w:uiPriority="47"/>
+    <w:lsdException w:name="Grid Table 3 Accent 6" w:uiPriority="48"/>
+    <w:lsdException w:name="Grid Table 4 Accent 6" w:uiPriority="49"/>
+    <w:lsdException w:name="Grid Table 5 Dark Accent 6" w:uiPriority="50"/>
+    <w:lsdException w:name="Grid Table 6 Colorful Accent 6" w:uiPriority="51"/>
+    <w:lsdException w:name="Grid Table 7 Colorful Accent 6" w:uiPriority="52"/>
+    <w:lsdException w:name="List Table 1 Light" w:uiPriority="46"/>
+    <w:lsdException w:name="List Table 2" w:uiPriority="47"/>
+    <w:lsdException w:name="List Table 3" w:uiPriority="48"/>
+    <w:lsdException w:name="List Table 4" w:uiPriority="49"/>
+    <w:lsdException w:name="List Table 5 Dark" w:uiPriority="50"/>
+    <w:lsdException w:name="List Table 6 Colorful" w:uiPriority="51"/>
+    <w:lsdException w:name="List Table 7 Colorful" w:uiPriority="52"/>
+    <w:lsdException w:name="List Table 1 Light Accent 1" w:uiPriority="46"/>
+    <w:lsdException w:name="List Table 2 Accent 1" w:uiPriority="47"/>
+    <w:lsdException w:name="List Table 3 Accent 1" w:uiPriority="48"/>
+    <w:lsdException w:name="List Table 4 Accent 1" w:uiPriority="49"/>
+    <w:lsdException w:name="List Table 5 Dark Accent 1" w:uiPriority="50"/>
+    <w:lsdException w:name="List Table 6 Colorful Accent 1" w:uiPriority="51"/>
+    <w:lsdException w:name="List Table 7 Colorful Accent 1" w:uiPriority="52"/>
+    <w:lsdException w:name="List Table 1 Light Accent 2" w:uiPriority="46"/>
+    <w:lsdException w:name="List Table 2 Accent 2" w:uiPriority="47"/>
+    <w:lsdException w:name="List Table 3 Accent 2" w:uiPriority="48"/>
+    <w:lsdException w:name="List Table 4 Accent 2" w:uiPriority="49"/>
+    <w:lsdException w:name="List Table 5 Dark Accent 2" w:uiPriority="50"/>
+    <w:lsdException w:name="List Table 6 Colorful Accent 2" w:uiPriority="51"/>
+    <w:lsdException w:name="List Table 7 Colorful Accent 2" w:uiPriority="52"/>
+    <w:lsdException w:name="List Table 1 Light Accent 3" w:uiPriority="46"/>
+    <w:lsdException w:name="List Table 2 Accent 3" w:uiPriority="47"/>
+    <w:lsdException w:name="List Table 3 Accent 3" w:uiPriority="48"/>
+    <w:lsdException w:name="List Table 4 Accent 3" w:uiPriority="49"/>
+    <w:lsdException w:name="List Table 5 Dark Accent 3" w:uiPriority="50"/>
+    <w:lsdException w:name="List Table 6 Colorful Accent 3" w:uiPriority="51"/>
+    <w:lsdException w:name="List Table 7 Colorful Accent 3" w:uiPriority="52"/>
+    <w:lsdException w:name="List Table 1 Light Accent 4" w:uiPriority="46"/>
+    <w:lsdException w:name="List Table 2 Accent 4" w:uiPriority="47"/>
+    <w:lsdException w:name="List Table 3 Accent 4" w:uiPriority="48"/>
+    <w:lsdException w:name="List Table 4 Accent 4" w:uiPriority="49"/>
+    <w:lsdException w:name="List Table 5 Dark Accent 4" w:uiPriority="50"/>
+    <w:lsdException w:name="List Table 6 Colorful Accent 4" w:uiPriority="51"/>
+    <w:lsdException w:name="List Table 7 Colorful Accent 4" w:uiPriority="52"/>
+    <w:lsdException w:name="List Table 1 Light Accent 5" w:uiPriority="46"/>
+    <w:lsdException w:name="List Table 2 Accent 5" w:uiPriority="47"/>
+    <w:lsdException w:name="List Table 3 Accent 5" w:uiPriority="48"/>
+    <w:lsdException w:name="List Table 4 Accent 5" w:uiPriority="49"/>
+    <w:lsdException w:name="List Table 5 Dark Accent 5" w:uiPriority="50"/>
+    <w:lsdException w:name="List Table 6 Colorful Accent 5" w:uiPriority="51"/>
+    <w:lsdException w:name="List Table 7 Colorful Accent 5" w:uiPriority="52"/>
+    <w:lsdException w:name="List Table 1 Light Accent 6" w:uiPriority="46"/>
+    <w:lsdException w:name="List Table 2 Accent 6" w:uiPriority="47"/>
+    <w:lsdException w:name="List Table 3 Accent 6" w:uiPriority="48"/>
+    <w:lsdException w:name="List Table 4 Accent 6" w:uiPriority="49"/>
+    <w:lsdException w:name="List Table 5 Dark Accent 6" w:uiPriority="50"/>
+    <w:lsdException w:name="List Table 6 Colorful Accent 6" w:uiPriority="51"/>
+    <w:lsdException w:name="List Table 7 Colorful Accent 6" w:uiPriority="52"/>
   </w:latentStyles>
   <w:style w:type="paragraph" w:default="1" w:styleId="Standard">
     <w:name w:val="Normal"/>
@@ -4110,682 +5915,6 @@
 </w:styles>
 </file>
 
-<file path=word/stylesWithEffects.xml><?xml version="1.0" encoding="utf-8"?>
-<w:styles xmlns:wpc="http://schemas.microsoft.com/office/word/2010/wordprocessingCanvas" xmlns:mc="http://schemas.openxmlformats.org/markup-compatibility/2006" xmlns:o="urn:schemas-microsoft-com:office:office" xmlns:r="http://schemas.openxmlformats.org/officeDocument/2006/relationships" xmlns:m="http://schemas.openxmlformats.org/officeDocument/2006/math" xmlns:v="urn:schemas-microsoft-com:vml" xmlns:wp14="http://schemas.microsoft.com/office/word/2010/wordprocessingDrawing" xmlns:wp="http://schemas.openxmlformats.org/drawingml/2006/wordprocessingDrawing" xmlns:w10="urn:schemas-microsoft-com:office:word" xmlns:w="http://schemas.openxmlformats.org/wordprocessingml/2006/main" xmlns:w14="http://schemas.microsoft.com/office/word/2010/wordml" xmlns:wpg="http://schemas.microsoft.com/office/word/2010/wordprocessingGroup" xmlns:wpi="http://schemas.microsoft.com/office/word/2010/wordprocessingInk" xmlns:wne="http://schemas.microsoft.com/office/word/2006/wordml" xmlns:wps="http://schemas.microsoft.com/office/word/2010/wordprocessingShape" mc:Ignorable="w14 wp14">
-  <w:docDefaults>
-    <w:rPrDefault>
-      <w:rPr>
-        <w:rFonts w:asciiTheme="minorHAnsi" w:eastAsiaTheme="minorHAnsi" w:hAnsiTheme="minorHAnsi" w:cstheme="minorBidi"/>
-        <w:sz w:val="22"/>
-        <w:szCs w:val="22"/>
-        <w:lang w:val="de-DE" w:eastAsia="en-US" w:bidi="ar-SA"/>
-      </w:rPr>
-    </w:rPrDefault>
-    <w:pPrDefault>
-      <w:pPr>
-        <w:spacing w:after="200" w:line="276" w:lineRule="auto"/>
-      </w:pPr>
-    </w:pPrDefault>
-  </w:docDefaults>
-  <w:latentStyles w:defLockedState="0" w:defUIPriority="99" w:defSemiHidden="1" w:defUnhideWhenUsed="1" w:defQFormat="0" w:count="267">
-    <w:lsdException w:name="Normal" w:semiHidden="0" w:uiPriority="0" w:unhideWhenUsed="0" w:qFormat="1"/>
-    <w:lsdException w:name="heading 1" w:semiHidden="0" w:uiPriority="9" w:unhideWhenUsed="0" w:qFormat="1"/>
-    <w:lsdException w:name="heading 2" w:uiPriority="9" w:qFormat="1"/>
-    <w:lsdException w:name="heading 3" w:uiPriority="9" w:qFormat="1"/>
-    <w:lsdException w:name="heading 4" w:uiPriority="9" w:qFormat="1"/>
-    <w:lsdException w:name="heading 5" w:uiPriority="9" w:qFormat="1"/>
-    <w:lsdException w:name="heading 6" w:uiPriority="9" w:qFormat="1"/>
-    <w:lsdException w:name="heading 7" w:uiPriority="9" w:qFormat="1"/>
-    <w:lsdException w:name="heading 8" w:uiPriority="9" w:qFormat="1"/>
-    <w:lsdException w:name="heading 9" w:uiPriority="9" w:qFormat="1"/>
-    <w:lsdException w:name="toc 1" w:uiPriority="39"/>
-    <w:lsdException w:name="toc 2" w:uiPriority="39"/>
-    <w:lsdException w:name="toc 3" w:uiPriority="39"/>
-    <w:lsdException w:name="toc 4" w:uiPriority="39"/>
-    <w:lsdException w:name="toc 5" w:uiPriority="39"/>
-    <w:lsdException w:name="toc 6" w:uiPriority="39"/>
-    <w:lsdException w:name="toc 7" w:uiPriority="39"/>
-    <w:lsdException w:name="toc 8" w:uiPriority="39"/>
-    <w:lsdException w:name="toc 9" w:uiPriority="39"/>
-    <w:lsdException w:name="caption" w:uiPriority="35" w:qFormat="1"/>
-    <w:lsdException w:name="Title" w:semiHidden="0" w:uiPriority="10" w:unhideWhenUsed="0" w:qFormat="1"/>
-    <w:lsdException w:name="Default Paragraph Font" w:uiPriority="1"/>
-    <w:lsdException w:name="Subtitle" w:semiHidden="0" w:uiPriority="11" w:unhideWhenUsed="0" w:qFormat="1"/>
-    <w:lsdException w:name="Strong" w:semiHidden="0" w:uiPriority="22" w:unhideWhenUsed="0" w:qFormat="1"/>
-    <w:lsdException w:name="Emphasis" w:semiHidden="0" w:uiPriority="20" w:unhideWhenUsed="0" w:qFormat="1"/>
-    <w:lsdException w:name="Table Grid" w:semiHidden="0" w:uiPriority="59" w:unhideWhenUsed="0"/>
-    <w:lsdException w:name="Placeholder Text" w:unhideWhenUsed="0"/>
-    <w:lsdException w:name="No Spacing" w:semiHidden="0" w:uiPriority="1" w:unhideWhenUsed="0" w:qFormat="1"/>
-    <w:lsdException w:name="Light Shading" w:semiHidden="0" w:uiPriority="60" w:unhideWhenUsed="0"/>
-    <w:lsdException w:name="Light List" w:semiHidden="0" w:uiPriority="61" w:unhideWhenUsed="0"/>
-    <w:lsdException w:name="Light Grid" w:semiHidden="0" w:uiPriority="62" w:unhideWhenUsed="0"/>
-    <w:lsdException w:name="Medium Shading 1" w:semiHidden="0" w:uiPriority="63" w:unhideWhenUsed="0"/>
-    <w:lsdException w:name="Medium Shading 2" w:semiHidden="0" w:uiPriority="64" w:unhideWhenUsed="0"/>
-    <w:lsdException w:name="Medium List 1" w:semiHidden="0" w:uiPriority="65" w:unhideWhenUsed="0"/>
-    <w:lsdException w:name="Medium List 2" w:semiHidden="0" w:uiPriority="66" w:unhideWhenUsed="0"/>
-    <w:lsdException w:name="Medium Grid 1" w:semiHidden="0" w:uiPriority="67" w:unhideWhenUsed="0"/>
-    <w:lsdException w:name="Medium Grid 2" w:semiHidden="0" w:uiPriority="68" w:unhideWhenUsed="0"/>
-    <w:lsdException w:name="Medium Grid 3" w:semiHidden="0" w:uiPriority="69" w:unhideWhenUsed="0"/>
-    <w:lsdException w:name="Dark List" w:semiHidden="0" w:uiPriority="70" w:unhideWhenUsed="0"/>
-    <w:lsdException w:name="Colorful Shading" w:semiHidden="0" w:uiPriority="71" w:unhideWhenUsed="0"/>
-    <w:lsdException w:name="Colorful List" w:semiHidden="0" w:uiPriority="72" w:unhideWhenUsed="0"/>
-    <w:lsdException w:name="Colorful Grid" w:semiHidden="0" w:uiPriority="73" w:unhideWhenUsed="0"/>
-    <w:lsdException w:name="Light Shading Accent 1" w:semiHidden="0" w:uiPriority="60" w:unhideWhenUsed="0"/>
-    <w:lsdException w:name="Light List Accent 1" w:semiHidden="0" w:uiPriority="61" w:unhideWhenUsed="0"/>
-    <w:lsdException w:name="Light Grid Accent 1" w:semiHidden="0" w:uiPriority="62" w:unhideWhenUsed="0"/>
-    <w:lsdException w:name="Medium Shading 1 Accent 1" w:semiHidden="0" w:uiPriority="63" w:unhideWhenUsed="0"/>
-    <w:lsdException w:name="Medium Shading 2 Accent 1" w:semiHidden="0" w:uiPriority="64" w:unhideWhenUsed="0"/>
-    <w:lsdException w:name="Medium List 1 Accent 1" w:semiHidden="0" w:uiPriority="65" w:unhideWhenUsed="0"/>
-    <w:lsdException w:name="Revision" w:unhideWhenUsed="0"/>
-    <w:lsdException w:name="List Paragraph" w:semiHidden="0" w:uiPriority="34" w:unhideWhenUsed="0" w:qFormat="1"/>
-    <w:lsdException w:name="Quote" w:semiHidden="0" w:uiPriority="29" w:unhideWhenUsed="0" w:qFormat="1"/>
-    <w:lsdException w:name="Intense Quote" w:semiHidden="0" w:uiPriority="30" w:unhideWhenUsed="0" w:qFormat="1"/>
-    <w:lsdException w:name="Medium List 2 Accent 1" w:semiHidden="0" w:uiPriority="66" w:unhideWhenUsed="0"/>
-    <w:lsdException w:name="Medium Grid 1 Accent 1" w:semiHidden="0" w:uiPriority="67" w:unhideWhenUsed="0"/>
-    <w:lsdException w:name="Medium Grid 2 Accent 1" w:semiHidden="0" w:uiPriority="68" w:unhideWhenUsed="0"/>
-    <w:lsdException w:name="Medium Grid 3 Accent 1" w:semiHidden="0" w:uiPriority="69" w:unhideWhenUsed="0"/>
-    <w:lsdException w:name="Dark List Accent 1" w:semiHidden="0" w:uiPriority="70" w:unhideWhenUsed="0"/>
-    <w:lsdException w:name="Colorful Shading Accent 1" w:semiHidden="0" w:uiPriority="71" w:unhideWhenUsed="0"/>
-    <w:lsdException w:name="Colorful List Accent 1" w:semiHidden="0" w:uiPriority="72" w:unhideWhenUsed="0"/>
-    <w:lsdException w:name="Colorful Grid Accent 1" w:semiHidden="0" w:uiPriority="73" w:unhideWhenUsed="0"/>
-    <w:lsdException w:name="Light Shading Accent 2" w:semiHidden="0" w:uiPriority="60" w:unhideWhenUsed="0"/>
-    <w:lsdException w:name="Light List Accent 2" w:semiHidden="0" w:uiPriority="61" w:unhideWhenUsed="0"/>
-    <w:lsdException w:name="Light Grid Accent 2" w:semiHidden="0" w:uiPriority="62" w:unhideWhenUsed="0"/>
-    <w:lsdException w:name="Medium Shading 1 Accent 2" w:semiHidden="0" w:uiPriority="63" w:unhideWhenUsed="0"/>
-    <w:lsdException w:name="Medium Shading 2 Accent 2" w:semiHidden="0" w:uiPriority="64" w:unhideWhenUsed="0"/>
-    <w:lsdException w:name="Medium List 1 Accent 2" w:semiHidden="0" w:uiPriority="65" w:unhideWhenUsed="0"/>
-    <w:lsdException w:name="Medium List 2 Accent 2" w:semiHidden="0" w:uiPriority="66" w:unhideWhenUsed="0"/>
-    <w:lsdException w:name="Medium Grid 1 Accent 2" w:semiHidden="0" w:uiPriority="67" w:unhideWhenUsed="0"/>
-    <w:lsdException w:name="Medium Grid 2 Accent 2" w:semiHidden="0" w:uiPriority="68" w:unhideWhenUsed="0"/>
-    <w:lsdException w:name="Medium Grid 3 Accent 2" w:semiHidden="0" w:uiPriority="69" w:unhideWhenUsed="0"/>
-    <w:lsdException w:name="Dark List Accent 2" w:semiHidden="0" w:uiPriority="70" w:unhideWhenUsed="0"/>
-    <w:lsdException w:name="Colorful Shading Accent 2" w:semiHidden="0" w:uiPriority="71" w:unhideWhenUsed="0"/>
-    <w:lsdException w:name="Colorful List Accent 2" w:semiHidden="0" w:uiPriority="72" w:unhideWhenUsed="0"/>
-    <w:lsdException w:name="Colorful Grid Accent 2" w:semiHidden="0" w:uiPriority="73" w:unhideWhenUsed="0"/>
-    <w:lsdException w:name="Light Shading Accent 3" w:semiHidden="0" w:uiPriority="60" w:unhideWhenUsed="0"/>
-    <w:lsdException w:name="Light List Accent 3" w:semiHidden="0" w:uiPriority="61" w:unhideWhenUsed="0"/>
-    <w:lsdException w:name="Light Grid Accent 3" w:semiHidden="0" w:uiPriority="62" w:unhideWhenUsed="0"/>
-    <w:lsdException w:name="Medium Shading 1 Accent 3" w:semiHidden="0" w:uiPriority="63" w:unhideWhenUsed="0"/>
-    <w:lsdException w:name="Medium Shading 2 Accent 3" w:semiHidden="0" w:uiPriority="64" w:unhideWhenUsed="0"/>
-    <w:lsdException w:name="Medium List 1 Accent 3" w:semiHidden="0" w:uiPriority="65" w:unhideWhenUsed="0"/>
-    <w:lsdException w:name="Medium List 2 Accent 3" w:semiHidden="0" w:uiPriority="66" w:unhideWhenUsed="0"/>
-    <w:lsdException w:name="Medium Grid 1 Accent 3" w:semiHidden="0" w:uiPriority="67" w:unhideWhenUsed="0"/>
-    <w:lsdException w:name="Medium Grid 2 Accent 3" w:semiHidden="0" w:uiPriority="68" w:unhideWhenUsed="0"/>
-    <w:lsdException w:name="Medium Grid 3 Accent 3" w:semiHidden="0" w:uiPriority="69" w:unhideWhenUsed="0"/>
-    <w:lsdException w:name="Dark List Accent 3" w:semiHidden="0" w:uiPriority="70" w:unhideWhenUsed="0"/>
-    <w:lsdException w:name="Colorful Shading Accent 3" w:semiHidden="0" w:uiPriority="71" w:unhideWhenUsed="0"/>
-    <w:lsdException w:name="Colorful List Accent 3" w:semiHidden="0" w:uiPriority="72" w:unhideWhenUsed="0"/>
-    <w:lsdException w:name="Colorful Grid Accent 3" w:semiHidden="0" w:uiPriority="73" w:unhideWhenUsed="0"/>
-    <w:lsdException w:name="Light Shading Accent 4" w:semiHidden="0" w:uiPriority="60" w:unhideWhenUsed="0"/>
-    <w:lsdException w:name="Light List Accent 4" w:semiHidden="0" w:uiPriority="61" w:unhideWhenUsed="0"/>
-    <w:lsdException w:name="Light Grid Accent 4" w:semiHidden="0" w:uiPriority="62" w:unhideWhenUsed="0"/>
-    <w:lsdException w:name="Medium Shading 1 Accent 4" w:semiHidden="0" w:uiPriority="63" w:unhideWhenUsed="0"/>
-    <w:lsdException w:name="Medium Shading 2 Accent 4" w:semiHidden="0" w:uiPriority="64" w:unhideWhenUsed="0"/>
-    <w:lsdException w:name="Medium List 1 Accent 4" w:semiHidden="0" w:uiPriority="65" w:unhideWhenUsed="0"/>
-    <w:lsdException w:name="Medium List 2 Accent 4" w:semiHidden="0" w:uiPriority="66" w:unhideWhenUsed="0"/>
-    <w:lsdException w:name="Medium Grid 1 Accent 4" w:semiHidden="0" w:uiPriority="67" w:unhideWhenUsed="0"/>
-    <w:lsdException w:name="Medium Grid 2 Accent 4" w:semiHidden="0" w:uiPriority="68" w:unhideWhenUsed="0"/>
-    <w:lsdException w:name="Medium Grid 3 Accent 4" w:semiHidden="0" w:uiPriority="69" w:unhideWhenUsed="0"/>
-    <w:lsdException w:name="Dark List Accent 4" w:semiHidden="0" w:uiPriority="70" w:unhideWhenUsed="0"/>
-    <w:lsdException w:name="Colorful Shading Accent 4" w:semiHidden="0" w:uiPriority="71" w:unhideWhenUsed="0"/>
-    <w:lsdException w:name="Colorful List Accent 4" w:semiHidden="0" w:uiPriority="72" w:unhideWhenUsed="0"/>
-    <w:lsdException w:name="Colorful Grid Accent 4" w:semiHidden="0" w:uiPriority="73" w:unhideWhenUsed="0"/>
-    <w:lsdException w:name="Light Shading Accent 5" w:semiHidden="0" w:uiPriority="60" w:unhideWhenUsed="0"/>
-    <w:lsdException w:name="Light List Accent 5" w:semiHidden="0" w:uiPriority="61" w:unhideWhenUsed="0"/>
-    <w:lsdException w:name="Light Grid Accent 5" w:semiHidden="0" w:uiPriority="62" w:unhideWhenUsed="0"/>
-    <w:lsdException w:name="Medium Shading 1 Accent 5" w:semiHidden="0" w:uiPriority="63" w:unhideWhenUsed="0"/>
-    <w:lsdException w:name="Medium Shading 2 Accent 5" w:semiHidden="0" w:uiPriority="64" w:unhideWhenUsed="0"/>
-    <w:lsdException w:name="Medium List 1 Accent 5" w:semiHidden="0" w:uiPriority="65" w:unhideWhenUsed="0"/>
-    <w:lsdException w:name="Medium List 2 Accent 5" w:semiHidden="0" w:uiPriority="66" w:unhideWhenUsed="0"/>
-    <w:lsdException w:name="Medium Grid 1 Accent 5" w:semiHidden="0" w:uiPriority="67" w:unhideWhenUsed="0"/>
-    <w:lsdException w:name="Medium Grid 2 Accent 5" w:semiHidden="0" w:uiPriority="68" w:unhideWhenUsed="0"/>
-    <w:lsdException w:name="Medium Grid 3 Accent 5" w:semiHidden="0" w:uiPriority="69" w:unhideWhenUsed="0"/>
-    <w:lsdException w:name="Dark List Accent 5" w:semiHidden="0" w:uiPriority="70" w:unhideWhenUsed="0"/>
-    <w:lsdException w:name="Colorful Shading Accent 5" w:semiHidden="0" w:uiPriority="71" w:unhideWhenUsed="0"/>
-    <w:lsdException w:name="Colorful List Accent 5" w:semiHidden="0" w:uiPriority="72" w:unhideWhenUsed="0"/>
-    <w:lsdException w:name="Colorful Grid Accent 5" w:semiHidden="0" w:uiPriority="73" w:unhideWhenUsed="0"/>
-    <w:lsdException w:name="Light Shading Accent 6" w:semiHidden="0" w:uiPriority="60" w:unhideWhenUsed="0"/>
-    <w:lsdException w:name="Light List Accent 6" w:semiHidden="0" w:uiPriority="61" w:unhideWhenUsed="0"/>
-    <w:lsdException w:name="Light Grid Accent 6" w:semiHidden="0" w:uiPriority="62" w:unhideWhenUsed="0"/>
-    <w:lsdException w:name="Medium Shading 1 Accent 6" w:semiHidden="0" w:uiPriority="63" w:unhideWhenUsed="0"/>
-    <w:lsdException w:name="Medium Shading 2 Accent 6" w:semiHidden="0" w:uiPriority="64" w:unhideWhenUsed="0"/>
-    <w:lsdException w:name="Medium List 1 Accent 6" w:semiHidden="0" w:uiPriority="65" w:unhideWhenUsed="0"/>
-    <w:lsdException w:name="Medium List 2 Accent 6" w:semiHidden="0" w:uiPriority="66" w:unhideWhenUsed="0"/>
-    <w:lsdException w:name="Medium Grid 1 Accent 6" w:semiHidden="0" w:uiPriority="67" w:unhideWhenUsed="0"/>
-    <w:lsdException w:name="Medium Grid 2 Accent 6" w:semiHidden="0" w:uiPriority="68" w:unhideWhenUsed="0"/>
-    <w:lsdException w:name="Medium Grid 3 Accent 6" w:semiHidden="0" w:uiPriority="69" w:unhideWhenUsed="0"/>
-    <w:lsdException w:name="Dark List Accent 6" w:semiHidden="0" w:uiPriority="70" w:unhideWhenUsed="0"/>
-    <w:lsdException w:name="Colorful Shading Accent 6" w:semiHidden="0" w:uiPriority="71" w:unhideWhenUsed="0"/>
-    <w:lsdException w:name="Colorful List Accent 6" w:semiHidden="0" w:uiPriority="72" w:unhideWhenUsed="0"/>
-    <w:lsdException w:name="Colorful Grid Accent 6" w:semiHidden="0" w:uiPriority="73" w:unhideWhenUsed="0"/>
-    <w:lsdException w:name="Subtle Emphasis" w:semiHidden="0" w:uiPriority="19" w:unhideWhenUsed="0" w:qFormat="1"/>
-    <w:lsdException w:name="Intense Emphasis" w:semiHidden="0" w:uiPriority="21" w:unhideWhenUsed="0" w:qFormat="1"/>
-    <w:lsdException w:name="Subtle Reference" w:semiHidden="0" w:uiPriority="31" w:unhideWhenUsed="0" w:qFormat="1"/>
-    <w:lsdException w:name="Intense Reference" w:semiHidden="0" w:uiPriority="32" w:unhideWhenUsed="0" w:qFormat="1"/>
-    <w:lsdException w:name="Book Title" w:semiHidden="0" w:uiPriority="33" w:unhideWhenUsed="0" w:qFormat="1"/>
-    <w:lsdException w:name="Bibliography" w:uiPriority="37"/>
-    <w:lsdException w:name="TOC Heading" w:uiPriority="39" w:qFormat="1"/>
-  </w:latentStyles>
-  <w:style w:type="paragraph" w:default="1" w:styleId="Standard">
-    <w:name w:val="Normal"/>
-    <w:qFormat/>
-  </w:style>
-  <w:style w:type="paragraph" w:styleId="berschrift1">
-    <w:name w:val="heading 1"/>
-    <w:basedOn w:val="Standard"/>
-    <w:next w:val="Standard"/>
-    <w:link w:val="berschrift1Zchn"/>
-    <w:uiPriority w:val="9"/>
-    <w:qFormat/>
-    <w:rsid w:val="00522DDA"/>
-    <w:pPr>
-      <w:keepNext/>
-      <w:keepLines/>
-      <w:spacing w:before="480" w:after="0"/>
-      <w:outlineLvl w:val="0"/>
-    </w:pPr>
-    <w:rPr>
-      <w:rFonts w:asciiTheme="majorHAnsi" w:eastAsiaTheme="majorEastAsia" w:hAnsiTheme="majorHAnsi" w:cstheme="majorBidi"/>
-      <w:b/>
-      <w:bCs/>
-      <w:color w:val="365F91" w:themeColor="accent1" w:themeShade="BF"/>
-      <w:sz w:val="28"/>
-      <w:szCs w:val="28"/>
-    </w:rPr>
-  </w:style>
-  <w:style w:type="paragraph" w:styleId="berschrift2">
-    <w:name w:val="heading 2"/>
-    <w:basedOn w:val="Standard"/>
-    <w:next w:val="Standard"/>
-    <w:link w:val="berschrift2Zchn"/>
-    <w:uiPriority w:val="9"/>
-    <w:unhideWhenUsed/>
-    <w:qFormat/>
-    <w:rsid w:val="00522DDA"/>
-    <w:pPr>
-      <w:keepNext/>
-      <w:keepLines/>
-      <w:spacing w:before="200" w:after="0"/>
-      <w:outlineLvl w:val="1"/>
-    </w:pPr>
-    <w:rPr>
-      <w:rFonts w:asciiTheme="majorHAnsi" w:eastAsiaTheme="majorEastAsia" w:hAnsiTheme="majorHAnsi" w:cstheme="majorBidi"/>
-      <w:b/>
-      <w:bCs/>
-      <w:color w:val="4F81BD" w:themeColor="accent1"/>
-      <w:sz w:val="26"/>
-      <w:szCs w:val="26"/>
-    </w:rPr>
-  </w:style>
-  <w:style w:type="paragraph" w:styleId="berschrift3">
-    <w:name w:val="heading 3"/>
-    <w:basedOn w:val="Standard"/>
-    <w:next w:val="Standard"/>
-    <w:link w:val="berschrift3Zchn"/>
-    <w:uiPriority w:val="9"/>
-    <w:unhideWhenUsed/>
-    <w:qFormat/>
-    <w:rsid w:val="005F4713"/>
-    <w:pPr>
-      <w:keepNext/>
-      <w:keepLines/>
-      <w:spacing w:before="200" w:after="0"/>
-      <w:outlineLvl w:val="2"/>
-    </w:pPr>
-    <w:rPr>
-      <w:rFonts w:asciiTheme="majorHAnsi" w:eastAsiaTheme="majorEastAsia" w:hAnsiTheme="majorHAnsi" w:cstheme="majorBidi"/>
-      <w:b/>
-      <w:bCs/>
-      <w:color w:val="4F81BD" w:themeColor="accent1"/>
-    </w:rPr>
-  </w:style>
-  <w:style w:type="character" w:default="1" w:styleId="Absatz-Standardschriftart">
-    <w:name w:val="Default Paragraph Font"/>
-    <w:uiPriority w:val="1"/>
-    <w:semiHidden/>
-    <w:unhideWhenUsed/>
-  </w:style>
-  <w:style w:type="table" w:default="1" w:styleId="NormaleTabelle">
-    <w:name w:val="Normal Table"/>
-    <w:uiPriority w:val="99"/>
-    <w:semiHidden/>
-    <w:unhideWhenUsed/>
-    <w:tblPr>
-      <w:tblInd w:w="0" w:type="dxa"/>
-      <w:tblCellMar>
-        <w:top w:w="0" w:type="dxa"/>
-        <w:left w:w="108" w:type="dxa"/>
-        <w:bottom w:w="0" w:type="dxa"/>
-        <w:right w:w="108" w:type="dxa"/>
-      </w:tblCellMar>
-    </w:tblPr>
-  </w:style>
-  <w:style w:type="numbering" w:default="1" w:styleId="KeineListe">
-    <w:name w:val="No List"/>
-    <w:uiPriority w:val="99"/>
-    <w:semiHidden/>
-    <w:unhideWhenUsed/>
-  </w:style>
-  <w:style w:type="character" w:customStyle="1" w:styleId="berschrift1Zchn">
-    <w:name w:val="Überschrift 1 Zchn"/>
-    <w:basedOn w:val="Absatz-Standardschriftart"/>
-    <w:link w:val="berschrift1"/>
-    <w:uiPriority w:val="9"/>
-    <w:rsid w:val="00522DDA"/>
-    <w:rPr>
-      <w:rFonts w:asciiTheme="majorHAnsi" w:eastAsiaTheme="majorEastAsia" w:hAnsiTheme="majorHAnsi" w:cstheme="majorBidi"/>
-      <w:b/>
-      <w:bCs/>
-      <w:color w:val="365F91" w:themeColor="accent1" w:themeShade="BF"/>
-      <w:sz w:val="28"/>
-      <w:szCs w:val="28"/>
-    </w:rPr>
-  </w:style>
-  <w:style w:type="paragraph" w:styleId="Titel">
-    <w:name w:val="Title"/>
-    <w:basedOn w:val="Standard"/>
-    <w:next w:val="Standard"/>
-    <w:link w:val="TitelZchn"/>
-    <w:uiPriority w:val="10"/>
-    <w:qFormat/>
-    <w:rsid w:val="00522DDA"/>
-    <w:pPr>
-      <w:pBdr>
-        <w:bottom w:val="single" w:sz="8" w:space="4" w:color="4F81BD" w:themeColor="accent1"/>
-      </w:pBdr>
-      <w:spacing w:after="300" w:line="240" w:lineRule="auto"/>
-      <w:contextualSpacing/>
-    </w:pPr>
-    <w:rPr>
-      <w:rFonts w:asciiTheme="majorHAnsi" w:eastAsiaTheme="majorEastAsia" w:hAnsiTheme="majorHAnsi" w:cstheme="majorBidi"/>
-      <w:color w:val="17365D" w:themeColor="text2" w:themeShade="BF"/>
-      <w:spacing w:val="5"/>
-      <w:kern w:val="28"/>
-      <w:sz w:val="52"/>
-      <w:szCs w:val="52"/>
-    </w:rPr>
-  </w:style>
-  <w:style w:type="character" w:customStyle="1" w:styleId="TitelZchn">
-    <w:name w:val="Titel Zchn"/>
-    <w:basedOn w:val="Absatz-Standardschriftart"/>
-    <w:link w:val="Titel"/>
-    <w:uiPriority w:val="10"/>
-    <w:rsid w:val="00522DDA"/>
-    <w:rPr>
-      <w:rFonts w:asciiTheme="majorHAnsi" w:eastAsiaTheme="majorEastAsia" w:hAnsiTheme="majorHAnsi" w:cstheme="majorBidi"/>
-      <w:color w:val="17365D" w:themeColor="text2" w:themeShade="BF"/>
-      <w:spacing w:val="5"/>
-      <w:kern w:val="28"/>
-      <w:sz w:val="52"/>
-      <w:szCs w:val="52"/>
-    </w:rPr>
-  </w:style>
-  <w:style w:type="character" w:customStyle="1" w:styleId="berschrift2Zchn">
-    <w:name w:val="Überschrift 2 Zchn"/>
-    <w:basedOn w:val="Absatz-Standardschriftart"/>
-    <w:link w:val="berschrift2"/>
-    <w:uiPriority w:val="9"/>
-    <w:rsid w:val="00522DDA"/>
-    <w:rPr>
-      <w:rFonts w:asciiTheme="majorHAnsi" w:eastAsiaTheme="majorEastAsia" w:hAnsiTheme="majorHAnsi" w:cstheme="majorBidi"/>
-      <w:b/>
-      <w:bCs/>
-      <w:color w:val="4F81BD" w:themeColor="accent1"/>
-      <w:sz w:val="26"/>
-      <w:szCs w:val="26"/>
-    </w:rPr>
-  </w:style>
-  <w:style w:type="character" w:styleId="SchwacheHervorhebung">
-    <w:name w:val="Subtle Emphasis"/>
-    <w:basedOn w:val="Absatz-Standardschriftart"/>
-    <w:uiPriority w:val="19"/>
-    <w:qFormat/>
-    <w:rsid w:val="001E73D2"/>
-    <w:rPr>
-      <w:i/>
-      <w:iCs/>
-      <w:color w:val="808080" w:themeColor="text1" w:themeTint="7F"/>
-    </w:rPr>
-  </w:style>
-  <w:style w:type="paragraph" w:styleId="Listenabsatz">
-    <w:name w:val="List Paragraph"/>
-    <w:basedOn w:val="Standard"/>
-    <w:uiPriority w:val="34"/>
-    <w:qFormat/>
-    <w:rsid w:val="007151F5"/>
-    <w:pPr>
-      <w:ind w:left="720"/>
-      <w:contextualSpacing/>
-    </w:pPr>
-  </w:style>
-  <w:style w:type="character" w:customStyle="1" w:styleId="berschrift3Zchn">
-    <w:name w:val="Überschrift 3 Zchn"/>
-    <w:basedOn w:val="Absatz-Standardschriftart"/>
-    <w:link w:val="berschrift3"/>
-    <w:uiPriority w:val="9"/>
-    <w:rsid w:val="005F4713"/>
-    <w:rPr>
-      <w:rFonts w:asciiTheme="majorHAnsi" w:eastAsiaTheme="majorEastAsia" w:hAnsiTheme="majorHAnsi" w:cstheme="majorBidi"/>
-      <w:b/>
-      <w:bCs/>
-      <w:color w:val="4F81BD" w:themeColor="accent1"/>
-    </w:rPr>
-  </w:style>
-  <w:style w:type="table" w:styleId="Tabellenraster">
-    <w:name w:val="Table Grid"/>
-    <w:basedOn w:val="NormaleTabelle"/>
-    <w:uiPriority w:val="59"/>
-    <w:rsid w:val="00712653"/>
-    <w:pPr>
-      <w:spacing w:after="0" w:line="240" w:lineRule="auto"/>
-    </w:pPr>
-    <w:tblPr>
-      <w:tblBorders>
-        <w:top w:val="single" w:sz="4" w:space="0" w:color="auto"/>
-        <w:left w:val="single" w:sz="4" w:space="0" w:color="auto"/>
-        <w:bottom w:val="single" w:sz="4" w:space="0" w:color="auto"/>
-        <w:right w:val="single" w:sz="4" w:space="0" w:color="auto"/>
-        <w:insideH w:val="single" w:sz="4" w:space="0" w:color="auto"/>
-        <w:insideV w:val="single" w:sz="4" w:space="0" w:color="auto"/>
-      </w:tblBorders>
-    </w:tblPr>
-  </w:style>
-  <w:style w:type="paragraph" w:styleId="Untertitel">
-    <w:name w:val="Subtitle"/>
-    <w:basedOn w:val="Standard"/>
-    <w:next w:val="Standard"/>
-    <w:link w:val="UntertitelZchn"/>
-    <w:uiPriority w:val="11"/>
-    <w:qFormat/>
-    <w:rsid w:val="00D95398"/>
-    <w:pPr>
-      <w:numPr>
-        <w:ilvl w:val="1"/>
-      </w:numPr>
-    </w:pPr>
-    <w:rPr>
-      <w:rFonts w:asciiTheme="majorHAnsi" w:eastAsiaTheme="majorEastAsia" w:hAnsiTheme="majorHAnsi" w:cstheme="majorBidi"/>
-      <w:i/>
-      <w:iCs/>
-      <w:color w:val="4F81BD" w:themeColor="accent1"/>
-      <w:spacing w:val="15"/>
-      <w:sz w:val="24"/>
-      <w:szCs w:val="24"/>
-    </w:rPr>
-  </w:style>
-  <w:style w:type="character" w:customStyle="1" w:styleId="UntertitelZchn">
-    <w:name w:val="Untertitel Zchn"/>
-    <w:basedOn w:val="Absatz-Standardschriftart"/>
-    <w:link w:val="Untertitel"/>
-    <w:uiPriority w:val="11"/>
-    <w:rsid w:val="00D95398"/>
-    <w:rPr>
-      <w:rFonts w:asciiTheme="majorHAnsi" w:eastAsiaTheme="majorEastAsia" w:hAnsiTheme="majorHAnsi" w:cstheme="majorBidi"/>
-      <w:i/>
-      <w:iCs/>
-      <w:color w:val="4F81BD" w:themeColor="accent1"/>
-      <w:spacing w:val="15"/>
-      <w:sz w:val="24"/>
-      <w:szCs w:val="24"/>
-    </w:rPr>
-  </w:style>
-  <w:style w:type="paragraph" w:styleId="Kopfzeile">
-    <w:name w:val="header"/>
-    <w:basedOn w:val="Standard"/>
-    <w:link w:val="KopfzeileZchn"/>
-    <w:uiPriority w:val="99"/>
-    <w:unhideWhenUsed/>
-    <w:rsid w:val="00913F6C"/>
-    <w:pPr>
-      <w:tabs>
-        <w:tab w:val="center" w:pos="4536"/>
-        <w:tab w:val="right" w:pos="9072"/>
-      </w:tabs>
-      <w:spacing w:after="0" w:line="240" w:lineRule="auto"/>
-    </w:pPr>
-  </w:style>
-  <w:style w:type="character" w:customStyle="1" w:styleId="KopfzeileZchn">
-    <w:name w:val="Kopfzeile Zchn"/>
-    <w:basedOn w:val="Absatz-Standardschriftart"/>
-    <w:link w:val="Kopfzeile"/>
-    <w:uiPriority w:val="99"/>
-    <w:rsid w:val="00913F6C"/>
-  </w:style>
-  <w:style w:type="paragraph" w:styleId="Fuzeile">
-    <w:name w:val="footer"/>
-    <w:basedOn w:val="Standard"/>
-    <w:link w:val="FuzeileZchn"/>
-    <w:uiPriority w:val="99"/>
-    <w:unhideWhenUsed/>
-    <w:rsid w:val="00913F6C"/>
-    <w:pPr>
-      <w:tabs>
-        <w:tab w:val="center" w:pos="4536"/>
-        <w:tab w:val="right" w:pos="9072"/>
-      </w:tabs>
-      <w:spacing w:after="0" w:line="240" w:lineRule="auto"/>
-    </w:pPr>
-  </w:style>
-  <w:style w:type="character" w:customStyle="1" w:styleId="FuzeileZchn">
-    <w:name w:val="Fußzeile Zchn"/>
-    <w:basedOn w:val="Absatz-Standardschriftart"/>
-    <w:link w:val="Fuzeile"/>
-    <w:uiPriority w:val="99"/>
-    <w:rsid w:val="00913F6C"/>
-  </w:style>
-  <w:style w:type="paragraph" w:styleId="Sprechblasentext">
-    <w:name w:val="Balloon Text"/>
-    <w:basedOn w:val="Standard"/>
-    <w:link w:val="SprechblasentextZchn"/>
-    <w:uiPriority w:val="99"/>
-    <w:semiHidden/>
-    <w:unhideWhenUsed/>
-    <w:rsid w:val="00B43E74"/>
-    <w:pPr>
-      <w:spacing w:after="0" w:line="240" w:lineRule="auto"/>
-    </w:pPr>
-    <w:rPr>
-      <w:rFonts w:ascii="Tahoma" w:hAnsi="Tahoma" w:cs="Tahoma"/>
-      <w:sz w:val="16"/>
-      <w:szCs w:val="16"/>
-    </w:rPr>
-  </w:style>
-  <w:style w:type="character" w:customStyle="1" w:styleId="SprechblasentextZchn">
-    <w:name w:val="Sprechblasentext Zchn"/>
-    <w:basedOn w:val="Absatz-Standardschriftart"/>
-    <w:link w:val="Sprechblasentext"/>
-    <w:uiPriority w:val="99"/>
-    <w:semiHidden/>
-    <w:rsid w:val="00B43E74"/>
-    <w:rPr>
-      <w:rFonts w:ascii="Tahoma" w:hAnsi="Tahoma" w:cs="Tahoma"/>
-      <w:sz w:val="16"/>
-      <w:szCs w:val="16"/>
-    </w:rPr>
-  </w:style>
-  <w:style w:type="character" w:styleId="Platzhaltertext">
-    <w:name w:val="Placeholder Text"/>
-    <w:basedOn w:val="Absatz-Standardschriftart"/>
-    <w:uiPriority w:val="99"/>
-    <w:semiHidden/>
-    <w:rsid w:val="003E07F5"/>
-    <w:rPr>
-      <w:color w:val="808080"/>
-    </w:rPr>
-  </w:style>
-  <w:style w:type="table" w:styleId="HelleListe-Akzent1">
-    <w:name w:val="Light List Accent 1"/>
-    <w:basedOn w:val="NormaleTabelle"/>
-    <w:uiPriority w:val="61"/>
-    <w:rsid w:val="00B028F4"/>
-    <w:pPr>
-      <w:spacing w:after="0" w:line="240" w:lineRule="auto"/>
-    </w:pPr>
-    <w:tblPr>
-      <w:tblStyleRowBandSize w:val="1"/>
-      <w:tblStyleColBandSize w:val="1"/>
-      <w:tblBorders>
-        <w:top w:val="single" w:sz="8" w:space="0" w:color="4F81BD" w:themeColor="accent1"/>
-        <w:left w:val="single" w:sz="8" w:space="0" w:color="4F81BD" w:themeColor="accent1"/>
-        <w:bottom w:val="single" w:sz="8" w:space="0" w:color="4F81BD" w:themeColor="accent1"/>
-        <w:right w:val="single" w:sz="8" w:space="0" w:color="4F81BD" w:themeColor="accent1"/>
-      </w:tblBorders>
-    </w:tblPr>
-    <w:tblStylePr w:type="firstRow">
-      <w:pPr>
-        <w:spacing w:before="0" w:after="0" w:line="240" w:lineRule="auto"/>
-      </w:pPr>
-      <w:rPr>
-        <w:b/>
-        <w:bCs/>
-        <w:color w:val="FFFFFF" w:themeColor="background1"/>
-      </w:rPr>
-      <w:tblPr/>
-      <w:tcPr>
-        <w:shd w:val="clear" w:color="auto" w:fill="4F81BD" w:themeFill="accent1"/>
-      </w:tcPr>
-    </w:tblStylePr>
-    <w:tblStylePr w:type="lastRow">
-      <w:pPr>
-        <w:spacing w:before="0" w:after="0" w:line="240" w:lineRule="auto"/>
-      </w:pPr>
-      <w:rPr>
-        <w:b/>
-        <w:bCs/>
-      </w:rPr>
-      <w:tblPr/>
-      <w:tcPr>
-        <w:tcBorders>
-          <w:top w:val="double" w:sz="6" w:space="0" w:color="4F81BD" w:themeColor="accent1"/>
-          <w:left w:val="single" w:sz="8" w:space="0" w:color="4F81BD" w:themeColor="accent1"/>
-          <w:bottom w:val="single" w:sz="8" w:space="0" w:color="4F81BD" w:themeColor="accent1"/>
-          <w:right w:val="single" w:sz="8" w:space="0" w:color="4F81BD" w:themeColor="accent1"/>
-        </w:tcBorders>
-      </w:tcPr>
-    </w:tblStylePr>
-    <w:tblStylePr w:type="firstCol">
-      <w:rPr>
-        <w:b/>
-        <w:bCs/>
-      </w:rPr>
-    </w:tblStylePr>
-    <w:tblStylePr w:type="lastCol">
-      <w:rPr>
-        <w:b/>
-        <w:bCs/>
-      </w:rPr>
-    </w:tblStylePr>
-    <w:tblStylePr w:type="band1Vert">
-      <w:tblPr/>
-      <w:tcPr>
-        <w:tcBorders>
-          <w:top w:val="single" w:sz="8" w:space="0" w:color="4F81BD" w:themeColor="accent1"/>
-          <w:left w:val="single" w:sz="8" w:space="0" w:color="4F81BD" w:themeColor="accent1"/>
-          <w:bottom w:val="single" w:sz="8" w:space="0" w:color="4F81BD" w:themeColor="accent1"/>
-          <w:right w:val="single" w:sz="8" w:space="0" w:color="4F81BD" w:themeColor="accent1"/>
-        </w:tcBorders>
-      </w:tcPr>
-    </w:tblStylePr>
-    <w:tblStylePr w:type="band1Horz">
-      <w:tblPr/>
-      <w:tcPr>
-        <w:tcBorders>
-          <w:top w:val="single" w:sz="8" w:space="0" w:color="4F81BD" w:themeColor="accent1"/>
-          <w:left w:val="single" w:sz="8" w:space="0" w:color="4F81BD" w:themeColor="accent1"/>
-          <w:bottom w:val="single" w:sz="8" w:space="0" w:color="4F81BD" w:themeColor="accent1"/>
-          <w:right w:val="single" w:sz="8" w:space="0" w:color="4F81BD" w:themeColor="accent1"/>
-        </w:tcBorders>
-      </w:tcPr>
-    </w:tblStylePr>
-  </w:style>
-  <w:style w:type="table" w:styleId="HelleListe">
-    <w:name w:val="Light List"/>
-    <w:basedOn w:val="NormaleTabelle"/>
-    <w:uiPriority w:val="61"/>
-    <w:rsid w:val="00F81EB4"/>
-    <w:pPr>
-      <w:spacing w:after="0" w:line="240" w:lineRule="auto"/>
-    </w:pPr>
-    <w:tblPr>
-      <w:tblStyleRowBandSize w:val="1"/>
-      <w:tblStyleColBandSize w:val="1"/>
-      <w:tblBorders>
-        <w:top w:val="single" w:sz="8" w:space="0" w:color="000000" w:themeColor="text1"/>
-        <w:left w:val="single" w:sz="8" w:space="0" w:color="000000" w:themeColor="text1"/>
-        <w:bottom w:val="single" w:sz="8" w:space="0" w:color="000000" w:themeColor="text1"/>
-        <w:right w:val="single" w:sz="8" w:space="0" w:color="000000" w:themeColor="text1"/>
-      </w:tblBorders>
-    </w:tblPr>
-    <w:tblStylePr w:type="firstRow">
-      <w:pPr>
-        <w:spacing w:before="0" w:after="0" w:line="240" w:lineRule="auto"/>
-      </w:pPr>
-      <w:rPr>
-        <w:b/>
-        <w:bCs/>
-        <w:color w:val="FFFFFF" w:themeColor="background1"/>
-      </w:rPr>
-      <w:tblPr/>
-      <w:tcPr>
-        <w:shd w:val="clear" w:color="auto" w:fill="000000" w:themeFill="text1"/>
-      </w:tcPr>
-    </w:tblStylePr>
-    <w:tblStylePr w:type="lastRow">
-      <w:pPr>
-        <w:spacing w:before="0" w:after="0" w:line="240" w:lineRule="auto"/>
-      </w:pPr>
-      <w:rPr>
-        <w:b/>
-        <w:bCs/>
-      </w:rPr>
-      <w:tblPr/>
-      <w:tcPr>
-        <w:tcBorders>
-          <w:top w:val="double" w:sz="6" w:space="0" w:color="000000" w:themeColor="text1"/>
-          <w:left w:val="single" w:sz="8" w:space="0" w:color="000000" w:themeColor="text1"/>
-          <w:bottom w:val="single" w:sz="8" w:space="0" w:color="000000" w:themeColor="text1"/>
-          <w:right w:val="single" w:sz="8" w:space="0" w:color="000000" w:themeColor="text1"/>
-        </w:tcBorders>
-      </w:tcPr>
-    </w:tblStylePr>
-    <w:tblStylePr w:type="firstCol">
-      <w:rPr>
-        <w:b/>
-        <w:bCs/>
-      </w:rPr>
-    </w:tblStylePr>
-    <w:tblStylePr w:type="lastCol">
-      <w:rPr>
-        <w:b/>
-        <w:bCs/>
-      </w:rPr>
-    </w:tblStylePr>
-    <w:tblStylePr w:type="band1Vert">
-      <w:tblPr/>
-      <w:tcPr>
-        <w:tcBorders>
-          <w:top w:val="single" w:sz="8" w:space="0" w:color="000000" w:themeColor="text1"/>
-          <w:left w:val="single" w:sz="8" w:space="0" w:color="000000" w:themeColor="text1"/>
-          <w:bottom w:val="single" w:sz="8" w:space="0" w:color="000000" w:themeColor="text1"/>
-          <w:right w:val="single" w:sz="8" w:space="0" w:color="000000" w:themeColor="text1"/>
-        </w:tcBorders>
-      </w:tcPr>
-    </w:tblStylePr>
-    <w:tblStylePr w:type="band1Horz">
-      <w:tblPr/>
-      <w:tcPr>
-        <w:tcBorders>
-          <w:top w:val="single" w:sz="8" w:space="0" w:color="000000" w:themeColor="text1"/>
-          <w:left w:val="single" w:sz="8" w:space="0" w:color="000000" w:themeColor="text1"/>
-          <w:bottom w:val="single" w:sz="8" w:space="0" w:color="000000" w:themeColor="text1"/>
-          <w:right w:val="single" w:sz="8" w:space="0" w:color="000000" w:themeColor="text1"/>
-        </w:tcBorders>
-      </w:tcPr>
-    </w:tblStylePr>
-  </w:style>
-</w:styles>
-</file>
-
 <file path=word/theme/theme1.xml><?xml version="1.0" encoding="utf-8"?>
 <a:theme xmlns:a="http://schemas.openxmlformats.org/drawingml/2006/main" name="Larissa">
   <a:themeElements>

</xml_diff>